<commit_message>
Base de datos - DB Relacionales - Unit 2 - Leccion 1 - Starting
</commit_message>
<xml_diff>
--- a/BaseDeDatos/2.BasesDeDatosRelacionales/Unidad2/UNIDAD2.docx
+++ b/BaseDeDatos/2.BasesDeDatosRelacionales/Unidad2/UNIDAD2.docx
@@ -44,18 +44,8 @@
             <w:sz w:val="24"/>
             <w:szCs w:val="24"/>
           </w:rPr>
-          <w:t xml:space="preserve">UNIDAD 2: </w:t>
+          <w:t>UNIDAD 2: Introducción</w:t>
         </w:r>
-        <w:proofErr w:type="spellStart"/>
-        <w:r>
-          <w:rPr>
-            <w:rFonts w:ascii="Arial" w:eastAsia="Times New Roman" w:hAnsi="Arial" w:cs="Arial"/>
-            <w:sz w:val="24"/>
-            <w:szCs w:val="24"/>
-          </w:rPr>
-          <w:t>Introducción</w:t>
-        </w:r>
-        <w:proofErr w:type="spellEnd"/>
       </w:hyperlink>
     </w:p>
     <w:p>
@@ -93,23 +83,7 @@
           <w:rFonts w:ascii="Arial" w:hAnsi="Arial" w:cs="Arial"/>
           <w:lang w:val="es-CR"/>
         </w:rPr>
-        <w:t xml:space="preserve">Con un enfoque que busca que puedas aplicar los conceptos de bases de datos aprendidos hasta el momento, en esta unidad usaremos MySQL, con la ayuda de la línea de comando y la herramienta gráfica MySQL </w:t>
-      </w:r>
-      <w:proofErr w:type="spellStart"/>
-      <w:r>
-        <w:rPr>
-          <w:rFonts w:ascii="Arial" w:hAnsi="Arial" w:cs="Arial"/>
-          <w:lang w:val="es-CR"/>
-        </w:rPr>
-        <w:t>Workbench</w:t>
-      </w:r>
-      <w:proofErr w:type="spellEnd"/>
-      <w:r>
-        <w:rPr>
-          <w:rFonts w:ascii="Arial" w:hAnsi="Arial" w:cs="Arial"/>
-          <w:lang w:val="es-CR"/>
-        </w:rPr>
-        <w:t xml:space="preserve">, para que te vayas familiarizando con la utilización de los conceptos de bases de datos relacionales y su representación en MySQL. Continuando con nuestro enfoque teórico-práctico, cada lección proporciona un número de talleres, donde tendrás el tiempo y espacio de poder explorar y practicar los comandos y sentencias explicadas en video y lecturas. </w:t>
+        <w:t xml:space="preserve">Con un enfoque que busca que puedas aplicar los conceptos de bases de datos aprendidos hasta el momento, en esta unidad usaremos MySQL, con la ayuda de la línea de comando y la herramienta gráfica MySQL Workbench, para que te vayas familiarizando con la utilización de los conceptos de bases de datos relacionales y su representación en MySQL. Continuando con nuestro enfoque teórico-práctico, cada lección proporciona un número de talleres, donde tendrás el tiempo y espacio de poder explorar y practicar los comandos y sentencias explicadas en video y lecturas. </w:t>
       </w:r>
     </w:p>
     <w:p>
@@ -123,7 +97,6 @@
           <w:lang w:val="es-CR"/>
         </w:rPr>
       </w:pPr>
-      <w:proofErr w:type="spellStart"/>
       <w:r>
         <w:rPr>
           <w:rFonts w:ascii="Arial" w:hAnsi="Arial" w:cs="Arial"/>
@@ -131,29 +104,8 @@
           <w:bCs/>
           <w:lang w:val="es-CR"/>
         </w:rPr>
-        <w:t>Objetivos</w:t>
-      </w:r>
-      <w:proofErr w:type="spellEnd"/>
-      <w:r>
-        <w:rPr>
-          <w:rFonts w:ascii="Arial" w:hAnsi="Arial" w:cs="Arial"/>
-          <w:b/>
-          <w:bCs/>
-          <w:lang w:val="es-CR"/>
-        </w:rPr>
-        <w:t xml:space="preserve"> de </w:t>
-      </w:r>
-      <w:proofErr w:type="spellStart"/>
-      <w:r>
-        <w:rPr>
-          <w:rFonts w:ascii="Arial" w:hAnsi="Arial" w:cs="Arial"/>
-          <w:b/>
-          <w:bCs/>
-          <w:lang w:val="es-CR"/>
-        </w:rPr>
-        <w:t>aprendizaje</w:t>
-      </w:r>
-      <w:proofErr w:type="spellEnd"/>
+        <w:t>Objetivos de aprendizaje</w:t>
+      </w:r>
     </w:p>
     <w:p>
       <w:pPr>
@@ -174,7 +126,6 @@
         </w:rPr>
         <w:t xml:space="preserve">Crear </w:t>
       </w:r>
-      <w:proofErr w:type="spellStart"/>
       <w:r>
         <w:rPr>
           <w:rFonts w:ascii="Arial" w:hAnsi="Arial" w:cs="Arial"/>
@@ -184,7 +135,6 @@
         </w:rPr>
         <w:t>Triggers</w:t>
       </w:r>
-      <w:proofErr w:type="spellEnd"/>
       <w:r>
         <w:rPr>
           <w:rFonts w:ascii="Arial" w:hAnsi="Arial" w:cs="Arial"/>
@@ -192,7 +142,6 @@
         </w:rPr>
         <w:t xml:space="preserve"> y </w:t>
       </w:r>
-      <w:proofErr w:type="spellStart"/>
       <w:r>
         <w:rPr>
           <w:rFonts w:ascii="Arial" w:hAnsi="Arial" w:cs="Arial"/>
@@ -202,7 +151,6 @@
         </w:rPr>
         <w:t>Procedures</w:t>
       </w:r>
-      <w:proofErr w:type="spellEnd"/>
       <w:r>
         <w:rPr>
           <w:rFonts w:ascii="Arial" w:hAnsi="Arial" w:cs="Arial"/>
@@ -336,23 +284,7 @@
           <w:rFonts w:ascii="Arial" w:hAnsi="Arial" w:cs="Arial"/>
           <w:lang w:val="es-CR"/>
         </w:rPr>
-        <w:t xml:space="preserve">Crear </w:t>
-      </w:r>
-      <w:proofErr w:type="spellStart"/>
-      <w:r>
-        <w:rPr>
-          <w:rFonts w:ascii="Arial" w:hAnsi="Arial" w:cs="Arial"/>
-          <w:lang w:val="es-CR"/>
-        </w:rPr>
-        <w:t>queries</w:t>
-      </w:r>
-      <w:proofErr w:type="spellEnd"/>
-      <w:r>
-        <w:rPr>
-          <w:rFonts w:ascii="Arial" w:hAnsi="Arial" w:cs="Arial"/>
-          <w:lang w:val="es-CR"/>
-        </w:rPr>
-        <w:t xml:space="preserve"> en MySQL con la finalidad de realizar consultas a bases de </w:t>
+        <w:t xml:space="preserve">Crear queries en MySQL con la finalidad de realizar consultas a bases de </w:t>
       </w:r>
       <w:r>
         <w:rPr>
@@ -391,19 +323,8 @@
           <w:szCs w:val="24"/>
           <w:lang w:val="es-CR"/>
         </w:rPr>
-        <w:t xml:space="preserve">Lección 1: </w:t>
-      </w:r>
-      <w:proofErr w:type="spellStart"/>
-      <w:r>
-        <w:rPr>
-          <w:rFonts w:ascii="Arial" w:eastAsia="Times New Roman" w:hAnsi="Arial" w:cs="Arial"/>
-          <w:sz w:val="24"/>
-          <w:szCs w:val="24"/>
-          <w:lang w:val="es-CR"/>
-        </w:rPr>
-        <w:t>Merge</w:t>
-      </w:r>
-      <w:proofErr w:type="spellEnd"/>
+        <w:t>Lección 1: Merge</w:t>
+      </w:r>
     </w:p>
     <w:p>
       <w:pPr>
@@ -418,7 +339,6 @@
         </w:rPr>
       </w:pPr>
     </w:p>
-    <w:bookmarkStart w:id="0" w:name="_GoBack"/>
     <w:p>
       <w:pPr>
         <w:pStyle w:val="ListParagraph"/>
@@ -435,51 +355,196 @@
           <w:lang w:val="es-CR"/>
         </w:rPr>
       </w:pPr>
-      <w:r>
-        <w:rPr>
-          <w:rFonts w:ascii="Arial" w:eastAsia="Times New Roman" w:hAnsi="Arial" w:cs="Arial"/>
-          <w:sz w:val="24"/>
-          <w:szCs w:val="24"/>
-          <w:lang w:val="es-CR"/>
-        </w:rPr>
-        <w:fldChar w:fldCharType="begin"/>
-      </w:r>
-      <w:r>
-        <w:rPr>
-          <w:rFonts w:ascii="Arial" w:eastAsia="Times New Roman" w:hAnsi="Arial" w:cs="Arial"/>
-          <w:sz w:val="24"/>
-          <w:szCs w:val="24"/>
-          <w:lang w:val="es-CR"/>
-        </w:rPr>
-        <w:instrText xml:space="preserve"> HYPERLINK "https://learn.nextu.com/mod/lesson/view.php?id=10254&amp;pid=P_WEB_DATABASE" </w:instrText>
-      </w:r>
-      <w:r>
-        <w:rPr>
-          <w:rFonts w:ascii="Arial" w:eastAsia="Times New Roman" w:hAnsi="Arial" w:cs="Arial"/>
-          <w:sz w:val="24"/>
-          <w:szCs w:val="24"/>
-          <w:lang w:val="es-CR"/>
-        </w:rPr>
-        <w:fldChar w:fldCharType="separate"/>
-      </w:r>
-      <w:r>
-        <w:rPr>
-          <w:rFonts w:ascii="Arial" w:eastAsia="Times New Roman" w:hAnsi="Arial" w:cs="Arial"/>
-          <w:sz w:val="24"/>
-          <w:szCs w:val="24"/>
-          <w:lang w:val="es-CR"/>
-        </w:rPr>
-        <w:t>Creando Tablas con Índices y Claves Foráneas</w:t>
-      </w:r>
-      <w:r>
-        <w:rPr>
-          <w:rFonts w:ascii="Arial" w:eastAsia="Times New Roman" w:hAnsi="Arial" w:cs="Arial"/>
-          <w:sz w:val="24"/>
-          <w:szCs w:val="24"/>
-          <w:lang w:val="es-CR"/>
-        </w:rPr>
-        <w:fldChar w:fldCharType="end"/>
-      </w:r>
+      <w:hyperlink r:id="rId6" w:history="1">
+        <w:r>
+          <w:rPr>
+            <w:rFonts w:ascii="Arial" w:eastAsia="Times New Roman" w:hAnsi="Arial" w:cs="Arial"/>
+            <w:sz w:val="24"/>
+            <w:szCs w:val="24"/>
+            <w:lang w:val="es-CR"/>
+          </w:rPr>
+          <w:t>Creando Tablas con Índices y Claves Foráneas</w:t>
+        </w:r>
+      </w:hyperlink>
+    </w:p>
+    <w:p>
+      <w:pPr>
+        <w:spacing w:before="100" w:beforeAutospacing="1" w:after="100" w:afterAutospacing="1" w:line="240" w:lineRule="auto"/>
+        <w:rPr>
+          <w:rFonts w:ascii="Arial" w:eastAsia="Times New Roman" w:hAnsi="Arial" w:cs="Arial"/>
+          <w:sz w:val="24"/>
+          <w:szCs w:val="24"/>
+          <w:lang w:val="es-CR"/>
+        </w:rPr>
+      </w:pPr>
+      <w:r>
+        <w:rPr>
+          <w:rFonts w:ascii="Arial" w:eastAsia="Times New Roman" w:hAnsi="Arial" w:cs="Arial"/>
+          <w:sz w:val="24"/>
+          <w:szCs w:val="24"/>
+          <w:lang w:val="es-CR"/>
+        </w:rPr>
+        <w:t>Recomendado utf8 – Ya que permite diversidad de caracteres</w:t>
+      </w:r>
+      <w:r>
+        <w:rPr>
+          <w:rFonts w:ascii="Arial" w:eastAsia="Times New Roman" w:hAnsi="Arial" w:cs="Arial"/>
+          <w:sz w:val="24"/>
+          <w:szCs w:val="24"/>
+          <w:lang w:val="es-CR"/>
+        </w:rPr>
+        <w:t>.</w:t>
+      </w:r>
+      <w:r>
+        <w:rPr>
+          <w:rFonts w:ascii="Arial" w:eastAsia="Times New Roman" w:hAnsi="Arial" w:cs="Arial"/>
+          <w:sz w:val="24"/>
+          <w:szCs w:val="24"/>
+          <w:lang w:val="es-CR"/>
+        </w:rPr>
+        <w:t xml:space="preserve"> </w:t>
+      </w:r>
+      <w:r>
+        <w:rPr>
+          <w:rFonts w:ascii="Arial" w:eastAsia="Times New Roman" w:hAnsi="Arial" w:cs="Arial"/>
+          <w:sz w:val="24"/>
+          <w:szCs w:val="24"/>
+          <w:lang w:val="es-CR"/>
+        </w:rPr>
+        <w:t>(default collation)</w:t>
+      </w:r>
+    </w:p>
+    <w:p>
+      <w:pPr>
+        <w:spacing w:before="100" w:beforeAutospacing="1" w:after="100" w:afterAutospacing="1" w:line="240" w:lineRule="auto"/>
+        <w:rPr>
+          <w:rFonts w:ascii="Arial" w:eastAsia="Times New Roman" w:hAnsi="Arial" w:cs="Arial"/>
+          <w:sz w:val="24"/>
+          <w:szCs w:val="24"/>
+        </w:rPr>
+      </w:pPr>
+      <w:r>
+        <w:rPr>
+          <w:rFonts w:ascii="Arial" w:eastAsia="Times New Roman" w:hAnsi="Arial" w:cs="Arial"/>
+          <w:sz w:val="24"/>
+          <w:szCs w:val="24"/>
+        </w:rPr>
+        <w:t>Create Scheme o cr</w:t>
+      </w:r>
+      <w:r>
+        <w:rPr>
+          <w:rFonts w:ascii="Arial" w:eastAsia="Times New Roman" w:hAnsi="Arial" w:cs="Arial"/>
+          <w:sz w:val="24"/>
+          <w:szCs w:val="24"/>
+        </w:rPr>
+        <w:t>e</w:t>
+      </w:r>
+      <w:r>
+        <w:rPr>
+          <w:rFonts w:ascii="Arial" w:eastAsia="Times New Roman" w:hAnsi="Arial" w:cs="Arial"/>
+          <w:sz w:val="24"/>
+          <w:szCs w:val="24"/>
+        </w:rPr>
+        <w:t>ate d</w:t>
+      </w:r>
+      <w:r>
+        <w:rPr>
+          <w:rFonts w:ascii="Arial" w:eastAsia="Times New Roman" w:hAnsi="Arial" w:cs="Arial"/>
+          <w:sz w:val="24"/>
+          <w:szCs w:val="24"/>
+        </w:rPr>
+        <w:t>atabase</w:t>
+      </w:r>
+      <w:r>
+        <w:rPr>
+          <w:rFonts w:ascii="Arial" w:eastAsia="Times New Roman" w:hAnsi="Arial" w:cs="Arial"/>
+          <w:sz w:val="24"/>
+          <w:szCs w:val="24"/>
+        </w:rPr>
+        <w:t>, en MySQL funciona</w:t>
+      </w:r>
+    </w:p>
+    <w:p>
+      <w:pPr>
+        <w:spacing w:before="100" w:beforeAutospacing="1" w:after="100" w:afterAutospacing="1" w:line="240" w:lineRule="auto"/>
+        <w:rPr>
+          <w:rFonts w:ascii="Arial" w:eastAsia="Times New Roman" w:hAnsi="Arial" w:cs="Arial"/>
+          <w:sz w:val="24"/>
+          <w:szCs w:val="24"/>
+          <w:lang w:val="es-CR"/>
+        </w:rPr>
+      </w:pPr>
+      <w:r>
+        <w:rPr>
+          <w:rFonts w:ascii="Arial" w:eastAsia="Times New Roman" w:hAnsi="Arial" w:cs="Arial"/>
+          <w:sz w:val="24"/>
+          <w:szCs w:val="24"/>
+          <w:lang w:val="es-CR"/>
+        </w:rPr>
+        <w:t>Restricciones de llaves foráneas e</w:t>
+      </w:r>
+      <w:r>
+        <w:rPr>
+          <w:rFonts w:ascii="Arial" w:eastAsia="Times New Roman" w:hAnsi="Arial" w:cs="Arial"/>
+          <w:sz w:val="24"/>
+          <w:szCs w:val="24"/>
+          <w:lang w:val="es-CR"/>
+        </w:rPr>
+        <w:t>n actualización o en eliminación:</w:t>
+      </w:r>
+    </w:p>
+    <w:p>
+      <w:pPr>
+        <w:spacing w:before="100" w:beforeAutospacing="1" w:after="100" w:afterAutospacing="1" w:line="240" w:lineRule="auto"/>
+        <w:rPr>
+          <w:rFonts w:ascii="Arial" w:eastAsia="Times New Roman" w:hAnsi="Arial" w:cs="Arial"/>
+          <w:sz w:val="24"/>
+          <w:szCs w:val="24"/>
+          <w:lang w:val="es-CR"/>
+        </w:rPr>
+      </w:pPr>
+      <w:r>
+        <w:rPr>
+          <w:noProof/>
+        </w:rPr>
+        <w:drawing>
+          <wp:inline distT="0" distB="0" distL="0" distR="0" wp14:anchorId="7051A2B0" wp14:editId="384D006A">
+            <wp:extent cx="5943600" cy="1087755"/>
+            <wp:effectExtent l="0" t="0" r="0" b="0"/>
+            <wp:docPr id="1" name="Picture 1"/>
+            <wp:cNvGraphicFramePr>
+              <a:graphicFrameLocks xmlns:a="http://schemas.openxmlformats.org/drawingml/2006/main" noChangeAspect="1"/>
+            </wp:cNvGraphicFramePr>
+            <a:graphic xmlns:a="http://schemas.openxmlformats.org/drawingml/2006/main">
+              <a:graphicData uri="http://schemas.openxmlformats.org/drawingml/2006/picture">
+                <pic:pic xmlns:pic="http://schemas.openxmlformats.org/drawingml/2006/picture">
+                  <pic:nvPicPr>
+                    <pic:cNvPr id="1" name=""/>
+                    <pic:cNvPicPr/>
+                  </pic:nvPicPr>
+                  <pic:blipFill>
+                    <a:blip r:embed="rId7"/>
+                    <a:stretch>
+                      <a:fillRect/>
+                    </a:stretch>
+                  </pic:blipFill>
+                  <pic:spPr>
+                    <a:xfrm>
+                      <a:off x="0" y="0"/>
+                      <a:ext cx="5943600" cy="1087755"/>
+                    </a:xfrm>
+                    <a:prstGeom prst="rect">
+                      <a:avLst/>
+                    </a:prstGeom>
+                  </pic:spPr>
+                </pic:pic>
+              </a:graphicData>
+            </a:graphic>
+          </wp:inline>
+        </w:drawing>
+      </w:r>
+      <w:bookmarkStart w:id="0" w:name="_GoBack"/>
+      <w:bookmarkEnd w:id="0"/>
     </w:p>
     <w:p>
       <w:pPr>
@@ -517,6 +582,7 @@
           <w:szCs w:val="24"/>
           <w:lang w:val="es-CR"/>
         </w:rPr>
+        <w:lastRenderedPageBreak/>
         <w:t>Taller 1</w:t>
       </w:r>
     </w:p>
@@ -630,43 +696,7 @@
           <w:sz w:val="24"/>
           <w:szCs w:val="24"/>
         </w:rPr>
-        <w:t>¿</w:t>
-      </w:r>
-      <w:proofErr w:type="spellStart"/>
-      <w:r>
-        <w:rPr>
-          <w:rFonts w:ascii="Arial" w:eastAsia="Times New Roman" w:hAnsi="Arial" w:cs="Arial"/>
-          <w:sz w:val="24"/>
-          <w:szCs w:val="24"/>
-        </w:rPr>
-        <w:t>Sabías</w:t>
-      </w:r>
-      <w:proofErr w:type="spellEnd"/>
-      <w:r>
-        <w:rPr>
-          <w:rFonts w:ascii="Arial" w:eastAsia="Times New Roman" w:hAnsi="Arial" w:cs="Arial"/>
-          <w:sz w:val="24"/>
-          <w:szCs w:val="24"/>
-        </w:rPr>
-        <w:t xml:space="preserve"> </w:t>
-      </w:r>
-      <w:proofErr w:type="spellStart"/>
-      <w:r>
-        <w:rPr>
-          <w:rFonts w:ascii="Arial" w:eastAsia="Times New Roman" w:hAnsi="Arial" w:cs="Arial"/>
-          <w:sz w:val="24"/>
-          <w:szCs w:val="24"/>
-        </w:rPr>
-        <w:t>qué</w:t>
-      </w:r>
-      <w:proofErr w:type="spellEnd"/>
-      <w:r>
-        <w:rPr>
-          <w:rFonts w:ascii="Arial" w:eastAsia="Times New Roman" w:hAnsi="Arial" w:cs="Arial"/>
-          <w:sz w:val="24"/>
-          <w:szCs w:val="24"/>
-        </w:rPr>
-        <w:t xml:space="preserve">? </w:t>
+        <w:t xml:space="preserve">¿Sabías qué? </w:t>
       </w:r>
       <w:r>
         <w:rPr>
@@ -721,7 +751,6 @@
         </w:rPr>
         <w:t>Taller 2</w:t>
       </w:r>
-      <w:bookmarkEnd w:id="0"/>
     </w:p>
     <w:p>
       <w:pPr>
@@ -741,39 +770,8 @@
           <w:szCs w:val="24"/>
           <w:lang w:val="es-CR"/>
         </w:rPr>
-        <w:t xml:space="preserve">3. Lección 2: </w:t>
-      </w:r>
-      <w:proofErr w:type="spellStart"/>
-      <w:r>
-        <w:rPr>
-          <w:rFonts w:ascii="Arial" w:eastAsia="Times New Roman" w:hAnsi="Arial" w:cs="Arial"/>
-          <w:sz w:val="24"/>
-          <w:szCs w:val="24"/>
-          <w:lang w:val="es-CR"/>
-        </w:rPr>
-        <w:t>Triggers</w:t>
-      </w:r>
-      <w:proofErr w:type="spellEnd"/>
-      <w:r>
-        <w:rPr>
-          <w:rFonts w:ascii="Arial" w:eastAsia="Times New Roman" w:hAnsi="Arial" w:cs="Arial"/>
-          <w:sz w:val="24"/>
-          <w:szCs w:val="24"/>
-          <w:lang w:val="es-CR"/>
-        </w:rPr>
-        <w:t xml:space="preserve"> y </w:t>
-      </w:r>
-      <w:proofErr w:type="spellStart"/>
-      <w:r>
-        <w:rPr>
-          <w:rFonts w:ascii="Arial" w:eastAsia="Times New Roman" w:hAnsi="Arial" w:cs="Arial"/>
-          <w:sz w:val="24"/>
-          <w:szCs w:val="24"/>
-          <w:lang w:val="es-CR"/>
-        </w:rPr>
-        <w:t>Procedures</w:t>
-      </w:r>
-      <w:proofErr w:type="spellEnd"/>
+        <w:t>3. Lección 2: Triggers y Procedures</w:t>
+      </w:r>
     </w:p>
     <w:p>
       <w:pPr>
@@ -814,28 +812,7 @@
           <w:szCs w:val="24"/>
           <w:lang w:val="es-CR"/>
         </w:rPr>
-        <w:lastRenderedPageBreak/>
-        <w:t xml:space="preserve">5. Lección 4: </w:t>
-      </w:r>
-      <w:proofErr w:type="spellStart"/>
-      <w:r>
-        <w:rPr>
-          <w:rFonts w:ascii="Arial" w:eastAsia="Times New Roman" w:hAnsi="Arial" w:cs="Arial"/>
-          <w:sz w:val="24"/>
-          <w:szCs w:val="24"/>
-          <w:lang w:val="es-CR"/>
-        </w:rPr>
-        <w:t>Subqueries</w:t>
-      </w:r>
-      <w:proofErr w:type="spellEnd"/>
-      <w:r>
-        <w:rPr>
-          <w:rFonts w:ascii="Arial" w:eastAsia="Times New Roman" w:hAnsi="Arial" w:cs="Arial"/>
-          <w:sz w:val="24"/>
-          <w:szCs w:val="24"/>
-          <w:lang w:val="es-CR"/>
-        </w:rPr>
-        <w:t xml:space="preserve"> y Alter table</w:t>
+        <w:t>5. Lección 4: Subqueries y Alter table</w:t>
       </w:r>
     </w:p>
     <w:p>
@@ -868,7 +845,6 @@
           <w:lang w:val="es-CR"/>
         </w:rPr>
       </w:pPr>
-      <w:proofErr w:type="spellStart"/>
       <w:r>
         <w:rPr>
           <w:rFonts w:ascii="Arial" w:hAnsi="Arial" w:cs="Arial"/>
@@ -878,7 +854,6 @@
         </w:rPr>
         <w:t>zczxc</w:t>
       </w:r>
-      <w:proofErr w:type="spellEnd"/>
     </w:p>
     <w:sectPr>
       <w:pgSz w:w="12240" w:h="15840"/>

</xml_diff>

<commit_message>
Base de datos - DB Relacionales - Unit 2 - Leccion 2 - continuing
</commit_message>
<xml_diff>
--- a/BaseDeDatos/2.BasesDeDatosRelacionales/Unidad2/UNIDAD2.docx
+++ b/BaseDeDatos/2.BasesDeDatosRelacionales/Unidad2/UNIDAD2.docx
@@ -44,8 +44,18 @@
             <w:sz w:val="24"/>
             <w:szCs w:val="24"/>
           </w:rPr>
-          <w:t>UNIDAD 2: Introducción</w:t>
+          <w:t xml:space="preserve">UNIDAD 2: </w:t>
         </w:r>
+        <w:proofErr w:type="spellStart"/>
+        <w:r>
+          <w:rPr>
+            <w:rFonts w:ascii="Arial" w:eastAsia="Times New Roman" w:hAnsi="Arial" w:cs="Arial"/>
+            <w:sz w:val="24"/>
+            <w:szCs w:val="24"/>
+          </w:rPr>
+          <w:t>Introducción</w:t>
+        </w:r>
+        <w:proofErr w:type="spellEnd"/>
       </w:hyperlink>
     </w:p>
     <w:p>
@@ -83,7 +93,23 @@
           <w:rFonts w:ascii="Arial" w:hAnsi="Arial" w:cs="Arial"/>
           <w:lang w:val="es-CR"/>
         </w:rPr>
-        <w:t xml:space="preserve">Con un enfoque que busca que puedas aplicar los conceptos de bases de datos aprendidos hasta el momento, en esta unidad usaremos MySQL, con la ayuda de la línea de comando y la herramienta gráfica MySQL Workbench, para que te vayas familiarizando con la utilización de los conceptos de bases de datos relacionales y su representación en MySQL. Continuando con nuestro enfoque teórico-práctico, cada lección proporciona un número de talleres, donde tendrás el tiempo y espacio de poder explorar y practicar los comandos y sentencias explicadas en video y lecturas. </w:t>
+        <w:t xml:space="preserve">Con un enfoque que busca que puedas aplicar los conceptos de bases de datos aprendidos hasta el momento, en esta unidad usaremos MySQL, con la ayuda de la línea de comando y la herramienta gráfica MySQL </w:t>
+      </w:r>
+      <w:proofErr w:type="spellStart"/>
+      <w:r>
+        <w:rPr>
+          <w:rFonts w:ascii="Arial" w:hAnsi="Arial" w:cs="Arial"/>
+          <w:lang w:val="es-CR"/>
+        </w:rPr>
+        <w:t>Workbench</w:t>
+      </w:r>
+      <w:proofErr w:type="spellEnd"/>
+      <w:r>
+        <w:rPr>
+          <w:rFonts w:ascii="Arial" w:hAnsi="Arial" w:cs="Arial"/>
+          <w:lang w:val="es-CR"/>
+        </w:rPr>
+        <w:t xml:space="preserve">, para que te vayas familiarizando con la utilización de los conceptos de bases de datos relacionales y su representación en MySQL. Continuando con nuestro enfoque teórico-práctico, cada lección proporciona un número de talleres, donde tendrás el tiempo y espacio de poder explorar y practicar los comandos y sentencias explicadas en video y lecturas. </w:t>
       </w:r>
     </w:p>
     <w:p>
@@ -97,6 +123,7 @@
           <w:lang w:val="es-CR"/>
         </w:rPr>
       </w:pPr>
+      <w:proofErr w:type="spellStart"/>
       <w:r>
         <w:rPr>
           <w:rFonts w:ascii="Arial" w:hAnsi="Arial" w:cs="Arial"/>
@@ -104,8 +131,29 @@
           <w:bCs/>
           <w:lang w:val="es-CR"/>
         </w:rPr>
-        <w:t>Objetivos de aprendizaje</w:t>
-      </w:r>
+        <w:t>Objetivos</w:t>
+      </w:r>
+      <w:proofErr w:type="spellEnd"/>
+      <w:r>
+        <w:rPr>
+          <w:rFonts w:ascii="Arial" w:hAnsi="Arial" w:cs="Arial"/>
+          <w:b/>
+          <w:bCs/>
+          <w:lang w:val="es-CR"/>
+        </w:rPr>
+        <w:t xml:space="preserve"> de </w:t>
+      </w:r>
+      <w:proofErr w:type="spellStart"/>
+      <w:r>
+        <w:rPr>
+          <w:rFonts w:ascii="Arial" w:hAnsi="Arial" w:cs="Arial"/>
+          <w:b/>
+          <w:bCs/>
+          <w:lang w:val="es-CR"/>
+        </w:rPr>
+        <w:t>aprendizaje</w:t>
+      </w:r>
+      <w:proofErr w:type="spellEnd"/>
     </w:p>
     <w:p>
       <w:pPr>
@@ -126,6 +174,7 @@
         </w:rPr>
         <w:t xml:space="preserve">Crear </w:t>
       </w:r>
+      <w:proofErr w:type="spellStart"/>
       <w:r>
         <w:rPr>
           <w:rFonts w:ascii="Arial" w:hAnsi="Arial" w:cs="Arial"/>
@@ -135,6 +184,7 @@
         </w:rPr>
         <w:t>Triggers</w:t>
       </w:r>
+      <w:proofErr w:type="spellEnd"/>
       <w:r>
         <w:rPr>
           <w:rFonts w:ascii="Arial" w:hAnsi="Arial" w:cs="Arial"/>
@@ -142,6 +192,7 @@
         </w:rPr>
         <w:t xml:space="preserve"> y </w:t>
       </w:r>
+      <w:proofErr w:type="spellStart"/>
       <w:r>
         <w:rPr>
           <w:rFonts w:ascii="Arial" w:hAnsi="Arial" w:cs="Arial"/>
@@ -151,6 +202,7 @@
         </w:rPr>
         <w:t>Procedures</w:t>
       </w:r>
+      <w:proofErr w:type="spellEnd"/>
       <w:r>
         <w:rPr>
           <w:rFonts w:ascii="Arial" w:hAnsi="Arial" w:cs="Arial"/>
@@ -284,7 +336,23 @@
           <w:rFonts w:ascii="Arial" w:hAnsi="Arial" w:cs="Arial"/>
           <w:lang w:val="es-CR"/>
         </w:rPr>
-        <w:t xml:space="preserve">Crear queries en MySQL con la finalidad de realizar consultas a bases de </w:t>
+        <w:t xml:space="preserve">Crear </w:t>
+      </w:r>
+      <w:proofErr w:type="spellStart"/>
+      <w:r>
+        <w:rPr>
+          <w:rFonts w:ascii="Arial" w:hAnsi="Arial" w:cs="Arial"/>
+          <w:lang w:val="es-CR"/>
+        </w:rPr>
+        <w:t>queries</w:t>
+      </w:r>
+      <w:proofErr w:type="spellEnd"/>
+      <w:r>
+        <w:rPr>
+          <w:rFonts w:ascii="Arial" w:hAnsi="Arial" w:cs="Arial"/>
+          <w:lang w:val="es-CR"/>
+        </w:rPr>
+        <w:t xml:space="preserve"> en MySQL con la finalidad de realizar consultas a bases de </w:t>
       </w:r>
       <w:r>
         <w:rPr>
@@ -323,8 +391,19 @@
           <w:szCs w:val="24"/>
           <w:lang w:val="es-CR"/>
         </w:rPr>
-        <w:t>Lección 1: Merge</w:t>
-      </w:r>
+        <w:t xml:space="preserve">Lección 1: </w:t>
+      </w:r>
+      <w:proofErr w:type="spellStart"/>
+      <w:r>
+        <w:rPr>
+          <w:rFonts w:ascii="Arial" w:eastAsia="Times New Roman" w:hAnsi="Arial" w:cs="Arial"/>
+          <w:sz w:val="24"/>
+          <w:szCs w:val="24"/>
+          <w:lang w:val="es-CR"/>
+        </w:rPr>
+        <w:t>Merge</w:t>
+      </w:r>
+      <w:proofErr w:type="spellEnd"/>
     </w:p>
     <w:p>
       <w:pPr>
@@ -411,7 +490,27 @@
           <w:szCs w:val="24"/>
           <w:lang w:val="es-CR"/>
         </w:rPr>
-        <w:t>(default collation)</w:t>
+        <w:t xml:space="preserve">(default </w:t>
+      </w:r>
+      <w:proofErr w:type="spellStart"/>
+      <w:r>
+        <w:rPr>
+          <w:rFonts w:ascii="Arial" w:eastAsia="Times New Roman" w:hAnsi="Arial" w:cs="Arial"/>
+          <w:sz w:val="24"/>
+          <w:szCs w:val="24"/>
+          <w:lang w:val="es-CR"/>
+        </w:rPr>
+        <w:t>collation</w:t>
+      </w:r>
+      <w:proofErr w:type="spellEnd"/>
+      <w:r>
+        <w:rPr>
+          <w:rFonts w:ascii="Arial" w:eastAsia="Times New Roman" w:hAnsi="Arial" w:cs="Arial"/>
+          <w:sz w:val="24"/>
+          <w:szCs w:val="24"/>
+          <w:lang w:val="es-CR"/>
+        </w:rPr>
+        <w:t>)</w:t>
       </w:r>
     </w:p>
     <w:p>
@@ -461,8 +560,36 @@
           <w:sz w:val="24"/>
           <w:szCs w:val="24"/>
         </w:rPr>
-        <w:t>, en MySQL funciona</w:t>
-      </w:r>
+        <w:t xml:space="preserve">, </w:t>
+      </w:r>
+      <w:proofErr w:type="spellStart"/>
+      <w:r>
+        <w:rPr>
+          <w:rFonts w:ascii="Arial" w:eastAsia="Times New Roman" w:hAnsi="Arial" w:cs="Arial"/>
+          <w:sz w:val="24"/>
+          <w:szCs w:val="24"/>
+        </w:rPr>
+        <w:t>en</w:t>
+      </w:r>
+      <w:proofErr w:type="spellEnd"/>
+      <w:r>
+        <w:rPr>
+          <w:rFonts w:ascii="Arial" w:eastAsia="Times New Roman" w:hAnsi="Arial" w:cs="Arial"/>
+          <w:sz w:val="24"/>
+          <w:szCs w:val="24"/>
+        </w:rPr>
+        <w:t xml:space="preserve"> MySQL </w:t>
+      </w:r>
+      <w:proofErr w:type="spellStart"/>
+      <w:r>
+        <w:rPr>
+          <w:rFonts w:ascii="Arial" w:eastAsia="Times New Roman" w:hAnsi="Arial" w:cs="Arial"/>
+          <w:sz w:val="24"/>
+          <w:szCs w:val="24"/>
+        </w:rPr>
+        <w:t>funciona</w:t>
+      </w:r>
+      <w:proofErr w:type="spellEnd"/>
     </w:p>
     <w:p>
       <w:pPr>
@@ -596,6 +723,7 @@
           <w:lang w:val="es-CR"/>
         </w:rPr>
       </w:pPr>
+      <w:proofErr w:type="spellStart"/>
       <w:r>
         <w:rPr>
           <w:rFonts w:ascii="Arial" w:hAnsi="Arial" w:cs="Arial"/>
@@ -603,8 +731,29 @@
           <w:bCs/>
           <w:lang w:val="es-CR"/>
         </w:rPr>
-        <w:t>Aprende haciendo</w:t>
-      </w:r>
+        <w:t>Aprende</w:t>
+      </w:r>
+      <w:proofErr w:type="spellEnd"/>
+      <w:r>
+        <w:rPr>
+          <w:rFonts w:ascii="Arial" w:hAnsi="Arial" w:cs="Arial"/>
+          <w:b/>
+          <w:bCs/>
+          <w:lang w:val="es-CR"/>
+        </w:rPr>
+        <w:t xml:space="preserve"> </w:t>
+      </w:r>
+      <w:proofErr w:type="spellStart"/>
+      <w:r>
+        <w:rPr>
+          <w:rFonts w:ascii="Arial" w:hAnsi="Arial" w:cs="Arial"/>
+          <w:b/>
+          <w:bCs/>
+          <w:lang w:val="es-CR"/>
+        </w:rPr>
+        <w:t>haciendo</w:t>
+      </w:r>
+      <w:proofErr w:type="spellEnd"/>
     </w:p>
     <w:p>
       <w:pPr>
@@ -662,7 +811,35 @@
         <w:rPr>
           <w:rFonts w:ascii="Arial" w:hAnsi="Arial" w:cs="Arial"/>
         </w:rPr>
-        <w:t>Dadas las siguientes tablas:</w:t>
+        <w:t xml:space="preserve">Dadas las </w:t>
+      </w:r>
+      <w:proofErr w:type="spellStart"/>
+      <w:r>
+        <w:rPr>
+          <w:rFonts w:ascii="Arial" w:hAnsi="Arial" w:cs="Arial"/>
+        </w:rPr>
+        <w:t>siguientes</w:t>
+      </w:r>
+      <w:proofErr w:type="spellEnd"/>
+      <w:r>
+        <w:rPr>
+          <w:rFonts w:ascii="Arial" w:hAnsi="Arial" w:cs="Arial"/>
+        </w:rPr>
+        <w:t xml:space="preserve"> </w:t>
+      </w:r>
+      <w:proofErr w:type="spellStart"/>
+      <w:r>
+        <w:rPr>
+          <w:rFonts w:ascii="Arial" w:hAnsi="Arial" w:cs="Arial"/>
+        </w:rPr>
+        <w:t>tablas</w:t>
+      </w:r>
+      <w:proofErr w:type="spellEnd"/>
+      <w:r>
+        <w:rPr>
+          <w:rFonts w:ascii="Arial" w:hAnsi="Arial" w:cs="Arial"/>
+        </w:rPr>
+        <w:t>:</w:t>
       </w:r>
     </w:p>
     <w:p>
@@ -738,11 +915,19 @@
           <w:rFonts w:ascii="Arial" w:hAnsi="Arial" w:cs="Arial"/>
         </w:rPr>
       </w:pPr>
-      <w:r>
-        <w:rPr>
-          <w:rFonts w:ascii="Arial" w:hAnsi="Arial" w:cs="Arial"/>
-        </w:rPr>
-        <w:t xml:space="preserve">Donde: </w:t>
+      <w:proofErr w:type="spellStart"/>
+      <w:r>
+        <w:rPr>
+          <w:rFonts w:ascii="Arial" w:hAnsi="Arial" w:cs="Arial"/>
+        </w:rPr>
+        <w:t>Donde</w:t>
+      </w:r>
+      <w:proofErr w:type="spellEnd"/>
+      <w:r>
+        <w:rPr>
+          <w:rFonts w:ascii="Arial" w:hAnsi="Arial" w:cs="Arial"/>
+        </w:rPr>
+        <w:t xml:space="preserve">: </w:t>
       </w:r>
     </w:p>
     <w:p>
@@ -832,6 +1017,7 @@
           <w:lang w:val="es-CR"/>
         </w:rPr>
       </w:pPr>
+      <w:proofErr w:type="spellStart"/>
       <w:r>
         <w:rPr>
           <w:rFonts w:ascii="Arial" w:hAnsi="Arial" w:cs="Arial"/>
@@ -841,7 +1027,19 @@
           <w:szCs w:val="24"/>
           <w:lang w:val="es-CR"/>
         </w:rPr>
-        <w:t>tipo_usuarios:</w:t>
+        <w:t>tipo_usuarios</w:t>
+      </w:r>
+      <w:proofErr w:type="spellEnd"/>
+      <w:r>
+        <w:rPr>
+          <w:rFonts w:ascii="Arial" w:hAnsi="Arial" w:cs="Arial"/>
+          <w:b/>
+          <w:bCs/>
+          <w:sz w:val="24"/>
+          <w:szCs w:val="24"/>
+          <w:lang w:val="es-CR"/>
+        </w:rPr>
+        <w:t>:</w:t>
       </w:r>
       <w:r>
         <w:rPr>
@@ -903,7 +1101,23 @@
           <w:rFonts w:ascii="Arial" w:hAnsi="Arial" w:cs="Arial"/>
           <w:lang w:val="es-CR"/>
         </w:rPr>
-        <w:t xml:space="preserve">Se desea que ejecutes los siguientes pasos usando la herramienta MySQL Workbench: </w:t>
+        <w:t xml:space="preserve">Se desea que ejecutes los siguientes pasos usando la herramienta MySQL </w:t>
+      </w:r>
+      <w:proofErr w:type="spellStart"/>
+      <w:r>
+        <w:rPr>
+          <w:rFonts w:ascii="Arial" w:hAnsi="Arial" w:cs="Arial"/>
+          <w:lang w:val="es-CR"/>
+        </w:rPr>
+        <w:t>Workbench</w:t>
+      </w:r>
+      <w:proofErr w:type="spellEnd"/>
+      <w:r>
+        <w:rPr>
+          <w:rFonts w:ascii="Arial" w:hAnsi="Arial" w:cs="Arial"/>
+          <w:lang w:val="es-CR"/>
+        </w:rPr>
+        <w:t xml:space="preserve">: </w:t>
       </w:r>
     </w:p>
     <w:p>
@@ -978,7 +1192,27 @@
           <w:szCs w:val="24"/>
           <w:lang w:val="es-CR"/>
         </w:rPr>
-        <w:t xml:space="preserve">Crear las claves foráneas de la tabla permisos definiendo un constrain </w:t>
+        <w:t xml:space="preserve">Crear las claves foráneas de la tabla permisos definiendo un </w:t>
+      </w:r>
+      <w:proofErr w:type="spellStart"/>
+      <w:r>
+        <w:rPr>
+          <w:rFonts w:ascii="Arial" w:hAnsi="Arial" w:cs="Arial"/>
+          <w:sz w:val="24"/>
+          <w:szCs w:val="24"/>
+          <w:lang w:val="es-CR"/>
+        </w:rPr>
+        <w:t>constrain</w:t>
+      </w:r>
+      <w:proofErr w:type="spellEnd"/>
+      <w:r>
+        <w:rPr>
+          <w:rFonts w:ascii="Arial" w:hAnsi="Arial" w:cs="Arial"/>
+          <w:sz w:val="24"/>
+          <w:szCs w:val="24"/>
+          <w:lang w:val="es-CR"/>
+        </w:rPr>
+        <w:t xml:space="preserve"> </w:t>
       </w:r>
       <w:r>
         <w:rPr>
@@ -1043,6 +1277,7 @@
           <w:szCs w:val="24"/>
         </w:rPr>
       </w:pPr>
+      <w:proofErr w:type="spellStart"/>
       <w:r>
         <w:rPr>
           <w:rFonts w:ascii="Arial" w:hAnsi="Arial" w:cs="Arial"/>
@@ -1051,6 +1286,7 @@
         </w:rPr>
         <w:t>fk_usuario_id</w:t>
       </w:r>
+      <w:proofErr w:type="spellEnd"/>
     </w:p>
     <w:p>
       <w:pPr>
@@ -1066,6 +1302,7 @@
           <w:szCs w:val="24"/>
         </w:rPr>
       </w:pPr>
+      <w:proofErr w:type="spellStart"/>
       <w:r>
         <w:rPr>
           <w:rFonts w:ascii="Arial" w:hAnsi="Arial" w:cs="Arial"/>
@@ -1074,6 +1311,7 @@
         </w:rPr>
         <w:t>fk_tipo_usuario_id</w:t>
       </w:r>
+      <w:proofErr w:type="spellEnd"/>
     </w:p>
     <w:p>
       <w:pPr>
@@ -1089,6 +1327,7 @@
           <w:szCs w:val="24"/>
         </w:rPr>
       </w:pPr>
+      <w:proofErr w:type="spellStart"/>
       <w:r>
         <w:rPr>
           <w:rFonts w:ascii="Arial" w:hAnsi="Arial" w:cs="Arial"/>
@@ -1097,6 +1336,7 @@
         </w:rPr>
         <w:t>fk_aplicacion_id</w:t>
       </w:r>
+      <w:proofErr w:type="spellEnd"/>
     </w:p>
     <w:p>
       <w:pPr>
@@ -1137,6 +1377,7 @@
           <w:szCs w:val="24"/>
         </w:rPr>
       </w:pPr>
+      <w:proofErr w:type="spellStart"/>
       <w:r>
         <w:rPr>
           <w:rFonts w:ascii="Arial" w:hAnsi="Arial" w:cs="Arial"/>
@@ -1145,6 +1386,7 @@
         </w:rPr>
         <w:t>ix_usuario_id</w:t>
       </w:r>
+      <w:proofErr w:type="spellEnd"/>
     </w:p>
     <w:p>
       <w:pPr>
@@ -1160,6 +1402,7 @@
           <w:szCs w:val="24"/>
         </w:rPr>
       </w:pPr>
+      <w:proofErr w:type="spellStart"/>
       <w:r>
         <w:rPr>
           <w:rFonts w:ascii="Arial" w:hAnsi="Arial" w:cs="Arial"/>
@@ -1169,6 +1412,7 @@
         <w:lastRenderedPageBreak/>
         <w:t>ix_tipo_usuario_id</w:t>
       </w:r>
+      <w:proofErr w:type="spellEnd"/>
     </w:p>
     <w:p>
       <w:pPr>
@@ -1184,6 +1428,7 @@
           <w:szCs w:val="24"/>
         </w:rPr>
       </w:pPr>
+      <w:proofErr w:type="spellStart"/>
       <w:r>
         <w:rPr>
           <w:rFonts w:ascii="Arial" w:hAnsi="Arial" w:cs="Arial"/>
@@ -1192,6 +1437,7 @@
         </w:rPr>
         <w:t>ix_aplicacion_id</w:t>
       </w:r>
+      <w:proofErr w:type="spellEnd"/>
     </w:p>
     <w:p>
       <w:pPr>
@@ -1221,8 +1467,19 @@
           <w:bCs/>
           <w:lang w:val="es-CR"/>
         </w:rPr>
-        <w:t>Puntos de verificación</w:t>
-      </w:r>
+        <w:t xml:space="preserve">Puntos de </w:t>
+      </w:r>
+      <w:proofErr w:type="spellStart"/>
+      <w:r>
+        <w:rPr>
+          <w:rFonts w:ascii="Arial" w:hAnsi="Arial" w:cs="Arial"/>
+          <w:b/>
+          <w:bCs/>
+          <w:lang w:val="es-CR"/>
+        </w:rPr>
+        <w:t>verificación</w:t>
+      </w:r>
+      <w:proofErr w:type="spellEnd"/>
     </w:p>
     <w:p>
       <w:pPr>
@@ -1265,6 +1522,7 @@
         </w:rPr>
         <w:t xml:space="preserve">Verifica las tablas: puedes usar la consulta </w:t>
       </w:r>
+      <w:proofErr w:type="gramStart"/>
       <w:r>
         <w:rPr>
           <w:rStyle w:val="HTMLCode"/>
@@ -1273,7 +1531,18 @@
           <w:szCs w:val="24"/>
           <w:lang w:val="es-CR"/>
         </w:rPr>
-        <w:t>SHOW TABLES</w:t>
+        <w:t>SHOW</w:t>
+      </w:r>
+      <w:proofErr w:type="gramEnd"/>
+      <w:r>
+        <w:rPr>
+          <w:rStyle w:val="HTMLCode"/>
+          <w:rFonts w:ascii="Arial" w:eastAsiaTheme="minorHAnsi" w:hAnsi="Arial" w:cs="Arial"/>
+          <w:sz w:val="24"/>
+          <w:szCs w:val="24"/>
+          <w:lang w:val="es-CR"/>
+        </w:rPr>
+        <w:t xml:space="preserve"> TABLES</w:t>
       </w:r>
       <w:r>
         <w:rPr>
@@ -1332,7 +1601,47 @@
           <w:szCs w:val="24"/>
           <w:lang w:val="es-CR"/>
         </w:rPr>
-        <w:t>Verifica clave foránea: Cambia los ids de la tabla tipo_usuarios y verifica que cambiaron en la tabla usuario</w:t>
+        <w:t xml:space="preserve">Verifica clave foránea: Cambia los </w:t>
+      </w:r>
+      <w:proofErr w:type="spellStart"/>
+      <w:r>
+        <w:rPr>
+          <w:rFonts w:ascii="Arial" w:hAnsi="Arial" w:cs="Arial"/>
+          <w:sz w:val="24"/>
+          <w:szCs w:val="24"/>
+          <w:lang w:val="es-CR"/>
+        </w:rPr>
+        <w:t>ids</w:t>
+      </w:r>
+      <w:proofErr w:type="spellEnd"/>
+      <w:r>
+        <w:rPr>
+          <w:rFonts w:ascii="Arial" w:hAnsi="Arial" w:cs="Arial"/>
+          <w:sz w:val="24"/>
+          <w:szCs w:val="24"/>
+          <w:lang w:val="es-CR"/>
+        </w:rPr>
+        <w:t xml:space="preserve"> de la tabla </w:t>
+      </w:r>
+      <w:proofErr w:type="spellStart"/>
+      <w:r>
+        <w:rPr>
+          <w:rFonts w:ascii="Arial" w:hAnsi="Arial" w:cs="Arial"/>
+          <w:sz w:val="24"/>
+          <w:szCs w:val="24"/>
+          <w:lang w:val="es-CR"/>
+        </w:rPr>
+        <w:t>tipo_usuarios</w:t>
+      </w:r>
+      <w:proofErr w:type="spellEnd"/>
+      <w:r>
+        <w:rPr>
+          <w:rFonts w:ascii="Arial" w:hAnsi="Arial" w:cs="Arial"/>
+          <w:sz w:val="24"/>
+          <w:szCs w:val="24"/>
+          <w:lang w:val="es-CR"/>
+        </w:rPr>
+        <w:t xml:space="preserve"> y verifica que cambiaron en la tabla usuario</w:t>
       </w:r>
     </w:p>
     <w:p>
@@ -1477,16 +1786,90 @@
           <w:sz w:val="24"/>
           <w:szCs w:val="24"/>
         </w:rPr>
-        <w:t>SELECT * FROM lista_a L</w:t>
-      </w:r>
-      <w:r>
-        <w:rPr>
-          <w:rFonts w:ascii="Arial" w:eastAsia="Times New Roman" w:hAnsi="Arial" w:cs="Arial"/>
-          <w:sz w:val="24"/>
-          <w:szCs w:val="24"/>
-        </w:rPr>
-        <w:t>EFT JOIN lista_b ON lista_a.email = lista_b.email</w:t>
-      </w:r>
+        <w:t xml:space="preserve">SELECT * FROM </w:t>
+      </w:r>
+      <w:proofErr w:type="spellStart"/>
+      <w:r>
+        <w:rPr>
+          <w:rFonts w:ascii="Arial" w:eastAsia="Times New Roman" w:hAnsi="Arial" w:cs="Arial"/>
+          <w:sz w:val="24"/>
+          <w:szCs w:val="24"/>
+        </w:rPr>
+        <w:t>lista_a</w:t>
+      </w:r>
+      <w:proofErr w:type="spellEnd"/>
+      <w:r>
+        <w:rPr>
+          <w:rFonts w:ascii="Arial" w:eastAsia="Times New Roman" w:hAnsi="Arial" w:cs="Arial"/>
+          <w:sz w:val="24"/>
+          <w:szCs w:val="24"/>
+        </w:rPr>
+        <w:t xml:space="preserve"> L</w:t>
+      </w:r>
+      <w:r>
+        <w:rPr>
+          <w:rFonts w:ascii="Arial" w:eastAsia="Times New Roman" w:hAnsi="Arial" w:cs="Arial"/>
+          <w:sz w:val="24"/>
+          <w:szCs w:val="24"/>
+        </w:rPr>
+        <w:t xml:space="preserve">EFT JOIN </w:t>
+      </w:r>
+      <w:proofErr w:type="spellStart"/>
+      <w:r>
+        <w:rPr>
+          <w:rFonts w:ascii="Arial" w:eastAsia="Times New Roman" w:hAnsi="Arial" w:cs="Arial"/>
+          <w:sz w:val="24"/>
+          <w:szCs w:val="24"/>
+        </w:rPr>
+        <w:t>lista_b</w:t>
+      </w:r>
+      <w:proofErr w:type="spellEnd"/>
+      <w:r>
+        <w:rPr>
+          <w:rFonts w:ascii="Arial" w:eastAsia="Times New Roman" w:hAnsi="Arial" w:cs="Arial"/>
+          <w:sz w:val="24"/>
+          <w:szCs w:val="24"/>
+        </w:rPr>
+        <w:t xml:space="preserve"> ON </w:t>
+      </w:r>
+      <w:proofErr w:type="spellStart"/>
+      <w:r>
+        <w:rPr>
+          <w:rFonts w:ascii="Arial" w:eastAsia="Times New Roman" w:hAnsi="Arial" w:cs="Arial"/>
+          <w:sz w:val="24"/>
+          <w:szCs w:val="24"/>
+        </w:rPr>
+        <w:t>lista_</w:t>
+      </w:r>
+      <w:proofErr w:type="gramStart"/>
+      <w:r>
+        <w:rPr>
+          <w:rFonts w:ascii="Arial" w:eastAsia="Times New Roman" w:hAnsi="Arial" w:cs="Arial"/>
+          <w:sz w:val="24"/>
+          <w:szCs w:val="24"/>
+        </w:rPr>
+        <w:t>a.email</w:t>
+      </w:r>
+      <w:proofErr w:type="spellEnd"/>
+      <w:proofErr w:type="gramEnd"/>
+      <w:r>
+        <w:rPr>
+          <w:rFonts w:ascii="Arial" w:eastAsia="Times New Roman" w:hAnsi="Arial" w:cs="Arial"/>
+          <w:sz w:val="24"/>
+          <w:szCs w:val="24"/>
+        </w:rPr>
+        <w:t xml:space="preserve"> = </w:t>
+      </w:r>
+      <w:proofErr w:type="spellStart"/>
+      <w:r>
+        <w:rPr>
+          <w:rFonts w:ascii="Arial" w:eastAsia="Times New Roman" w:hAnsi="Arial" w:cs="Arial"/>
+          <w:sz w:val="24"/>
+          <w:szCs w:val="24"/>
+        </w:rPr>
+        <w:t>lista_b.email</w:t>
+      </w:r>
+      <w:proofErr w:type="spellEnd"/>
     </w:p>
     <w:p>
       <w:pPr>
@@ -1514,7 +1897,27 @@
           <w:szCs w:val="24"/>
           <w:lang w:val="es-CR"/>
         </w:rPr>
-        <w:t xml:space="preserve"> lista_a como una columna fija</w:t>
+        <w:t xml:space="preserve"> </w:t>
+      </w:r>
+      <w:proofErr w:type="spellStart"/>
+      <w:r>
+        <w:rPr>
+          <w:rFonts w:ascii="Arial" w:eastAsia="Times New Roman" w:hAnsi="Arial" w:cs="Arial"/>
+          <w:sz w:val="24"/>
+          <w:szCs w:val="24"/>
+          <w:lang w:val="es-CR"/>
+        </w:rPr>
+        <w:t>lista_a</w:t>
+      </w:r>
+      <w:proofErr w:type="spellEnd"/>
+      <w:r>
+        <w:rPr>
+          <w:rFonts w:ascii="Arial" w:eastAsia="Times New Roman" w:hAnsi="Arial" w:cs="Arial"/>
+          <w:sz w:val="24"/>
+          <w:szCs w:val="24"/>
+          <w:lang w:val="es-CR"/>
+        </w:rPr>
+        <w:t xml:space="preserve"> como una columna fija</w:t>
       </w:r>
     </w:p>
     <w:p>
@@ -1534,8 +1937,19 @@
           <w:szCs w:val="24"/>
           <w:lang w:val="es-CR"/>
         </w:rPr>
-        <w:t>RIGHT JOIN – deja fija la lista de lista_b</w:t>
-      </w:r>
+        <w:t xml:space="preserve">RIGHT JOIN – deja fija la lista de </w:t>
+      </w:r>
+      <w:proofErr w:type="spellStart"/>
+      <w:r>
+        <w:rPr>
+          <w:rFonts w:ascii="Arial" w:eastAsia="Times New Roman" w:hAnsi="Arial" w:cs="Arial"/>
+          <w:sz w:val="24"/>
+          <w:szCs w:val="24"/>
+          <w:lang w:val="es-CR"/>
+        </w:rPr>
+        <w:t>lista_b</w:t>
+      </w:r>
+      <w:proofErr w:type="spellEnd"/>
     </w:p>
     <w:p>
       <w:pPr>
@@ -1810,6 +2224,7 @@
                 <w:szCs w:val="24"/>
               </w:rPr>
             </w:pPr>
+            <w:proofErr w:type="spellStart"/>
             <w:r>
               <w:rPr>
                 <w:rFonts w:ascii="Arial" w:hAnsi="Arial" w:cs="Arial"/>
@@ -1819,6 +2234,99 @@
                 <w:szCs w:val="24"/>
               </w:rPr>
               <w:t>Descripción</w:t>
+            </w:r>
+            <w:proofErr w:type="spellEnd"/>
+          </w:p>
+        </w:tc>
+      </w:tr>
+      <w:tr>
+        <w:trPr>
+          <w:tblCellSpacing w:w="15" w:type="dxa"/>
+        </w:trPr>
+        <w:tc>
+          <w:tcPr>
+            <w:tcW w:w="0" w:type="auto"/>
+            <w:vAlign w:val="center"/>
+            <w:hideMark/>
+          </w:tcPr>
+          <w:p>
+            <w:pPr>
+              <w:jc w:val="center"/>
+              <w:rPr>
+                <w:rFonts w:ascii="Arial" w:hAnsi="Arial" w:cs="Arial"/>
+                <w:b/>
+                <w:bCs/>
+                <w:sz w:val="24"/>
+                <w:szCs w:val="24"/>
+              </w:rPr>
+            </w:pPr>
+            <w:proofErr w:type="gramStart"/>
+            <w:r>
+              <w:rPr>
+                <w:rFonts w:ascii="Arial" w:hAnsi="Arial" w:cs="Arial"/>
+                <w:b/>
+                <w:bCs/>
+                <w:sz w:val="24"/>
+                <w:szCs w:val="24"/>
+              </w:rPr>
+              <w:t>CHAR(</w:t>
+            </w:r>
+            <w:proofErr w:type="gramEnd"/>
+            <w:r>
+              <w:rPr>
+                <w:rFonts w:ascii="Arial" w:hAnsi="Arial" w:cs="Arial"/>
+                <w:b/>
+                <w:bCs/>
+                <w:sz w:val="24"/>
+                <w:szCs w:val="24"/>
+              </w:rPr>
+              <w:t>largo)</w:t>
+            </w:r>
+          </w:p>
+        </w:tc>
+        <w:tc>
+          <w:tcPr>
+            <w:tcW w:w="0" w:type="auto"/>
+            <w:vAlign w:val="center"/>
+            <w:hideMark/>
+          </w:tcPr>
+          <w:p>
+            <w:pPr>
+              <w:rPr>
+                <w:rFonts w:ascii="Arial" w:hAnsi="Arial" w:cs="Arial"/>
+                <w:sz w:val="24"/>
+                <w:szCs w:val="24"/>
+                <w:lang w:val="es-CR"/>
+              </w:rPr>
+            </w:pPr>
+            <w:r>
+              <w:rPr>
+                <w:rFonts w:ascii="Arial" w:hAnsi="Arial" w:cs="Arial"/>
+                <w:sz w:val="24"/>
+                <w:szCs w:val="24"/>
+                <w:lang w:val="es-CR"/>
+              </w:rPr>
+              <w:t>Secuencia de caracteres (</w:t>
+            </w:r>
+            <w:proofErr w:type="spellStart"/>
+            <w:r>
+              <w:rPr>
+                <w:rFonts w:ascii="Arial" w:hAnsi="Arial" w:cs="Arial"/>
+                <w:sz w:val="24"/>
+                <w:szCs w:val="24"/>
+                <w:lang w:val="es-CR"/>
+              </w:rPr>
+              <w:t>string</w:t>
+            </w:r>
+            <w:proofErr w:type="spellEnd"/>
+            <w:r>
+              <w:rPr>
+                <w:rFonts w:ascii="Arial" w:hAnsi="Arial" w:cs="Arial"/>
+                <w:sz w:val="24"/>
+                <w:szCs w:val="24"/>
+                <w:lang w:val="es-CR"/>
+              </w:rPr>
+              <w:t>) de tamaño fijo hasta 255</w:t>
             </w:r>
           </w:p>
         </w:tc>
@@ -1844,6 +2352,7 @@
                 <w:szCs w:val="24"/>
               </w:rPr>
             </w:pPr>
+            <w:proofErr w:type="gramStart"/>
             <w:r>
               <w:rPr>
                 <w:rFonts w:ascii="Arial" w:hAnsi="Arial" w:cs="Arial"/>
@@ -1852,7 +2361,18 @@
                 <w:sz w:val="24"/>
                 <w:szCs w:val="24"/>
               </w:rPr>
-              <w:t>CHAR(largo)</w:t>
+              <w:t>VARCHAR(</w:t>
+            </w:r>
+            <w:proofErr w:type="gramEnd"/>
+            <w:r>
+              <w:rPr>
+                <w:rFonts w:ascii="Arial" w:hAnsi="Arial" w:cs="Arial"/>
+                <w:b/>
+                <w:bCs/>
+                <w:sz w:val="24"/>
+                <w:szCs w:val="24"/>
+              </w:rPr>
+              <w:t>largo)</w:t>
             </w:r>
           </w:p>
         </w:tc>
@@ -1878,59 +2398,9 @@
                 <w:szCs w:val="24"/>
                 <w:lang w:val="es-CR"/>
               </w:rPr>
-              <w:t>Secuencia de caracteres (string) de tamaño fijo hasta 255</w:t>
+              <w:t>Secuencia de caracteres (</w:t>
             </w:r>
-          </w:p>
-        </w:tc>
-      </w:tr>
-      <w:tr>
-        <w:trPr>
-          <w:tblCellSpacing w:w="15" w:type="dxa"/>
-        </w:trPr>
-        <w:tc>
-          <w:tcPr>
-            <w:tcW w:w="0" w:type="auto"/>
-            <w:vAlign w:val="center"/>
-            <w:hideMark/>
-          </w:tcPr>
-          <w:p>
-            <w:pPr>
-              <w:jc w:val="center"/>
-              <w:rPr>
-                <w:rFonts w:ascii="Arial" w:hAnsi="Arial" w:cs="Arial"/>
-                <w:b/>
-                <w:bCs/>
-                <w:sz w:val="24"/>
-                <w:szCs w:val="24"/>
-              </w:rPr>
-            </w:pPr>
-            <w:r>
-              <w:rPr>
-                <w:rFonts w:ascii="Arial" w:hAnsi="Arial" w:cs="Arial"/>
-                <w:b/>
-                <w:bCs/>
-                <w:sz w:val="24"/>
-                <w:szCs w:val="24"/>
-              </w:rPr>
-              <w:t>VARCHAR(largo)</w:t>
-            </w:r>
-          </w:p>
-        </w:tc>
-        <w:tc>
-          <w:tcPr>
-            <w:tcW w:w="0" w:type="auto"/>
-            <w:vAlign w:val="center"/>
-            <w:hideMark/>
-          </w:tcPr>
-          <w:p>
-            <w:pPr>
-              <w:rPr>
-                <w:rFonts w:ascii="Arial" w:hAnsi="Arial" w:cs="Arial"/>
-                <w:sz w:val="24"/>
-                <w:szCs w:val="24"/>
-                <w:lang w:val="es-CR"/>
-              </w:rPr>
-            </w:pPr>
+            <w:proofErr w:type="spellStart"/>
             <w:r>
               <w:rPr>
                 <w:rFonts w:ascii="Arial" w:hAnsi="Arial" w:cs="Arial"/>
@@ -1938,7 +2408,17 @@
                 <w:szCs w:val="24"/>
                 <w:lang w:val="es-CR"/>
               </w:rPr>
-              <w:t>Secuencia de caracteres (string) de tamaño variable hasta 255</w:t>
+              <w:t>string</w:t>
+            </w:r>
+            <w:proofErr w:type="spellEnd"/>
+            <w:r>
+              <w:rPr>
+                <w:rFonts w:ascii="Arial" w:hAnsi="Arial" w:cs="Arial"/>
+                <w:sz w:val="24"/>
+                <w:szCs w:val="24"/>
+                <w:lang w:val="es-CR"/>
+              </w:rPr>
+              <w:t>) de tamaño variable hasta 255</w:t>
             </w:r>
           </w:p>
         </w:tc>
@@ -1996,8 +2476,18 @@
                 <w:sz w:val="24"/>
                 <w:szCs w:val="24"/>
               </w:rPr>
-              <w:t>String hasta 65535 caracteres</w:t>
+              <w:t xml:space="preserve">String hasta 65535 </w:t>
             </w:r>
+            <w:proofErr w:type="spellStart"/>
+            <w:r>
+              <w:rPr>
+                <w:rFonts w:ascii="Arial" w:hAnsi="Arial" w:cs="Arial"/>
+                <w:sz w:val="24"/>
+                <w:szCs w:val="24"/>
+              </w:rPr>
+              <w:t>caracteres</w:t>
+            </w:r>
+            <w:proofErr w:type="spellEnd"/>
           </w:p>
         </w:tc>
       </w:tr>
@@ -2054,8 +2544,18 @@
                 <w:sz w:val="24"/>
                 <w:szCs w:val="24"/>
               </w:rPr>
-              <w:t>String hasta 16777215 caracteres</w:t>
+              <w:t xml:space="preserve">String hasta 16777215 </w:t>
             </w:r>
+            <w:proofErr w:type="spellStart"/>
+            <w:r>
+              <w:rPr>
+                <w:rFonts w:ascii="Arial" w:hAnsi="Arial" w:cs="Arial"/>
+                <w:sz w:val="24"/>
+                <w:szCs w:val="24"/>
+              </w:rPr>
+              <w:t>caracteres</w:t>
+            </w:r>
+            <w:proofErr w:type="spellEnd"/>
           </w:p>
         </w:tc>
       </w:tr>
@@ -2112,8 +2612,18 @@
                 <w:sz w:val="24"/>
                 <w:szCs w:val="24"/>
               </w:rPr>
-              <w:t>String hasta 4294967295 caracteres</w:t>
+              <w:t xml:space="preserve">String hasta 4294967295 </w:t>
             </w:r>
+            <w:proofErr w:type="spellStart"/>
+            <w:r>
+              <w:rPr>
+                <w:rFonts w:ascii="Arial" w:hAnsi="Arial" w:cs="Arial"/>
+                <w:sz w:val="24"/>
+                <w:szCs w:val="24"/>
+              </w:rPr>
+              <w:t>caracteres</w:t>
+            </w:r>
+            <w:proofErr w:type="spellEnd"/>
           </w:p>
         </w:tc>
       </w:tr>
@@ -2186,6 +2696,7 @@
           <w:lang w:val="es-CR"/>
         </w:rPr>
       </w:pPr>
+      <w:proofErr w:type="spellStart"/>
       <w:r>
         <w:rPr>
           <w:rFonts w:ascii="Arial" w:eastAsia="Times New Roman" w:hAnsi="Arial" w:cs="Arial"/>
@@ -2197,6 +2708,7 @@
         </w:rPr>
         <w:t>Numéricos</w:t>
       </w:r>
+      <w:proofErr w:type="spellEnd"/>
     </w:p>
     <w:tbl>
       <w:tblPr>
@@ -2274,6 +2786,7 @@
                 <w:szCs w:val="24"/>
               </w:rPr>
             </w:pPr>
+            <w:proofErr w:type="spellStart"/>
             <w:r>
               <w:rPr>
                 <w:rFonts w:ascii="Arial" w:hAnsi="Arial" w:cs="Arial"/>
@@ -2284,6 +2797,7 @@
               </w:rPr>
               <w:t>Descripción</w:t>
             </w:r>
+            <w:proofErr w:type="spellEnd"/>
           </w:p>
         </w:tc>
       </w:tr>
@@ -2394,13 +2908,41 @@
                 <w:szCs w:val="24"/>
               </w:rPr>
             </w:pPr>
+            <w:proofErr w:type="spellStart"/>
             <w:r>
               <w:rPr>
                 <w:rFonts w:ascii="Arial" w:hAnsi="Arial" w:cs="Arial"/>
                 <w:sz w:val="24"/>
                 <w:szCs w:val="24"/>
               </w:rPr>
-              <w:t>Entero desde -2147483648 a 2147483647</w:t>
+              <w:t>Entero</w:t>
+            </w:r>
+            <w:proofErr w:type="spellEnd"/>
+            <w:r>
+              <w:rPr>
+                <w:rFonts w:ascii="Arial" w:hAnsi="Arial" w:cs="Arial"/>
+                <w:sz w:val="24"/>
+                <w:szCs w:val="24"/>
+              </w:rPr>
+              <w:t xml:space="preserve"> </w:t>
+            </w:r>
+            <w:proofErr w:type="spellStart"/>
+            <w:r>
+              <w:rPr>
+                <w:rFonts w:ascii="Arial" w:hAnsi="Arial" w:cs="Arial"/>
+                <w:sz w:val="24"/>
+                <w:szCs w:val="24"/>
+              </w:rPr>
+              <w:t>desde</w:t>
+            </w:r>
+            <w:proofErr w:type="spellEnd"/>
+            <w:r>
+              <w:rPr>
+                <w:rFonts w:ascii="Arial" w:hAnsi="Arial" w:cs="Arial"/>
+                <w:sz w:val="24"/>
+                <w:szCs w:val="24"/>
+              </w:rPr>
+              <w:t xml:space="preserve"> -2147483648 a 2147483647</w:t>
             </w:r>
           </w:p>
         </w:tc>
@@ -2452,13 +2994,41 @@
                 <w:szCs w:val="24"/>
               </w:rPr>
             </w:pPr>
+            <w:proofErr w:type="spellStart"/>
             <w:r>
               <w:rPr>
                 <w:rFonts w:ascii="Arial" w:hAnsi="Arial" w:cs="Arial"/>
                 <w:sz w:val="24"/>
                 <w:szCs w:val="24"/>
               </w:rPr>
-              <w:t>Entero desde -9223372036854775808 a 9223372036854775807</w:t>
+              <w:t>Entero</w:t>
+            </w:r>
+            <w:proofErr w:type="spellEnd"/>
+            <w:r>
+              <w:rPr>
+                <w:rFonts w:ascii="Arial" w:hAnsi="Arial" w:cs="Arial"/>
+                <w:sz w:val="24"/>
+                <w:szCs w:val="24"/>
+              </w:rPr>
+              <w:t xml:space="preserve"> </w:t>
+            </w:r>
+            <w:proofErr w:type="spellStart"/>
+            <w:r>
+              <w:rPr>
+                <w:rFonts w:ascii="Arial" w:hAnsi="Arial" w:cs="Arial"/>
+                <w:sz w:val="24"/>
+                <w:szCs w:val="24"/>
+              </w:rPr>
+              <w:t>desde</w:t>
+            </w:r>
+            <w:proofErr w:type="spellEnd"/>
+            <w:r>
+              <w:rPr>
+                <w:rFonts w:ascii="Arial" w:hAnsi="Arial" w:cs="Arial"/>
+                <w:sz w:val="24"/>
+                <w:szCs w:val="24"/>
+              </w:rPr>
+              <w:t xml:space="preserve"> -9223372036854775808 a 9223372036854775807</w:t>
             </w:r>
           </w:p>
         </w:tc>
@@ -2516,7 +3086,25 @@
                 <w:sz w:val="24"/>
                 <w:szCs w:val="24"/>
               </w:rPr>
-              <w:t>Decimal Pequeño (4 bytes)</w:t>
+              <w:t xml:space="preserve">Decimal </w:t>
+            </w:r>
+            <w:proofErr w:type="spellStart"/>
+            <w:r>
+              <w:rPr>
+                <w:rFonts w:ascii="Arial" w:hAnsi="Arial" w:cs="Arial"/>
+                <w:sz w:val="24"/>
+                <w:szCs w:val="24"/>
+              </w:rPr>
+              <w:t>Pequeño</w:t>
+            </w:r>
+            <w:proofErr w:type="spellEnd"/>
+            <w:r>
+              <w:rPr>
+                <w:rFonts w:ascii="Arial" w:hAnsi="Arial" w:cs="Arial"/>
+                <w:sz w:val="24"/>
+                <w:szCs w:val="24"/>
+              </w:rPr>
+              <w:t xml:space="preserve"> (4 bytes)</w:t>
             </w:r>
           </w:p>
         </w:tc>
@@ -2648,6 +3236,7 @@
           <w:lang w:val="es-CR"/>
         </w:rPr>
       </w:pPr>
+      <w:proofErr w:type="spellStart"/>
       <w:r>
         <w:rPr>
           <w:rFonts w:ascii="Arial" w:eastAsia="Times New Roman" w:hAnsi="Arial" w:cs="Arial"/>
@@ -2659,6 +3248,7 @@
         </w:rPr>
         <w:t>Otros</w:t>
       </w:r>
+      <w:proofErr w:type="spellEnd"/>
     </w:p>
     <w:tbl>
       <w:tblPr>
@@ -2735,6 +3325,7 @@
                 <w:szCs w:val="24"/>
               </w:rPr>
             </w:pPr>
+            <w:proofErr w:type="spellStart"/>
             <w:r>
               <w:rPr>
                 <w:rFonts w:ascii="Arial" w:hAnsi="Arial" w:cs="Arial"/>
@@ -2745,6 +3336,7 @@
               </w:rPr>
               <w:t>Descripción</w:t>
             </w:r>
+            <w:proofErr w:type="spellEnd"/>
           </w:p>
         </w:tc>
       </w:tr>
@@ -2864,8 +3456,19 @@
                 <w:szCs w:val="24"/>
                 <w:lang w:val="es-CR"/>
               </w:rPr>
-              <w:t>Fecha y hora en formato YYYY-MM-DD HH:MM:SS</w:t>
+              <w:t>Fecha y hora en formato YYYY-MM-DD HH:</w:t>
             </w:r>
+            <w:proofErr w:type="gramStart"/>
+            <w:r>
+              <w:rPr>
+                <w:rFonts w:ascii="Arial" w:hAnsi="Arial" w:cs="Arial"/>
+                <w:sz w:val="24"/>
+                <w:szCs w:val="24"/>
+                <w:lang w:val="es-CR"/>
+              </w:rPr>
+              <w:t>MM:SS</w:t>
+            </w:r>
+            <w:proofErr w:type="gramEnd"/>
           </w:p>
         </w:tc>
       </w:tr>
@@ -2924,8 +3527,19 @@
                 <w:szCs w:val="24"/>
                 <w:lang w:val="es-CR"/>
               </w:rPr>
-              <w:t>Hora en formato HH:MM:SS</w:t>
+              <w:t>Hora en formato HH:</w:t>
             </w:r>
+            <w:proofErr w:type="gramStart"/>
+            <w:r>
+              <w:rPr>
+                <w:rFonts w:ascii="Arial" w:hAnsi="Arial" w:cs="Arial"/>
+                <w:sz w:val="24"/>
+                <w:szCs w:val="24"/>
+                <w:lang w:val="es-CR"/>
+              </w:rPr>
+              <w:t>MM:SS</w:t>
+            </w:r>
+            <w:proofErr w:type="gramEnd"/>
           </w:p>
         </w:tc>
       </w:tr>
@@ -2976,6 +3590,7 @@
                 <w:szCs w:val="24"/>
               </w:rPr>
             </w:pPr>
+            <w:proofErr w:type="spellStart"/>
             <w:r>
               <w:rPr>
                 <w:rFonts w:ascii="Arial" w:hAnsi="Arial" w:cs="Arial"/>
@@ -2984,6 +3599,7 @@
               </w:rPr>
               <w:t>Enumerado</w:t>
             </w:r>
+            <w:proofErr w:type="spellEnd"/>
           </w:p>
         </w:tc>
       </w:tr>
@@ -3027,7 +3643,43 @@
           <w:sz w:val="24"/>
           <w:szCs w:val="24"/>
         </w:rPr>
-        <w:t xml:space="preserve">¿Sabías qué? </w:t>
+        <w:t>¿</w:t>
+      </w:r>
+      <w:proofErr w:type="spellStart"/>
+      <w:r>
+        <w:rPr>
+          <w:rFonts w:ascii="Arial" w:eastAsia="Times New Roman" w:hAnsi="Arial" w:cs="Arial"/>
+          <w:sz w:val="24"/>
+          <w:szCs w:val="24"/>
+        </w:rPr>
+        <w:t>Sabías</w:t>
+      </w:r>
+      <w:proofErr w:type="spellEnd"/>
+      <w:r>
+        <w:rPr>
+          <w:rFonts w:ascii="Arial" w:eastAsia="Times New Roman" w:hAnsi="Arial" w:cs="Arial"/>
+          <w:sz w:val="24"/>
+          <w:szCs w:val="24"/>
+        </w:rPr>
+        <w:t xml:space="preserve"> </w:t>
+      </w:r>
+      <w:proofErr w:type="spellStart"/>
+      <w:r>
+        <w:rPr>
+          <w:rFonts w:ascii="Arial" w:eastAsia="Times New Roman" w:hAnsi="Arial" w:cs="Arial"/>
+          <w:sz w:val="24"/>
+          <w:szCs w:val="24"/>
+        </w:rPr>
+        <w:t>qué</w:t>
+      </w:r>
+      <w:proofErr w:type="spellEnd"/>
+      <w:r>
+        <w:rPr>
+          <w:rFonts w:ascii="Arial" w:eastAsia="Times New Roman" w:hAnsi="Arial" w:cs="Arial"/>
+          <w:sz w:val="24"/>
+          <w:szCs w:val="24"/>
+        </w:rPr>
+        <w:t xml:space="preserve">? </w:t>
       </w:r>
       <w:r>
         <w:rPr>
@@ -3104,7 +3756,23 @@
           <w:rFonts w:ascii="Arial" w:hAnsi="Arial" w:cs="Arial"/>
           <w:lang w:val="es-CR"/>
         </w:rPr>
-        <w:t>En esta lectura encontrarás un resumen de los comandos de MySQL para crear tablas con sus claves e índices, así como también de la sentencia Join para unir y comparar tablas basados en el uso de ciertos campos de nuestras tablas.</w:t>
+        <w:t xml:space="preserve">En esta lectura encontrarás un resumen de los comandos de MySQL para crear tablas con sus claves e índices, así como también de la sentencia </w:t>
+      </w:r>
+      <w:proofErr w:type="spellStart"/>
+      <w:r>
+        <w:rPr>
+          <w:rFonts w:ascii="Arial" w:hAnsi="Arial" w:cs="Arial"/>
+          <w:lang w:val="es-CR"/>
+        </w:rPr>
+        <w:t>Join</w:t>
+      </w:r>
+      <w:proofErr w:type="spellEnd"/>
+      <w:r>
+        <w:rPr>
+          <w:rFonts w:ascii="Arial" w:hAnsi="Arial" w:cs="Arial"/>
+          <w:lang w:val="es-CR"/>
+        </w:rPr>
+        <w:t xml:space="preserve"> para unir y comparar tablas basados en el uso de ciertos campos de nuestras tablas.</w:t>
       </w:r>
     </w:p>
     <w:p>
@@ -3119,12 +3787,21 @@
           <w:rFonts w:ascii="Arial" w:hAnsi="Arial" w:cs="Arial"/>
         </w:rPr>
       </w:pPr>
+      <w:proofErr w:type="spellStart"/>
       <w:r>
         <w:rPr>
           <w:rStyle w:val="Strong"/>
           <w:rFonts w:ascii="Arial" w:hAnsi="Arial" w:cs="Arial"/>
         </w:rPr>
-        <w:t>Índices:</w:t>
+        <w:t>Índices</w:t>
+      </w:r>
+      <w:proofErr w:type="spellEnd"/>
+      <w:r>
+        <w:rPr>
+          <w:rStyle w:val="Strong"/>
+          <w:rFonts w:ascii="Arial" w:hAnsi="Arial" w:cs="Arial"/>
+        </w:rPr>
+        <w:t>:</w:t>
       </w:r>
     </w:p>
     <w:p>
@@ -3179,6 +3856,7 @@
         </w:rPr>
         <w:t>[</w:t>
       </w:r>
+      <w:proofErr w:type="spellStart"/>
       <w:r>
         <w:rPr>
           <w:rStyle w:val="HTMLCode"/>
@@ -3187,6 +3865,7 @@
         </w:rPr>
         <w:t>tabla</w:t>
       </w:r>
+      <w:proofErr w:type="spellEnd"/>
       <w:r>
         <w:rPr>
           <w:rStyle w:val="token"/>
@@ -3247,13 +3926,23 @@
         </w:rPr>
         <w:t>[</w:t>
       </w:r>
+      <w:proofErr w:type="spellStart"/>
       <w:r>
         <w:rPr>
           <w:rStyle w:val="HTMLCode"/>
           <w:sz w:val="24"/>
           <w:szCs w:val="24"/>
         </w:rPr>
-        <w:t xml:space="preserve">tipo </w:t>
+        <w:t>tipo</w:t>
+      </w:r>
+      <w:proofErr w:type="spellEnd"/>
+      <w:r>
+        <w:rPr>
+          <w:rStyle w:val="HTMLCode"/>
+          <w:sz w:val="24"/>
+          <w:szCs w:val="24"/>
+        </w:rPr>
+        <w:t xml:space="preserve"> </w:t>
       </w:r>
       <w:r>
         <w:rPr>
@@ -3298,13 +3987,23 @@
         </w:rPr>
         <w:t>[</w:t>
       </w:r>
+      <w:proofErr w:type="spellStart"/>
       <w:r>
         <w:rPr>
           <w:rStyle w:val="HTMLCode"/>
           <w:sz w:val="24"/>
           <w:szCs w:val="24"/>
         </w:rPr>
-        <w:t xml:space="preserve">tipo </w:t>
+        <w:t>tipo</w:t>
+      </w:r>
+      <w:proofErr w:type="spellEnd"/>
+      <w:r>
+        <w:rPr>
+          <w:rStyle w:val="HTMLCode"/>
+          <w:sz w:val="24"/>
+          <w:szCs w:val="24"/>
+        </w:rPr>
+        <w:t xml:space="preserve"> </w:t>
       </w:r>
       <w:r>
         <w:rPr>
@@ -3349,6 +4048,7 @@
         </w:rPr>
         <w:t>([</w:t>
       </w:r>
+      <w:proofErr w:type="spellStart"/>
       <w:r>
         <w:rPr>
           <w:rStyle w:val="HTMLCode"/>
@@ -3357,6 +4057,7 @@
         </w:rPr>
         <w:t>campo_pk</w:t>
       </w:r>
+      <w:proofErr w:type="spellEnd"/>
       <w:r>
         <w:rPr>
           <w:rStyle w:val="token"/>
@@ -3520,7 +4221,23 @@
           <w:rStyle w:val="Strong"/>
           <w:rFonts w:ascii="Arial" w:hAnsi="Arial" w:cs="Arial"/>
         </w:rPr>
-        <w:t>Claves Foráneas:</w:t>
+        <w:t xml:space="preserve">Claves </w:t>
+      </w:r>
+      <w:proofErr w:type="spellStart"/>
+      <w:r>
+        <w:rPr>
+          <w:rStyle w:val="Strong"/>
+          <w:rFonts w:ascii="Arial" w:hAnsi="Arial" w:cs="Arial"/>
+        </w:rPr>
+        <w:t>Foráneas</w:t>
+      </w:r>
+      <w:proofErr w:type="spellEnd"/>
+      <w:r>
+        <w:rPr>
+          <w:rStyle w:val="Strong"/>
+          <w:rFonts w:ascii="Arial" w:hAnsi="Arial" w:cs="Arial"/>
+        </w:rPr>
+        <w:t>:</w:t>
       </w:r>
     </w:p>
     <w:p>
@@ -3771,6 +4488,7 @@
         </w:rPr>
         <w:t>([</w:t>
       </w:r>
+      <w:proofErr w:type="spellStart"/>
       <w:r>
         <w:rPr>
           <w:rStyle w:val="HTMLCode"/>
@@ -3780,6 +4498,7 @@
         </w:rPr>
         <w:t>campo_pk</w:t>
       </w:r>
+      <w:proofErr w:type="spellEnd"/>
       <w:r>
         <w:rPr>
           <w:rStyle w:val="token"/>
@@ -4344,6 +5063,7 @@
         </w:rPr>
         <w:t>[</w:t>
       </w:r>
+      <w:proofErr w:type="spellStart"/>
       <w:r>
         <w:rPr>
           <w:rStyle w:val="HTMLCode"/>
@@ -4353,6 +5073,7 @@
         </w:rPr>
         <w:t>tabla_izquierda</w:t>
       </w:r>
+      <w:proofErr w:type="spellEnd"/>
       <w:r>
         <w:rPr>
           <w:rStyle w:val="token"/>
@@ -4420,6 +5141,7 @@
         </w:rPr>
         <w:t>[</w:t>
       </w:r>
+      <w:proofErr w:type="spellStart"/>
       <w:r>
         <w:rPr>
           <w:rStyle w:val="HTMLCode"/>
@@ -4429,6 +5151,7 @@
         </w:rPr>
         <w:t>tabla_derecha</w:t>
       </w:r>
+      <w:proofErr w:type="spellEnd"/>
       <w:r>
         <w:rPr>
           <w:rStyle w:val="token"/>
@@ -4594,6 +5317,7 @@
         </w:rPr>
         <w:t>[</w:t>
       </w:r>
+      <w:proofErr w:type="spellStart"/>
       <w:r>
         <w:rPr>
           <w:rStyle w:val="HTMLCode"/>
@@ -4603,6 +5327,7 @@
         </w:rPr>
         <w:t>tabla_izquierda</w:t>
       </w:r>
+      <w:proofErr w:type="spellEnd"/>
       <w:r>
         <w:rPr>
           <w:rStyle w:val="token"/>
@@ -4670,6 +5395,7 @@
         </w:rPr>
         <w:t>[</w:t>
       </w:r>
+      <w:proofErr w:type="spellStart"/>
       <w:r>
         <w:rPr>
           <w:rStyle w:val="HTMLCode"/>
@@ -4679,6 +5405,7 @@
         </w:rPr>
         <w:t>tabla_derecha</w:t>
       </w:r>
+      <w:proofErr w:type="spellEnd"/>
       <w:r>
         <w:rPr>
           <w:rStyle w:val="token"/>
@@ -4853,7 +5580,23 @@
           <w:rFonts w:ascii="Arial" w:hAnsi="Arial" w:cs="Arial"/>
           <w:lang w:val="es-CR"/>
         </w:rPr>
-        <w:t xml:space="preserve">¡Bienvenido! Hemos diseñado este taller para que puedas practicar con la sentencia Join, usando la siguiente base de datos: </w:t>
+        <w:t xml:space="preserve">¡Bienvenido! Hemos diseñado este taller para que puedas practicar con la sentencia </w:t>
+      </w:r>
+      <w:proofErr w:type="spellStart"/>
+      <w:r>
+        <w:rPr>
+          <w:rFonts w:ascii="Arial" w:hAnsi="Arial" w:cs="Arial"/>
+          <w:lang w:val="es-CR"/>
+        </w:rPr>
+        <w:t>Join</w:t>
+      </w:r>
+      <w:proofErr w:type="spellEnd"/>
+      <w:r>
+        <w:rPr>
+          <w:rFonts w:ascii="Arial" w:hAnsi="Arial" w:cs="Arial"/>
+          <w:lang w:val="es-CR"/>
+        </w:rPr>
+        <w:t xml:space="preserve">, usando la siguiente base de datos: </w:t>
       </w:r>
     </w:p>
     <w:p>
@@ -4928,11 +5671,19 @@
           <w:rFonts w:ascii="Arial" w:hAnsi="Arial" w:cs="Arial"/>
         </w:rPr>
       </w:pPr>
-      <w:r>
-        <w:rPr>
-          <w:rFonts w:ascii="Arial" w:hAnsi="Arial" w:cs="Arial"/>
-        </w:rPr>
-        <w:t xml:space="preserve">Donde: </w:t>
+      <w:proofErr w:type="spellStart"/>
+      <w:r>
+        <w:rPr>
+          <w:rFonts w:ascii="Arial" w:hAnsi="Arial" w:cs="Arial"/>
+        </w:rPr>
+        <w:t>Donde</w:t>
+      </w:r>
+      <w:proofErr w:type="spellEnd"/>
+      <w:r>
+        <w:rPr>
+          <w:rFonts w:ascii="Arial" w:hAnsi="Arial" w:cs="Arial"/>
+        </w:rPr>
+        <w:t xml:space="preserve">: </w:t>
       </w:r>
     </w:p>
     <w:p>
@@ -5019,6 +5770,7 @@
           <w:lang w:val="es-CR"/>
         </w:rPr>
       </w:pPr>
+      <w:proofErr w:type="spellStart"/>
       <w:r>
         <w:rPr>
           <w:rFonts w:ascii="Arial" w:hAnsi="Arial" w:cs="Arial"/>
@@ -5028,7 +5780,19 @@
           <w:szCs w:val="24"/>
           <w:lang w:val="es-CR"/>
         </w:rPr>
-        <w:t>tipo_usuarios:</w:t>
+        <w:t>tipo_usuarios</w:t>
+      </w:r>
+      <w:proofErr w:type="spellEnd"/>
+      <w:r>
+        <w:rPr>
+          <w:rFonts w:ascii="Arial" w:hAnsi="Arial" w:cs="Arial"/>
+          <w:b/>
+          <w:bCs/>
+          <w:sz w:val="24"/>
+          <w:szCs w:val="24"/>
+          <w:lang w:val="es-CR"/>
+        </w:rPr>
+        <w:t>:</w:t>
       </w:r>
       <w:r>
         <w:rPr>
@@ -5133,7 +5897,23 @@
           <w:lang w:val="es-CR"/>
         </w:rPr>
         <w:lastRenderedPageBreak/>
-        <w:t xml:space="preserve">Se desea que ejecutes los siguientes pasos usando la herramienta MySQL Workbench: </w:t>
+        <w:t xml:space="preserve">Se desea que ejecutes los siguientes pasos usando la herramienta MySQL </w:t>
+      </w:r>
+      <w:proofErr w:type="spellStart"/>
+      <w:r>
+        <w:rPr>
+          <w:rFonts w:ascii="Arial" w:hAnsi="Arial" w:cs="Arial"/>
+          <w:lang w:val="es-CR"/>
+        </w:rPr>
+        <w:t>Workbench</w:t>
+      </w:r>
+      <w:proofErr w:type="spellEnd"/>
+      <w:r>
+        <w:rPr>
+          <w:rFonts w:ascii="Arial" w:hAnsi="Arial" w:cs="Arial"/>
+          <w:lang w:val="es-CR"/>
+        </w:rPr>
+        <w:t xml:space="preserve">: </w:t>
       </w:r>
     </w:p>
     <w:p>
@@ -5205,7 +5985,27 @@
           <w:szCs w:val="24"/>
           <w:lang w:val="es-CR"/>
         </w:rPr>
-        <w:t>Crear 3 usuarios en la tabla usuarios (luis, maría, pedro)</w:t>
+        <w:t>Crear 3 usuarios en la tabla usuarios (</w:t>
+      </w:r>
+      <w:proofErr w:type="spellStart"/>
+      <w:r>
+        <w:rPr>
+          <w:rFonts w:ascii="Arial" w:hAnsi="Arial" w:cs="Arial"/>
+          <w:sz w:val="24"/>
+          <w:szCs w:val="24"/>
+          <w:lang w:val="es-CR"/>
+        </w:rPr>
+        <w:t>luis</w:t>
+      </w:r>
+      <w:proofErr w:type="spellEnd"/>
+      <w:r>
+        <w:rPr>
+          <w:rFonts w:ascii="Arial" w:hAnsi="Arial" w:cs="Arial"/>
+          <w:sz w:val="24"/>
+          <w:szCs w:val="24"/>
+          <w:lang w:val="es-CR"/>
+        </w:rPr>
+        <w:t>, maría, pedro)</w:t>
       </w:r>
     </w:p>
     <w:p>
@@ -5221,13 +6021,41 @@
           <w:szCs w:val="24"/>
         </w:rPr>
       </w:pPr>
-      <w:r>
-        <w:rPr>
-          <w:rFonts w:ascii="Arial" w:hAnsi="Arial" w:cs="Arial"/>
-          <w:sz w:val="24"/>
-          <w:szCs w:val="24"/>
-        </w:rPr>
-        <w:t>Crear 2 aplicaciones (app1, app2)</w:t>
+      <w:proofErr w:type="spellStart"/>
+      <w:r>
+        <w:rPr>
+          <w:rFonts w:ascii="Arial" w:hAnsi="Arial" w:cs="Arial"/>
+          <w:sz w:val="24"/>
+          <w:szCs w:val="24"/>
+        </w:rPr>
+        <w:t>Crear</w:t>
+      </w:r>
+      <w:proofErr w:type="spellEnd"/>
+      <w:r>
+        <w:rPr>
+          <w:rFonts w:ascii="Arial" w:hAnsi="Arial" w:cs="Arial"/>
+          <w:sz w:val="24"/>
+          <w:szCs w:val="24"/>
+        </w:rPr>
+        <w:t xml:space="preserve"> 2 </w:t>
+      </w:r>
+      <w:proofErr w:type="spellStart"/>
+      <w:r>
+        <w:rPr>
+          <w:rFonts w:ascii="Arial" w:hAnsi="Arial" w:cs="Arial"/>
+          <w:sz w:val="24"/>
+          <w:szCs w:val="24"/>
+        </w:rPr>
+        <w:t>aplicaciones</w:t>
+      </w:r>
+      <w:proofErr w:type="spellEnd"/>
+      <w:r>
+        <w:rPr>
+          <w:rFonts w:ascii="Arial" w:hAnsi="Arial" w:cs="Arial"/>
+          <w:sz w:val="24"/>
+          <w:szCs w:val="24"/>
+        </w:rPr>
+        <w:t xml:space="preserve"> (app1, app2)</w:t>
       </w:r>
     </w:p>
     <w:p>
@@ -5251,7 +6079,47 @@
           <w:szCs w:val="24"/>
           <w:lang w:val="es-CR"/>
         </w:rPr>
-        <w:t>Crear 2 tipo_usuarios (admin, analista)</w:t>
+        <w:t xml:space="preserve">Crear 2 </w:t>
+      </w:r>
+      <w:proofErr w:type="spellStart"/>
+      <w:r>
+        <w:rPr>
+          <w:rFonts w:ascii="Arial" w:hAnsi="Arial" w:cs="Arial"/>
+          <w:sz w:val="24"/>
+          <w:szCs w:val="24"/>
+          <w:lang w:val="es-CR"/>
+        </w:rPr>
+        <w:t>tipo_usuarios</w:t>
+      </w:r>
+      <w:proofErr w:type="spellEnd"/>
+      <w:r>
+        <w:rPr>
+          <w:rFonts w:ascii="Arial" w:hAnsi="Arial" w:cs="Arial"/>
+          <w:sz w:val="24"/>
+          <w:szCs w:val="24"/>
+          <w:lang w:val="es-CR"/>
+        </w:rPr>
+        <w:t xml:space="preserve"> (</w:t>
+      </w:r>
+      <w:proofErr w:type="spellStart"/>
+      <w:r>
+        <w:rPr>
+          <w:rFonts w:ascii="Arial" w:hAnsi="Arial" w:cs="Arial"/>
+          <w:sz w:val="24"/>
+          <w:szCs w:val="24"/>
+          <w:lang w:val="es-CR"/>
+        </w:rPr>
+        <w:t>admin</w:t>
+      </w:r>
+      <w:proofErr w:type="spellEnd"/>
+      <w:r>
+        <w:rPr>
+          <w:rFonts w:ascii="Arial" w:hAnsi="Arial" w:cs="Arial"/>
+          <w:sz w:val="24"/>
+          <w:szCs w:val="24"/>
+          <w:lang w:val="es-CR"/>
+        </w:rPr>
+        <w:t>, analista)</w:t>
       </w:r>
     </w:p>
     <w:p>
@@ -5267,14 +6135,34 @@
           <w:szCs w:val="24"/>
         </w:rPr>
       </w:pPr>
-      <w:r>
-        <w:rPr>
-          <w:rFonts w:ascii="Arial" w:hAnsi="Arial" w:cs="Arial"/>
-          <w:sz w:val="24"/>
-          <w:szCs w:val="24"/>
-        </w:rPr>
-        <w:t>Crear permisos</w:t>
-      </w:r>
+      <w:proofErr w:type="spellStart"/>
+      <w:r>
+        <w:rPr>
+          <w:rFonts w:ascii="Arial" w:hAnsi="Arial" w:cs="Arial"/>
+          <w:sz w:val="24"/>
+          <w:szCs w:val="24"/>
+        </w:rPr>
+        <w:t>Crear</w:t>
+      </w:r>
+      <w:proofErr w:type="spellEnd"/>
+      <w:r>
+        <w:rPr>
+          <w:rFonts w:ascii="Arial" w:hAnsi="Arial" w:cs="Arial"/>
+          <w:sz w:val="24"/>
+          <w:szCs w:val="24"/>
+        </w:rPr>
+        <w:t xml:space="preserve"> </w:t>
+      </w:r>
+      <w:proofErr w:type="spellStart"/>
+      <w:r>
+        <w:rPr>
+          <w:rFonts w:ascii="Arial" w:hAnsi="Arial" w:cs="Arial"/>
+          <w:sz w:val="24"/>
+          <w:szCs w:val="24"/>
+        </w:rPr>
+        <w:t>permisos</w:t>
+      </w:r>
+      <w:proofErr w:type="spellEnd"/>
     </w:p>
     <w:p>
       <w:pPr>
@@ -5297,7 +6185,67 @@
           <w:szCs w:val="24"/>
           <w:lang w:val="es-CR"/>
         </w:rPr>
-        <w:t>Crear 4 empleados (luis, maría, ana, camila)</w:t>
+        <w:t>Crear 4 empleados (</w:t>
+      </w:r>
+      <w:proofErr w:type="spellStart"/>
+      <w:r>
+        <w:rPr>
+          <w:rFonts w:ascii="Arial" w:hAnsi="Arial" w:cs="Arial"/>
+          <w:sz w:val="24"/>
+          <w:szCs w:val="24"/>
+          <w:lang w:val="es-CR"/>
+        </w:rPr>
+        <w:t>luis</w:t>
+      </w:r>
+      <w:proofErr w:type="spellEnd"/>
+      <w:r>
+        <w:rPr>
+          <w:rFonts w:ascii="Arial" w:hAnsi="Arial" w:cs="Arial"/>
+          <w:sz w:val="24"/>
+          <w:szCs w:val="24"/>
+          <w:lang w:val="es-CR"/>
+        </w:rPr>
+        <w:t xml:space="preserve">, maría, </w:t>
+      </w:r>
+      <w:proofErr w:type="spellStart"/>
+      <w:r>
+        <w:rPr>
+          <w:rFonts w:ascii="Arial" w:hAnsi="Arial" w:cs="Arial"/>
+          <w:sz w:val="24"/>
+          <w:szCs w:val="24"/>
+          <w:lang w:val="es-CR"/>
+        </w:rPr>
+        <w:t>ana</w:t>
+      </w:r>
+      <w:proofErr w:type="spellEnd"/>
+      <w:r>
+        <w:rPr>
+          <w:rFonts w:ascii="Arial" w:hAnsi="Arial" w:cs="Arial"/>
+          <w:sz w:val="24"/>
+          <w:szCs w:val="24"/>
+          <w:lang w:val="es-CR"/>
+        </w:rPr>
+        <w:t xml:space="preserve">, </w:t>
+      </w:r>
+      <w:proofErr w:type="spellStart"/>
+      <w:r>
+        <w:rPr>
+          <w:rFonts w:ascii="Arial" w:hAnsi="Arial" w:cs="Arial"/>
+          <w:sz w:val="24"/>
+          <w:szCs w:val="24"/>
+          <w:lang w:val="es-CR"/>
+        </w:rPr>
+        <w:t>camila</w:t>
+      </w:r>
+      <w:proofErr w:type="spellEnd"/>
+      <w:r>
+        <w:rPr>
+          <w:rFonts w:ascii="Arial" w:hAnsi="Arial" w:cs="Arial"/>
+          <w:sz w:val="24"/>
+          <w:szCs w:val="24"/>
+          <w:lang w:val="es-CR"/>
+        </w:rPr>
+        <w:t>)</w:t>
       </w:r>
     </w:p>
     <w:p>
@@ -5488,6 +6436,7 @@
         </w:rPr>
         <w:t xml:space="preserve">Verifica las tablas: puedes usar la consulta </w:t>
       </w:r>
+      <w:proofErr w:type="gramStart"/>
       <w:r>
         <w:rPr>
           <w:rStyle w:val="HTMLCode"/>
@@ -5496,7 +6445,18 @@
           <w:szCs w:val="24"/>
           <w:lang w:val="es-CR"/>
         </w:rPr>
-        <w:t>SHOW TABLES</w:t>
+        <w:t>SHOW</w:t>
+      </w:r>
+      <w:proofErr w:type="gramEnd"/>
+      <w:r>
+        <w:rPr>
+          <w:rStyle w:val="HTMLCode"/>
+          <w:rFonts w:ascii="Arial" w:eastAsiaTheme="minorHAnsi" w:hAnsi="Arial" w:cs="Arial"/>
+          <w:sz w:val="24"/>
+          <w:szCs w:val="24"/>
+          <w:lang w:val="es-CR"/>
+        </w:rPr>
+        <w:t xml:space="preserve"> TABLES</w:t>
       </w:r>
       <w:r>
         <w:rPr>
@@ -5572,8 +6532,39 @@
           <w:szCs w:val="24"/>
           <w:lang w:val="es-CR"/>
         </w:rPr>
-        <w:t>LEFT JOIN: El resultado debe mostrar: ana y camila</w:t>
-      </w:r>
+        <w:t xml:space="preserve">LEFT JOIN: El resultado debe mostrar: </w:t>
+      </w:r>
+      <w:proofErr w:type="spellStart"/>
+      <w:r>
+        <w:rPr>
+          <w:rFonts w:ascii="Arial" w:hAnsi="Arial" w:cs="Arial"/>
+          <w:sz w:val="24"/>
+          <w:szCs w:val="24"/>
+          <w:lang w:val="es-CR"/>
+        </w:rPr>
+        <w:t>ana</w:t>
+      </w:r>
+      <w:proofErr w:type="spellEnd"/>
+      <w:r>
+        <w:rPr>
+          <w:rFonts w:ascii="Arial" w:hAnsi="Arial" w:cs="Arial"/>
+          <w:sz w:val="24"/>
+          <w:szCs w:val="24"/>
+          <w:lang w:val="es-CR"/>
+        </w:rPr>
+        <w:t xml:space="preserve"> y </w:t>
+      </w:r>
+      <w:proofErr w:type="spellStart"/>
+      <w:r>
+        <w:rPr>
+          <w:rFonts w:ascii="Arial" w:hAnsi="Arial" w:cs="Arial"/>
+          <w:sz w:val="24"/>
+          <w:szCs w:val="24"/>
+          <w:lang w:val="es-CR"/>
+        </w:rPr>
+        <w:t>camila</w:t>
+      </w:r>
+      <w:proofErr w:type="spellEnd"/>
     </w:p>
     <w:p>
       <w:pPr>
@@ -5667,6 +6658,1816 @@
     </w:p>
     <w:p>
       <w:pPr>
+        <w:pStyle w:val="ListParagraph"/>
+        <w:numPr>
+          <w:ilvl w:val="0"/>
+          <w:numId w:val="2"/>
+        </w:numPr>
+        <w:spacing w:before="100" w:beforeAutospacing="1" w:after="100" w:afterAutospacing="1" w:line="240" w:lineRule="auto"/>
+        <w:rPr>
+          <w:rFonts w:ascii="Arial" w:eastAsia="Times New Roman" w:hAnsi="Arial" w:cs="Arial"/>
+          <w:sz w:val="24"/>
+          <w:szCs w:val="24"/>
+          <w:lang w:val="es-CR"/>
+        </w:rPr>
+      </w:pPr>
+      <w:r>
+        <w:rPr>
+          <w:rFonts w:ascii="Arial" w:eastAsia="Times New Roman" w:hAnsi="Arial" w:cs="Arial"/>
+          <w:sz w:val="24"/>
+          <w:szCs w:val="24"/>
+          <w:lang w:val="es-CR"/>
+        </w:rPr>
+        <w:t xml:space="preserve">Lección 2: </w:t>
+      </w:r>
+      <w:proofErr w:type="spellStart"/>
+      <w:r>
+        <w:rPr>
+          <w:rFonts w:ascii="Arial" w:eastAsia="Times New Roman" w:hAnsi="Arial" w:cs="Arial"/>
+          <w:sz w:val="24"/>
+          <w:szCs w:val="24"/>
+          <w:lang w:val="es-CR"/>
+        </w:rPr>
+        <w:t>Triggers</w:t>
+      </w:r>
+      <w:proofErr w:type="spellEnd"/>
+      <w:r>
+        <w:rPr>
+          <w:rFonts w:ascii="Arial" w:eastAsia="Times New Roman" w:hAnsi="Arial" w:cs="Arial"/>
+          <w:sz w:val="24"/>
+          <w:szCs w:val="24"/>
+          <w:lang w:val="es-CR"/>
+        </w:rPr>
+        <w:t xml:space="preserve"> y </w:t>
+      </w:r>
+      <w:proofErr w:type="spellStart"/>
+      <w:r>
+        <w:rPr>
+          <w:rFonts w:ascii="Arial" w:eastAsia="Times New Roman" w:hAnsi="Arial" w:cs="Arial"/>
+          <w:sz w:val="24"/>
+          <w:szCs w:val="24"/>
+          <w:lang w:val="es-CR"/>
+        </w:rPr>
+        <w:t>Procedures</w:t>
+      </w:r>
+      <w:proofErr w:type="spellEnd"/>
+    </w:p>
+    <w:p>
+      <w:pPr>
+        <w:pStyle w:val="ListParagraph"/>
+        <w:spacing w:before="100" w:beforeAutospacing="1" w:after="100" w:afterAutospacing="1" w:line="240" w:lineRule="auto"/>
+        <w:ind w:left="1080"/>
+        <w:rPr>
+          <w:rFonts w:ascii="Arial" w:eastAsia="Times New Roman" w:hAnsi="Arial" w:cs="Arial"/>
+          <w:sz w:val="24"/>
+          <w:szCs w:val="24"/>
+          <w:lang w:val="es-CR"/>
+        </w:rPr>
+      </w:pPr>
+    </w:p>
+    <w:p>
+      <w:pPr>
+        <w:pStyle w:val="ListParagraph"/>
+        <w:numPr>
+          <w:ilvl w:val="1"/>
+          <w:numId w:val="2"/>
+        </w:numPr>
+        <w:spacing w:before="100" w:beforeAutospacing="1" w:after="100" w:afterAutospacing="1" w:line="240" w:lineRule="auto"/>
+        <w:ind w:left="1480"/>
+        <w:rPr>
+          <w:rFonts w:ascii="Arial" w:eastAsia="Times New Roman" w:hAnsi="Arial" w:cs="Arial"/>
+          <w:sz w:val="24"/>
+          <w:szCs w:val="24"/>
+        </w:rPr>
+      </w:pPr>
+      <w:hyperlink r:id="rId13" w:history="1">
+        <w:r>
+          <w:rPr>
+            <w:rFonts w:ascii="Arial" w:eastAsia="Times New Roman" w:hAnsi="Arial" w:cs="Arial"/>
+            <w:sz w:val="24"/>
+            <w:szCs w:val="24"/>
+          </w:rPr>
+          <w:t>Triggers</w:t>
+        </w:r>
+      </w:hyperlink>
+    </w:p>
+    <w:p>
+      <w:pPr>
+        <w:spacing w:before="100" w:beforeAutospacing="1" w:after="100" w:afterAutospacing="1" w:line="240" w:lineRule="auto"/>
+        <w:rPr>
+          <w:rFonts w:ascii="Arial" w:eastAsia="Times New Roman" w:hAnsi="Arial" w:cs="Arial"/>
+          <w:sz w:val="24"/>
+          <w:szCs w:val="24"/>
+          <w:lang w:val="es-CR"/>
+        </w:rPr>
+      </w:pPr>
+      <w:proofErr w:type="spellStart"/>
+      <w:r>
+        <w:rPr>
+          <w:rFonts w:ascii="Arial" w:eastAsia="Times New Roman" w:hAnsi="Arial" w:cs="Arial"/>
+          <w:sz w:val="24"/>
+          <w:szCs w:val="24"/>
+          <w:lang w:val="es-CR"/>
+        </w:rPr>
+        <w:t>Triggers</w:t>
+      </w:r>
+      <w:proofErr w:type="spellEnd"/>
+    </w:p>
+    <w:p>
+      <w:pPr>
+        <w:spacing w:before="100" w:beforeAutospacing="1" w:after="100" w:afterAutospacing="1" w:line="240" w:lineRule="auto"/>
+        <w:rPr>
+          <w:rFonts w:ascii="Arial" w:eastAsia="Times New Roman" w:hAnsi="Arial" w:cs="Arial"/>
+          <w:sz w:val="24"/>
+          <w:szCs w:val="24"/>
+          <w:lang w:val="es-CR"/>
+        </w:rPr>
+      </w:pPr>
+      <w:r>
+        <w:rPr>
+          <w:noProof/>
+        </w:rPr>
+        <w:drawing>
+          <wp:inline distT="0" distB="0" distL="0" distR="0" wp14:anchorId="54224A5A" wp14:editId="428B4C51">
+            <wp:extent cx="1822450" cy="1058350"/>
+            <wp:effectExtent l="0" t="0" r="6350" b="8890"/>
+            <wp:docPr id="8" name="Picture 8"/>
+            <wp:cNvGraphicFramePr>
+              <a:graphicFrameLocks xmlns:a="http://schemas.openxmlformats.org/drawingml/2006/main" noChangeAspect="1"/>
+            </wp:cNvGraphicFramePr>
+            <a:graphic xmlns:a="http://schemas.openxmlformats.org/drawingml/2006/main">
+              <a:graphicData uri="http://schemas.openxmlformats.org/drawingml/2006/picture">
+                <pic:pic xmlns:pic="http://schemas.openxmlformats.org/drawingml/2006/picture">
+                  <pic:nvPicPr>
+                    <pic:cNvPr id="1" name=""/>
+                    <pic:cNvPicPr/>
+                  </pic:nvPicPr>
+                  <pic:blipFill>
+                    <a:blip r:embed="rId14"/>
+                    <a:stretch>
+                      <a:fillRect/>
+                    </a:stretch>
+                  </pic:blipFill>
+                  <pic:spPr>
+                    <a:xfrm>
+                      <a:off x="0" y="0"/>
+                      <a:ext cx="1829358" cy="1062362"/>
+                    </a:xfrm>
+                    <a:prstGeom prst="rect">
+                      <a:avLst/>
+                    </a:prstGeom>
+                  </pic:spPr>
+                </pic:pic>
+              </a:graphicData>
+            </a:graphic>
+          </wp:inline>
+        </w:drawing>
+      </w:r>
+    </w:p>
+    <w:p>
+      <w:pPr>
+        <w:spacing w:before="100" w:beforeAutospacing="1" w:after="100" w:afterAutospacing="1" w:line="240" w:lineRule="auto"/>
+        <w:rPr>
+          <w:rFonts w:ascii="Arial" w:eastAsia="Times New Roman" w:hAnsi="Arial" w:cs="Arial"/>
+          <w:sz w:val="24"/>
+          <w:szCs w:val="24"/>
+          <w:lang w:val="es-CR"/>
+        </w:rPr>
+      </w:pPr>
+      <w:r>
+        <w:rPr>
+          <w:rFonts w:ascii="Arial" w:eastAsia="Times New Roman" w:hAnsi="Arial" w:cs="Arial"/>
+          <w:sz w:val="24"/>
+          <w:szCs w:val="24"/>
+          <w:lang w:val="es-CR"/>
+        </w:rPr>
+        <w:lastRenderedPageBreak/>
+        <w:t>NEW o OLD, para insertar</w:t>
+      </w:r>
+      <w:r>
+        <w:rPr>
+          <w:rFonts w:ascii="Arial" w:eastAsia="Times New Roman" w:hAnsi="Arial" w:cs="Arial"/>
+          <w:sz w:val="24"/>
+          <w:szCs w:val="24"/>
+          <w:lang w:val="es-CR"/>
+        </w:rPr>
+        <w:t xml:space="preserve"> el nuevo o el registro anterior. Esto podría generar un historial</w:t>
+      </w:r>
+    </w:p>
+    <w:p>
+      <w:pPr>
+        <w:pStyle w:val="ListParagraph"/>
+        <w:numPr>
+          <w:ilvl w:val="1"/>
+          <w:numId w:val="2"/>
+        </w:numPr>
+        <w:spacing w:before="100" w:beforeAutospacing="1" w:after="100" w:afterAutospacing="1" w:line="240" w:lineRule="auto"/>
+        <w:ind w:left="1480"/>
+        <w:rPr>
+          <w:rFonts w:ascii="Arial" w:eastAsia="Times New Roman" w:hAnsi="Arial" w:cs="Arial"/>
+          <w:sz w:val="24"/>
+          <w:szCs w:val="24"/>
+        </w:rPr>
+      </w:pPr>
+      <w:hyperlink r:id="rId15" w:history="1">
+        <w:r>
+          <w:rPr>
+            <w:rFonts w:ascii="Arial" w:eastAsia="Times New Roman" w:hAnsi="Arial" w:cs="Arial"/>
+            <w:sz w:val="24"/>
+            <w:szCs w:val="24"/>
+          </w:rPr>
+          <w:t>Taller 1</w:t>
+        </w:r>
+      </w:hyperlink>
+    </w:p>
+    <w:p>
+      <w:pPr>
+        <w:pStyle w:val="NormalWeb"/>
+        <w:rPr>
+          <w:rFonts w:ascii="Arial" w:hAnsi="Arial" w:cs="Arial"/>
+          <w:b/>
+          <w:bCs/>
+          <w:lang w:val="es-CR"/>
+        </w:rPr>
+      </w:pPr>
+      <w:r>
+        <w:rPr>
+          <w:rFonts w:ascii="Arial" w:hAnsi="Arial" w:cs="Arial"/>
+          <w:b/>
+          <w:bCs/>
+          <w:lang w:val="es-CR"/>
+        </w:rPr>
+        <w:t>Aprende haciendo</w:t>
+      </w:r>
+    </w:p>
+    <w:p>
+      <w:pPr>
+        <w:pStyle w:val="NormalWeb"/>
+        <w:jc w:val="center"/>
+        <w:rPr>
+          <w:rFonts w:ascii="Arial" w:hAnsi="Arial" w:cs="Arial"/>
+          <w:b/>
+          <w:bCs/>
+          <w:lang w:val="es-CR"/>
+        </w:rPr>
+      </w:pPr>
+      <w:r>
+        <w:rPr>
+          <w:rFonts w:ascii="Arial" w:hAnsi="Arial" w:cs="Arial"/>
+          <w:b/>
+          <w:bCs/>
+          <w:lang w:val="es-CR"/>
+        </w:rPr>
+        <w:t xml:space="preserve">Taller de </w:t>
+      </w:r>
+      <w:proofErr w:type="spellStart"/>
+      <w:r>
+        <w:rPr>
+          <w:rFonts w:ascii="Arial" w:hAnsi="Arial" w:cs="Arial"/>
+          <w:b/>
+          <w:bCs/>
+          <w:lang w:val="es-CR"/>
+        </w:rPr>
+        <w:t>Triggers</w:t>
+      </w:r>
+      <w:proofErr w:type="spellEnd"/>
+      <w:r>
+        <w:rPr>
+          <w:rFonts w:ascii="Arial" w:hAnsi="Arial" w:cs="Arial"/>
+          <w:b/>
+          <w:bCs/>
+          <w:lang w:val="es-CR"/>
+        </w:rPr>
+        <w:t>: Visitantes de una atracción turística</w:t>
+      </w:r>
+    </w:p>
+    <w:p>
+      <w:pPr>
+        <w:pStyle w:val="NormalWeb"/>
+        <w:rPr>
+          <w:rFonts w:ascii="Arial" w:hAnsi="Arial" w:cs="Arial"/>
+        </w:rPr>
+      </w:pPr>
+      <w:r>
+        <w:rPr>
+          <w:rFonts w:ascii="Arial" w:hAnsi="Arial" w:cs="Arial"/>
+          <w:lang w:val="es-CR"/>
+        </w:rPr>
+        <w:t xml:space="preserve">El sistema ABC mantiene un registro de las personas que visitan una atracción turística muy conocida en la ciudad de un país maravilloso. </w:t>
+      </w:r>
+      <w:r>
+        <w:rPr>
+          <w:rFonts w:ascii="Arial" w:hAnsi="Arial" w:cs="Arial"/>
+        </w:rPr>
+        <w:t xml:space="preserve">Las </w:t>
+      </w:r>
+      <w:proofErr w:type="spellStart"/>
+      <w:r>
+        <w:rPr>
+          <w:rFonts w:ascii="Arial" w:hAnsi="Arial" w:cs="Arial"/>
+        </w:rPr>
+        <w:t>tablas</w:t>
+      </w:r>
+      <w:proofErr w:type="spellEnd"/>
+      <w:r>
+        <w:rPr>
+          <w:rFonts w:ascii="Arial" w:hAnsi="Arial" w:cs="Arial"/>
+        </w:rPr>
+        <w:t xml:space="preserve"> que </w:t>
+      </w:r>
+      <w:proofErr w:type="spellStart"/>
+      <w:r>
+        <w:rPr>
+          <w:rFonts w:ascii="Arial" w:hAnsi="Arial" w:cs="Arial"/>
+        </w:rPr>
+        <w:t>usa</w:t>
+      </w:r>
+      <w:proofErr w:type="spellEnd"/>
+      <w:r>
+        <w:rPr>
+          <w:rFonts w:ascii="Arial" w:hAnsi="Arial" w:cs="Arial"/>
+        </w:rPr>
+        <w:t xml:space="preserve"> el </w:t>
+      </w:r>
+      <w:proofErr w:type="spellStart"/>
+      <w:r>
+        <w:rPr>
+          <w:rFonts w:ascii="Arial" w:hAnsi="Arial" w:cs="Arial"/>
+        </w:rPr>
+        <w:t>sistema</w:t>
+      </w:r>
+      <w:proofErr w:type="spellEnd"/>
+      <w:r>
+        <w:rPr>
+          <w:rFonts w:ascii="Arial" w:hAnsi="Arial" w:cs="Arial"/>
+        </w:rPr>
+        <w:t xml:space="preserve"> son:</w:t>
+      </w:r>
+    </w:p>
+    <w:p>
+      <w:pPr>
+        <w:rPr>
+          <w:rFonts w:ascii="Arial" w:hAnsi="Arial" w:cs="Arial"/>
+          <w:sz w:val="24"/>
+          <w:szCs w:val="24"/>
+        </w:rPr>
+      </w:pPr>
+      <w:r>
+        <w:rPr>
+          <w:rFonts w:ascii="Arial" w:hAnsi="Arial" w:cs="Arial"/>
+          <w:noProof/>
+          <w:sz w:val="24"/>
+          <w:szCs w:val="24"/>
+        </w:rPr>
+        <w:drawing>
+          <wp:inline distT="0" distB="0" distL="0" distR="0" wp14:anchorId="4D692A6D" wp14:editId="65E4E64E">
+            <wp:extent cx="2831981" cy="1303135"/>
+            <wp:effectExtent l="0" t="0" r="6985" b="0"/>
+            <wp:docPr id="9" name="Picture 9"/>
+            <wp:cNvGraphicFramePr>
+              <a:graphicFrameLocks xmlns:a="http://schemas.openxmlformats.org/drawingml/2006/main" noChangeAspect="1"/>
+            </wp:cNvGraphicFramePr>
+            <a:graphic xmlns:a="http://schemas.openxmlformats.org/drawingml/2006/main">
+              <a:graphicData uri="http://schemas.openxmlformats.org/drawingml/2006/picture">
+                <pic:pic xmlns:pic="http://schemas.openxmlformats.org/drawingml/2006/picture">
+                  <pic:nvPicPr>
+                    <pic:cNvPr id="0" name="Picture 16"/>
+                    <pic:cNvPicPr>
+                      <a:picLocks noChangeAspect="1" noChangeArrowheads="1"/>
+                    </pic:cNvPicPr>
+                  </pic:nvPicPr>
+                  <pic:blipFill>
+                    <a:blip r:embed="rId16" cstate="print">
+                      <a:extLst>
+                        <a:ext uri="{28A0092B-C50C-407E-A947-70E740481C1C}">
+                          <a14:useLocalDpi xmlns:a14="http://schemas.microsoft.com/office/drawing/2010/main" val="0"/>
+                        </a:ext>
+                      </a:extLst>
+                    </a:blip>
+                    <a:srcRect/>
+                    <a:stretch>
+                      <a:fillRect/>
+                    </a:stretch>
+                  </pic:blipFill>
+                  <pic:spPr bwMode="auto">
+                    <a:xfrm>
+                      <a:off x="0" y="0"/>
+                      <a:ext cx="2849799" cy="1311334"/>
+                    </a:xfrm>
+                    <a:prstGeom prst="rect">
+                      <a:avLst/>
+                    </a:prstGeom>
+                    <a:noFill/>
+                    <a:ln>
+                      <a:noFill/>
+                    </a:ln>
+                  </pic:spPr>
+                </pic:pic>
+              </a:graphicData>
+            </a:graphic>
+          </wp:inline>
+        </w:drawing>
+      </w:r>
+    </w:p>
+    <w:p>
+      <w:pPr>
+        <w:rPr>
+          <w:rFonts w:ascii="Arial" w:hAnsi="Arial" w:cs="Arial"/>
+          <w:sz w:val="24"/>
+          <w:szCs w:val="24"/>
+        </w:rPr>
+      </w:pPr>
+      <w:proofErr w:type="spellStart"/>
+      <w:r>
+        <w:rPr>
+          <w:rFonts w:ascii="Arial" w:hAnsi="Arial" w:cs="Arial"/>
+          <w:sz w:val="24"/>
+          <w:szCs w:val="24"/>
+        </w:rPr>
+        <w:t>Donde</w:t>
+      </w:r>
+      <w:proofErr w:type="spellEnd"/>
+      <w:r>
+        <w:rPr>
+          <w:rFonts w:ascii="Arial" w:hAnsi="Arial" w:cs="Arial"/>
+          <w:sz w:val="24"/>
+          <w:szCs w:val="24"/>
+        </w:rPr>
+        <w:t>:</w:t>
+      </w:r>
+    </w:p>
+    <w:p>
+      <w:pPr>
+        <w:numPr>
+          <w:ilvl w:val="0"/>
+          <w:numId w:val="11"/>
+        </w:numPr>
+        <w:spacing w:before="100" w:beforeAutospacing="1" w:after="100" w:afterAutospacing="1" w:line="240" w:lineRule="auto"/>
+        <w:rPr>
+          <w:rFonts w:ascii="Arial" w:hAnsi="Arial" w:cs="Arial"/>
+          <w:sz w:val="24"/>
+          <w:szCs w:val="24"/>
+          <w:lang w:val="es-CR"/>
+        </w:rPr>
+      </w:pPr>
+      <w:r>
+        <w:rPr>
+          <w:rFonts w:ascii="Arial" w:hAnsi="Arial" w:cs="Arial"/>
+          <w:b/>
+          <w:bCs/>
+          <w:sz w:val="24"/>
+          <w:szCs w:val="24"/>
+          <w:lang w:val="es-CR"/>
+        </w:rPr>
+        <w:t>visitantes:</w:t>
+      </w:r>
+      <w:r>
+        <w:rPr>
+          <w:rFonts w:ascii="Arial" w:hAnsi="Arial" w:cs="Arial"/>
+          <w:sz w:val="24"/>
+          <w:szCs w:val="24"/>
+          <w:lang w:val="es-CR"/>
+        </w:rPr>
+        <w:t xml:space="preserve"> guarda el nombre de cada persona y si es extranjero o no. Se guarda como TINYINT donde 0 indica no es extranjero y 1 indica que sí lo es.</w:t>
+      </w:r>
+    </w:p>
+    <w:p>
+      <w:pPr>
+        <w:numPr>
+          <w:ilvl w:val="0"/>
+          <w:numId w:val="11"/>
+        </w:numPr>
+        <w:spacing w:before="100" w:beforeAutospacing="1" w:after="100" w:afterAutospacing="1" w:line="240" w:lineRule="auto"/>
+        <w:rPr>
+          <w:rFonts w:ascii="Arial" w:hAnsi="Arial" w:cs="Arial"/>
+          <w:sz w:val="24"/>
+          <w:szCs w:val="24"/>
+          <w:lang w:val="es-CR"/>
+        </w:rPr>
+      </w:pPr>
+      <w:r>
+        <w:rPr>
+          <w:rFonts w:ascii="Arial" w:hAnsi="Arial" w:cs="Arial"/>
+          <w:b/>
+          <w:bCs/>
+          <w:sz w:val="24"/>
+          <w:szCs w:val="24"/>
+          <w:lang w:val="es-CR"/>
+        </w:rPr>
+        <w:t>resumen:</w:t>
+      </w:r>
+      <w:r>
+        <w:rPr>
+          <w:rFonts w:ascii="Arial" w:hAnsi="Arial" w:cs="Arial"/>
+          <w:sz w:val="24"/>
+          <w:szCs w:val="24"/>
+          <w:lang w:val="es-CR"/>
+        </w:rPr>
+        <w:t xml:space="preserve"> tiene un solo registro con los valores de la cantidad de visitas totales para cada caso. Esta tabla fue inicializada en 0. Representa las aplicaciones que manejan internamente.</w:t>
+      </w:r>
+    </w:p>
+    <w:p>
+      <w:pPr>
+        <w:spacing w:before="100" w:beforeAutospacing="1" w:after="100" w:afterAutospacing="1" w:line="240" w:lineRule="auto"/>
+        <w:rPr>
+          <w:rFonts w:ascii="Arial" w:hAnsi="Arial" w:cs="Arial"/>
+          <w:b/>
+          <w:bCs/>
+          <w:sz w:val="24"/>
+          <w:szCs w:val="24"/>
+          <w:lang w:val="es-CR"/>
+        </w:rPr>
+      </w:pPr>
+      <w:r>
+        <w:rPr>
+          <w:rFonts w:ascii="Arial" w:hAnsi="Arial" w:cs="Arial"/>
+          <w:b/>
+          <w:bCs/>
+          <w:sz w:val="24"/>
+          <w:szCs w:val="24"/>
+          <w:lang w:val="es-CR"/>
+        </w:rPr>
+        <w:t>Meta</w:t>
+      </w:r>
+    </w:p>
+    <w:p>
+      <w:pPr>
+        <w:pStyle w:val="NormalWeb"/>
+        <w:rPr>
+          <w:rFonts w:ascii="Arial" w:hAnsi="Arial" w:cs="Arial"/>
+          <w:lang w:val="es-CR"/>
+        </w:rPr>
+      </w:pPr>
+      <w:r>
+        <w:rPr>
+          <w:rFonts w:ascii="Arial" w:hAnsi="Arial" w:cs="Arial"/>
+          <w:lang w:val="es-CR"/>
+        </w:rPr>
+        <w:t xml:space="preserve">Crea un </w:t>
+      </w:r>
+      <w:proofErr w:type="spellStart"/>
+      <w:r>
+        <w:rPr>
+          <w:rFonts w:ascii="Arial" w:hAnsi="Arial" w:cs="Arial"/>
+          <w:lang w:val="es-CR"/>
+        </w:rPr>
+        <w:t>trigger</w:t>
+      </w:r>
+      <w:proofErr w:type="spellEnd"/>
+      <w:r>
+        <w:rPr>
+          <w:rFonts w:ascii="Arial" w:hAnsi="Arial" w:cs="Arial"/>
+          <w:lang w:val="es-CR"/>
+        </w:rPr>
+        <w:t xml:space="preserve"> para actualizar la tabla resumen cada vez que se ingrese un registro en la tabla visitantes. Para esto debes crear las tablas e ir llenándolas con valores.</w:t>
+      </w:r>
+    </w:p>
+    <w:p>
+      <w:pPr>
+        <w:spacing w:before="100" w:beforeAutospacing="1" w:after="100" w:afterAutospacing="1" w:line="240" w:lineRule="auto"/>
+        <w:rPr>
+          <w:rFonts w:ascii="Arial" w:hAnsi="Arial" w:cs="Arial"/>
+          <w:b/>
+          <w:bCs/>
+          <w:sz w:val="24"/>
+          <w:szCs w:val="24"/>
+          <w:lang w:val="es-CR"/>
+        </w:rPr>
+      </w:pPr>
+      <w:proofErr w:type="spellStart"/>
+      <w:r>
+        <w:rPr>
+          <w:rFonts w:ascii="Arial" w:hAnsi="Arial" w:cs="Arial"/>
+          <w:b/>
+          <w:bCs/>
+          <w:sz w:val="24"/>
+          <w:szCs w:val="24"/>
+          <w:lang w:val="es-CR"/>
+        </w:rPr>
+        <w:t>Tips</w:t>
+      </w:r>
+      <w:proofErr w:type="spellEnd"/>
+    </w:p>
+    <w:p>
+      <w:pPr>
+        <w:ind w:left="2160"/>
+        <w:rPr>
+          <w:rFonts w:ascii="Arial" w:hAnsi="Arial" w:cs="Arial"/>
+          <w:sz w:val="24"/>
+          <w:szCs w:val="24"/>
+          <w:lang w:val="es-CR"/>
+        </w:rPr>
+      </w:pPr>
+      <w:r>
+        <w:rPr>
+          <w:rFonts w:ascii="Arial" w:hAnsi="Arial" w:cs="Arial"/>
+          <w:sz w:val="24"/>
+          <w:szCs w:val="24"/>
+          <w:lang w:val="es-CR"/>
+        </w:rPr>
+        <w:t xml:space="preserve">Puedes usar un </w:t>
+      </w:r>
+    </w:p>
+    <w:p>
+      <w:pPr>
+        <w:rPr>
+          <w:rFonts w:ascii="Arial" w:hAnsi="Arial" w:cs="Arial"/>
+          <w:sz w:val="24"/>
+          <w:szCs w:val="24"/>
+          <w:lang w:val="es-CR"/>
+        </w:rPr>
+      </w:pPr>
+      <w:r>
+        <w:rPr>
+          <w:rFonts w:ascii="Arial" w:hAnsi="Arial" w:cs="Arial"/>
+          <w:b/>
+          <w:bCs/>
+          <w:sz w:val="24"/>
+          <w:szCs w:val="24"/>
+          <w:lang w:val="es-CR"/>
+        </w:rPr>
+        <w:t xml:space="preserve">SQL UPDATE </w:t>
+      </w:r>
+    </w:p>
+    <w:p>
+      <w:pPr>
+        <w:ind w:left="1440"/>
+        <w:rPr>
+          <w:rFonts w:ascii="Arial" w:hAnsi="Arial" w:cs="Arial"/>
+          <w:sz w:val="24"/>
+          <w:szCs w:val="24"/>
+          <w:lang w:val="es-CR"/>
+        </w:rPr>
+      </w:pPr>
+      <w:r>
+        <w:rPr>
+          <w:rFonts w:ascii="Arial" w:hAnsi="Arial" w:cs="Arial"/>
+          <w:sz w:val="24"/>
+          <w:szCs w:val="24"/>
+          <w:lang w:val="es-CR"/>
+        </w:rPr>
+        <w:t xml:space="preserve">de la tabla resumen haciendo cada total = total + 1 pero debes colocar un IF para saber cuál total debes afectar. Dentro del cuerpo del </w:t>
+      </w:r>
+      <w:proofErr w:type="spellStart"/>
+      <w:r>
+        <w:rPr>
+          <w:rFonts w:ascii="Arial" w:hAnsi="Arial" w:cs="Arial"/>
+          <w:sz w:val="24"/>
+          <w:szCs w:val="24"/>
+          <w:lang w:val="es-CR"/>
+        </w:rPr>
+        <w:t>trigger</w:t>
+      </w:r>
+      <w:proofErr w:type="spellEnd"/>
+      <w:r>
+        <w:rPr>
+          <w:rFonts w:ascii="Arial" w:hAnsi="Arial" w:cs="Arial"/>
+          <w:sz w:val="24"/>
+          <w:szCs w:val="24"/>
+          <w:lang w:val="es-CR"/>
+        </w:rPr>
+        <w:t xml:space="preserve"> puedes poner condicionales, tales como IF, THEN, ELSE, END, IF.</w:t>
+      </w:r>
+    </w:p>
+    <w:p>
+      <w:pPr>
+        <w:spacing w:before="100" w:beforeAutospacing="1" w:after="100" w:afterAutospacing="1" w:line="240" w:lineRule="auto"/>
+        <w:rPr>
+          <w:rFonts w:ascii="Arial" w:hAnsi="Arial" w:cs="Arial"/>
+          <w:b/>
+          <w:bCs/>
+          <w:sz w:val="24"/>
+          <w:szCs w:val="24"/>
+          <w:lang w:val="es-CR"/>
+        </w:rPr>
+      </w:pPr>
+      <w:r>
+        <w:rPr>
+          <w:rFonts w:ascii="Arial" w:hAnsi="Arial" w:cs="Arial"/>
+          <w:b/>
+          <w:bCs/>
+          <w:sz w:val="24"/>
+          <w:szCs w:val="24"/>
+          <w:lang w:val="es-CR"/>
+        </w:rPr>
+        <w:t>Puntos de verificación</w:t>
+      </w:r>
+    </w:p>
+    <w:p>
+      <w:pPr>
+        <w:pStyle w:val="NormalWeb"/>
+        <w:rPr>
+          <w:rFonts w:ascii="Arial" w:hAnsi="Arial" w:cs="Arial"/>
+          <w:lang w:val="es-CR"/>
+        </w:rPr>
+      </w:pPr>
+      <w:r>
+        <w:rPr>
+          <w:rFonts w:ascii="Arial" w:hAnsi="Arial" w:cs="Arial"/>
+          <w:lang w:val="es-CR"/>
+        </w:rPr>
+        <w:t>Para confirmar que tu experiencia ha sido llevada a cabo con éxito, revisa los siguientes puntos:</w:t>
+      </w:r>
+    </w:p>
+    <w:p>
+      <w:pPr>
+        <w:pStyle w:val="ListParagraph"/>
+        <w:numPr>
+          <w:ilvl w:val="0"/>
+          <w:numId w:val="12"/>
+        </w:numPr>
+        <w:spacing w:before="100" w:beforeAutospacing="1" w:after="100" w:afterAutospacing="1" w:line="240" w:lineRule="auto"/>
+        <w:rPr>
+          <w:rFonts w:ascii="Arial" w:hAnsi="Arial" w:cs="Arial"/>
+          <w:sz w:val="24"/>
+          <w:szCs w:val="24"/>
+          <w:lang w:val="es-CR"/>
+        </w:rPr>
+      </w:pPr>
+      <w:r>
+        <w:rPr>
+          <w:rFonts w:ascii="Arial" w:hAnsi="Arial" w:cs="Arial"/>
+          <w:sz w:val="24"/>
+          <w:szCs w:val="24"/>
+          <w:lang w:val="es-CR"/>
+        </w:rPr>
+        <w:lastRenderedPageBreak/>
+        <w:t xml:space="preserve">Verifica las tablas: puedes usar la consulta </w:t>
+      </w:r>
+      <w:proofErr w:type="gramStart"/>
+      <w:r>
+        <w:rPr>
+          <w:rFonts w:ascii="Arial" w:hAnsi="Arial" w:cs="Arial"/>
+          <w:sz w:val="24"/>
+          <w:szCs w:val="24"/>
+          <w:lang w:val="es-CR"/>
+        </w:rPr>
+        <w:t>SHOW</w:t>
+      </w:r>
+      <w:proofErr w:type="gramEnd"/>
+      <w:r>
+        <w:rPr>
+          <w:rFonts w:ascii="Arial" w:hAnsi="Arial" w:cs="Arial"/>
+          <w:sz w:val="24"/>
+          <w:szCs w:val="24"/>
+          <w:lang w:val="es-CR"/>
+        </w:rPr>
+        <w:t xml:space="preserve"> TABLES para ver las tablas creadas usando el terminal</w:t>
+      </w:r>
+    </w:p>
+    <w:p>
+      <w:pPr>
+        <w:numPr>
+          <w:ilvl w:val="0"/>
+          <w:numId w:val="12"/>
+        </w:numPr>
+        <w:spacing w:before="100" w:beforeAutospacing="1" w:after="100" w:afterAutospacing="1" w:line="240" w:lineRule="auto"/>
+        <w:rPr>
+          <w:rFonts w:ascii="Arial" w:hAnsi="Arial" w:cs="Arial"/>
+          <w:sz w:val="24"/>
+          <w:szCs w:val="24"/>
+        </w:rPr>
+      </w:pPr>
+      <w:proofErr w:type="spellStart"/>
+      <w:r>
+        <w:rPr>
+          <w:rFonts w:ascii="Arial" w:hAnsi="Arial" w:cs="Arial"/>
+          <w:sz w:val="24"/>
+          <w:szCs w:val="24"/>
+        </w:rPr>
+        <w:t>Crear</w:t>
+      </w:r>
+      <w:proofErr w:type="spellEnd"/>
+      <w:r>
+        <w:rPr>
+          <w:rFonts w:ascii="Arial" w:hAnsi="Arial" w:cs="Arial"/>
+          <w:sz w:val="24"/>
+          <w:szCs w:val="24"/>
+        </w:rPr>
+        <w:t xml:space="preserve"> </w:t>
+      </w:r>
+      <w:proofErr w:type="spellStart"/>
+      <w:r>
+        <w:rPr>
+          <w:rFonts w:ascii="Arial" w:hAnsi="Arial" w:cs="Arial"/>
+          <w:sz w:val="24"/>
+          <w:szCs w:val="24"/>
+        </w:rPr>
+        <w:t>registros</w:t>
+      </w:r>
+      <w:proofErr w:type="spellEnd"/>
+      <w:r>
+        <w:rPr>
+          <w:rFonts w:ascii="Arial" w:hAnsi="Arial" w:cs="Arial"/>
+          <w:sz w:val="24"/>
+          <w:szCs w:val="24"/>
+        </w:rPr>
+        <w:t xml:space="preserve">: </w:t>
+      </w:r>
+      <w:proofErr w:type="spellStart"/>
+      <w:r>
+        <w:rPr>
+          <w:rFonts w:ascii="Arial" w:hAnsi="Arial" w:cs="Arial"/>
+          <w:sz w:val="24"/>
+          <w:szCs w:val="24"/>
+        </w:rPr>
+        <w:t>Agrega</w:t>
+      </w:r>
+      <w:proofErr w:type="spellEnd"/>
+      <w:r>
+        <w:rPr>
+          <w:rFonts w:ascii="Arial" w:hAnsi="Arial" w:cs="Arial"/>
+          <w:sz w:val="24"/>
+          <w:szCs w:val="24"/>
+        </w:rPr>
+        <w:t xml:space="preserve"> </w:t>
+      </w:r>
+      <w:proofErr w:type="spellStart"/>
+      <w:r>
+        <w:rPr>
+          <w:rFonts w:ascii="Arial" w:hAnsi="Arial" w:cs="Arial"/>
+          <w:sz w:val="24"/>
+          <w:szCs w:val="24"/>
+        </w:rPr>
+        <w:t>varios</w:t>
+      </w:r>
+      <w:proofErr w:type="spellEnd"/>
+      <w:r>
+        <w:rPr>
+          <w:rFonts w:ascii="Arial" w:hAnsi="Arial" w:cs="Arial"/>
+          <w:sz w:val="24"/>
+          <w:szCs w:val="24"/>
+        </w:rPr>
+        <w:t xml:space="preserve"> </w:t>
+      </w:r>
+      <w:proofErr w:type="spellStart"/>
+      <w:r>
+        <w:rPr>
+          <w:rFonts w:ascii="Arial" w:hAnsi="Arial" w:cs="Arial"/>
+          <w:sz w:val="24"/>
+          <w:szCs w:val="24"/>
+        </w:rPr>
+        <w:t>visitantes</w:t>
+      </w:r>
+      <w:proofErr w:type="spellEnd"/>
+    </w:p>
+    <w:p>
+      <w:pPr>
+        <w:numPr>
+          <w:ilvl w:val="0"/>
+          <w:numId w:val="12"/>
+        </w:numPr>
+        <w:spacing w:before="100" w:beforeAutospacing="1" w:after="100" w:afterAutospacing="1" w:line="240" w:lineRule="auto"/>
+        <w:rPr>
+          <w:rFonts w:ascii="Arial" w:hAnsi="Arial" w:cs="Arial"/>
+          <w:sz w:val="24"/>
+          <w:szCs w:val="24"/>
+          <w:lang w:val="es-CR"/>
+        </w:rPr>
+      </w:pPr>
+      <w:r>
+        <w:rPr>
+          <w:rFonts w:ascii="Arial" w:hAnsi="Arial" w:cs="Arial"/>
+          <w:sz w:val="24"/>
+          <w:szCs w:val="24"/>
+          <w:lang w:val="es-CR"/>
+        </w:rPr>
+        <w:t>Verifica el resumen: Cuenta los visitantes y compara con la tabla resumen</w:t>
+      </w:r>
+    </w:p>
+    <w:p>
+      <w:pPr>
+        <w:pStyle w:val="NormalWeb"/>
+        <w:rPr>
+          <w:rFonts w:ascii="Arial" w:hAnsi="Arial" w:cs="Arial"/>
+          <w:lang w:val="es-CR"/>
+        </w:rPr>
+      </w:pPr>
+      <w:r>
+        <w:rPr>
+          <w:rFonts w:ascii="Arial" w:hAnsi="Arial" w:cs="Arial"/>
+          <w:lang w:val="es-CR"/>
+        </w:rPr>
+        <w:t xml:space="preserve">En este taller has podido comprobar la fortaleza de los </w:t>
+      </w:r>
+      <w:proofErr w:type="spellStart"/>
+      <w:r>
+        <w:rPr>
+          <w:rFonts w:ascii="Arial" w:hAnsi="Arial" w:cs="Arial"/>
+          <w:lang w:val="es-CR"/>
+        </w:rPr>
+        <w:t>triggers</w:t>
+      </w:r>
+      <w:proofErr w:type="spellEnd"/>
+      <w:r>
+        <w:rPr>
+          <w:rFonts w:ascii="Arial" w:hAnsi="Arial" w:cs="Arial"/>
+          <w:lang w:val="es-CR"/>
+        </w:rPr>
+        <w:t xml:space="preserve"> en la definición de ciertas acciones que se disparan cuando ocurre una condición determinada en el sistema.</w:t>
+      </w:r>
+    </w:p>
+    <w:p>
+      <w:pPr>
+        <w:pStyle w:val="NormalWeb"/>
+        <w:rPr>
+          <w:rFonts w:ascii="Arial" w:hAnsi="Arial" w:cs="Arial"/>
+          <w:lang w:val="es-CR"/>
+        </w:rPr>
+      </w:pPr>
+      <w:r>
+        <w:rPr>
+          <w:rFonts w:ascii="Arial" w:hAnsi="Arial" w:cs="Arial"/>
+          <w:lang w:val="es-CR"/>
+        </w:rPr>
+        <w:t>Solución:</w:t>
+      </w:r>
+    </w:p>
+    <w:p>
+      <w:pPr>
+        <w:pStyle w:val="NormalWeb"/>
+        <w:spacing w:before="0" w:beforeAutospacing="0" w:after="0" w:afterAutospacing="0"/>
+        <w:rPr>
+          <w:rFonts w:ascii="Courier New" w:hAnsi="Courier New" w:cs="Courier New"/>
+          <w:sz w:val="20"/>
+          <w:szCs w:val="20"/>
+        </w:rPr>
+      </w:pPr>
+      <w:r>
+        <w:rPr>
+          <w:rFonts w:ascii="Courier New" w:hAnsi="Courier New" w:cs="Courier New"/>
+          <w:sz w:val="20"/>
+          <w:szCs w:val="20"/>
+        </w:rPr>
+        <w:t>CREATE DEFINER=`</w:t>
+      </w:r>
+      <w:proofErr w:type="spellStart"/>
+      <w:r>
+        <w:rPr>
+          <w:rFonts w:ascii="Courier New" w:hAnsi="Courier New" w:cs="Courier New"/>
+          <w:sz w:val="20"/>
+          <w:szCs w:val="20"/>
+        </w:rPr>
+        <w:t>root`@`localhost</w:t>
+      </w:r>
+      <w:proofErr w:type="spellEnd"/>
+      <w:r>
+        <w:rPr>
+          <w:rFonts w:ascii="Courier New" w:hAnsi="Courier New" w:cs="Courier New"/>
+          <w:sz w:val="20"/>
+          <w:szCs w:val="20"/>
+        </w:rPr>
+        <w:t>` TRIGGER `</w:t>
+      </w:r>
+      <w:proofErr w:type="spellStart"/>
+      <w:r>
+        <w:rPr>
+          <w:rFonts w:ascii="Courier New" w:hAnsi="Courier New" w:cs="Courier New"/>
+          <w:sz w:val="20"/>
+          <w:szCs w:val="20"/>
+        </w:rPr>
+        <w:t>abc</w:t>
+      </w:r>
+      <w:proofErr w:type="spellEnd"/>
+      <w:proofErr w:type="gramStart"/>
+      <w:r>
+        <w:rPr>
+          <w:rFonts w:ascii="Courier New" w:hAnsi="Courier New" w:cs="Courier New"/>
+          <w:sz w:val="20"/>
+          <w:szCs w:val="20"/>
+        </w:rPr>
+        <w:t>`.`</w:t>
+      </w:r>
+      <w:proofErr w:type="spellStart"/>
+      <w:proofErr w:type="gramEnd"/>
+      <w:r>
+        <w:rPr>
+          <w:rFonts w:ascii="Courier New" w:hAnsi="Courier New" w:cs="Courier New"/>
+          <w:sz w:val="20"/>
+          <w:szCs w:val="20"/>
+        </w:rPr>
+        <w:t>visitantes_AFTER_INSERT</w:t>
+      </w:r>
+      <w:proofErr w:type="spellEnd"/>
+      <w:r>
+        <w:rPr>
+          <w:rFonts w:ascii="Courier New" w:hAnsi="Courier New" w:cs="Courier New"/>
+          <w:sz w:val="20"/>
+          <w:szCs w:val="20"/>
+        </w:rPr>
+        <w:t>` AFTER INSERT ON `</w:t>
+      </w:r>
+      <w:proofErr w:type="spellStart"/>
+      <w:r>
+        <w:rPr>
+          <w:rFonts w:ascii="Courier New" w:hAnsi="Courier New" w:cs="Courier New"/>
+          <w:sz w:val="20"/>
+          <w:szCs w:val="20"/>
+        </w:rPr>
+        <w:t>visitantes</w:t>
+      </w:r>
+      <w:proofErr w:type="spellEnd"/>
+      <w:r>
+        <w:rPr>
+          <w:rFonts w:ascii="Courier New" w:hAnsi="Courier New" w:cs="Courier New"/>
+          <w:sz w:val="20"/>
+          <w:szCs w:val="20"/>
+        </w:rPr>
+        <w:t>` FOR EACH ROW</w:t>
+      </w:r>
+    </w:p>
+    <w:p>
+      <w:pPr>
+        <w:pStyle w:val="NormalWeb"/>
+        <w:spacing w:before="0" w:beforeAutospacing="0" w:after="0" w:afterAutospacing="0"/>
+        <w:rPr>
+          <w:rFonts w:ascii="Courier New" w:hAnsi="Courier New" w:cs="Courier New"/>
+          <w:sz w:val="20"/>
+          <w:szCs w:val="20"/>
+          <w:lang w:val="es-CR"/>
+        </w:rPr>
+      </w:pPr>
+      <w:r>
+        <w:rPr>
+          <w:rFonts w:ascii="Courier New" w:hAnsi="Courier New" w:cs="Courier New"/>
+          <w:sz w:val="20"/>
+          <w:szCs w:val="20"/>
+          <w:lang w:val="es-CR"/>
+        </w:rPr>
+        <w:t>BEGIN</w:t>
+      </w:r>
+      <w:bookmarkStart w:id="0" w:name="_GoBack"/>
+      <w:bookmarkEnd w:id="0"/>
+    </w:p>
+    <w:p>
+      <w:pPr>
+        <w:pStyle w:val="NormalWeb"/>
+        <w:spacing w:before="0" w:beforeAutospacing="0" w:after="0" w:afterAutospacing="0"/>
+        <w:rPr>
+          <w:rFonts w:ascii="Courier New" w:hAnsi="Courier New" w:cs="Courier New"/>
+          <w:sz w:val="20"/>
+          <w:szCs w:val="20"/>
+          <w:lang w:val="es-CR"/>
+        </w:rPr>
+      </w:pPr>
+    </w:p>
+    <w:p>
+      <w:pPr>
+        <w:pStyle w:val="NormalWeb"/>
+        <w:spacing w:before="0" w:beforeAutospacing="0" w:after="0" w:afterAutospacing="0"/>
+        <w:rPr>
+          <w:rFonts w:ascii="Courier New" w:hAnsi="Courier New" w:cs="Courier New"/>
+          <w:sz w:val="20"/>
+          <w:szCs w:val="20"/>
+          <w:lang w:val="es-CR"/>
+        </w:rPr>
+      </w:pPr>
+      <w:r>
+        <w:rPr>
+          <w:rFonts w:ascii="Courier New" w:hAnsi="Courier New" w:cs="Courier New"/>
+          <w:sz w:val="20"/>
+          <w:szCs w:val="20"/>
+          <w:lang w:val="es-CR"/>
+        </w:rPr>
+        <w:t xml:space="preserve">DECLARE </w:t>
+      </w:r>
+      <w:proofErr w:type="spellStart"/>
+      <w:proofErr w:type="gramStart"/>
+      <w:r>
+        <w:rPr>
+          <w:rFonts w:ascii="Courier New" w:hAnsi="Courier New" w:cs="Courier New"/>
+          <w:sz w:val="20"/>
+          <w:szCs w:val="20"/>
+          <w:lang w:val="es-CR"/>
+        </w:rPr>
+        <w:t>locales,extranjeros</w:t>
+      </w:r>
+      <w:proofErr w:type="gramEnd"/>
+      <w:r>
+        <w:rPr>
+          <w:rFonts w:ascii="Courier New" w:hAnsi="Courier New" w:cs="Courier New"/>
+          <w:sz w:val="20"/>
+          <w:szCs w:val="20"/>
+          <w:lang w:val="es-CR"/>
+        </w:rPr>
+        <w:t>,totales_locales,totales_extranjeros</w:t>
+      </w:r>
+      <w:proofErr w:type="spellEnd"/>
+      <w:r>
+        <w:rPr>
+          <w:rFonts w:ascii="Courier New" w:hAnsi="Courier New" w:cs="Courier New"/>
+          <w:sz w:val="20"/>
+          <w:szCs w:val="20"/>
+          <w:lang w:val="es-CR"/>
+        </w:rPr>
+        <w:t xml:space="preserve"> INT;</w:t>
+      </w:r>
+    </w:p>
+    <w:p>
+      <w:pPr>
+        <w:pStyle w:val="NormalWeb"/>
+        <w:spacing w:before="0" w:beforeAutospacing="0" w:after="0" w:afterAutospacing="0"/>
+        <w:rPr>
+          <w:rFonts w:ascii="Courier New" w:hAnsi="Courier New" w:cs="Courier New"/>
+          <w:sz w:val="20"/>
+          <w:szCs w:val="20"/>
+          <w:lang w:val="es-CR"/>
+        </w:rPr>
+      </w:pPr>
+    </w:p>
+    <w:p>
+      <w:pPr>
+        <w:pStyle w:val="NormalWeb"/>
+        <w:spacing w:before="0" w:beforeAutospacing="0" w:after="0" w:afterAutospacing="0"/>
+        <w:rPr>
+          <w:rFonts w:ascii="Courier New" w:hAnsi="Courier New" w:cs="Courier New"/>
+          <w:sz w:val="20"/>
+          <w:szCs w:val="20"/>
+        </w:rPr>
+      </w:pPr>
+      <w:r>
+        <w:rPr>
+          <w:rFonts w:ascii="Courier New" w:hAnsi="Courier New" w:cs="Courier New"/>
+          <w:sz w:val="20"/>
+          <w:szCs w:val="20"/>
+        </w:rPr>
+        <w:t xml:space="preserve">IF </w:t>
+      </w:r>
+      <w:proofErr w:type="spellStart"/>
+      <w:r>
+        <w:rPr>
+          <w:rFonts w:ascii="Courier New" w:hAnsi="Courier New" w:cs="Courier New"/>
+          <w:sz w:val="20"/>
+          <w:szCs w:val="20"/>
+        </w:rPr>
+        <w:t>NEW.extranjero</w:t>
+      </w:r>
+      <w:proofErr w:type="spellEnd"/>
+      <w:r>
+        <w:rPr>
+          <w:rFonts w:ascii="Courier New" w:hAnsi="Courier New" w:cs="Courier New"/>
+          <w:sz w:val="20"/>
+          <w:szCs w:val="20"/>
+        </w:rPr>
+        <w:t xml:space="preserve"> = 0 THEN</w:t>
+      </w:r>
+    </w:p>
+    <w:p>
+      <w:pPr>
+        <w:pStyle w:val="NormalWeb"/>
+        <w:spacing w:before="0" w:beforeAutospacing="0" w:after="0" w:afterAutospacing="0"/>
+        <w:rPr>
+          <w:rFonts w:ascii="Courier New" w:hAnsi="Courier New" w:cs="Courier New"/>
+          <w:sz w:val="20"/>
+          <w:szCs w:val="20"/>
+        </w:rPr>
+      </w:pPr>
+      <w:r>
+        <w:rPr>
+          <w:rFonts w:ascii="Courier New" w:hAnsi="Courier New" w:cs="Courier New"/>
+          <w:sz w:val="20"/>
+          <w:szCs w:val="20"/>
+        </w:rPr>
+        <w:tab/>
+        <w:t xml:space="preserve">SET locales = (SELECT </w:t>
+      </w:r>
+      <w:proofErr w:type="spellStart"/>
+      <w:r>
+        <w:rPr>
+          <w:rFonts w:ascii="Courier New" w:hAnsi="Courier New" w:cs="Courier New"/>
+          <w:sz w:val="20"/>
+          <w:szCs w:val="20"/>
+        </w:rPr>
+        <w:t>total_locales</w:t>
+      </w:r>
+      <w:proofErr w:type="spellEnd"/>
+      <w:r>
+        <w:rPr>
+          <w:rFonts w:ascii="Courier New" w:hAnsi="Courier New" w:cs="Courier New"/>
+          <w:sz w:val="20"/>
+          <w:szCs w:val="20"/>
+        </w:rPr>
+        <w:t xml:space="preserve"> FROM </w:t>
+      </w:r>
+      <w:proofErr w:type="spellStart"/>
+      <w:proofErr w:type="gramStart"/>
+      <w:r>
+        <w:rPr>
+          <w:rFonts w:ascii="Courier New" w:hAnsi="Courier New" w:cs="Courier New"/>
+          <w:sz w:val="20"/>
+          <w:szCs w:val="20"/>
+        </w:rPr>
+        <w:t>abc.resumen</w:t>
+      </w:r>
+      <w:proofErr w:type="spellEnd"/>
+      <w:proofErr w:type="gramEnd"/>
+      <w:r>
+        <w:rPr>
+          <w:rFonts w:ascii="Courier New" w:hAnsi="Courier New" w:cs="Courier New"/>
+          <w:sz w:val="20"/>
+          <w:szCs w:val="20"/>
+        </w:rPr>
+        <w:t xml:space="preserve"> LIMIT 1);</w:t>
+      </w:r>
+    </w:p>
+    <w:p>
+      <w:pPr>
+        <w:pStyle w:val="NormalWeb"/>
+        <w:spacing w:before="0" w:beforeAutospacing="0" w:after="0" w:afterAutospacing="0"/>
+        <w:rPr>
+          <w:rFonts w:ascii="Courier New" w:hAnsi="Courier New" w:cs="Courier New"/>
+          <w:sz w:val="20"/>
+          <w:szCs w:val="20"/>
+        </w:rPr>
+      </w:pPr>
+      <w:r>
+        <w:rPr>
+          <w:rFonts w:ascii="Courier New" w:hAnsi="Courier New" w:cs="Courier New"/>
+          <w:sz w:val="20"/>
+          <w:szCs w:val="20"/>
+        </w:rPr>
+        <w:tab/>
+        <w:t xml:space="preserve">SET </w:t>
+      </w:r>
+      <w:proofErr w:type="spellStart"/>
+      <w:r>
+        <w:rPr>
+          <w:rFonts w:ascii="Courier New" w:hAnsi="Courier New" w:cs="Courier New"/>
+          <w:sz w:val="20"/>
+          <w:szCs w:val="20"/>
+        </w:rPr>
+        <w:t>totales_locales</w:t>
+      </w:r>
+      <w:proofErr w:type="spellEnd"/>
+      <w:r>
+        <w:rPr>
+          <w:rFonts w:ascii="Courier New" w:hAnsi="Courier New" w:cs="Courier New"/>
+          <w:sz w:val="20"/>
+          <w:szCs w:val="20"/>
+        </w:rPr>
+        <w:t xml:space="preserve"> = locales + 1;</w:t>
+      </w:r>
+    </w:p>
+    <w:p>
+      <w:pPr>
+        <w:pStyle w:val="NormalWeb"/>
+        <w:spacing w:before="0" w:beforeAutospacing="0" w:after="0" w:afterAutospacing="0"/>
+        <w:rPr>
+          <w:rFonts w:ascii="Courier New" w:hAnsi="Courier New" w:cs="Courier New"/>
+          <w:sz w:val="20"/>
+          <w:szCs w:val="20"/>
+        </w:rPr>
+      </w:pPr>
+      <w:r>
+        <w:rPr>
+          <w:rFonts w:ascii="Courier New" w:hAnsi="Courier New" w:cs="Courier New"/>
+          <w:sz w:val="20"/>
+          <w:szCs w:val="20"/>
+        </w:rPr>
+        <w:tab/>
+        <w:t xml:space="preserve">UPDATE </w:t>
+      </w:r>
+      <w:proofErr w:type="spellStart"/>
+      <w:r>
+        <w:rPr>
+          <w:rFonts w:ascii="Courier New" w:hAnsi="Courier New" w:cs="Courier New"/>
+          <w:sz w:val="20"/>
+          <w:szCs w:val="20"/>
+        </w:rPr>
+        <w:t>resumen</w:t>
+      </w:r>
+      <w:proofErr w:type="spellEnd"/>
+      <w:r>
+        <w:rPr>
+          <w:rFonts w:ascii="Courier New" w:hAnsi="Courier New" w:cs="Courier New"/>
+          <w:sz w:val="20"/>
+          <w:szCs w:val="20"/>
+        </w:rPr>
+        <w:t xml:space="preserve"> SET </w:t>
+      </w:r>
+      <w:proofErr w:type="spellStart"/>
+      <w:r>
+        <w:rPr>
+          <w:rFonts w:ascii="Courier New" w:hAnsi="Courier New" w:cs="Courier New"/>
+          <w:sz w:val="20"/>
+          <w:szCs w:val="20"/>
+        </w:rPr>
+        <w:t>total_locales</w:t>
+      </w:r>
+      <w:proofErr w:type="spellEnd"/>
+      <w:r>
+        <w:rPr>
+          <w:rFonts w:ascii="Courier New" w:hAnsi="Courier New" w:cs="Courier New"/>
+          <w:sz w:val="20"/>
+          <w:szCs w:val="20"/>
+        </w:rPr>
+        <w:t xml:space="preserve"> = </w:t>
+      </w:r>
+      <w:proofErr w:type="spellStart"/>
+      <w:r>
+        <w:rPr>
+          <w:rFonts w:ascii="Courier New" w:hAnsi="Courier New" w:cs="Courier New"/>
+          <w:sz w:val="20"/>
+          <w:szCs w:val="20"/>
+        </w:rPr>
+        <w:t>totales_locales</w:t>
+      </w:r>
+      <w:proofErr w:type="spellEnd"/>
+      <w:r>
+        <w:rPr>
+          <w:rFonts w:ascii="Courier New" w:hAnsi="Courier New" w:cs="Courier New"/>
+          <w:sz w:val="20"/>
+          <w:szCs w:val="20"/>
+        </w:rPr>
+        <w:t xml:space="preserve"> WHERE id=1;</w:t>
+      </w:r>
+    </w:p>
+    <w:p>
+      <w:pPr>
+        <w:pStyle w:val="NormalWeb"/>
+        <w:spacing w:before="0" w:beforeAutospacing="0" w:after="0" w:afterAutospacing="0"/>
+        <w:rPr>
+          <w:rFonts w:ascii="Courier New" w:hAnsi="Courier New" w:cs="Courier New"/>
+          <w:sz w:val="20"/>
+          <w:szCs w:val="20"/>
+        </w:rPr>
+      </w:pPr>
+      <w:r>
+        <w:rPr>
+          <w:rFonts w:ascii="Courier New" w:hAnsi="Courier New" w:cs="Courier New"/>
+          <w:sz w:val="20"/>
+          <w:szCs w:val="20"/>
+        </w:rPr>
+        <w:t>END IF;</w:t>
+      </w:r>
+    </w:p>
+    <w:p>
+      <w:pPr>
+        <w:pStyle w:val="NormalWeb"/>
+        <w:spacing w:before="0" w:beforeAutospacing="0" w:after="0" w:afterAutospacing="0"/>
+        <w:rPr>
+          <w:rFonts w:ascii="Courier New" w:hAnsi="Courier New" w:cs="Courier New"/>
+          <w:sz w:val="20"/>
+          <w:szCs w:val="20"/>
+        </w:rPr>
+      </w:pPr>
+    </w:p>
+    <w:p>
+      <w:pPr>
+        <w:pStyle w:val="NormalWeb"/>
+        <w:spacing w:before="0" w:beforeAutospacing="0" w:after="0" w:afterAutospacing="0"/>
+        <w:rPr>
+          <w:rFonts w:ascii="Courier New" w:hAnsi="Courier New" w:cs="Courier New"/>
+          <w:sz w:val="20"/>
+          <w:szCs w:val="20"/>
+        </w:rPr>
+      </w:pPr>
+      <w:r>
+        <w:rPr>
+          <w:rFonts w:ascii="Courier New" w:hAnsi="Courier New" w:cs="Courier New"/>
+          <w:sz w:val="20"/>
+          <w:szCs w:val="20"/>
+        </w:rPr>
+        <w:t xml:space="preserve">IF </w:t>
+      </w:r>
+      <w:proofErr w:type="spellStart"/>
+      <w:r>
+        <w:rPr>
+          <w:rFonts w:ascii="Courier New" w:hAnsi="Courier New" w:cs="Courier New"/>
+          <w:sz w:val="20"/>
+          <w:szCs w:val="20"/>
+        </w:rPr>
+        <w:t>NEW.extranjero</w:t>
+      </w:r>
+      <w:proofErr w:type="spellEnd"/>
+      <w:r>
+        <w:rPr>
+          <w:rFonts w:ascii="Courier New" w:hAnsi="Courier New" w:cs="Courier New"/>
+          <w:sz w:val="20"/>
+          <w:szCs w:val="20"/>
+        </w:rPr>
+        <w:t xml:space="preserve"> = 1 THEN</w:t>
+      </w:r>
+    </w:p>
+    <w:p>
+      <w:pPr>
+        <w:pStyle w:val="NormalWeb"/>
+        <w:spacing w:before="0" w:beforeAutospacing="0" w:after="0" w:afterAutospacing="0"/>
+        <w:rPr>
+          <w:rFonts w:ascii="Courier New" w:hAnsi="Courier New" w:cs="Courier New"/>
+          <w:sz w:val="20"/>
+          <w:szCs w:val="20"/>
+          <w:lang w:val="es-CR"/>
+        </w:rPr>
+      </w:pPr>
+      <w:r>
+        <w:rPr>
+          <w:rFonts w:ascii="Courier New" w:hAnsi="Courier New" w:cs="Courier New"/>
+          <w:sz w:val="20"/>
+          <w:szCs w:val="20"/>
+        </w:rPr>
+        <w:tab/>
+      </w:r>
+      <w:r>
+        <w:rPr>
+          <w:rFonts w:ascii="Courier New" w:hAnsi="Courier New" w:cs="Courier New"/>
+          <w:sz w:val="20"/>
+          <w:szCs w:val="20"/>
+          <w:lang w:val="es-CR"/>
+        </w:rPr>
+        <w:t xml:space="preserve">SET extranjeros = (SELECT </w:t>
+      </w:r>
+      <w:proofErr w:type="spellStart"/>
+      <w:r>
+        <w:rPr>
+          <w:rFonts w:ascii="Courier New" w:hAnsi="Courier New" w:cs="Courier New"/>
+          <w:sz w:val="20"/>
+          <w:szCs w:val="20"/>
+          <w:lang w:val="es-CR"/>
+        </w:rPr>
+        <w:t>total_extranjeros</w:t>
+      </w:r>
+      <w:proofErr w:type="spellEnd"/>
+      <w:r>
+        <w:rPr>
+          <w:rFonts w:ascii="Courier New" w:hAnsi="Courier New" w:cs="Courier New"/>
+          <w:sz w:val="20"/>
+          <w:szCs w:val="20"/>
+          <w:lang w:val="es-CR"/>
+        </w:rPr>
+        <w:t xml:space="preserve"> FROM </w:t>
+      </w:r>
+      <w:proofErr w:type="spellStart"/>
+      <w:proofErr w:type="gramStart"/>
+      <w:r>
+        <w:rPr>
+          <w:rFonts w:ascii="Courier New" w:hAnsi="Courier New" w:cs="Courier New"/>
+          <w:sz w:val="20"/>
+          <w:szCs w:val="20"/>
+          <w:lang w:val="es-CR"/>
+        </w:rPr>
+        <w:t>abc.resumen</w:t>
+      </w:r>
+      <w:proofErr w:type="spellEnd"/>
+      <w:proofErr w:type="gramEnd"/>
+      <w:r>
+        <w:rPr>
+          <w:rFonts w:ascii="Courier New" w:hAnsi="Courier New" w:cs="Courier New"/>
+          <w:sz w:val="20"/>
+          <w:szCs w:val="20"/>
+          <w:lang w:val="es-CR"/>
+        </w:rPr>
+        <w:t xml:space="preserve"> LIMIT 1);</w:t>
+      </w:r>
+    </w:p>
+    <w:p>
+      <w:pPr>
+        <w:pStyle w:val="NormalWeb"/>
+        <w:spacing w:before="0" w:beforeAutospacing="0" w:after="0" w:afterAutospacing="0"/>
+        <w:rPr>
+          <w:rFonts w:ascii="Courier New" w:hAnsi="Courier New" w:cs="Courier New"/>
+          <w:sz w:val="20"/>
+          <w:szCs w:val="20"/>
+          <w:lang w:val="es-CR"/>
+        </w:rPr>
+      </w:pPr>
+      <w:r>
+        <w:rPr>
+          <w:rFonts w:ascii="Courier New" w:hAnsi="Courier New" w:cs="Courier New"/>
+          <w:sz w:val="20"/>
+          <w:szCs w:val="20"/>
+          <w:lang w:val="es-CR"/>
+        </w:rPr>
+        <w:tab/>
+      </w:r>
+      <w:proofErr w:type="gramStart"/>
+      <w:r>
+        <w:rPr>
+          <w:rFonts w:ascii="Courier New" w:hAnsi="Courier New" w:cs="Courier New"/>
+          <w:sz w:val="20"/>
+          <w:szCs w:val="20"/>
+          <w:lang w:val="es-CR"/>
+        </w:rPr>
+        <w:t xml:space="preserve">SET </w:t>
+      </w:r>
+      <w:proofErr w:type="spellStart"/>
+      <w:r>
+        <w:rPr>
+          <w:rFonts w:ascii="Courier New" w:hAnsi="Courier New" w:cs="Courier New"/>
+          <w:sz w:val="20"/>
+          <w:szCs w:val="20"/>
+          <w:lang w:val="es-CR"/>
+        </w:rPr>
+        <w:t>totales</w:t>
+      </w:r>
+      <w:proofErr w:type="gramEnd"/>
+      <w:r>
+        <w:rPr>
+          <w:rFonts w:ascii="Courier New" w:hAnsi="Courier New" w:cs="Courier New"/>
+          <w:sz w:val="20"/>
+          <w:szCs w:val="20"/>
+          <w:lang w:val="es-CR"/>
+        </w:rPr>
+        <w:t>_extranjeros</w:t>
+      </w:r>
+      <w:proofErr w:type="spellEnd"/>
+      <w:r>
+        <w:rPr>
+          <w:rFonts w:ascii="Courier New" w:hAnsi="Courier New" w:cs="Courier New"/>
+          <w:sz w:val="20"/>
+          <w:szCs w:val="20"/>
+          <w:lang w:val="es-CR"/>
+        </w:rPr>
+        <w:t xml:space="preserve"> = extranjeros + 1;</w:t>
+      </w:r>
+    </w:p>
+    <w:p>
+      <w:pPr>
+        <w:pStyle w:val="NormalWeb"/>
+        <w:spacing w:before="0" w:beforeAutospacing="0" w:after="0" w:afterAutospacing="0"/>
+        <w:rPr>
+          <w:rFonts w:ascii="Courier New" w:hAnsi="Courier New" w:cs="Courier New"/>
+          <w:sz w:val="20"/>
+          <w:szCs w:val="20"/>
+        </w:rPr>
+      </w:pPr>
+      <w:r>
+        <w:rPr>
+          <w:rFonts w:ascii="Courier New" w:hAnsi="Courier New" w:cs="Courier New"/>
+          <w:sz w:val="20"/>
+          <w:szCs w:val="20"/>
+          <w:lang w:val="es-CR"/>
+        </w:rPr>
+        <w:tab/>
+      </w:r>
+      <w:r>
+        <w:rPr>
+          <w:rFonts w:ascii="Courier New" w:hAnsi="Courier New" w:cs="Courier New"/>
+          <w:sz w:val="20"/>
+          <w:szCs w:val="20"/>
+        </w:rPr>
+        <w:t xml:space="preserve">UPDATE </w:t>
+      </w:r>
+      <w:proofErr w:type="spellStart"/>
+      <w:r>
+        <w:rPr>
+          <w:rFonts w:ascii="Courier New" w:hAnsi="Courier New" w:cs="Courier New"/>
+          <w:sz w:val="20"/>
+          <w:szCs w:val="20"/>
+        </w:rPr>
+        <w:t>resumen</w:t>
+      </w:r>
+      <w:proofErr w:type="spellEnd"/>
+      <w:r>
+        <w:rPr>
+          <w:rFonts w:ascii="Courier New" w:hAnsi="Courier New" w:cs="Courier New"/>
+          <w:sz w:val="20"/>
+          <w:szCs w:val="20"/>
+        </w:rPr>
+        <w:t xml:space="preserve"> SET </w:t>
+      </w:r>
+      <w:proofErr w:type="spellStart"/>
+      <w:r>
+        <w:rPr>
+          <w:rFonts w:ascii="Courier New" w:hAnsi="Courier New" w:cs="Courier New"/>
+          <w:sz w:val="20"/>
+          <w:szCs w:val="20"/>
+        </w:rPr>
+        <w:t>total_extranjeros</w:t>
+      </w:r>
+      <w:proofErr w:type="spellEnd"/>
+      <w:r>
+        <w:rPr>
+          <w:rFonts w:ascii="Courier New" w:hAnsi="Courier New" w:cs="Courier New"/>
+          <w:sz w:val="20"/>
+          <w:szCs w:val="20"/>
+        </w:rPr>
+        <w:t xml:space="preserve"> = </w:t>
+      </w:r>
+      <w:proofErr w:type="spellStart"/>
+      <w:r>
+        <w:rPr>
+          <w:rFonts w:ascii="Courier New" w:hAnsi="Courier New" w:cs="Courier New"/>
+          <w:sz w:val="20"/>
+          <w:szCs w:val="20"/>
+        </w:rPr>
+        <w:t>totales_extranjeros</w:t>
+      </w:r>
+      <w:proofErr w:type="spellEnd"/>
+      <w:r>
+        <w:rPr>
+          <w:rFonts w:ascii="Courier New" w:hAnsi="Courier New" w:cs="Courier New"/>
+          <w:sz w:val="20"/>
+          <w:szCs w:val="20"/>
+        </w:rPr>
+        <w:t xml:space="preserve"> WHERE id=1;</w:t>
+      </w:r>
+    </w:p>
+    <w:p>
+      <w:pPr>
+        <w:pStyle w:val="NormalWeb"/>
+        <w:spacing w:before="0" w:beforeAutospacing="0" w:after="0" w:afterAutospacing="0"/>
+        <w:rPr>
+          <w:rFonts w:ascii="Courier New" w:hAnsi="Courier New" w:cs="Courier New"/>
+          <w:sz w:val="20"/>
+          <w:szCs w:val="20"/>
+        </w:rPr>
+      </w:pPr>
+      <w:r>
+        <w:rPr>
+          <w:rFonts w:ascii="Courier New" w:hAnsi="Courier New" w:cs="Courier New"/>
+          <w:sz w:val="20"/>
+          <w:szCs w:val="20"/>
+        </w:rPr>
+        <w:t>END IF;</w:t>
+      </w:r>
+    </w:p>
+    <w:p>
+      <w:pPr>
+        <w:pStyle w:val="NormalWeb"/>
+        <w:spacing w:before="0" w:beforeAutospacing="0" w:after="0" w:afterAutospacing="0"/>
+        <w:rPr>
+          <w:rFonts w:ascii="Courier New" w:hAnsi="Courier New" w:cs="Courier New"/>
+          <w:sz w:val="20"/>
+          <w:szCs w:val="20"/>
+        </w:rPr>
+      </w:pPr>
+    </w:p>
+    <w:p>
+      <w:pPr>
+        <w:pStyle w:val="NormalWeb"/>
+        <w:spacing w:before="0" w:beforeAutospacing="0" w:after="0" w:afterAutospacing="0"/>
+        <w:rPr>
+          <w:rFonts w:ascii="Courier New" w:hAnsi="Courier New" w:cs="Courier New"/>
+          <w:sz w:val="20"/>
+          <w:szCs w:val="20"/>
+        </w:rPr>
+      </w:pPr>
+      <w:r>
+        <w:rPr>
+          <w:rFonts w:ascii="Courier New" w:hAnsi="Courier New" w:cs="Courier New"/>
+          <w:sz w:val="20"/>
+          <w:szCs w:val="20"/>
+        </w:rPr>
+        <w:t>END</w:t>
+      </w:r>
+    </w:p>
+    <w:p>
+      <w:pPr>
+        <w:pStyle w:val="ListParagraph"/>
+        <w:numPr>
+          <w:ilvl w:val="1"/>
+          <w:numId w:val="2"/>
+        </w:numPr>
+        <w:spacing w:before="100" w:beforeAutospacing="1" w:after="100" w:afterAutospacing="1" w:line="240" w:lineRule="auto"/>
+        <w:ind w:left="1480"/>
+        <w:rPr>
+          <w:rFonts w:ascii="Arial" w:eastAsia="Times New Roman" w:hAnsi="Arial" w:cs="Arial"/>
+          <w:sz w:val="24"/>
+          <w:szCs w:val="24"/>
+        </w:rPr>
+      </w:pPr>
+      <w:hyperlink r:id="rId17" w:history="1">
+        <w:r>
+          <w:rPr>
+            <w:rFonts w:ascii="Arial" w:eastAsia="Times New Roman" w:hAnsi="Arial" w:cs="Arial"/>
+            <w:sz w:val="24"/>
+            <w:szCs w:val="24"/>
+          </w:rPr>
+          <w:t>Stored Procedures</w:t>
+        </w:r>
+      </w:hyperlink>
+    </w:p>
+    <w:p>
+      <w:pPr>
+        <w:pStyle w:val="ListParagraph"/>
+        <w:numPr>
+          <w:ilvl w:val="1"/>
+          <w:numId w:val="2"/>
+        </w:numPr>
+        <w:spacing w:before="100" w:beforeAutospacing="1" w:after="100" w:afterAutospacing="1" w:line="240" w:lineRule="auto"/>
+        <w:ind w:left="1480"/>
+        <w:rPr>
+          <w:rFonts w:ascii="Arial" w:eastAsia="Times New Roman" w:hAnsi="Arial" w:cs="Arial"/>
+          <w:sz w:val="24"/>
+          <w:szCs w:val="24"/>
+        </w:rPr>
+      </w:pPr>
+      <w:r>
+        <w:rPr>
+          <w:rFonts w:ascii="Arial" w:eastAsia="Times New Roman" w:hAnsi="Arial" w:cs="Arial"/>
+          <w:sz w:val="24"/>
+          <w:szCs w:val="24"/>
+        </w:rPr>
+        <w:t>Taller 2</w:t>
+      </w:r>
+    </w:p>
+    <w:p>
+      <w:pPr>
+        <w:pStyle w:val="ListParagraph"/>
+        <w:numPr>
+          <w:ilvl w:val="1"/>
+          <w:numId w:val="2"/>
+        </w:numPr>
+        <w:spacing w:before="100" w:beforeAutospacing="1" w:after="100" w:afterAutospacing="1" w:line="240" w:lineRule="auto"/>
+        <w:ind w:left="1480"/>
+        <w:rPr>
+          <w:rFonts w:ascii="Arial" w:eastAsia="Times New Roman" w:hAnsi="Arial" w:cs="Arial"/>
+          <w:sz w:val="24"/>
+          <w:szCs w:val="24"/>
+        </w:rPr>
+      </w:pPr>
+      <w:r>
+        <w:rPr>
+          <w:rFonts w:ascii="Arial" w:eastAsia="Times New Roman" w:hAnsi="Arial" w:cs="Arial"/>
+          <w:sz w:val="24"/>
+          <w:szCs w:val="24"/>
+        </w:rPr>
+        <w:t>¿</w:t>
+      </w:r>
+      <w:proofErr w:type="spellStart"/>
+      <w:r>
+        <w:rPr>
+          <w:rFonts w:ascii="Arial" w:eastAsia="Times New Roman" w:hAnsi="Arial" w:cs="Arial"/>
+          <w:sz w:val="24"/>
+          <w:szCs w:val="24"/>
+        </w:rPr>
+        <w:t>Sabías</w:t>
+      </w:r>
+      <w:proofErr w:type="spellEnd"/>
+      <w:r>
+        <w:rPr>
+          <w:rFonts w:ascii="Arial" w:eastAsia="Times New Roman" w:hAnsi="Arial" w:cs="Arial"/>
+          <w:sz w:val="24"/>
+          <w:szCs w:val="24"/>
+        </w:rPr>
+        <w:t xml:space="preserve"> </w:t>
+      </w:r>
+      <w:proofErr w:type="spellStart"/>
+      <w:r>
+        <w:rPr>
+          <w:rFonts w:ascii="Arial" w:eastAsia="Times New Roman" w:hAnsi="Arial" w:cs="Arial"/>
+          <w:sz w:val="24"/>
+          <w:szCs w:val="24"/>
+        </w:rPr>
+        <w:t>qué</w:t>
+      </w:r>
+      <w:proofErr w:type="spellEnd"/>
+      <w:r>
+        <w:rPr>
+          <w:rFonts w:ascii="Arial" w:eastAsia="Times New Roman" w:hAnsi="Arial" w:cs="Arial"/>
+          <w:sz w:val="24"/>
+          <w:szCs w:val="24"/>
+        </w:rPr>
+        <w:t>?</w:t>
+      </w:r>
+    </w:p>
+    <w:p>
+      <w:pPr>
+        <w:pStyle w:val="ListParagraph"/>
+        <w:numPr>
+          <w:ilvl w:val="1"/>
+          <w:numId w:val="2"/>
+        </w:numPr>
+        <w:spacing w:before="100" w:beforeAutospacing="1" w:after="100" w:afterAutospacing="1" w:line="240" w:lineRule="auto"/>
+        <w:ind w:left="1480"/>
+        <w:rPr>
+          <w:rFonts w:ascii="Arial" w:eastAsia="Times New Roman" w:hAnsi="Arial" w:cs="Arial"/>
+          <w:sz w:val="24"/>
+          <w:szCs w:val="24"/>
+        </w:rPr>
+      </w:pPr>
+      <w:proofErr w:type="spellStart"/>
+      <w:r>
+        <w:rPr>
+          <w:rFonts w:ascii="Arial" w:eastAsia="Times New Roman" w:hAnsi="Arial" w:cs="Arial"/>
+          <w:sz w:val="24"/>
+          <w:szCs w:val="24"/>
+        </w:rPr>
+        <w:t>Ejercicio</w:t>
+      </w:r>
+      <w:proofErr w:type="spellEnd"/>
+      <w:r>
+        <w:rPr>
+          <w:rFonts w:ascii="Arial" w:eastAsia="Times New Roman" w:hAnsi="Arial" w:cs="Arial"/>
+          <w:sz w:val="24"/>
+          <w:szCs w:val="24"/>
+        </w:rPr>
+        <w:t xml:space="preserve"> </w:t>
+      </w:r>
+      <w:proofErr w:type="spellStart"/>
+      <w:r>
+        <w:rPr>
+          <w:rFonts w:ascii="Arial" w:eastAsia="Times New Roman" w:hAnsi="Arial" w:cs="Arial"/>
+          <w:sz w:val="24"/>
+          <w:szCs w:val="24"/>
+        </w:rPr>
+        <w:t>Práctico</w:t>
+      </w:r>
+      <w:proofErr w:type="spellEnd"/>
+    </w:p>
+    <w:p>
+      <w:pPr>
         <w:spacing w:before="100" w:beforeAutospacing="1" w:after="100" w:afterAutospacing="1" w:line="240" w:lineRule="auto"/>
         <w:ind w:left="720"/>
         <w:rPr>
@@ -5676,16 +8477,14 @@
           <w:lang w:val="es-CR"/>
         </w:rPr>
       </w:pPr>
-      <w:bookmarkStart w:id="0" w:name="_GoBack"/>
-      <w:bookmarkEnd w:id="0"/>
-      <w:r>
-        <w:rPr>
-          <w:rFonts w:ascii="Arial" w:eastAsia="Times New Roman" w:hAnsi="Arial" w:cs="Arial"/>
-          <w:sz w:val="24"/>
-          <w:szCs w:val="24"/>
-          <w:lang w:val="es-CR"/>
-        </w:rPr>
-        <w:t>3. Lección 2: Triggers y Procedures</w:t>
+      <w:r>
+        <w:rPr>
+          <w:rFonts w:ascii="Arial" w:eastAsia="Times New Roman" w:hAnsi="Arial" w:cs="Arial"/>
+          <w:sz w:val="24"/>
+          <w:szCs w:val="24"/>
+          <w:lang w:val="es-CR"/>
+        </w:rPr>
+        <w:t>4. Lección 3: Funciones Predefinidas</w:t>
       </w:r>
     </w:p>
     <w:p>
@@ -5706,7 +8505,27 @@
           <w:szCs w:val="24"/>
           <w:lang w:val="es-CR"/>
         </w:rPr>
-        <w:t>4. Lección 3: Funciones Predefinidas</w:t>
+        <w:t xml:space="preserve">5. Lección 4: </w:t>
+      </w:r>
+      <w:proofErr w:type="spellStart"/>
+      <w:r>
+        <w:rPr>
+          <w:rFonts w:ascii="Arial" w:eastAsia="Times New Roman" w:hAnsi="Arial" w:cs="Arial"/>
+          <w:sz w:val="24"/>
+          <w:szCs w:val="24"/>
+          <w:lang w:val="es-CR"/>
+        </w:rPr>
+        <w:t>Subqueries</w:t>
+      </w:r>
+      <w:proofErr w:type="spellEnd"/>
+      <w:r>
+        <w:rPr>
+          <w:rFonts w:ascii="Arial" w:eastAsia="Times New Roman" w:hAnsi="Arial" w:cs="Arial"/>
+          <w:sz w:val="24"/>
+          <w:szCs w:val="24"/>
+          <w:lang w:val="es-CR"/>
+        </w:rPr>
+        <w:t xml:space="preserve"> y Alter table</w:t>
       </w:r>
     </w:p>
     <w:p>
@@ -5727,27 +8546,6 @@
           <w:szCs w:val="24"/>
           <w:lang w:val="es-CR"/>
         </w:rPr>
-        <w:t>5. Lección 4: Subqueries y Alter table</w:t>
-      </w:r>
-    </w:p>
-    <w:p>
-      <w:pPr>
-        <w:spacing w:before="100" w:beforeAutospacing="1" w:after="100" w:afterAutospacing="1" w:line="240" w:lineRule="auto"/>
-        <w:ind w:left="720"/>
-        <w:rPr>
-          <w:rFonts w:ascii="Arial" w:eastAsia="Times New Roman" w:hAnsi="Arial" w:cs="Arial"/>
-          <w:sz w:val="24"/>
-          <w:szCs w:val="24"/>
-          <w:lang w:val="es-CR"/>
-        </w:rPr>
-      </w:pPr>
-      <w:r>
-        <w:rPr>
-          <w:rFonts w:ascii="Arial" w:eastAsia="Times New Roman" w:hAnsi="Arial" w:cs="Arial"/>
-          <w:sz w:val="24"/>
-          <w:szCs w:val="24"/>
-          <w:lang w:val="es-CR"/>
-        </w:rPr>
         <w:t>6. UNIDAD 2: Prueba</w:t>
       </w:r>
     </w:p>
@@ -5760,6 +8558,7 @@
           <w:lang w:val="es-CR"/>
         </w:rPr>
       </w:pPr>
+      <w:proofErr w:type="spellStart"/>
       <w:r>
         <w:rPr>
           <w:rFonts w:ascii="Arial" w:hAnsi="Arial" w:cs="Arial"/>
@@ -5769,6 +8568,7 @@
         </w:rPr>
         <w:t>zczxc</w:t>
       </w:r>
+      <w:proofErr w:type="spellEnd"/>
     </w:p>
     <w:sectPr>
       <w:pgSz w:w="12240" w:h="15840"/>
@@ -5932,6 +8732,155 @@
     </w:lvl>
   </w:abstractNum>
   <w:abstractNum w:abstractNumId="1" w15:restartNumberingAfterBreak="0">
+    <w:nsid w:val="0F525EAF"/>
+    <w:multiLevelType w:val="multilevel"/>
+    <w:tmpl w:val="4866E46A"/>
+    <w:lvl w:ilvl="0">
+      <w:start w:val="1"/>
+      <w:numFmt w:val="bullet"/>
+      <w:lvlText w:val=""/>
+      <w:lvlJc w:val="left"/>
+      <w:pPr>
+        <w:tabs>
+          <w:tab w:val="num" w:pos="720"/>
+        </w:tabs>
+        <w:ind w:left="720" w:hanging="360"/>
+      </w:pPr>
+      <w:rPr>
+        <w:rFonts w:ascii="Symbol" w:hAnsi="Symbol" w:hint="default"/>
+        <w:sz w:val="20"/>
+      </w:rPr>
+    </w:lvl>
+    <w:lvl w:ilvl="1" w:tentative="1">
+      <w:start w:val="1"/>
+      <w:numFmt w:val="bullet"/>
+      <w:lvlText w:val="o"/>
+      <w:lvlJc w:val="left"/>
+      <w:pPr>
+        <w:tabs>
+          <w:tab w:val="num" w:pos="1440"/>
+        </w:tabs>
+        <w:ind w:left="1440" w:hanging="360"/>
+      </w:pPr>
+      <w:rPr>
+        <w:rFonts w:ascii="Courier New" w:hAnsi="Courier New" w:hint="default"/>
+        <w:sz w:val="20"/>
+      </w:rPr>
+    </w:lvl>
+    <w:lvl w:ilvl="2" w:tentative="1">
+      <w:start w:val="1"/>
+      <w:numFmt w:val="bullet"/>
+      <w:lvlText w:val=""/>
+      <w:lvlJc w:val="left"/>
+      <w:pPr>
+        <w:tabs>
+          <w:tab w:val="num" w:pos="2160"/>
+        </w:tabs>
+        <w:ind w:left="2160" w:hanging="360"/>
+      </w:pPr>
+      <w:rPr>
+        <w:rFonts w:ascii="Wingdings" w:hAnsi="Wingdings" w:hint="default"/>
+        <w:sz w:val="20"/>
+      </w:rPr>
+    </w:lvl>
+    <w:lvl w:ilvl="3" w:tentative="1">
+      <w:start w:val="1"/>
+      <w:numFmt w:val="bullet"/>
+      <w:lvlText w:val=""/>
+      <w:lvlJc w:val="left"/>
+      <w:pPr>
+        <w:tabs>
+          <w:tab w:val="num" w:pos="2880"/>
+        </w:tabs>
+        <w:ind w:left="2880" w:hanging="360"/>
+      </w:pPr>
+      <w:rPr>
+        <w:rFonts w:ascii="Wingdings" w:hAnsi="Wingdings" w:hint="default"/>
+        <w:sz w:val="20"/>
+      </w:rPr>
+    </w:lvl>
+    <w:lvl w:ilvl="4" w:tentative="1">
+      <w:start w:val="1"/>
+      <w:numFmt w:val="bullet"/>
+      <w:lvlText w:val=""/>
+      <w:lvlJc w:val="left"/>
+      <w:pPr>
+        <w:tabs>
+          <w:tab w:val="num" w:pos="3600"/>
+        </w:tabs>
+        <w:ind w:left="3600" w:hanging="360"/>
+      </w:pPr>
+      <w:rPr>
+        <w:rFonts w:ascii="Wingdings" w:hAnsi="Wingdings" w:hint="default"/>
+        <w:sz w:val="20"/>
+      </w:rPr>
+    </w:lvl>
+    <w:lvl w:ilvl="5" w:tentative="1">
+      <w:start w:val="1"/>
+      <w:numFmt w:val="bullet"/>
+      <w:lvlText w:val=""/>
+      <w:lvlJc w:val="left"/>
+      <w:pPr>
+        <w:tabs>
+          <w:tab w:val="num" w:pos="4320"/>
+        </w:tabs>
+        <w:ind w:left="4320" w:hanging="360"/>
+      </w:pPr>
+      <w:rPr>
+        <w:rFonts w:ascii="Wingdings" w:hAnsi="Wingdings" w:hint="default"/>
+        <w:sz w:val="20"/>
+      </w:rPr>
+    </w:lvl>
+    <w:lvl w:ilvl="6" w:tentative="1">
+      <w:start w:val="1"/>
+      <w:numFmt w:val="bullet"/>
+      <w:lvlText w:val=""/>
+      <w:lvlJc w:val="left"/>
+      <w:pPr>
+        <w:tabs>
+          <w:tab w:val="num" w:pos="5040"/>
+        </w:tabs>
+        <w:ind w:left="5040" w:hanging="360"/>
+      </w:pPr>
+      <w:rPr>
+        <w:rFonts w:ascii="Wingdings" w:hAnsi="Wingdings" w:hint="default"/>
+        <w:sz w:val="20"/>
+      </w:rPr>
+    </w:lvl>
+    <w:lvl w:ilvl="7" w:tentative="1">
+      <w:start w:val="1"/>
+      <w:numFmt w:val="bullet"/>
+      <w:lvlText w:val=""/>
+      <w:lvlJc w:val="left"/>
+      <w:pPr>
+        <w:tabs>
+          <w:tab w:val="num" w:pos="5760"/>
+        </w:tabs>
+        <w:ind w:left="5760" w:hanging="360"/>
+      </w:pPr>
+      <w:rPr>
+        <w:rFonts w:ascii="Wingdings" w:hAnsi="Wingdings" w:hint="default"/>
+        <w:sz w:val="20"/>
+      </w:rPr>
+    </w:lvl>
+    <w:lvl w:ilvl="8" w:tentative="1">
+      <w:start w:val="1"/>
+      <w:numFmt w:val="bullet"/>
+      <w:lvlText w:val=""/>
+      <w:lvlJc w:val="left"/>
+      <w:pPr>
+        <w:tabs>
+          <w:tab w:val="num" w:pos="6480"/>
+        </w:tabs>
+        <w:ind w:left="6480" w:hanging="360"/>
+      </w:pPr>
+      <w:rPr>
+        <w:rFonts w:ascii="Wingdings" w:hAnsi="Wingdings" w:hint="default"/>
+        <w:sz w:val="20"/>
+      </w:rPr>
+    </w:lvl>
+  </w:abstractNum>
+  <w:abstractNum w:abstractNumId="2" w15:restartNumberingAfterBreak="0">
     <w:nsid w:val="14652908"/>
     <w:multiLevelType w:val="multilevel"/>
     <w:tmpl w:val="954C1988"/>
@@ -6044,7 +8993,7 @@
       </w:pPr>
     </w:lvl>
   </w:abstractNum>
-  <w:abstractNum w:abstractNumId="2" w15:restartNumberingAfterBreak="0">
+  <w:abstractNum w:abstractNumId="3" w15:restartNumberingAfterBreak="0">
     <w:nsid w:val="177B7EE5"/>
     <w:multiLevelType w:val="multilevel"/>
     <w:tmpl w:val="1BA296D6"/>
@@ -6165,7 +9114,7 @@
       </w:rPr>
     </w:lvl>
   </w:abstractNum>
-  <w:abstractNum w:abstractNumId="3" w15:restartNumberingAfterBreak="0">
+  <w:abstractNum w:abstractNumId="4" w15:restartNumberingAfterBreak="0">
     <w:nsid w:val="29A9793F"/>
     <w:multiLevelType w:val="multilevel"/>
     <w:tmpl w:val="60D89C72"/>
@@ -6282,7 +9231,7 @@
       </w:pPr>
     </w:lvl>
   </w:abstractNum>
-  <w:abstractNum w:abstractNumId="4" w15:restartNumberingAfterBreak="0">
+  <w:abstractNum w:abstractNumId="5" w15:restartNumberingAfterBreak="0">
     <w:nsid w:val="36022D9A"/>
     <w:multiLevelType w:val="multilevel"/>
     <w:tmpl w:val="4ABC9294"/>
@@ -6431,7 +9380,7 @@
       </w:rPr>
     </w:lvl>
   </w:abstractNum>
-  <w:abstractNum w:abstractNumId="5" w15:restartNumberingAfterBreak="0">
+  <w:abstractNum w:abstractNumId="6" w15:restartNumberingAfterBreak="0">
     <w:nsid w:val="41BC1860"/>
     <w:multiLevelType w:val="multilevel"/>
     <w:tmpl w:val="BCC08242"/>
@@ -6548,7 +9497,123 @@
       </w:pPr>
     </w:lvl>
   </w:abstractNum>
-  <w:abstractNum w:abstractNumId="6" w15:restartNumberingAfterBreak="0">
+  <w:abstractNum w:abstractNumId="7" w15:restartNumberingAfterBreak="0">
+    <w:nsid w:val="41FF1C36"/>
+    <w:multiLevelType w:val="multilevel"/>
+    <w:tmpl w:val="3F8081E0"/>
+    <w:lvl w:ilvl="0">
+      <w:start w:val="1"/>
+      <w:numFmt w:val="decimal"/>
+      <w:lvlText w:val="%1-"/>
+      <w:lvlJc w:val="left"/>
+      <w:pPr>
+        <w:tabs>
+          <w:tab w:val="num" w:pos="720"/>
+        </w:tabs>
+        <w:ind w:left="720" w:hanging="360"/>
+      </w:pPr>
+      <w:rPr>
+        <w:rFonts w:ascii="Arial" w:eastAsiaTheme="minorHAnsi" w:hAnsi="Arial" w:cs="Arial"/>
+      </w:rPr>
+    </w:lvl>
+    <w:lvl w:ilvl="1" w:tentative="1">
+      <w:start w:val="1"/>
+      <w:numFmt w:val="decimal"/>
+      <w:lvlText w:val="%2."/>
+      <w:lvlJc w:val="left"/>
+      <w:pPr>
+        <w:tabs>
+          <w:tab w:val="num" w:pos="1440"/>
+        </w:tabs>
+        <w:ind w:left="1440" w:hanging="360"/>
+      </w:pPr>
+    </w:lvl>
+    <w:lvl w:ilvl="2" w:tentative="1">
+      <w:start w:val="1"/>
+      <w:numFmt w:val="decimal"/>
+      <w:lvlText w:val="%3."/>
+      <w:lvlJc w:val="left"/>
+      <w:pPr>
+        <w:tabs>
+          <w:tab w:val="num" w:pos="2160"/>
+        </w:tabs>
+        <w:ind w:left="2160" w:hanging="360"/>
+      </w:pPr>
+    </w:lvl>
+    <w:lvl w:ilvl="3" w:tentative="1">
+      <w:start w:val="1"/>
+      <w:numFmt w:val="decimal"/>
+      <w:lvlText w:val="%4."/>
+      <w:lvlJc w:val="left"/>
+      <w:pPr>
+        <w:tabs>
+          <w:tab w:val="num" w:pos="2880"/>
+        </w:tabs>
+        <w:ind w:left="2880" w:hanging="360"/>
+      </w:pPr>
+    </w:lvl>
+    <w:lvl w:ilvl="4" w:tentative="1">
+      <w:start w:val="1"/>
+      <w:numFmt w:val="decimal"/>
+      <w:lvlText w:val="%5."/>
+      <w:lvlJc w:val="left"/>
+      <w:pPr>
+        <w:tabs>
+          <w:tab w:val="num" w:pos="3600"/>
+        </w:tabs>
+        <w:ind w:left="3600" w:hanging="360"/>
+      </w:pPr>
+    </w:lvl>
+    <w:lvl w:ilvl="5" w:tentative="1">
+      <w:start w:val="1"/>
+      <w:numFmt w:val="decimal"/>
+      <w:lvlText w:val="%6."/>
+      <w:lvlJc w:val="left"/>
+      <w:pPr>
+        <w:tabs>
+          <w:tab w:val="num" w:pos="4320"/>
+        </w:tabs>
+        <w:ind w:left="4320" w:hanging="360"/>
+      </w:pPr>
+    </w:lvl>
+    <w:lvl w:ilvl="6" w:tentative="1">
+      <w:start w:val="1"/>
+      <w:numFmt w:val="decimal"/>
+      <w:lvlText w:val="%7."/>
+      <w:lvlJc w:val="left"/>
+      <w:pPr>
+        <w:tabs>
+          <w:tab w:val="num" w:pos="5040"/>
+        </w:tabs>
+        <w:ind w:left="5040" w:hanging="360"/>
+      </w:pPr>
+    </w:lvl>
+    <w:lvl w:ilvl="7" w:tentative="1">
+      <w:start w:val="1"/>
+      <w:numFmt w:val="decimal"/>
+      <w:lvlText w:val="%8."/>
+      <w:lvlJc w:val="left"/>
+      <w:pPr>
+        <w:tabs>
+          <w:tab w:val="num" w:pos="5760"/>
+        </w:tabs>
+        <w:ind w:left="5760" w:hanging="360"/>
+      </w:pPr>
+    </w:lvl>
+    <w:lvl w:ilvl="8" w:tentative="1">
+      <w:start w:val="1"/>
+      <w:numFmt w:val="decimal"/>
+      <w:lvlText w:val="%9."/>
+      <w:lvlJc w:val="left"/>
+      <w:pPr>
+        <w:tabs>
+          <w:tab w:val="num" w:pos="6480"/>
+        </w:tabs>
+        <w:ind w:left="6480" w:hanging="360"/>
+      </w:pPr>
+    </w:lvl>
+  </w:abstractNum>
+  <w:abstractNum w:abstractNumId="8" w15:restartNumberingAfterBreak="0">
     <w:nsid w:val="468478EB"/>
     <w:multiLevelType w:val="multilevel"/>
     <w:tmpl w:val="2FD8C214"/>
@@ -6661,7 +9726,7 @@
       </w:pPr>
     </w:lvl>
   </w:abstractNum>
-  <w:abstractNum w:abstractNumId="7" w15:restartNumberingAfterBreak="0">
+  <w:abstractNum w:abstractNumId="9" w15:restartNumberingAfterBreak="0">
     <w:nsid w:val="52456976"/>
     <w:multiLevelType w:val="multilevel"/>
     <w:tmpl w:val="649C48EE"/>
@@ -6810,7 +9875,7 @@
       </w:rPr>
     </w:lvl>
   </w:abstractNum>
-  <w:abstractNum w:abstractNumId="8" w15:restartNumberingAfterBreak="0">
+  <w:abstractNum w:abstractNumId="10" w15:restartNumberingAfterBreak="0">
     <w:nsid w:val="724B68D1"/>
     <w:multiLevelType w:val="multilevel"/>
     <w:tmpl w:val="F314EE8E"/>
@@ -6959,7 +10024,7 @@
       </w:rPr>
     </w:lvl>
   </w:abstractNum>
-  <w:abstractNum w:abstractNumId="9" w15:restartNumberingAfterBreak="0">
+  <w:abstractNum w:abstractNumId="11" w15:restartNumberingAfterBreak="0">
     <w:nsid w:val="75B60850"/>
     <w:multiLevelType w:val="multilevel"/>
     <w:tmpl w:val="2542C940"/>
@@ -7073,34 +10138,40 @@
     </w:lvl>
   </w:abstractNum>
   <w:num w:numId="1">
+    <w:abstractNumId w:val="5"/>
+  </w:num>
+  <w:num w:numId="2">
+    <w:abstractNumId w:val="3"/>
+  </w:num>
+  <w:num w:numId="3">
+    <w:abstractNumId w:val="11"/>
+  </w:num>
+  <w:num w:numId="4">
+    <w:abstractNumId w:val="9"/>
+  </w:num>
+  <w:num w:numId="5">
     <w:abstractNumId w:val="4"/>
   </w:num>
-  <w:num w:numId="2">
+  <w:num w:numId="6">
     <w:abstractNumId w:val="2"/>
-  </w:num>
-  <w:num w:numId="3">
-    <w:abstractNumId w:val="9"/>
-  </w:num>
-  <w:num w:numId="4">
-    <w:abstractNumId w:val="7"/>
-  </w:num>
-  <w:num w:numId="5">
-    <w:abstractNumId w:val="3"/>
-  </w:num>
-  <w:num w:numId="6">
-    <w:abstractNumId w:val="1"/>
   </w:num>
   <w:num w:numId="7">
     <w:abstractNumId w:val="0"/>
   </w:num>
   <w:num w:numId="8">
+    <w:abstractNumId w:val="10"/>
+  </w:num>
+  <w:num w:numId="9">
+    <w:abstractNumId w:val="6"/>
+  </w:num>
+  <w:num w:numId="10">
     <w:abstractNumId w:val="8"/>
   </w:num>
-  <w:num w:numId="9">
-    <w:abstractNumId w:val="5"/>
+  <w:num w:numId="11">
+    <w:abstractNumId w:val="1"/>
   </w:num>
-  <w:num w:numId="10">
-    <w:abstractNumId w:val="6"/>
+  <w:num w:numId="12">
+    <w:abstractNumId w:val="7"/>
   </w:num>
 </w:numbering>
 </file>

</xml_diff>

<commit_message>
Base de datos - DB Relacionales - Unit 2 - Leccion 3 - starting
</commit_message>
<xml_diff>
--- a/BaseDeDatos/2.BasesDeDatosRelacionales/Unidad2/UNIDAD2.docx
+++ b/BaseDeDatos/2.BasesDeDatosRelacionales/Unidad2/UNIDAD2.docx
@@ -1522,7 +1522,6 @@
         </w:rPr>
         <w:t xml:space="preserve">Verifica las tablas: puedes usar la consulta </w:t>
       </w:r>
-      <w:proofErr w:type="gramStart"/>
       <w:r>
         <w:rPr>
           <w:rStyle w:val="HTMLCode"/>
@@ -1531,18 +1530,7 @@
           <w:szCs w:val="24"/>
           <w:lang w:val="es-CR"/>
         </w:rPr>
-        <w:t>SHOW</w:t>
-      </w:r>
-      <w:proofErr w:type="gramEnd"/>
-      <w:r>
-        <w:rPr>
-          <w:rStyle w:val="HTMLCode"/>
-          <w:rFonts w:ascii="Arial" w:eastAsiaTheme="minorHAnsi" w:hAnsi="Arial" w:cs="Arial"/>
-          <w:sz w:val="24"/>
-          <w:szCs w:val="24"/>
-          <w:lang w:val="es-CR"/>
-        </w:rPr>
-        <w:t xml:space="preserve"> TABLES</w:t>
+        <w:t>SHOW TABLES</w:t>
       </w:r>
       <w:r>
         <w:rPr>
@@ -1839,19 +1827,9 @@
           <w:sz w:val="24"/>
           <w:szCs w:val="24"/>
         </w:rPr>
-        <w:t>lista_</w:t>
-      </w:r>
-      <w:proofErr w:type="gramStart"/>
-      <w:r>
-        <w:rPr>
-          <w:rFonts w:ascii="Arial" w:eastAsia="Times New Roman" w:hAnsi="Arial" w:cs="Arial"/>
-          <w:sz w:val="24"/>
-          <w:szCs w:val="24"/>
-        </w:rPr>
-        <w:t>a.email</w:t>
-      </w:r>
-      <w:proofErr w:type="spellEnd"/>
-      <w:proofErr w:type="gramEnd"/>
+        <w:t>lista_a.email</w:t>
+      </w:r>
+      <w:proofErr w:type="spellEnd"/>
       <w:r>
         <w:rPr>
           <w:rFonts w:ascii="Arial" w:eastAsia="Times New Roman" w:hAnsi="Arial" w:cs="Arial"/>
@@ -2260,7 +2238,6 @@
                 <w:szCs w:val="24"/>
               </w:rPr>
             </w:pPr>
-            <w:proofErr w:type="gramStart"/>
             <w:r>
               <w:rPr>
                 <w:rFonts w:ascii="Arial" w:hAnsi="Arial" w:cs="Arial"/>
@@ -2269,18 +2246,7 @@
                 <w:sz w:val="24"/>
                 <w:szCs w:val="24"/>
               </w:rPr>
-              <w:t>CHAR(</w:t>
-            </w:r>
-            <w:proofErr w:type="gramEnd"/>
-            <w:r>
-              <w:rPr>
-                <w:rFonts w:ascii="Arial" w:hAnsi="Arial" w:cs="Arial"/>
-                <w:b/>
-                <w:bCs/>
-                <w:sz w:val="24"/>
-                <w:szCs w:val="24"/>
-              </w:rPr>
-              <w:t>largo)</w:t>
+              <w:t>CHAR(largo)</w:t>
             </w:r>
           </w:p>
         </w:tc>
@@ -2352,7 +2318,6 @@
                 <w:szCs w:val="24"/>
               </w:rPr>
             </w:pPr>
-            <w:proofErr w:type="gramStart"/>
             <w:r>
               <w:rPr>
                 <w:rFonts w:ascii="Arial" w:hAnsi="Arial" w:cs="Arial"/>
@@ -2361,18 +2326,7 @@
                 <w:sz w:val="24"/>
                 <w:szCs w:val="24"/>
               </w:rPr>
-              <w:t>VARCHAR(</w:t>
-            </w:r>
-            <w:proofErr w:type="gramEnd"/>
-            <w:r>
-              <w:rPr>
-                <w:rFonts w:ascii="Arial" w:hAnsi="Arial" w:cs="Arial"/>
-                <w:b/>
-                <w:bCs/>
-                <w:sz w:val="24"/>
-                <w:szCs w:val="24"/>
-              </w:rPr>
-              <w:t>largo)</w:t>
+              <w:t>VARCHAR(largo)</w:t>
             </w:r>
           </w:p>
         </w:tc>
@@ -3456,19 +3410,8 @@
                 <w:szCs w:val="24"/>
                 <w:lang w:val="es-CR"/>
               </w:rPr>
-              <w:t>Fecha y hora en formato YYYY-MM-DD HH:</w:t>
+              <w:t>Fecha y hora en formato YYYY-MM-DD HH:MM:SS</w:t>
             </w:r>
-            <w:proofErr w:type="gramStart"/>
-            <w:r>
-              <w:rPr>
-                <w:rFonts w:ascii="Arial" w:hAnsi="Arial" w:cs="Arial"/>
-                <w:sz w:val="24"/>
-                <w:szCs w:val="24"/>
-                <w:lang w:val="es-CR"/>
-              </w:rPr>
-              <w:t>MM:SS</w:t>
-            </w:r>
-            <w:proofErr w:type="gramEnd"/>
           </w:p>
         </w:tc>
       </w:tr>
@@ -3527,19 +3470,8 @@
                 <w:szCs w:val="24"/>
                 <w:lang w:val="es-CR"/>
               </w:rPr>
-              <w:t>Hora en formato HH:</w:t>
+              <w:t>Hora en formato HH:MM:SS</w:t>
             </w:r>
-            <w:proofErr w:type="gramStart"/>
-            <w:r>
-              <w:rPr>
-                <w:rFonts w:ascii="Arial" w:hAnsi="Arial" w:cs="Arial"/>
-                <w:sz w:val="24"/>
-                <w:szCs w:val="24"/>
-                <w:lang w:val="es-CR"/>
-              </w:rPr>
-              <w:t>MM:SS</w:t>
-            </w:r>
-            <w:proofErr w:type="gramEnd"/>
           </w:p>
         </w:tc>
       </w:tr>
@@ -6436,7 +6368,6 @@
         </w:rPr>
         <w:t xml:space="preserve">Verifica las tablas: puedes usar la consulta </w:t>
       </w:r>
-      <w:proofErr w:type="gramStart"/>
       <w:r>
         <w:rPr>
           <w:rStyle w:val="HTMLCode"/>
@@ -6445,18 +6376,7 @@
           <w:szCs w:val="24"/>
           <w:lang w:val="es-CR"/>
         </w:rPr>
-        <w:t>SHOW</w:t>
-      </w:r>
-      <w:proofErr w:type="gramEnd"/>
-      <w:r>
-        <w:rPr>
-          <w:rStyle w:val="HTMLCode"/>
-          <w:rFonts w:ascii="Arial" w:eastAsiaTheme="minorHAnsi" w:hAnsi="Arial" w:cs="Arial"/>
-          <w:sz w:val="24"/>
-          <w:szCs w:val="24"/>
-          <w:lang w:val="es-CR"/>
-        </w:rPr>
-        <w:t xml:space="preserve"> TABLES</w:t>
+        <w:t>SHOW TABLES</w:t>
       </w:r>
       <w:r>
         <w:rPr>
@@ -7392,27 +7312,7 @@
           <w:lang w:val="es-CR"/>
         </w:rPr>
         <w:lastRenderedPageBreak/>
-        <w:t xml:space="preserve">Verifica las tablas: puedes usar la consulta </w:t>
-      </w:r>
-      <w:proofErr w:type="gramStart"/>
-      <w:r>
-        <w:rPr>
-          <w:rFonts w:ascii="Arial" w:hAnsi="Arial" w:cs="Arial"/>
-          <w:sz w:val="24"/>
-          <w:szCs w:val="24"/>
-          <w:lang w:val="es-CR"/>
-        </w:rPr>
-        <w:t>SHOW</w:t>
-      </w:r>
-      <w:proofErr w:type="gramEnd"/>
-      <w:r>
-        <w:rPr>
-          <w:rFonts w:ascii="Arial" w:hAnsi="Arial" w:cs="Arial"/>
-          <w:sz w:val="24"/>
-          <w:szCs w:val="24"/>
-          <w:lang w:val="es-CR"/>
-        </w:rPr>
-        <w:t xml:space="preserve"> TABLES para ver las tablas creadas usando el terminal</w:t>
+        <w:t>Verifica las tablas: puedes usar la consulta SHOW TABLES para ver las tablas creadas usando el terminal</w:t>
       </w:r>
     </w:p>
     <w:p>
@@ -7629,7 +7529,6 @@
         <w:t>abc</w:t>
       </w:r>
       <w:proofErr w:type="spellEnd"/>
-      <w:proofErr w:type="gramStart"/>
       <w:r>
         <w:rPr>
           <w:rFonts w:ascii="Courier New" w:hAnsi="Courier New" w:cs="Courier New"/>
@@ -7639,7 +7538,6 @@
         <w:t>`.`</w:t>
       </w:r>
       <w:proofErr w:type="spellStart"/>
-      <w:proofErr w:type="gramEnd"/>
       <w:r>
         <w:rPr>
           <w:rFonts w:ascii="Courier New" w:hAnsi="Courier New" w:cs="Courier New"/>
@@ -7696,8 +7594,6 @@
         </w:rPr>
         <w:t>BEGIN</w:t>
       </w:r>
-      <w:bookmarkStart w:id="0" w:name="_GoBack"/>
-      <w:bookmarkEnd w:id="0"/>
     </w:p>
     <w:p>
       <w:pPr>
@@ -7732,7 +7628,6 @@
         <w:t xml:space="preserve">DECLARE </w:t>
       </w:r>
       <w:proofErr w:type="spellStart"/>
-      <w:proofErr w:type="gramStart"/>
       <w:r>
         <w:rPr>
           <w:rFonts w:ascii="Courier New" w:hAnsi="Courier New" w:cs="Courier New"/>
@@ -7740,9 +7635,9 @@
           <w:szCs w:val="20"/>
           <w:lang w:val="es-CR"/>
         </w:rPr>
-        <w:t>locales,extranjeros</w:t>
-      </w:r>
-      <w:proofErr w:type="gramEnd"/>
+        <w:t>locales,extranjeros,totales_locales,totales_extranjeros</w:t>
+      </w:r>
+      <w:proofErr w:type="spellEnd"/>
       <w:r>
         <w:rPr>
           <w:rFonts w:ascii="Courier New" w:hAnsi="Courier New" w:cs="Courier New"/>
@@ -7750,18 +7645,20 @@
           <w:szCs w:val="20"/>
           <w:lang w:val="es-CR"/>
         </w:rPr>
-        <w:t>,totales_locales,totales_extranjeros</w:t>
-      </w:r>
-      <w:proofErr w:type="spellEnd"/>
-      <w:r>
+        <w:t xml:space="preserve"> INT;</w:t>
+      </w:r>
+    </w:p>
+    <w:p>
+      <w:pPr>
+        <w:pStyle w:val="NormalWeb"/>
+        <w:spacing w:before="0" w:beforeAutospacing="0" w:after="0" w:afterAutospacing="0"/>
         <w:rPr>
           <w:rFonts w:ascii="Courier New" w:hAnsi="Courier New" w:cs="Courier New"/>
           <w:sz w:val="20"/>
           <w:szCs w:val="20"/>
           <w:lang w:val="es-CR"/>
         </w:rPr>
-        <w:t xml:space="preserve"> INT;</w:t>
-      </w:r>
+      </w:pPr>
     </w:p>
     <w:p>
       <w:pPr>
@@ -7771,235 +7668,232 @@
           <w:rFonts w:ascii="Courier New" w:hAnsi="Courier New" w:cs="Courier New"/>
           <w:sz w:val="20"/>
           <w:szCs w:val="20"/>
-          <w:lang w:val="es-CR"/>
-        </w:rPr>
-      </w:pPr>
-    </w:p>
-    <w:p>
-      <w:pPr>
-        <w:pStyle w:val="NormalWeb"/>
-        <w:spacing w:before="0" w:beforeAutospacing="0" w:after="0" w:afterAutospacing="0"/>
+        </w:rPr>
+      </w:pPr>
+      <w:r>
         <w:rPr>
           <w:rFonts w:ascii="Courier New" w:hAnsi="Courier New" w:cs="Courier New"/>
           <w:sz w:val="20"/>
           <w:szCs w:val="20"/>
         </w:rPr>
-      </w:pPr>
+        <w:t xml:space="preserve">IF </w:t>
+      </w:r>
+      <w:proofErr w:type="spellStart"/>
       <w:r>
         <w:rPr>
           <w:rFonts w:ascii="Courier New" w:hAnsi="Courier New" w:cs="Courier New"/>
           <w:sz w:val="20"/>
           <w:szCs w:val="20"/>
         </w:rPr>
-        <w:t xml:space="preserve">IF </w:t>
-      </w:r>
-      <w:proofErr w:type="spellStart"/>
+        <w:t>NEW.extranjero</w:t>
+      </w:r>
+      <w:proofErr w:type="spellEnd"/>
       <w:r>
         <w:rPr>
           <w:rFonts w:ascii="Courier New" w:hAnsi="Courier New" w:cs="Courier New"/>
           <w:sz w:val="20"/>
           <w:szCs w:val="20"/>
         </w:rPr>
-        <w:t>NEW.extranjero</w:t>
-      </w:r>
-      <w:proofErr w:type="spellEnd"/>
-      <w:r>
+        <w:t xml:space="preserve"> = 0 THEN</w:t>
+      </w:r>
+    </w:p>
+    <w:p>
+      <w:pPr>
+        <w:pStyle w:val="NormalWeb"/>
+        <w:spacing w:before="0" w:beforeAutospacing="0" w:after="0" w:afterAutospacing="0"/>
         <w:rPr>
           <w:rFonts w:ascii="Courier New" w:hAnsi="Courier New" w:cs="Courier New"/>
           <w:sz w:val="20"/>
           <w:szCs w:val="20"/>
         </w:rPr>
-        <w:t xml:space="preserve"> = 0 THEN</w:t>
-      </w:r>
-    </w:p>
-    <w:p>
-      <w:pPr>
-        <w:pStyle w:val="NormalWeb"/>
-        <w:spacing w:before="0" w:beforeAutospacing="0" w:after="0" w:afterAutospacing="0"/>
+      </w:pPr>
+      <w:r>
         <w:rPr>
           <w:rFonts w:ascii="Courier New" w:hAnsi="Courier New" w:cs="Courier New"/>
           <w:sz w:val="20"/>
           <w:szCs w:val="20"/>
         </w:rPr>
-      </w:pPr>
+        <w:tab/>
+        <w:t xml:space="preserve">SET locales = (SELECT </w:t>
+      </w:r>
+      <w:proofErr w:type="spellStart"/>
       <w:r>
         <w:rPr>
           <w:rFonts w:ascii="Courier New" w:hAnsi="Courier New" w:cs="Courier New"/>
           <w:sz w:val="20"/>
           <w:szCs w:val="20"/>
         </w:rPr>
-        <w:tab/>
-        <w:t xml:space="preserve">SET locales = (SELECT </w:t>
-      </w:r>
-      <w:proofErr w:type="spellStart"/>
+        <w:t>total_locales</w:t>
+      </w:r>
+      <w:proofErr w:type="spellEnd"/>
       <w:r>
         <w:rPr>
           <w:rFonts w:ascii="Courier New" w:hAnsi="Courier New" w:cs="Courier New"/>
           <w:sz w:val="20"/>
           <w:szCs w:val="20"/>
         </w:rPr>
-        <w:t>total_locales</w:t>
-      </w:r>
-      <w:proofErr w:type="spellEnd"/>
+        <w:t xml:space="preserve"> FROM </w:t>
+      </w:r>
+      <w:proofErr w:type="spellStart"/>
       <w:r>
         <w:rPr>
           <w:rFonts w:ascii="Courier New" w:hAnsi="Courier New" w:cs="Courier New"/>
           <w:sz w:val="20"/>
           <w:szCs w:val="20"/>
         </w:rPr>
-        <w:t xml:space="preserve"> FROM </w:t>
-      </w:r>
-      <w:proofErr w:type="spellStart"/>
-      <w:proofErr w:type="gramStart"/>
+        <w:t>abc.resumen</w:t>
+      </w:r>
+      <w:proofErr w:type="spellEnd"/>
       <w:r>
         <w:rPr>
           <w:rFonts w:ascii="Courier New" w:hAnsi="Courier New" w:cs="Courier New"/>
           <w:sz w:val="20"/>
           <w:szCs w:val="20"/>
         </w:rPr>
-        <w:t>abc.resumen</w:t>
-      </w:r>
-      <w:proofErr w:type="spellEnd"/>
-      <w:proofErr w:type="gramEnd"/>
-      <w:r>
+        <w:t xml:space="preserve"> LIMIT 1);</w:t>
+      </w:r>
+    </w:p>
+    <w:p>
+      <w:pPr>
+        <w:pStyle w:val="NormalWeb"/>
+        <w:spacing w:before="0" w:beforeAutospacing="0" w:after="0" w:afterAutospacing="0"/>
         <w:rPr>
           <w:rFonts w:ascii="Courier New" w:hAnsi="Courier New" w:cs="Courier New"/>
           <w:sz w:val="20"/>
           <w:szCs w:val="20"/>
         </w:rPr>
-        <w:t xml:space="preserve"> LIMIT 1);</w:t>
-      </w:r>
-    </w:p>
-    <w:p>
-      <w:pPr>
-        <w:pStyle w:val="NormalWeb"/>
-        <w:spacing w:before="0" w:beforeAutospacing="0" w:after="0" w:afterAutospacing="0"/>
+      </w:pPr>
+      <w:r>
         <w:rPr>
           <w:rFonts w:ascii="Courier New" w:hAnsi="Courier New" w:cs="Courier New"/>
           <w:sz w:val="20"/>
           <w:szCs w:val="20"/>
         </w:rPr>
-      </w:pPr>
+        <w:tab/>
+        <w:t xml:space="preserve">SET </w:t>
+      </w:r>
+      <w:proofErr w:type="spellStart"/>
       <w:r>
         <w:rPr>
           <w:rFonts w:ascii="Courier New" w:hAnsi="Courier New" w:cs="Courier New"/>
           <w:sz w:val="20"/>
           <w:szCs w:val="20"/>
         </w:rPr>
-        <w:tab/>
-        <w:t xml:space="preserve">SET </w:t>
-      </w:r>
-      <w:proofErr w:type="spellStart"/>
+        <w:t>totales_locales</w:t>
+      </w:r>
+      <w:proofErr w:type="spellEnd"/>
       <w:r>
         <w:rPr>
           <w:rFonts w:ascii="Courier New" w:hAnsi="Courier New" w:cs="Courier New"/>
           <w:sz w:val="20"/>
           <w:szCs w:val="20"/>
         </w:rPr>
-        <w:t>totales_locales</w:t>
-      </w:r>
-      <w:proofErr w:type="spellEnd"/>
-      <w:r>
+        <w:t xml:space="preserve"> = locales + 1;</w:t>
+      </w:r>
+    </w:p>
+    <w:p>
+      <w:pPr>
+        <w:pStyle w:val="NormalWeb"/>
+        <w:spacing w:before="0" w:beforeAutospacing="0" w:after="0" w:afterAutospacing="0"/>
         <w:rPr>
           <w:rFonts w:ascii="Courier New" w:hAnsi="Courier New" w:cs="Courier New"/>
           <w:sz w:val="20"/>
           <w:szCs w:val="20"/>
         </w:rPr>
-        <w:t xml:space="preserve"> = locales + 1;</w:t>
-      </w:r>
-    </w:p>
-    <w:p>
-      <w:pPr>
-        <w:pStyle w:val="NormalWeb"/>
-        <w:spacing w:before="0" w:beforeAutospacing="0" w:after="0" w:afterAutospacing="0"/>
+      </w:pPr>
+      <w:r>
         <w:rPr>
           <w:rFonts w:ascii="Courier New" w:hAnsi="Courier New" w:cs="Courier New"/>
           <w:sz w:val="20"/>
           <w:szCs w:val="20"/>
         </w:rPr>
-      </w:pPr>
+        <w:tab/>
+        <w:t xml:space="preserve">UPDATE </w:t>
+      </w:r>
+      <w:proofErr w:type="spellStart"/>
       <w:r>
         <w:rPr>
           <w:rFonts w:ascii="Courier New" w:hAnsi="Courier New" w:cs="Courier New"/>
           <w:sz w:val="20"/>
           <w:szCs w:val="20"/>
         </w:rPr>
-        <w:tab/>
-        <w:t xml:space="preserve">UPDATE </w:t>
-      </w:r>
-      <w:proofErr w:type="spellStart"/>
+        <w:t>resumen</w:t>
+      </w:r>
+      <w:proofErr w:type="spellEnd"/>
       <w:r>
         <w:rPr>
           <w:rFonts w:ascii="Courier New" w:hAnsi="Courier New" w:cs="Courier New"/>
           <w:sz w:val="20"/>
           <w:szCs w:val="20"/>
         </w:rPr>
-        <w:t>resumen</w:t>
-      </w:r>
-      <w:proofErr w:type="spellEnd"/>
+        <w:t xml:space="preserve"> SET </w:t>
+      </w:r>
+      <w:proofErr w:type="spellStart"/>
       <w:r>
         <w:rPr>
           <w:rFonts w:ascii="Courier New" w:hAnsi="Courier New" w:cs="Courier New"/>
           <w:sz w:val="20"/>
           <w:szCs w:val="20"/>
         </w:rPr>
-        <w:t xml:space="preserve"> SET </w:t>
-      </w:r>
-      <w:proofErr w:type="spellStart"/>
+        <w:t>total_locales</w:t>
+      </w:r>
+      <w:proofErr w:type="spellEnd"/>
       <w:r>
         <w:rPr>
           <w:rFonts w:ascii="Courier New" w:hAnsi="Courier New" w:cs="Courier New"/>
           <w:sz w:val="20"/>
           <w:szCs w:val="20"/>
         </w:rPr>
-        <w:t>total_locales</w:t>
-      </w:r>
-      <w:proofErr w:type="spellEnd"/>
+        <w:t xml:space="preserve"> = </w:t>
+      </w:r>
+      <w:proofErr w:type="spellStart"/>
       <w:r>
         <w:rPr>
           <w:rFonts w:ascii="Courier New" w:hAnsi="Courier New" w:cs="Courier New"/>
           <w:sz w:val="20"/>
           <w:szCs w:val="20"/>
         </w:rPr>
-        <w:t xml:space="preserve"> = </w:t>
-      </w:r>
-      <w:proofErr w:type="spellStart"/>
+        <w:t>totales_locales</w:t>
+      </w:r>
+      <w:proofErr w:type="spellEnd"/>
       <w:r>
         <w:rPr>
           <w:rFonts w:ascii="Courier New" w:hAnsi="Courier New" w:cs="Courier New"/>
           <w:sz w:val="20"/>
           <w:szCs w:val="20"/>
         </w:rPr>
-        <w:t>totales_locales</w:t>
-      </w:r>
-      <w:proofErr w:type="spellEnd"/>
-      <w:r>
+        <w:t xml:space="preserve"> WHERE id=1;</w:t>
+      </w:r>
+    </w:p>
+    <w:p>
+      <w:pPr>
+        <w:pStyle w:val="NormalWeb"/>
+        <w:spacing w:before="0" w:beforeAutospacing="0" w:after="0" w:afterAutospacing="0"/>
         <w:rPr>
           <w:rFonts w:ascii="Courier New" w:hAnsi="Courier New" w:cs="Courier New"/>
           <w:sz w:val="20"/>
           <w:szCs w:val="20"/>
         </w:rPr>
-        <w:t xml:space="preserve"> WHERE id=1;</w:t>
-      </w:r>
-    </w:p>
-    <w:p>
-      <w:pPr>
-        <w:pStyle w:val="NormalWeb"/>
-        <w:spacing w:before="0" w:beforeAutospacing="0" w:after="0" w:afterAutospacing="0"/>
+      </w:pPr>
+      <w:r>
         <w:rPr>
           <w:rFonts w:ascii="Courier New" w:hAnsi="Courier New" w:cs="Courier New"/>
           <w:sz w:val="20"/>
           <w:szCs w:val="20"/>
         </w:rPr>
-      </w:pPr>
-      <w:r>
+        <w:t>END IF;</w:t>
+      </w:r>
+    </w:p>
+    <w:p>
+      <w:pPr>
+        <w:pStyle w:val="NormalWeb"/>
+        <w:spacing w:before="0" w:beforeAutospacing="0" w:after="0" w:afterAutospacing="0"/>
         <w:rPr>
           <w:rFonts w:ascii="Courier New" w:hAnsi="Courier New" w:cs="Courier New"/>
           <w:sz w:val="20"/>
           <w:szCs w:val="20"/>
         </w:rPr>
-        <w:t>END IF;</w:t>
-      </w:r>
+      </w:pPr>
     </w:p>
     <w:p>
       <w:pPr>
@@ -8011,63 +7905,62 @@
           <w:szCs w:val="20"/>
         </w:rPr>
       </w:pPr>
-    </w:p>
-    <w:p>
-      <w:pPr>
-        <w:pStyle w:val="NormalWeb"/>
-        <w:spacing w:before="0" w:beforeAutospacing="0" w:after="0" w:afterAutospacing="0"/>
+      <w:r>
         <w:rPr>
           <w:rFonts w:ascii="Courier New" w:hAnsi="Courier New" w:cs="Courier New"/>
           <w:sz w:val="20"/>
           <w:szCs w:val="20"/>
         </w:rPr>
-      </w:pPr>
+        <w:t xml:space="preserve">IF </w:t>
+      </w:r>
+      <w:proofErr w:type="spellStart"/>
       <w:r>
         <w:rPr>
           <w:rFonts w:ascii="Courier New" w:hAnsi="Courier New" w:cs="Courier New"/>
           <w:sz w:val="20"/>
           <w:szCs w:val="20"/>
         </w:rPr>
-        <w:t xml:space="preserve">IF </w:t>
-      </w:r>
-      <w:proofErr w:type="spellStart"/>
+        <w:t>NEW.extranjero</w:t>
+      </w:r>
+      <w:proofErr w:type="spellEnd"/>
       <w:r>
         <w:rPr>
           <w:rFonts w:ascii="Courier New" w:hAnsi="Courier New" w:cs="Courier New"/>
           <w:sz w:val="20"/>
           <w:szCs w:val="20"/>
         </w:rPr>
-        <w:t>NEW.extranjero</w:t>
-      </w:r>
-      <w:proofErr w:type="spellEnd"/>
-      <w:r>
+        <w:t xml:space="preserve"> = 1 THEN</w:t>
+      </w:r>
+    </w:p>
+    <w:p>
+      <w:pPr>
+        <w:pStyle w:val="NormalWeb"/>
+        <w:spacing w:before="0" w:beforeAutospacing="0" w:after="0" w:afterAutospacing="0"/>
         <w:rPr>
           <w:rFonts w:ascii="Courier New" w:hAnsi="Courier New" w:cs="Courier New"/>
           <w:sz w:val="20"/>
           <w:szCs w:val="20"/>
-        </w:rPr>
-        <w:t xml:space="preserve"> = 1 THEN</w:t>
-      </w:r>
-    </w:p>
-    <w:p>
-      <w:pPr>
-        <w:pStyle w:val="NormalWeb"/>
-        <w:spacing w:before="0" w:beforeAutospacing="0" w:after="0" w:afterAutospacing="0"/>
+          <w:lang w:val="es-CR"/>
+        </w:rPr>
+      </w:pPr>
+      <w:r>
         <w:rPr>
           <w:rFonts w:ascii="Courier New" w:hAnsi="Courier New" w:cs="Courier New"/>
           <w:sz w:val="20"/>
           <w:szCs w:val="20"/>
-          <w:lang w:val="es-CR"/>
-        </w:rPr>
-      </w:pPr>
+        </w:rPr>
+        <w:tab/>
+      </w:r>
       <w:r>
         <w:rPr>
           <w:rFonts w:ascii="Courier New" w:hAnsi="Courier New" w:cs="Courier New"/>
           <w:sz w:val="20"/>
           <w:szCs w:val="20"/>
-        </w:rPr>
-        <w:tab/>
-      </w:r>
+          <w:lang w:val="es-CR"/>
+        </w:rPr>
+        <w:t xml:space="preserve">SET extranjeros = (SELECT </w:t>
+      </w:r>
+      <w:proofErr w:type="spellStart"/>
       <w:r>
         <w:rPr>
           <w:rFonts w:ascii="Courier New" w:hAnsi="Courier New" w:cs="Courier New"/>
@@ -8075,9 +7968,9 @@
           <w:szCs w:val="20"/>
           <w:lang w:val="es-CR"/>
         </w:rPr>
-        <w:t xml:space="preserve">SET extranjeros = (SELECT </w:t>
-      </w:r>
-      <w:proofErr w:type="spellStart"/>
+        <w:t>total_extranjeros</w:t>
+      </w:r>
+      <w:proofErr w:type="spellEnd"/>
       <w:r>
         <w:rPr>
           <w:rFonts w:ascii="Courier New" w:hAnsi="Courier New" w:cs="Courier New"/>
@@ -8085,9 +7978,9 @@
           <w:szCs w:val="20"/>
           <w:lang w:val="es-CR"/>
         </w:rPr>
-        <w:t>total_extranjeros</w:t>
-      </w:r>
-      <w:proofErr w:type="spellEnd"/>
+        <w:t xml:space="preserve"> FROM </w:t>
+      </w:r>
+      <w:proofErr w:type="spellStart"/>
       <w:r>
         <w:rPr>
           <w:rFonts w:ascii="Courier New" w:hAnsi="Courier New" w:cs="Courier New"/>
@@ -8095,10 +7988,9 @@
           <w:szCs w:val="20"/>
           <w:lang w:val="es-CR"/>
         </w:rPr>
-        <w:t xml:space="preserve"> FROM </w:t>
-      </w:r>
-      <w:proofErr w:type="spellStart"/>
-      <w:proofErr w:type="gramStart"/>
+        <w:t>abc.resumen</w:t>
+      </w:r>
+      <w:proofErr w:type="spellEnd"/>
       <w:r>
         <w:rPr>
           <w:rFonts w:ascii="Courier New" w:hAnsi="Courier New" w:cs="Courier New"/>
@@ -8106,31 +7998,31 @@
           <w:szCs w:val="20"/>
           <w:lang w:val="es-CR"/>
         </w:rPr>
-        <w:t>abc.resumen</w:t>
-      </w:r>
-      <w:proofErr w:type="spellEnd"/>
-      <w:proofErr w:type="gramEnd"/>
-      <w:r>
+        <w:t xml:space="preserve"> LIMIT 1);</w:t>
+      </w:r>
+    </w:p>
+    <w:p>
+      <w:pPr>
+        <w:pStyle w:val="NormalWeb"/>
+        <w:spacing w:before="0" w:beforeAutospacing="0" w:after="0" w:afterAutospacing="0"/>
         <w:rPr>
           <w:rFonts w:ascii="Courier New" w:hAnsi="Courier New" w:cs="Courier New"/>
           <w:sz w:val="20"/>
           <w:szCs w:val="20"/>
           <w:lang w:val="es-CR"/>
         </w:rPr>
-        <w:t xml:space="preserve"> LIMIT 1);</w:t>
-      </w:r>
-    </w:p>
-    <w:p>
-      <w:pPr>
-        <w:pStyle w:val="NormalWeb"/>
-        <w:spacing w:before="0" w:beforeAutospacing="0" w:after="0" w:afterAutospacing="0"/>
+      </w:pPr>
+      <w:r>
         <w:rPr>
           <w:rFonts w:ascii="Courier New" w:hAnsi="Courier New" w:cs="Courier New"/>
           <w:sz w:val="20"/>
           <w:szCs w:val="20"/>
           <w:lang w:val="es-CR"/>
         </w:rPr>
-      </w:pPr>
+        <w:tab/>
+        <w:t xml:space="preserve">SET </w:t>
+      </w:r>
+      <w:proofErr w:type="spellStart"/>
       <w:r>
         <w:rPr>
           <w:rFonts w:ascii="Courier New" w:hAnsi="Courier New" w:cs="Courier New"/>
@@ -8138,37 +8030,7 @@
           <w:szCs w:val="20"/>
           <w:lang w:val="es-CR"/>
         </w:rPr>
-        <w:tab/>
-      </w:r>
-      <w:proofErr w:type="gramStart"/>
-      <w:r>
-        <w:rPr>
-          <w:rFonts w:ascii="Courier New" w:hAnsi="Courier New" w:cs="Courier New"/>
-          <w:sz w:val="20"/>
-          <w:szCs w:val="20"/>
-          <w:lang w:val="es-CR"/>
-        </w:rPr>
-        <w:t xml:space="preserve">SET </w:t>
-      </w:r>
-      <w:proofErr w:type="spellStart"/>
-      <w:r>
-        <w:rPr>
-          <w:rFonts w:ascii="Courier New" w:hAnsi="Courier New" w:cs="Courier New"/>
-          <w:sz w:val="20"/>
-          <w:szCs w:val="20"/>
-          <w:lang w:val="es-CR"/>
-        </w:rPr>
-        <w:t>totales</w:t>
-      </w:r>
-      <w:proofErr w:type="gramEnd"/>
-      <w:r>
-        <w:rPr>
-          <w:rFonts w:ascii="Courier New" w:hAnsi="Courier New" w:cs="Courier New"/>
-          <w:sz w:val="20"/>
-          <w:szCs w:val="20"/>
-          <w:lang w:val="es-CR"/>
-        </w:rPr>
-        <w:t>_extranjeros</w:t>
+        <w:t>totales_extranjeros</w:t>
       </w:r>
       <w:proofErr w:type="spellEnd"/>
       <w:r>
@@ -8340,6 +8202,135 @@
     </w:p>
     <w:p>
       <w:pPr>
+        <w:spacing w:before="100" w:beforeAutospacing="1" w:after="100" w:afterAutospacing="1" w:line="240" w:lineRule="auto"/>
+        <w:rPr>
+          <w:rFonts w:ascii="Arial" w:eastAsia="Times New Roman" w:hAnsi="Arial" w:cs="Arial"/>
+          <w:sz w:val="24"/>
+          <w:szCs w:val="24"/>
+        </w:rPr>
+      </w:pPr>
+      <w:proofErr w:type="spellStart"/>
+      <w:r>
+        <w:rPr>
+          <w:rFonts w:ascii="Arial" w:eastAsia="Times New Roman" w:hAnsi="Arial" w:cs="Arial"/>
+          <w:sz w:val="24"/>
+          <w:szCs w:val="24"/>
+        </w:rPr>
+        <w:t>Ejemplo</w:t>
+      </w:r>
+      <w:proofErr w:type="spellEnd"/>
+      <w:r>
+        <w:rPr>
+          <w:rFonts w:ascii="Arial" w:eastAsia="Times New Roman" w:hAnsi="Arial" w:cs="Arial"/>
+          <w:sz w:val="24"/>
+          <w:szCs w:val="24"/>
+        </w:rPr>
+        <w:t>:</w:t>
+      </w:r>
+    </w:p>
+    <w:p>
+      <w:pPr>
+        <w:spacing w:before="100" w:beforeAutospacing="1" w:after="100" w:afterAutospacing="1" w:line="240" w:lineRule="auto"/>
+        <w:rPr>
+          <w:rFonts w:ascii="Arial" w:eastAsia="Times New Roman" w:hAnsi="Arial" w:cs="Arial"/>
+          <w:sz w:val="24"/>
+          <w:szCs w:val="24"/>
+        </w:rPr>
+      </w:pPr>
+      <w:r>
+        <w:rPr>
+          <w:noProof/>
+        </w:rPr>
+        <w:drawing>
+          <wp:inline distT="0" distB="0" distL="0" distR="0" wp14:anchorId="6C43B52B" wp14:editId="55E3FA3A">
+            <wp:extent cx="5943600" cy="1107440"/>
+            <wp:effectExtent l="0" t="0" r="0" b="0"/>
+            <wp:docPr id="10" name="Picture 10"/>
+            <wp:cNvGraphicFramePr>
+              <a:graphicFrameLocks xmlns:a="http://schemas.openxmlformats.org/drawingml/2006/main" noChangeAspect="1"/>
+            </wp:cNvGraphicFramePr>
+            <a:graphic xmlns:a="http://schemas.openxmlformats.org/drawingml/2006/main">
+              <a:graphicData uri="http://schemas.openxmlformats.org/drawingml/2006/picture">
+                <pic:pic xmlns:pic="http://schemas.openxmlformats.org/drawingml/2006/picture">
+                  <pic:nvPicPr>
+                    <pic:cNvPr id="1" name=""/>
+                    <pic:cNvPicPr/>
+                  </pic:nvPicPr>
+                  <pic:blipFill>
+                    <a:blip r:embed="rId18"/>
+                    <a:stretch>
+                      <a:fillRect/>
+                    </a:stretch>
+                  </pic:blipFill>
+                  <pic:spPr>
+                    <a:xfrm>
+                      <a:off x="0" y="0"/>
+                      <a:ext cx="5943600" cy="1107440"/>
+                    </a:xfrm>
+                    <a:prstGeom prst="rect">
+                      <a:avLst/>
+                    </a:prstGeom>
+                  </pic:spPr>
+                </pic:pic>
+              </a:graphicData>
+            </a:graphic>
+          </wp:inline>
+        </w:drawing>
+      </w:r>
+    </w:p>
+    <w:p>
+      <w:pPr>
+        <w:spacing w:before="100" w:beforeAutospacing="1" w:after="100" w:afterAutospacing="1" w:line="240" w:lineRule="auto"/>
+        <w:rPr>
+          <w:rFonts w:ascii="Arial" w:eastAsia="Times New Roman" w:hAnsi="Arial" w:cs="Arial"/>
+          <w:sz w:val="24"/>
+          <w:szCs w:val="24"/>
+        </w:rPr>
+      </w:pPr>
+      <w:r>
+        <w:rPr>
+          <w:noProof/>
+        </w:rPr>
+        <w:lastRenderedPageBreak/>
+        <w:drawing>
+          <wp:inline distT="0" distB="0" distL="0" distR="0" wp14:anchorId="586B836C" wp14:editId="3454B32E">
+            <wp:extent cx="5943600" cy="2377440"/>
+            <wp:effectExtent l="0" t="0" r="0" b="3810"/>
+            <wp:docPr id="11" name="Picture 11"/>
+            <wp:cNvGraphicFramePr>
+              <a:graphicFrameLocks xmlns:a="http://schemas.openxmlformats.org/drawingml/2006/main" noChangeAspect="1"/>
+            </wp:cNvGraphicFramePr>
+            <a:graphic xmlns:a="http://schemas.openxmlformats.org/drawingml/2006/main">
+              <a:graphicData uri="http://schemas.openxmlformats.org/drawingml/2006/picture">
+                <pic:pic xmlns:pic="http://schemas.openxmlformats.org/drawingml/2006/picture">
+                  <pic:nvPicPr>
+                    <pic:cNvPr id="1" name=""/>
+                    <pic:cNvPicPr/>
+                  </pic:nvPicPr>
+                  <pic:blipFill>
+                    <a:blip r:embed="rId19"/>
+                    <a:stretch>
+                      <a:fillRect/>
+                    </a:stretch>
+                  </pic:blipFill>
+                  <pic:spPr>
+                    <a:xfrm>
+                      <a:off x="0" y="0"/>
+                      <a:ext cx="5943600" cy="2377440"/>
+                    </a:xfrm>
+                    <a:prstGeom prst="rect">
+                      <a:avLst/>
+                    </a:prstGeom>
+                  </pic:spPr>
+                </pic:pic>
+              </a:graphicData>
+            </a:graphic>
+          </wp:inline>
+        </w:drawing>
+      </w:r>
+    </w:p>
+    <w:p>
+      <w:pPr>
         <w:pStyle w:val="ListParagraph"/>
         <w:numPr>
           <w:ilvl w:val="1"/>
@@ -8364,6 +8355,1151 @@
     </w:p>
     <w:p>
       <w:pPr>
+        <w:pStyle w:val="NormalWeb"/>
+        <w:spacing w:after="240" w:afterAutospacing="0"/>
+        <w:jc w:val="both"/>
+        <w:rPr>
+          <w:rFonts w:ascii="Arial" w:hAnsi="Arial" w:cs="Arial"/>
+          <w:b/>
+          <w:bCs/>
+          <w:lang w:val="es-CR"/>
+        </w:rPr>
+      </w:pPr>
+      <w:proofErr w:type="spellStart"/>
+      <w:r>
+        <w:rPr>
+          <w:rFonts w:ascii="Arial" w:hAnsi="Arial" w:cs="Arial"/>
+          <w:b/>
+          <w:bCs/>
+          <w:lang w:val="es-CR"/>
+        </w:rPr>
+        <w:t>Aprende</w:t>
+      </w:r>
+      <w:proofErr w:type="spellEnd"/>
+      <w:r>
+        <w:rPr>
+          <w:rFonts w:ascii="Arial" w:hAnsi="Arial" w:cs="Arial"/>
+          <w:b/>
+          <w:bCs/>
+          <w:lang w:val="es-CR"/>
+        </w:rPr>
+        <w:t xml:space="preserve"> </w:t>
+      </w:r>
+      <w:proofErr w:type="spellStart"/>
+      <w:r>
+        <w:rPr>
+          <w:rFonts w:ascii="Arial" w:hAnsi="Arial" w:cs="Arial"/>
+          <w:b/>
+          <w:bCs/>
+          <w:lang w:val="es-CR"/>
+        </w:rPr>
+        <w:t>haciendo</w:t>
+      </w:r>
+      <w:proofErr w:type="spellEnd"/>
+    </w:p>
+    <w:p>
+      <w:pPr>
+        <w:pStyle w:val="NormalWeb"/>
+        <w:spacing w:after="240" w:afterAutospacing="0"/>
+        <w:jc w:val="center"/>
+        <w:rPr>
+          <w:rFonts w:ascii="Arial" w:hAnsi="Arial" w:cs="Arial"/>
+          <w:b/>
+          <w:bCs/>
+          <w:lang w:val="es-CR"/>
+        </w:rPr>
+      </w:pPr>
+      <w:r>
+        <w:rPr>
+          <w:rFonts w:ascii="Arial" w:hAnsi="Arial" w:cs="Arial"/>
+          <w:b/>
+          <w:bCs/>
+          <w:lang w:val="es-CR"/>
+        </w:rPr>
+        <w:t xml:space="preserve">Taller de </w:t>
+      </w:r>
+      <w:proofErr w:type="spellStart"/>
+      <w:r>
+        <w:rPr>
+          <w:rFonts w:ascii="Arial" w:hAnsi="Arial" w:cs="Arial"/>
+          <w:b/>
+          <w:bCs/>
+          <w:lang w:val="es-CR"/>
+        </w:rPr>
+        <w:t>Stored</w:t>
+      </w:r>
+      <w:proofErr w:type="spellEnd"/>
+      <w:r>
+        <w:rPr>
+          <w:rFonts w:ascii="Arial" w:hAnsi="Arial" w:cs="Arial"/>
+          <w:b/>
+          <w:bCs/>
+          <w:lang w:val="es-CR"/>
+        </w:rPr>
+        <w:t xml:space="preserve"> </w:t>
+      </w:r>
+      <w:proofErr w:type="spellStart"/>
+      <w:r>
+        <w:rPr>
+          <w:rFonts w:ascii="Arial" w:hAnsi="Arial" w:cs="Arial"/>
+          <w:b/>
+          <w:bCs/>
+          <w:lang w:val="es-CR"/>
+        </w:rPr>
+        <w:t>Procedures</w:t>
+      </w:r>
+      <w:proofErr w:type="spellEnd"/>
+      <w:r>
+        <w:rPr>
+          <w:rFonts w:ascii="Arial" w:hAnsi="Arial" w:cs="Arial"/>
+          <w:b/>
+          <w:bCs/>
+          <w:lang w:val="es-CR"/>
+        </w:rPr>
+        <w:t>: Visitantes de una atracción turística</w:t>
+      </w:r>
+    </w:p>
+    <w:p>
+      <w:pPr>
+        <w:pStyle w:val="NormalWeb"/>
+        <w:spacing w:after="240" w:afterAutospacing="0"/>
+        <w:jc w:val="both"/>
+        <w:rPr>
+          <w:rFonts w:ascii="Arial" w:hAnsi="Arial" w:cs="Arial"/>
+        </w:rPr>
+      </w:pPr>
+      <w:r>
+        <w:rPr>
+          <w:rFonts w:ascii="Arial" w:hAnsi="Arial" w:cs="Arial"/>
+          <w:lang w:val="es-CR"/>
+        </w:rPr>
+        <w:t xml:space="preserve">En este taller vamos a seguir utilizando nuestro ejemplo del sistema ABC que guarda el registro de las personas que visitan una atracción turística. </w:t>
+      </w:r>
+      <w:r>
+        <w:rPr>
+          <w:rFonts w:ascii="Arial" w:hAnsi="Arial" w:cs="Arial"/>
+        </w:rPr>
+        <w:t xml:space="preserve">Las </w:t>
+      </w:r>
+      <w:proofErr w:type="spellStart"/>
+      <w:r>
+        <w:rPr>
+          <w:rFonts w:ascii="Arial" w:hAnsi="Arial" w:cs="Arial"/>
+        </w:rPr>
+        <w:t>tablas</w:t>
+      </w:r>
+      <w:proofErr w:type="spellEnd"/>
+      <w:r>
+        <w:rPr>
+          <w:rFonts w:ascii="Arial" w:hAnsi="Arial" w:cs="Arial"/>
+        </w:rPr>
+        <w:t xml:space="preserve"> que </w:t>
+      </w:r>
+      <w:proofErr w:type="spellStart"/>
+      <w:r>
+        <w:rPr>
+          <w:rFonts w:ascii="Arial" w:hAnsi="Arial" w:cs="Arial"/>
+        </w:rPr>
+        <w:t>usa</w:t>
+      </w:r>
+      <w:proofErr w:type="spellEnd"/>
+      <w:r>
+        <w:rPr>
+          <w:rFonts w:ascii="Arial" w:hAnsi="Arial" w:cs="Arial"/>
+        </w:rPr>
+        <w:t xml:space="preserve"> el </w:t>
+      </w:r>
+      <w:proofErr w:type="spellStart"/>
+      <w:r>
+        <w:rPr>
+          <w:rFonts w:ascii="Arial" w:hAnsi="Arial" w:cs="Arial"/>
+        </w:rPr>
+        <w:t>sistema</w:t>
+      </w:r>
+      <w:proofErr w:type="spellEnd"/>
+      <w:r>
+        <w:rPr>
+          <w:rFonts w:ascii="Arial" w:hAnsi="Arial" w:cs="Arial"/>
+        </w:rPr>
+        <w:t xml:space="preserve"> son:</w:t>
+      </w:r>
+    </w:p>
+    <w:p>
+      <w:pPr>
+        <w:rPr>
+          <w:rFonts w:ascii="Arial" w:hAnsi="Arial" w:cs="Arial"/>
+          <w:sz w:val="24"/>
+          <w:szCs w:val="24"/>
+        </w:rPr>
+      </w:pPr>
+      <w:r>
+        <w:rPr>
+          <w:rFonts w:ascii="Arial" w:hAnsi="Arial" w:cs="Arial"/>
+          <w:noProof/>
+          <w:sz w:val="24"/>
+          <w:szCs w:val="24"/>
+        </w:rPr>
+        <w:drawing>
+          <wp:inline distT="0" distB="0" distL="0" distR="0" wp14:anchorId="6B6BC339" wp14:editId="4A9CA9EE">
+            <wp:extent cx="3263900" cy="1501882"/>
+            <wp:effectExtent l="0" t="0" r="0" b="3175"/>
+            <wp:docPr id="13" name="Picture 13"/>
+            <wp:cNvGraphicFramePr>
+              <a:graphicFrameLocks xmlns:a="http://schemas.openxmlformats.org/drawingml/2006/main" noChangeAspect="1"/>
+            </wp:cNvGraphicFramePr>
+            <a:graphic xmlns:a="http://schemas.openxmlformats.org/drawingml/2006/main">
+              <a:graphicData uri="http://schemas.openxmlformats.org/drawingml/2006/picture">
+                <pic:pic xmlns:pic="http://schemas.openxmlformats.org/drawingml/2006/picture">
+                  <pic:nvPicPr>
+                    <pic:cNvPr id="0" name="Picture 23"/>
+                    <pic:cNvPicPr>
+                      <a:picLocks noChangeAspect="1" noChangeArrowheads="1"/>
+                    </pic:cNvPicPr>
+                  </pic:nvPicPr>
+                  <pic:blipFill>
+                    <a:blip r:embed="rId20" cstate="print">
+                      <a:extLst>
+                        <a:ext uri="{28A0092B-C50C-407E-A947-70E740481C1C}">
+                          <a14:useLocalDpi xmlns:a14="http://schemas.microsoft.com/office/drawing/2010/main" val="0"/>
+                        </a:ext>
+                      </a:extLst>
+                    </a:blip>
+                    <a:srcRect/>
+                    <a:stretch>
+                      <a:fillRect/>
+                    </a:stretch>
+                  </pic:blipFill>
+                  <pic:spPr bwMode="auto">
+                    <a:xfrm>
+                      <a:off x="0" y="0"/>
+                      <a:ext cx="3273815" cy="1506444"/>
+                    </a:xfrm>
+                    <a:prstGeom prst="rect">
+                      <a:avLst/>
+                    </a:prstGeom>
+                    <a:noFill/>
+                    <a:ln>
+                      <a:noFill/>
+                    </a:ln>
+                  </pic:spPr>
+                </pic:pic>
+              </a:graphicData>
+            </a:graphic>
+          </wp:inline>
+        </w:drawing>
+      </w:r>
+    </w:p>
+    <w:p>
+      <w:pPr>
+        <w:pStyle w:val="NormalWeb"/>
+        <w:jc w:val="both"/>
+        <w:rPr>
+          <w:rFonts w:ascii="Arial" w:hAnsi="Arial" w:cs="Arial"/>
+          <w:lang w:val="es-CR"/>
+        </w:rPr>
+      </w:pPr>
+      <w:r>
+        <w:rPr>
+          <w:rFonts w:ascii="Arial" w:hAnsi="Arial" w:cs="Arial"/>
+          <w:lang w:val="es-CR"/>
+        </w:rPr>
+        <w:t xml:space="preserve">Supongamos </w:t>
+      </w:r>
+      <w:r>
+        <w:rPr>
+          <w:rFonts w:ascii="Arial" w:hAnsi="Arial" w:cs="Arial"/>
+          <w:lang w:val="es-CR"/>
+        </w:rPr>
+        <w:t>que,</w:t>
+      </w:r>
+      <w:r>
+        <w:rPr>
+          <w:rFonts w:ascii="Arial" w:hAnsi="Arial" w:cs="Arial"/>
+          <w:lang w:val="es-CR"/>
+        </w:rPr>
+        <w:t xml:space="preserve"> por alguna razón desconocida, los totales se desincronizan y no reflejan el valor real de las visitas. Entonces podemos resolver esto creando un </w:t>
+      </w:r>
+      <w:proofErr w:type="spellStart"/>
+      <w:r>
+        <w:rPr>
+          <w:rFonts w:ascii="Arial" w:hAnsi="Arial" w:cs="Arial"/>
+          <w:b/>
+          <w:bCs/>
+          <w:lang w:val="es-CR"/>
+        </w:rPr>
+        <w:t>Stored</w:t>
+      </w:r>
+      <w:proofErr w:type="spellEnd"/>
+      <w:r>
+        <w:rPr>
+          <w:rFonts w:ascii="Arial" w:hAnsi="Arial" w:cs="Arial"/>
+          <w:b/>
+          <w:bCs/>
+          <w:lang w:val="es-CR"/>
+        </w:rPr>
+        <w:t xml:space="preserve"> </w:t>
+      </w:r>
+      <w:proofErr w:type="spellStart"/>
+      <w:r>
+        <w:rPr>
+          <w:rFonts w:ascii="Arial" w:hAnsi="Arial" w:cs="Arial"/>
+          <w:b/>
+          <w:bCs/>
+          <w:lang w:val="es-CR"/>
+        </w:rPr>
+        <w:t>Procedure</w:t>
+      </w:r>
+      <w:proofErr w:type="spellEnd"/>
+      <w:r>
+        <w:rPr>
+          <w:rFonts w:ascii="Arial" w:hAnsi="Arial" w:cs="Arial"/>
+          <w:lang w:val="es-CR"/>
+        </w:rPr>
+        <w:t xml:space="preserve"> que recalcule estos totales en cualquier momento. </w:t>
+      </w:r>
+    </w:p>
+    <w:p>
+      <w:pPr>
+        <w:pStyle w:val="NormalWeb"/>
+        <w:spacing w:after="0" w:afterAutospacing="0"/>
+        <w:jc w:val="both"/>
+        <w:rPr>
+          <w:rFonts w:ascii="Arial" w:hAnsi="Arial" w:cs="Arial"/>
+          <w:b/>
+          <w:bCs/>
+          <w:lang w:val="es-CR"/>
+        </w:rPr>
+      </w:pPr>
+      <w:r>
+        <w:rPr>
+          <w:rFonts w:ascii="Arial" w:hAnsi="Arial" w:cs="Arial"/>
+          <w:b/>
+          <w:bCs/>
+          <w:lang w:val="es-CR"/>
+        </w:rPr>
+        <w:t>Meta</w:t>
+      </w:r>
+    </w:p>
+    <w:p>
+      <w:pPr>
+        <w:pStyle w:val="NormalWeb"/>
+        <w:jc w:val="both"/>
+        <w:rPr>
+          <w:rFonts w:ascii="Arial" w:hAnsi="Arial" w:cs="Arial"/>
+          <w:lang w:val="es-CR"/>
+        </w:rPr>
+      </w:pPr>
+      <w:r>
+        <w:rPr>
+          <w:rFonts w:ascii="Arial" w:hAnsi="Arial" w:cs="Arial"/>
+          <w:lang w:val="es-CR"/>
+        </w:rPr>
+        <w:t xml:space="preserve">Crea un </w:t>
+      </w:r>
+      <w:proofErr w:type="spellStart"/>
+      <w:r>
+        <w:rPr>
+          <w:rFonts w:ascii="Arial" w:hAnsi="Arial" w:cs="Arial"/>
+          <w:b/>
+          <w:bCs/>
+          <w:lang w:val="es-CR"/>
+        </w:rPr>
+        <w:t>Stored</w:t>
+      </w:r>
+      <w:proofErr w:type="spellEnd"/>
+      <w:r>
+        <w:rPr>
+          <w:rFonts w:ascii="Arial" w:hAnsi="Arial" w:cs="Arial"/>
+          <w:b/>
+          <w:bCs/>
+          <w:lang w:val="es-CR"/>
+        </w:rPr>
+        <w:t xml:space="preserve"> </w:t>
+      </w:r>
+      <w:proofErr w:type="spellStart"/>
+      <w:r>
+        <w:rPr>
+          <w:rFonts w:ascii="Arial" w:hAnsi="Arial" w:cs="Arial"/>
+          <w:b/>
+          <w:bCs/>
+          <w:lang w:val="es-CR"/>
+        </w:rPr>
+        <w:t>Procedure</w:t>
+      </w:r>
+      <w:proofErr w:type="spellEnd"/>
+      <w:r>
+        <w:rPr>
+          <w:rFonts w:ascii="Arial" w:hAnsi="Arial" w:cs="Arial"/>
+          <w:lang w:val="es-CR"/>
+        </w:rPr>
+        <w:t xml:space="preserve"> para actualizar la tabla resumen, dados los registros de la tabla visitantes. Para esto debes crear las tablas e ir llenándola con valores. El </w:t>
+      </w:r>
+      <w:proofErr w:type="spellStart"/>
+      <w:r>
+        <w:rPr>
+          <w:rFonts w:ascii="Arial" w:hAnsi="Arial" w:cs="Arial"/>
+          <w:b/>
+          <w:bCs/>
+          <w:lang w:val="es-CR"/>
+        </w:rPr>
+        <w:t>Stored</w:t>
+      </w:r>
+      <w:proofErr w:type="spellEnd"/>
+      <w:r>
+        <w:rPr>
+          <w:rFonts w:ascii="Arial" w:hAnsi="Arial" w:cs="Arial"/>
+          <w:b/>
+          <w:bCs/>
+          <w:lang w:val="es-CR"/>
+        </w:rPr>
+        <w:t xml:space="preserve"> </w:t>
+      </w:r>
+      <w:proofErr w:type="spellStart"/>
+      <w:r>
+        <w:rPr>
+          <w:rFonts w:ascii="Arial" w:hAnsi="Arial" w:cs="Arial"/>
+          <w:b/>
+          <w:bCs/>
+          <w:lang w:val="es-CR"/>
+        </w:rPr>
+        <w:t>Procedure</w:t>
+      </w:r>
+      <w:proofErr w:type="spellEnd"/>
+      <w:r>
+        <w:rPr>
+          <w:rFonts w:ascii="Arial" w:hAnsi="Arial" w:cs="Arial"/>
+          <w:lang w:val="es-CR"/>
+        </w:rPr>
+        <w:t xml:space="preserve"> debe calcular los totales haciendo un </w:t>
+      </w:r>
+      <w:proofErr w:type="spellStart"/>
+      <w:r>
+        <w:rPr>
+          <w:rFonts w:ascii="Arial" w:hAnsi="Arial" w:cs="Arial"/>
+          <w:lang w:val="es-CR"/>
+        </w:rPr>
+        <w:t>Group</w:t>
+      </w:r>
+      <w:proofErr w:type="spellEnd"/>
+      <w:r>
+        <w:rPr>
+          <w:rFonts w:ascii="Arial" w:hAnsi="Arial" w:cs="Arial"/>
+          <w:lang w:val="es-CR"/>
+        </w:rPr>
+        <w:t xml:space="preserve"> </w:t>
+      </w:r>
+      <w:proofErr w:type="spellStart"/>
+      <w:r>
+        <w:rPr>
+          <w:rFonts w:ascii="Arial" w:hAnsi="Arial" w:cs="Arial"/>
+          <w:lang w:val="es-CR"/>
+        </w:rPr>
+        <w:t>by</w:t>
+      </w:r>
+      <w:proofErr w:type="spellEnd"/>
+      <w:r>
+        <w:rPr>
+          <w:rFonts w:ascii="Arial" w:hAnsi="Arial" w:cs="Arial"/>
+          <w:lang w:val="es-CR"/>
+        </w:rPr>
+        <w:t xml:space="preserve"> de la tabla visitantes. </w:t>
+      </w:r>
+    </w:p>
+    <w:p>
+      <w:pPr>
+        <w:spacing w:after="240"/>
+        <w:rPr>
+          <w:rFonts w:ascii="Arial" w:hAnsi="Arial" w:cs="Arial"/>
+          <w:sz w:val="24"/>
+          <w:szCs w:val="24"/>
+          <w:lang w:val="es-CR"/>
+        </w:rPr>
+      </w:pPr>
+    </w:p>
+    <w:p>
+      <w:pPr>
+        <w:pStyle w:val="NormalWeb"/>
+        <w:spacing w:after="0" w:afterAutospacing="0"/>
+        <w:jc w:val="both"/>
+        <w:rPr>
+          <w:rFonts w:ascii="Arial" w:hAnsi="Arial" w:cs="Arial"/>
+          <w:b/>
+          <w:bCs/>
+          <w:lang w:val="es-CR"/>
+        </w:rPr>
+      </w:pPr>
+      <w:r>
+        <w:rPr>
+          <w:rFonts w:ascii="Arial" w:hAnsi="Arial" w:cs="Arial"/>
+          <w:b/>
+          <w:bCs/>
+          <w:lang w:val="es-CR"/>
+        </w:rPr>
+        <w:lastRenderedPageBreak/>
+        <w:t>Puntos de verificación</w:t>
+      </w:r>
+    </w:p>
+    <w:p>
+      <w:pPr>
+        <w:pStyle w:val="NormalWeb"/>
+        <w:jc w:val="both"/>
+        <w:rPr>
+          <w:rFonts w:ascii="Arial" w:hAnsi="Arial" w:cs="Arial"/>
+          <w:lang w:val="es-CR"/>
+        </w:rPr>
+      </w:pPr>
+      <w:r>
+        <w:rPr>
+          <w:rFonts w:ascii="Arial" w:hAnsi="Arial" w:cs="Arial"/>
+          <w:lang w:val="es-CR"/>
+        </w:rPr>
+        <w:t xml:space="preserve">Para confirmar que tu experiencia ha sido llevada a cabo con éxito, revisa los siguientes puntos: </w:t>
+      </w:r>
+    </w:p>
+    <w:p>
+      <w:pPr>
+        <w:pStyle w:val="ListParagraph"/>
+        <w:numPr>
+          <w:ilvl w:val="0"/>
+          <w:numId w:val="13"/>
+        </w:numPr>
+        <w:spacing w:before="100" w:beforeAutospacing="1" w:after="100" w:afterAutospacing="1" w:line="240" w:lineRule="auto"/>
+        <w:jc w:val="both"/>
+        <w:rPr>
+          <w:rFonts w:ascii="Arial" w:hAnsi="Arial" w:cs="Arial"/>
+          <w:sz w:val="24"/>
+          <w:szCs w:val="24"/>
+          <w:lang w:val="es-CR"/>
+        </w:rPr>
+      </w:pPr>
+      <w:r>
+        <w:rPr>
+          <w:rFonts w:ascii="Arial" w:hAnsi="Arial" w:cs="Arial"/>
+          <w:sz w:val="24"/>
+          <w:szCs w:val="24"/>
+          <w:lang w:val="es-CR"/>
+        </w:rPr>
+        <w:t>Verifica las tablas: puedes usar la consulta SHOW TABLES para ver las tablas creadas usando el terminal</w:t>
+      </w:r>
+    </w:p>
+    <w:p>
+      <w:pPr>
+        <w:numPr>
+          <w:ilvl w:val="0"/>
+          <w:numId w:val="13"/>
+        </w:numPr>
+        <w:spacing w:before="100" w:beforeAutospacing="1" w:after="100" w:afterAutospacing="1" w:line="240" w:lineRule="auto"/>
+        <w:jc w:val="both"/>
+        <w:rPr>
+          <w:rFonts w:ascii="Arial" w:hAnsi="Arial" w:cs="Arial"/>
+          <w:sz w:val="24"/>
+          <w:szCs w:val="24"/>
+        </w:rPr>
+      </w:pPr>
+      <w:proofErr w:type="spellStart"/>
+      <w:r>
+        <w:rPr>
+          <w:rFonts w:ascii="Arial" w:hAnsi="Arial" w:cs="Arial"/>
+          <w:sz w:val="24"/>
+          <w:szCs w:val="24"/>
+        </w:rPr>
+        <w:t>Crear</w:t>
+      </w:r>
+      <w:proofErr w:type="spellEnd"/>
+      <w:r>
+        <w:rPr>
+          <w:rFonts w:ascii="Arial" w:hAnsi="Arial" w:cs="Arial"/>
+          <w:sz w:val="24"/>
+          <w:szCs w:val="24"/>
+        </w:rPr>
+        <w:t xml:space="preserve"> </w:t>
+      </w:r>
+      <w:proofErr w:type="spellStart"/>
+      <w:r>
+        <w:rPr>
+          <w:rFonts w:ascii="Arial" w:hAnsi="Arial" w:cs="Arial"/>
+          <w:sz w:val="24"/>
+          <w:szCs w:val="24"/>
+        </w:rPr>
+        <w:t>registros</w:t>
+      </w:r>
+      <w:proofErr w:type="spellEnd"/>
+      <w:r>
+        <w:rPr>
+          <w:rFonts w:ascii="Arial" w:hAnsi="Arial" w:cs="Arial"/>
+          <w:sz w:val="24"/>
+          <w:szCs w:val="24"/>
+        </w:rPr>
+        <w:t xml:space="preserve">: </w:t>
+      </w:r>
+      <w:proofErr w:type="spellStart"/>
+      <w:r>
+        <w:rPr>
+          <w:rFonts w:ascii="Arial" w:hAnsi="Arial" w:cs="Arial"/>
+          <w:sz w:val="24"/>
+          <w:szCs w:val="24"/>
+        </w:rPr>
+        <w:t>Agrega</w:t>
+      </w:r>
+      <w:proofErr w:type="spellEnd"/>
+      <w:r>
+        <w:rPr>
+          <w:rFonts w:ascii="Arial" w:hAnsi="Arial" w:cs="Arial"/>
+          <w:sz w:val="24"/>
+          <w:szCs w:val="24"/>
+        </w:rPr>
+        <w:t xml:space="preserve"> </w:t>
+      </w:r>
+      <w:proofErr w:type="spellStart"/>
+      <w:r>
+        <w:rPr>
+          <w:rFonts w:ascii="Arial" w:hAnsi="Arial" w:cs="Arial"/>
+          <w:sz w:val="24"/>
+          <w:szCs w:val="24"/>
+        </w:rPr>
+        <w:t>varios</w:t>
+      </w:r>
+      <w:proofErr w:type="spellEnd"/>
+      <w:r>
+        <w:rPr>
+          <w:rFonts w:ascii="Arial" w:hAnsi="Arial" w:cs="Arial"/>
+          <w:sz w:val="24"/>
+          <w:szCs w:val="24"/>
+        </w:rPr>
+        <w:t xml:space="preserve"> </w:t>
+      </w:r>
+      <w:proofErr w:type="spellStart"/>
+      <w:r>
+        <w:rPr>
+          <w:rFonts w:ascii="Arial" w:hAnsi="Arial" w:cs="Arial"/>
+          <w:sz w:val="24"/>
+          <w:szCs w:val="24"/>
+        </w:rPr>
+        <w:t>visitantes</w:t>
+      </w:r>
+      <w:proofErr w:type="spellEnd"/>
+    </w:p>
+    <w:p>
+      <w:pPr>
+        <w:numPr>
+          <w:ilvl w:val="0"/>
+          <w:numId w:val="13"/>
+        </w:numPr>
+        <w:spacing w:before="100" w:beforeAutospacing="1" w:after="100" w:afterAutospacing="1" w:line="240" w:lineRule="auto"/>
+        <w:jc w:val="both"/>
+        <w:rPr>
+          <w:rFonts w:ascii="Arial" w:hAnsi="Arial" w:cs="Arial"/>
+          <w:sz w:val="24"/>
+          <w:szCs w:val="24"/>
+          <w:lang w:val="es-CR"/>
+        </w:rPr>
+      </w:pPr>
+      <w:r>
+        <w:rPr>
+          <w:rFonts w:ascii="Arial" w:hAnsi="Arial" w:cs="Arial"/>
+          <w:sz w:val="24"/>
+          <w:szCs w:val="24"/>
+          <w:lang w:val="es-CR"/>
+        </w:rPr>
+        <w:t xml:space="preserve">Verifica el resumen: Coloca los totales en 0, ejecuta el </w:t>
+      </w:r>
+      <w:proofErr w:type="spellStart"/>
+      <w:r>
+        <w:rPr>
+          <w:rFonts w:ascii="Arial" w:hAnsi="Arial" w:cs="Arial"/>
+          <w:sz w:val="24"/>
+          <w:szCs w:val="24"/>
+          <w:lang w:val="es-CR"/>
+        </w:rPr>
+        <w:t>stored</w:t>
+      </w:r>
+      <w:proofErr w:type="spellEnd"/>
+      <w:r>
+        <w:rPr>
+          <w:rFonts w:ascii="Arial" w:hAnsi="Arial" w:cs="Arial"/>
+          <w:sz w:val="24"/>
+          <w:szCs w:val="24"/>
+          <w:lang w:val="es-CR"/>
+        </w:rPr>
+        <w:t xml:space="preserve"> </w:t>
+      </w:r>
+      <w:proofErr w:type="spellStart"/>
+      <w:r>
+        <w:rPr>
+          <w:rFonts w:ascii="Arial" w:hAnsi="Arial" w:cs="Arial"/>
+          <w:sz w:val="24"/>
+          <w:szCs w:val="24"/>
+          <w:lang w:val="es-CR"/>
+        </w:rPr>
+        <w:t>procedure</w:t>
+      </w:r>
+      <w:proofErr w:type="spellEnd"/>
+      <w:r>
+        <w:rPr>
+          <w:rFonts w:ascii="Arial" w:hAnsi="Arial" w:cs="Arial"/>
+          <w:sz w:val="24"/>
+          <w:szCs w:val="24"/>
+          <w:lang w:val="es-CR"/>
+        </w:rPr>
+        <w:t>, cuenta los visitantes y compara con la tabla resumen.</w:t>
+      </w:r>
+    </w:p>
+    <w:p>
+      <w:pPr>
+        <w:pStyle w:val="NormalWeb"/>
+        <w:jc w:val="both"/>
+        <w:rPr>
+          <w:rFonts w:ascii="Arial" w:hAnsi="Arial" w:cs="Arial"/>
+          <w:lang w:val="es-CR"/>
+        </w:rPr>
+      </w:pPr>
+      <w:r>
+        <w:rPr>
+          <w:rFonts w:ascii="Arial" w:hAnsi="Arial" w:cs="Arial"/>
+          <w:lang w:val="es-CR"/>
+        </w:rPr>
+        <w:t xml:space="preserve">En este taller has podido comprobar las ventajas de usar </w:t>
+      </w:r>
+      <w:proofErr w:type="spellStart"/>
+      <w:r>
+        <w:rPr>
+          <w:rFonts w:ascii="Arial" w:hAnsi="Arial" w:cs="Arial"/>
+          <w:b/>
+          <w:bCs/>
+          <w:lang w:val="es-CR"/>
+        </w:rPr>
+        <w:t>Stored</w:t>
+      </w:r>
+      <w:proofErr w:type="spellEnd"/>
+      <w:r>
+        <w:rPr>
+          <w:rFonts w:ascii="Arial" w:hAnsi="Arial" w:cs="Arial"/>
+          <w:b/>
+          <w:bCs/>
+          <w:lang w:val="es-CR"/>
+        </w:rPr>
+        <w:t xml:space="preserve"> </w:t>
+      </w:r>
+      <w:proofErr w:type="spellStart"/>
+      <w:r>
+        <w:rPr>
+          <w:rFonts w:ascii="Arial" w:hAnsi="Arial" w:cs="Arial"/>
+          <w:b/>
+          <w:bCs/>
+          <w:lang w:val="es-CR"/>
+        </w:rPr>
+        <w:t>Procedure</w:t>
+      </w:r>
+      <w:proofErr w:type="spellEnd"/>
+      <w:r>
+        <w:rPr>
+          <w:rFonts w:ascii="Arial" w:hAnsi="Arial" w:cs="Arial"/>
+          <w:lang w:val="es-CR"/>
+        </w:rPr>
+        <w:t xml:space="preserve"> en la definición de ciertas acciones que se pueden ejecutar en cualquier momento en el sistema. </w:t>
+      </w:r>
+    </w:p>
+    <w:p>
+      <w:pPr>
+        <w:spacing w:before="100" w:beforeAutospacing="1" w:after="100" w:afterAutospacing="1" w:line="240" w:lineRule="auto"/>
+        <w:rPr>
+          <w:rFonts w:ascii="Arial" w:eastAsia="Times New Roman" w:hAnsi="Arial" w:cs="Arial"/>
+          <w:b/>
+          <w:bCs/>
+          <w:sz w:val="24"/>
+          <w:szCs w:val="24"/>
+          <w:lang w:val="es-CR"/>
+        </w:rPr>
+      </w:pPr>
+      <w:r>
+        <w:rPr>
+          <w:rFonts w:ascii="Arial" w:eastAsia="Times New Roman" w:hAnsi="Arial" w:cs="Arial"/>
+          <w:b/>
+          <w:bCs/>
+          <w:sz w:val="24"/>
+          <w:szCs w:val="24"/>
+          <w:lang w:val="es-CR"/>
+        </w:rPr>
+        <w:t>Solución:</w:t>
+      </w:r>
+    </w:p>
+    <w:p>
+      <w:pPr>
+        <w:pStyle w:val="NormalWeb"/>
+        <w:spacing w:before="0" w:beforeAutospacing="0" w:after="0" w:afterAutospacing="0"/>
+        <w:rPr>
+          <w:rFonts w:ascii="Courier New" w:hAnsi="Courier New" w:cs="Courier New"/>
+          <w:sz w:val="20"/>
+          <w:szCs w:val="20"/>
+        </w:rPr>
+      </w:pPr>
+      <w:r>
+        <w:rPr>
+          <w:rFonts w:ascii="Courier New" w:hAnsi="Courier New" w:cs="Courier New"/>
+          <w:sz w:val="20"/>
+          <w:szCs w:val="20"/>
+        </w:rPr>
+        <w:t>CREATE DEFINER=`</w:t>
+      </w:r>
+      <w:proofErr w:type="spellStart"/>
+      <w:r>
+        <w:rPr>
+          <w:rFonts w:ascii="Courier New" w:hAnsi="Courier New" w:cs="Courier New"/>
+          <w:sz w:val="20"/>
+          <w:szCs w:val="20"/>
+        </w:rPr>
+        <w:t>root`@`localhost</w:t>
+      </w:r>
+      <w:proofErr w:type="spellEnd"/>
+      <w:r>
+        <w:rPr>
+          <w:rFonts w:ascii="Courier New" w:hAnsi="Courier New" w:cs="Courier New"/>
+          <w:sz w:val="20"/>
+          <w:szCs w:val="20"/>
+        </w:rPr>
+        <w:t>` PROCEDURE `</w:t>
+      </w:r>
+      <w:proofErr w:type="spellStart"/>
+      <w:r>
+        <w:rPr>
+          <w:rFonts w:ascii="Courier New" w:hAnsi="Courier New" w:cs="Courier New"/>
+          <w:sz w:val="20"/>
+          <w:szCs w:val="20"/>
+        </w:rPr>
+        <w:t>recalcular_totales</w:t>
+      </w:r>
+      <w:proofErr w:type="spellEnd"/>
+      <w:r>
+        <w:rPr>
+          <w:rFonts w:ascii="Courier New" w:hAnsi="Courier New" w:cs="Courier New"/>
+          <w:sz w:val="20"/>
+          <w:szCs w:val="20"/>
+        </w:rPr>
+        <w:t>`()</w:t>
+      </w:r>
+    </w:p>
+    <w:p>
+      <w:pPr>
+        <w:pStyle w:val="NormalWeb"/>
+        <w:spacing w:before="0" w:beforeAutospacing="0" w:after="0" w:afterAutospacing="0"/>
+        <w:rPr>
+          <w:rFonts w:ascii="Courier New" w:hAnsi="Courier New" w:cs="Courier New"/>
+          <w:sz w:val="20"/>
+          <w:szCs w:val="20"/>
+        </w:rPr>
+      </w:pPr>
+      <w:r>
+        <w:rPr>
+          <w:rFonts w:ascii="Courier New" w:hAnsi="Courier New" w:cs="Courier New"/>
+          <w:sz w:val="20"/>
+          <w:szCs w:val="20"/>
+        </w:rPr>
+        <w:t>BEGIN</w:t>
+      </w:r>
+    </w:p>
+    <w:p>
+      <w:pPr>
+        <w:pStyle w:val="NormalWeb"/>
+        <w:spacing w:before="0" w:beforeAutospacing="0" w:after="0" w:afterAutospacing="0"/>
+        <w:rPr>
+          <w:rFonts w:ascii="Courier New" w:hAnsi="Courier New" w:cs="Courier New"/>
+          <w:sz w:val="20"/>
+          <w:szCs w:val="20"/>
+        </w:rPr>
+      </w:pPr>
+    </w:p>
+    <w:p>
+      <w:pPr>
+        <w:pStyle w:val="NormalWeb"/>
+        <w:spacing w:before="0" w:beforeAutospacing="0" w:after="0" w:afterAutospacing="0"/>
+        <w:rPr>
+          <w:rFonts w:ascii="Courier New" w:hAnsi="Courier New" w:cs="Courier New"/>
+          <w:sz w:val="20"/>
+          <w:szCs w:val="20"/>
+        </w:rPr>
+      </w:pPr>
+      <w:r>
+        <w:rPr>
+          <w:rFonts w:ascii="Courier New" w:hAnsi="Courier New" w:cs="Courier New"/>
+          <w:sz w:val="20"/>
+          <w:szCs w:val="20"/>
+        </w:rPr>
+        <w:t xml:space="preserve">DECLARE </w:t>
+      </w:r>
+      <w:proofErr w:type="spellStart"/>
+      <w:r>
+        <w:rPr>
+          <w:rFonts w:ascii="Courier New" w:hAnsi="Courier New" w:cs="Courier New"/>
+          <w:sz w:val="20"/>
+          <w:szCs w:val="20"/>
+        </w:rPr>
+        <w:t>extranjeros</w:t>
+      </w:r>
+      <w:proofErr w:type="spellEnd"/>
+      <w:r>
+        <w:rPr>
+          <w:rFonts w:ascii="Courier New" w:hAnsi="Courier New" w:cs="Courier New"/>
+          <w:sz w:val="20"/>
+          <w:szCs w:val="20"/>
+        </w:rPr>
+        <w:t>, locales INT;</w:t>
+      </w:r>
+    </w:p>
+    <w:p>
+      <w:pPr>
+        <w:pStyle w:val="NormalWeb"/>
+        <w:spacing w:before="0" w:beforeAutospacing="0" w:after="0" w:afterAutospacing="0"/>
+        <w:rPr>
+          <w:rFonts w:ascii="Courier New" w:hAnsi="Courier New" w:cs="Courier New"/>
+          <w:sz w:val="20"/>
+          <w:szCs w:val="20"/>
+        </w:rPr>
+      </w:pPr>
+    </w:p>
+    <w:p>
+      <w:pPr>
+        <w:pStyle w:val="NormalWeb"/>
+        <w:spacing w:before="0" w:beforeAutospacing="0" w:after="0" w:afterAutospacing="0"/>
+        <w:rPr>
+          <w:rFonts w:ascii="Courier New" w:hAnsi="Courier New" w:cs="Courier New"/>
+          <w:sz w:val="20"/>
+          <w:szCs w:val="20"/>
+        </w:rPr>
+      </w:pPr>
+      <w:r>
+        <w:rPr>
+          <w:rFonts w:ascii="Courier New" w:hAnsi="Courier New" w:cs="Courier New"/>
+          <w:sz w:val="20"/>
+          <w:szCs w:val="20"/>
+        </w:rPr>
+        <w:t xml:space="preserve">SET </w:t>
+      </w:r>
+      <w:proofErr w:type="spellStart"/>
+      <w:r>
+        <w:rPr>
+          <w:rFonts w:ascii="Courier New" w:hAnsi="Courier New" w:cs="Courier New"/>
+          <w:sz w:val="20"/>
+          <w:szCs w:val="20"/>
+        </w:rPr>
+        <w:t>extranjeros</w:t>
+      </w:r>
+      <w:proofErr w:type="spellEnd"/>
+      <w:r>
+        <w:rPr>
+          <w:rFonts w:ascii="Courier New" w:hAnsi="Courier New" w:cs="Courier New"/>
+          <w:sz w:val="20"/>
+          <w:szCs w:val="20"/>
+        </w:rPr>
+        <w:t xml:space="preserve"> = (SELECT COUNT(*) FROM </w:t>
+      </w:r>
+      <w:proofErr w:type="spellStart"/>
+      <w:r>
+        <w:rPr>
+          <w:rFonts w:ascii="Courier New" w:hAnsi="Courier New" w:cs="Courier New"/>
+          <w:sz w:val="20"/>
+          <w:szCs w:val="20"/>
+        </w:rPr>
+        <w:t>abc.visitantes</w:t>
+      </w:r>
+      <w:proofErr w:type="spellEnd"/>
+      <w:r>
+        <w:rPr>
+          <w:rFonts w:ascii="Courier New" w:hAnsi="Courier New" w:cs="Courier New"/>
+          <w:sz w:val="20"/>
+          <w:szCs w:val="20"/>
+        </w:rPr>
+        <w:t xml:space="preserve"> WHERE </w:t>
+      </w:r>
+      <w:proofErr w:type="spellStart"/>
+      <w:r>
+        <w:rPr>
+          <w:rFonts w:ascii="Courier New" w:hAnsi="Courier New" w:cs="Courier New"/>
+          <w:sz w:val="20"/>
+          <w:szCs w:val="20"/>
+        </w:rPr>
+        <w:t>extranjero</w:t>
+      </w:r>
+      <w:proofErr w:type="spellEnd"/>
+      <w:r>
+        <w:rPr>
+          <w:rFonts w:ascii="Courier New" w:hAnsi="Courier New" w:cs="Courier New"/>
+          <w:sz w:val="20"/>
+          <w:szCs w:val="20"/>
+        </w:rPr>
+        <w:t xml:space="preserve"> = 1);</w:t>
+      </w:r>
+    </w:p>
+    <w:p>
+      <w:pPr>
+        <w:pStyle w:val="NormalWeb"/>
+        <w:spacing w:before="0" w:beforeAutospacing="0" w:after="0" w:afterAutospacing="0"/>
+        <w:rPr>
+          <w:rFonts w:ascii="Courier New" w:hAnsi="Courier New" w:cs="Courier New"/>
+          <w:sz w:val="20"/>
+          <w:szCs w:val="20"/>
+        </w:rPr>
+      </w:pPr>
+      <w:r>
+        <w:rPr>
+          <w:rFonts w:ascii="Courier New" w:hAnsi="Courier New" w:cs="Courier New"/>
+          <w:sz w:val="20"/>
+          <w:szCs w:val="20"/>
+        </w:rPr>
+        <w:t xml:space="preserve">SET locales = (SELECT COUNT(*) FROM </w:t>
+      </w:r>
+      <w:proofErr w:type="spellStart"/>
+      <w:r>
+        <w:rPr>
+          <w:rFonts w:ascii="Courier New" w:hAnsi="Courier New" w:cs="Courier New"/>
+          <w:sz w:val="20"/>
+          <w:szCs w:val="20"/>
+        </w:rPr>
+        <w:t>abc.visitantes</w:t>
+      </w:r>
+      <w:proofErr w:type="spellEnd"/>
+      <w:r>
+        <w:rPr>
+          <w:rFonts w:ascii="Courier New" w:hAnsi="Courier New" w:cs="Courier New"/>
+          <w:sz w:val="20"/>
+          <w:szCs w:val="20"/>
+        </w:rPr>
+        <w:t xml:space="preserve"> WHERE </w:t>
+      </w:r>
+      <w:proofErr w:type="spellStart"/>
+      <w:r>
+        <w:rPr>
+          <w:rFonts w:ascii="Courier New" w:hAnsi="Courier New" w:cs="Courier New"/>
+          <w:sz w:val="20"/>
+          <w:szCs w:val="20"/>
+        </w:rPr>
+        <w:t>extranjero</w:t>
+      </w:r>
+      <w:proofErr w:type="spellEnd"/>
+      <w:r>
+        <w:rPr>
+          <w:rFonts w:ascii="Courier New" w:hAnsi="Courier New" w:cs="Courier New"/>
+          <w:sz w:val="20"/>
+          <w:szCs w:val="20"/>
+        </w:rPr>
+        <w:t xml:space="preserve"> = 0);</w:t>
+      </w:r>
+    </w:p>
+    <w:p>
+      <w:pPr>
+        <w:pStyle w:val="NormalWeb"/>
+        <w:spacing w:before="0" w:beforeAutospacing="0" w:after="0" w:afterAutospacing="0"/>
+        <w:rPr>
+          <w:rFonts w:ascii="Courier New" w:hAnsi="Courier New" w:cs="Courier New"/>
+          <w:sz w:val="20"/>
+          <w:szCs w:val="20"/>
+        </w:rPr>
+      </w:pPr>
+    </w:p>
+    <w:p>
+      <w:pPr>
+        <w:pStyle w:val="NormalWeb"/>
+        <w:spacing w:before="0" w:beforeAutospacing="0" w:after="0" w:afterAutospacing="0"/>
+        <w:rPr>
+          <w:rFonts w:ascii="Courier New" w:hAnsi="Courier New" w:cs="Courier New"/>
+          <w:sz w:val="20"/>
+          <w:szCs w:val="20"/>
+        </w:rPr>
+      </w:pPr>
+      <w:r>
+        <w:rPr>
+          <w:rFonts w:ascii="Courier New" w:hAnsi="Courier New" w:cs="Courier New"/>
+          <w:sz w:val="20"/>
+          <w:szCs w:val="20"/>
+        </w:rPr>
+        <w:t xml:space="preserve">UPDATE </w:t>
+      </w:r>
+      <w:proofErr w:type="spellStart"/>
+      <w:r>
+        <w:rPr>
+          <w:rFonts w:ascii="Courier New" w:hAnsi="Courier New" w:cs="Courier New"/>
+          <w:sz w:val="20"/>
+          <w:szCs w:val="20"/>
+        </w:rPr>
+        <w:t>resumen</w:t>
+      </w:r>
+      <w:proofErr w:type="spellEnd"/>
+      <w:r>
+        <w:rPr>
+          <w:rFonts w:ascii="Courier New" w:hAnsi="Courier New" w:cs="Courier New"/>
+          <w:sz w:val="20"/>
+          <w:szCs w:val="20"/>
+        </w:rPr>
+        <w:t xml:space="preserve"> SET </w:t>
+      </w:r>
+      <w:proofErr w:type="spellStart"/>
+      <w:r>
+        <w:rPr>
+          <w:rFonts w:ascii="Courier New" w:hAnsi="Courier New" w:cs="Courier New"/>
+          <w:sz w:val="20"/>
+          <w:szCs w:val="20"/>
+        </w:rPr>
+        <w:t>total_extranjeros</w:t>
+      </w:r>
+      <w:proofErr w:type="spellEnd"/>
+      <w:r>
+        <w:rPr>
+          <w:rFonts w:ascii="Courier New" w:hAnsi="Courier New" w:cs="Courier New"/>
+          <w:sz w:val="20"/>
+          <w:szCs w:val="20"/>
+        </w:rPr>
+        <w:t xml:space="preserve"> = extranjeros, </w:t>
+      </w:r>
+      <w:proofErr w:type="spellStart"/>
+      <w:r>
+        <w:rPr>
+          <w:rFonts w:ascii="Courier New" w:hAnsi="Courier New" w:cs="Courier New"/>
+          <w:sz w:val="20"/>
+          <w:szCs w:val="20"/>
+        </w:rPr>
+        <w:t>total_locales</w:t>
+      </w:r>
+      <w:proofErr w:type="spellEnd"/>
+      <w:r>
+        <w:rPr>
+          <w:rFonts w:ascii="Courier New" w:hAnsi="Courier New" w:cs="Courier New"/>
+          <w:sz w:val="20"/>
+          <w:szCs w:val="20"/>
+        </w:rPr>
+        <w:t xml:space="preserve"> = locales WHERE id=1;</w:t>
+      </w:r>
+    </w:p>
+    <w:p>
+      <w:pPr>
+        <w:pStyle w:val="NormalWeb"/>
+        <w:spacing w:before="0" w:beforeAutospacing="0" w:after="0" w:afterAutospacing="0"/>
+        <w:rPr>
+          <w:rFonts w:ascii="Courier New" w:hAnsi="Courier New" w:cs="Courier New"/>
+          <w:sz w:val="20"/>
+          <w:szCs w:val="20"/>
+        </w:rPr>
+      </w:pPr>
+    </w:p>
+    <w:p>
+      <w:pPr>
+        <w:pStyle w:val="NormalWeb"/>
+        <w:spacing w:before="0" w:beforeAutospacing="0" w:after="0" w:afterAutospacing="0"/>
+        <w:rPr>
+          <w:rFonts w:ascii="Courier New" w:hAnsi="Courier New" w:cs="Courier New"/>
+          <w:sz w:val="20"/>
+          <w:szCs w:val="20"/>
+        </w:rPr>
+      </w:pPr>
+      <w:r>
+        <w:rPr>
+          <w:rFonts w:ascii="Courier New" w:hAnsi="Courier New" w:cs="Courier New"/>
+          <w:sz w:val="20"/>
+          <w:szCs w:val="20"/>
+        </w:rPr>
+        <w:t>END</w:t>
+      </w:r>
+    </w:p>
+    <w:p>
+      <w:pPr>
         <w:pStyle w:val="ListParagraph"/>
         <w:numPr>
           <w:ilvl w:val="1"/>
@@ -8424,6 +9560,494 @@
     </w:p>
     <w:p>
       <w:pPr>
+        <w:pStyle w:val="NormalWeb"/>
+        <w:jc w:val="both"/>
+        <w:rPr>
+          <w:rFonts w:ascii="Arial" w:hAnsi="Arial" w:cs="Arial"/>
+          <w:b/>
+          <w:bCs/>
+          <w:lang w:val="es-CR"/>
+        </w:rPr>
+      </w:pPr>
+      <w:r>
+        <w:rPr>
+          <w:rFonts w:ascii="Arial" w:hAnsi="Arial" w:cs="Arial"/>
+          <w:b/>
+          <w:bCs/>
+          <w:lang w:val="es-CR"/>
+        </w:rPr>
+        <w:t>Cápsula de conocimiento</w:t>
+      </w:r>
+    </w:p>
+    <w:p>
+      <w:pPr>
+        <w:pStyle w:val="NormalWeb"/>
+        <w:jc w:val="center"/>
+        <w:rPr>
+          <w:rFonts w:ascii="Arial" w:hAnsi="Arial" w:cs="Arial"/>
+          <w:b/>
+          <w:bCs/>
+          <w:lang w:val="es-CR"/>
+        </w:rPr>
+      </w:pPr>
+      <w:r>
+        <w:rPr>
+          <w:rFonts w:ascii="Arial" w:hAnsi="Arial" w:cs="Arial"/>
+          <w:b/>
+          <w:bCs/>
+          <w:lang w:val="es-CR"/>
+        </w:rPr>
+        <w:t>Resumen de Comandos</w:t>
+      </w:r>
+    </w:p>
+    <w:p>
+      <w:pPr>
+        <w:pStyle w:val="NormalWeb"/>
+        <w:jc w:val="both"/>
+        <w:rPr>
+          <w:rFonts w:ascii="Arial" w:hAnsi="Arial" w:cs="Arial"/>
+          <w:lang w:val="es-CR"/>
+        </w:rPr>
+      </w:pPr>
+      <w:r>
+        <w:rPr>
+          <w:rFonts w:ascii="Arial" w:hAnsi="Arial" w:cs="Arial"/>
+          <w:lang w:val="es-CR"/>
+        </w:rPr>
+        <w:t xml:space="preserve">En esta lectura encontrarás un resumen de la sintaxis usada para crear </w:t>
+      </w:r>
+      <w:proofErr w:type="spellStart"/>
+      <w:r>
+        <w:rPr>
+          <w:rFonts w:ascii="Arial" w:hAnsi="Arial" w:cs="Arial"/>
+          <w:lang w:val="es-CR"/>
+        </w:rPr>
+        <w:t>Triggers</w:t>
+      </w:r>
+      <w:proofErr w:type="spellEnd"/>
+      <w:r>
+        <w:rPr>
+          <w:rFonts w:ascii="Arial" w:hAnsi="Arial" w:cs="Arial"/>
+          <w:lang w:val="es-CR"/>
+        </w:rPr>
+        <w:t xml:space="preserve">, que son los mecanismos de MySQL para realizar un conjunto de acciones, luego o antes de una inserción, actualización o borrado de un registro en alguna de nuestras tablas. También te proporcionamos un resumen de la sintaxis usada para crear los </w:t>
+      </w:r>
+      <w:proofErr w:type="spellStart"/>
+      <w:r>
+        <w:rPr>
+          <w:rFonts w:ascii="Arial" w:hAnsi="Arial" w:cs="Arial"/>
+          <w:lang w:val="es-CR"/>
+        </w:rPr>
+        <w:t>Stored</w:t>
+      </w:r>
+      <w:proofErr w:type="spellEnd"/>
+      <w:r>
+        <w:rPr>
+          <w:rFonts w:ascii="Arial" w:hAnsi="Arial" w:cs="Arial"/>
+          <w:lang w:val="es-CR"/>
+        </w:rPr>
+        <w:t xml:space="preserve"> </w:t>
+      </w:r>
+      <w:proofErr w:type="spellStart"/>
+      <w:r>
+        <w:rPr>
+          <w:rFonts w:ascii="Arial" w:hAnsi="Arial" w:cs="Arial"/>
+          <w:lang w:val="es-CR"/>
+        </w:rPr>
+        <w:t>Procedures</w:t>
+      </w:r>
+      <w:proofErr w:type="spellEnd"/>
+      <w:r>
+        <w:rPr>
+          <w:rFonts w:ascii="Arial" w:hAnsi="Arial" w:cs="Arial"/>
+          <w:lang w:val="es-CR"/>
+        </w:rPr>
+        <w:t>, procedimientos, para la ejecución de ciertas acciones necesarias para automatizar ciertas tareas en nuestra base de datos.</w:t>
+      </w:r>
+    </w:p>
+    <w:p>
+      <w:pPr>
+        <w:pStyle w:val="NormalWeb"/>
+        <w:numPr>
+          <w:ilvl w:val="0"/>
+          <w:numId w:val="14"/>
+        </w:numPr>
+        <w:rPr>
+          <w:rFonts w:ascii="Arial" w:hAnsi="Arial" w:cs="Arial"/>
+        </w:rPr>
+      </w:pPr>
+      <w:r>
+        <w:rPr>
+          <w:rStyle w:val="Strong"/>
+          <w:rFonts w:ascii="Arial" w:hAnsi="Arial" w:cs="Arial"/>
+        </w:rPr>
+        <w:t>Triggers:</w:t>
+      </w:r>
+    </w:p>
+    <w:p>
+      <w:pPr>
+        <w:pStyle w:val="HTMLPreformatted"/>
+        <w:ind w:left="720"/>
+      </w:pPr>
+      <w:r>
+        <w:rPr>
+          <w:rStyle w:val="token"/>
+          <w:rFonts w:eastAsiaTheme="majorEastAsia"/>
+        </w:rPr>
+        <w:t>CREATE</w:t>
+      </w:r>
+      <w:r>
+        <w:rPr>
+          <w:rStyle w:val="HTMLCode"/>
+        </w:rPr>
+        <w:t xml:space="preserve"> </w:t>
+      </w:r>
+      <w:r>
+        <w:rPr>
+          <w:rStyle w:val="token"/>
+          <w:rFonts w:eastAsiaTheme="majorEastAsia"/>
+        </w:rPr>
+        <w:t>TRIGGER</w:t>
+      </w:r>
+      <w:r>
+        <w:rPr>
+          <w:rStyle w:val="HTMLCode"/>
+        </w:rPr>
+        <w:t xml:space="preserve"> </w:t>
+      </w:r>
+      <w:r>
+        <w:rPr>
+          <w:rStyle w:val="token"/>
+          <w:rFonts w:eastAsiaTheme="majorEastAsia"/>
+        </w:rPr>
+        <w:t>[</w:t>
+      </w:r>
+      <w:proofErr w:type="spellStart"/>
+      <w:r>
+        <w:rPr>
+          <w:rStyle w:val="HTMLCode"/>
+        </w:rPr>
+        <w:t>nombre_trigger</w:t>
+      </w:r>
+      <w:proofErr w:type="spellEnd"/>
+      <w:r>
+        <w:rPr>
+          <w:rStyle w:val="token"/>
+          <w:rFonts w:eastAsiaTheme="majorEastAsia"/>
+        </w:rPr>
+        <w:t>]</w:t>
+      </w:r>
+      <w:r>
+        <w:rPr>
+          <w:rStyle w:val="HTMLCode"/>
+        </w:rPr>
+        <w:t xml:space="preserve"> </w:t>
+      </w:r>
+      <w:r>
+        <w:rPr>
+          <w:rStyle w:val="token"/>
+          <w:rFonts w:eastAsiaTheme="majorEastAsia"/>
+        </w:rPr>
+        <w:t>[AFTER|</w:t>
+      </w:r>
+      <w:r>
+        <w:rPr>
+          <w:rStyle w:val="HTMLCode"/>
+        </w:rPr>
+        <w:t>BEFORE</w:t>
+      </w:r>
+      <w:r>
+        <w:rPr>
+          <w:rStyle w:val="token"/>
+          <w:rFonts w:eastAsiaTheme="majorEastAsia"/>
+        </w:rPr>
+        <w:t>]</w:t>
+      </w:r>
+      <w:r>
+        <w:rPr>
+          <w:rStyle w:val="HTMLCode"/>
+        </w:rPr>
+        <w:t xml:space="preserve"> </w:t>
+      </w:r>
+      <w:r>
+        <w:rPr>
+          <w:rStyle w:val="token"/>
+          <w:rFonts w:eastAsiaTheme="majorEastAsia"/>
+        </w:rPr>
+        <w:t>[UPDATE|INSERT|DELETE]</w:t>
+      </w:r>
+      <w:r>
+        <w:rPr>
+          <w:rStyle w:val="HTMLCode"/>
+        </w:rPr>
+        <w:t xml:space="preserve"> </w:t>
+      </w:r>
+      <w:r>
+        <w:rPr>
+          <w:rStyle w:val="token"/>
+          <w:rFonts w:eastAsiaTheme="majorEastAsia"/>
+        </w:rPr>
+        <w:t>ON</w:t>
+      </w:r>
+      <w:r>
+        <w:rPr>
+          <w:rStyle w:val="HTMLCode"/>
+        </w:rPr>
+        <w:t xml:space="preserve"> </w:t>
+      </w:r>
+      <w:r>
+        <w:rPr>
+          <w:rStyle w:val="token"/>
+          <w:rFonts w:eastAsiaTheme="majorEastAsia"/>
+        </w:rPr>
+        <w:t>[</w:t>
+      </w:r>
+      <w:proofErr w:type="spellStart"/>
+      <w:r>
+        <w:rPr>
+          <w:rStyle w:val="HTMLCode"/>
+        </w:rPr>
+        <w:t>nombre_tabla</w:t>
+      </w:r>
+      <w:proofErr w:type="spellEnd"/>
+      <w:r>
+        <w:rPr>
+          <w:rStyle w:val="token"/>
+          <w:rFonts w:eastAsiaTheme="majorEastAsia"/>
+        </w:rPr>
+        <w:t>]FOR EACH ROW</w:t>
+      </w:r>
+      <w:r>
+        <w:rPr>
+          <w:rStyle w:val="HTMLCode"/>
+        </w:rPr>
+        <w:t xml:space="preserve"> </w:t>
+      </w:r>
+      <w:r>
+        <w:rPr>
+          <w:rStyle w:val="token"/>
+          <w:rFonts w:eastAsiaTheme="majorEastAsia"/>
+        </w:rPr>
+        <w:t>BEGIN</w:t>
+      </w:r>
+      <w:r>
+        <w:rPr>
+          <w:rStyle w:val="HTMLCode"/>
+        </w:rPr>
+        <w:t xml:space="preserve"> …</w:t>
+      </w:r>
+      <w:r>
+        <w:rPr>
+          <w:rStyle w:val="token"/>
+          <w:rFonts w:eastAsiaTheme="majorEastAsia"/>
+        </w:rPr>
+        <w:t>[</w:t>
+      </w:r>
+      <w:proofErr w:type="spellStart"/>
+      <w:r>
+        <w:rPr>
+          <w:rStyle w:val="HTMLCode"/>
+        </w:rPr>
+        <w:t>cuerpo</w:t>
+      </w:r>
+      <w:proofErr w:type="spellEnd"/>
+      <w:r>
+        <w:rPr>
+          <w:rStyle w:val="HTMLCode"/>
+        </w:rPr>
+        <w:t xml:space="preserve"> </w:t>
+      </w:r>
+      <w:r>
+        <w:rPr>
+          <w:rStyle w:val="token"/>
+          <w:rFonts w:eastAsiaTheme="majorEastAsia"/>
+        </w:rPr>
+        <w:t>trigger]END</w:t>
+      </w:r>
+    </w:p>
+    <w:p>
+      <w:pPr>
+        <w:pStyle w:val="NormalWeb"/>
+        <w:numPr>
+          <w:ilvl w:val="0"/>
+          <w:numId w:val="14"/>
+        </w:numPr>
+        <w:rPr>
+          <w:rFonts w:ascii="Arial" w:hAnsi="Arial" w:cs="Arial"/>
+        </w:rPr>
+      </w:pPr>
+      <w:r>
+        <w:rPr>
+          <w:rStyle w:val="Strong"/>
+          <w:rFonts w:ascii="Arial" w:hAnsi="Arial" w:cs="Arial"/>
+        </w:rPr>
+        <w:t>Procedures:</w:t>
+      </w:r>
+    </w:p>
+    <w:p>
+      <w:pPr>
+        <w:pStyle w:val="HTMLPreformatted"/>
+        <w:ind w:left="720"/>
+      </w:pPr>
+      <w:r>
+        <w:rPr>
+          <w:rStyle w:val="token"/>
+          <w:rFonts w:eastAsiaTheme="majorEastAsia"/>
+        </w:rPr>
+        <w:lastRenderedPageBreak/>
+        <w:t>CREATE</w:t>
+      </w:r>
+      <w:r>
+        <w:rPr>
+          <w:rStyle w:val="HTMLCode"/>
+        </w:rPr>
+        <w:t xml:space="preserve"> </w:t>
+      </w:r>
+      <w:r>
+        <w:rPr>
+          <w:rStyle w:val="token"/>
+          <w:rFonts w:eastAsiaTheme="majorEastAsia"/>
+        </w:rPr>
+        <w:t>PROCEDURE</w:t>
+      </w:r>
+      <w:r>
+        <w:rPr>
+          <w:rStyle w:val="HTMLCode"/>
+        </w:rPr>
+        <w:t xml:space="preserve"> </w:t>
+      </w:r>
+      <w:r>
+        <w:rPr>
+          <w:rStyle w:val="token"/>
+          <w:rFonts w:eastAsiaTheme="majorEastAsia"/>
+        </w:rPr>
+        <w:t>[</w:t>
+      </w:r>
+      <w:proofErr w:type="spellStart"/>
+      <w:r>
+        <w:rPr>
+          <w:rStyle w:val="HTMLCode"/>
+        </w:rPr>
+        <w:t>nombre_procedure</w:t>
+      </w:r>
+      <w:proofErr w:type="spellEnd"/>
+      <w:r>
+        <w:rPr>
+          <w:rStyle w:val="token"/>
+          <w:rFonts w:eastAsiaTheme="majorEastAsia"/>
+        </w:rPr>
+        <w:t>]</w:t>
+      </w:r>
+      <w:r>
+        <w:rPr>
+          <w:rStyle w:val="HTMLCode"/>
+        </w:rPr>
+        <w:t xml:space="preserve"> </w:t>
+      </w:r>
+      <w:r>
+        <w:rPr>
+          <w:rStyle w:val="token"/>
+          <w:rFonts w:eastAsiaTheme="majorEastAsia"/>
+        </w:rPr>
+        <w:t>(</w:t>
+      </w:r>
+      <w:proofErr w:type="spellStart"/>
+      <w:r>
+        <w:rPr>
+          <w:rStyle w:val="HTMLCode"/>
+        </w:rPr>
+        <w:t>parametros</w:t>
+      </w:r>
+      <w:proofErr w:type="spellEnd"/>
+      <w:r>
+        <w:rPr>
+          <w:rStyle w:val="token"/>
+          <w:rFonts w:eastAsiaTheme="majorEastAsia"/>
+        </w:rPr>
+        <w:t>)</w:t>
+      </w:r>
+      <w:r>
+        <w:rPr>
+          <w:rStyle w:val="HTMLCode"/>
+        </w:rPr>
+        <w:t xml:space="preserve"> </w:t>
+      </w:r>
+      <w:r>
+        <w:rPr>
+          <w:rStyle w:val="token"/>
+          <w:rFonts w:eastAsiaTheme="majorEastAsia"/>
+        </w:rPr>
+        <w:t>BEGIN</w:t>
+      </w:r>
+      <w:r>
+        <w:rPr>
+          <w:rStyle w:val="HTMLCode"/>
+        </w:rPr>
+        <w:t xml:space="preserve"> …</w:t>
+      </w:r>
+      <w:r>
+        <w:rPr>
+          <w:rStyle w:val="token"/>
+          <w:rFonts w:eastAsiaTheme="majorEastAsia"/>
+        </w:rPr>
+        <w:t>[</w:t>
+      </w:r>
+      <w:proofErr w:type="spellStart"/>
+      <w:r>
+        <w:rPr>
+          <w:rStyle w:val="HTMLCode"/>
+        </w:rPr>
+        <w:t>cuerpo</w:t>
+      </w:r>
+      <w:proofErr w:type="spellEnd"/>
+      <w:r>
+        <w:rPr>
+          <w:rStyle w:val="HTMLCode"/>
+        </w:rPr>
+        <w:t xml:space="preserve"> </w:t>
+      </w:r>
+      <w:r>
+        <w:rPr>
+          <w:rStyle w:val="token"/>
+          <w:rFonts w:eastAsiaTheme="majorEastAsia"/>
+        </w:rPr>
+        <w:t>procedure]END</w:t>
+      </w:r>
+    </w:p>
+    <w:p>
+      <w:pPr>
+        <w:pStyle w:val="NormalWeb"/>
+        <w:rPr>
+          <w:rFonts w:ascii="Arial" w:hAnsi="Arial" w:cs="Arial"/>
+          <w:lang w:val="es-CR"/>
+        </w:rPr>
+      </w:pPr>
+      <w:r>
+        <w:rPr>
+          <w:rFonts w:ascii="Arial" w:hAnsi="Arial" w:cs="Arial"/>
+          <w:lang w:val="es-CR"/>
+        </w:rPr>
+        <w:t>Recuerda que los parámetros se clasifican en parámetros de entrada (IN) y parámetros de salida (OUT), y cada uno de ellos tiene un tipo asociado.</w:t>
+      </w:r>
+    </w:p>
+    <w:p>
+      <w:pPr>
+        <w:pStyle w:val="NormalWeb"/>
+        <w:rPr>
+          <w:rFonts w:ascii="Arial" w:hAnsi="Arial" w:cs="Arial"/>
+          <w:lang w:val="es-CR"/>
+        </w:rPr>
+      </w:pPr>
+      <w:r>
+        <w:rPr>
+          <w:rFonts w:ascii="Arial" w:hAnsi="Arial" w:cs="Arial"/>
+          <w:lang w:val="es-CR"/>
+        </w:rPr>
+        <w:t>Esperamos que esta guía sea útil para reforzar tu aprendizaje de estos comandos.</w:t>
+      </w:r>
+    </w:p>
+    <w:p>
+      <w:pPr>
         <w:pStyle w:val="ListParagraph"/>
         <w:numPr>
           <w:ilvl w:val="1"/>
@@ -8468,6 +10092,595 @@
     </w:p>
     <w:p>
       <w:pPr>
+        <w:pStyle w:val="NormalWeb"/>
+        <w:rPr>
+          <w:rFonts w:ascii="Arial" w:hAnsi="Arial" w:cs="Arial"/>
+          <w:b/>
+          <w:bCs/>
+          <w:lang w:val="es-CR"/>
+        </w:rPr>
+      </w:pPr>
+      <w:proofErr w:type="spellStart"/>
+      <w:r>
+        <w:rPr>
+          <w:rFonts w:ascii="Arial" w:hAnsi="Arial" w:cs="Arial"/>
+          <w:b/>
+          <w:bCs/>
+          <w:lang w:val="es-CR"/>
+        </w:rPr>
+        <w:t>Desafío</w:t>
+      </w:r>
+      <w:proofErr w:type="spellEnd"/>
+      <w:r>
+        <w:rPr>
+          <w:rFonts w:ascii="Arial" w:hAnsi="Arial" w:cs="Arial"/>
+          <w:b/>
+          <w:bCs/>
+          <w:lang w:val="es-CR"/>
+        </w:rPr>
+        <w:t xml:space="preserve"> </w:t>
+      </w:r>
+      <w:proofErr w:type="spellStart"/>
+      <w:r>
+        <w:rPr>
+          <w:rFonts w:ascii="Arial" w:hAnsi="Arial" w:cs="Arial"/>
+          <w:b/>
+          <w:bCs/>
+          <w:lang w:val="es-CR"/>
+        </w:rPr>
+        <w:t>práctico</w:t>
+      </w:r>
+      <w:proofErr w:type="spellEnd"/>
+    </w:p>
+    <w:p>
+      <w:pPr>
+        <w:pStyle w:val="NormalWeb"/>
+        <w:jc w:val="center"/>
+        <w:rPr>
+          <w:rFonts w:ascii="Arial" w:hAnsi="Arial" w:cs="Arial"/>
+          <w:b/>
+          <w:bCs/>
+          <w:lang w:val="es-CR"/>
+        </w:rPr>
+      </w:pPr>
+      <w:proofErr w:type="spellStart"/>
+      <w:r>
+        <w:rPr>
+          <w:rFonts w:ascii="Arial" w:hAnsi="Arial" w:cs="Arial"/>
+          <w:b/>
+          <w:bCs/>
+          <w:lang w:val="es-CR"/>
+        </w:rPr>
+        <w:t>Registrando</w:t>
+      </w:r>
+      <w:proofErr w:type="spellEnd"/>
+      <w:r>
+        <w:rPr>
+          <w:rFonts w:ascii="Arial" w:hAnsi="Arial" w:cs="Arial"/>
+          <w:b/>
+          <w:bCs/>
+          <w:lang w:val="es-CR"/>
+        </w:rPr>
+        <w:t xml:space="preserve"> </w:t>
+      </w:r>
+      <w:proofErr w:type="spellStart"/>
+      <w:r>
+        <w:rPr>
+          <w:rFonts w:ascii="Arial" w:hAnsi="Arial" w:cs="Arial"/>
+          <w:b/>
+          <w:bCs/>
+          <w:lang w:val="es-CR"/>
+        </w:rPr>
+        <w:t>Impuestos</w:t>
+      </w:r>
+      <w:proofErr w:type="spellEnd"/>
+    </w:p>
+    <w:p>
+      <w:pPr>
+        <w:pStyle w:val="NormalWeb"/>
+        <w:jc w:val="both"/>
+        <w:rPr>
+          <w:rFonts w:ascii="Arial" w:hAnsi="Arial" w:cs="Arial"/>
+          <w:lang w:val="es-CR"/>
+        </w:rPr>
+      </w:pPr>
+      <w:r>
+        <w:rPr>
+          <w:rFonts w:ascii="Arial" w:hAnsi="Arial" w:cs="Arial"/>
+          <w:lang w:val="es-CR"/>
+        </w:rPr>
+        <w:t xml:space="preserve">La idea de este ejercicio es que practiques con el uso de </w:t>
+      </w:r>
+      <w:proofErr w:type="spellStart"/>
+      <w:r>
+        <w:rPr>
+          <w:rFonts w:ascii="Arial" w:hAnsi="Arial" w:cs="Arial"/>
+          <w:lang w:val="es-CR"/>
+        </w:rPr>
+        <w:t>Triggers</w:t>
+      </w:r>
+      <w:proofErr w:type="spellEnd"/>
+      <w:r>
+        <w:rPr>
+          <w:rFonts w:ascii="Arial" w:hAnsi="Arial" w:cs="Arial"/>
+          <w:lang w:val="es-CR"/>
+        </w:rPr>
+        <w:t xml:space="preserve"> en MySQL. En esta oportunidad queremos que crees una forma automática de calcular y extraer los impuestos de una tabla de ventas al mayor. Para ello debes crear las tablas ventas e impuestos de la siguiente estructura: </w:t>
+      </w:r>
+    </w:p>
+    <w:p>
+      <w:pPr>
+        <w:rPr>
+          <w:rFonts w:ascii="Arial" w:hAnsi="Arial" w:cs="Arial"/>
+          <w:lang w:val="es-CR"/>
+        </w:rPr>
+      </w:pPr>
+      <w:r>
+        <w:rPr>
+          <w:noProof/>
+        </w:rPr>
+        <w:drawing>
+          <wp:inline distT="0" distB="0" distL="0" distR="0" wp14:anchorId="21DC89A7" wp14:editId="2F14A354">
+            <wp:extent cx="3650127" cy="1811804"/>
+            <wp:effectExtent l="0" t="0" r="7620" b="0"/>
+            <wp:docPr id="14" name="Picture 14"/>
+            <wp:cNvGraphicFramePr>
+              <a:graphicFrameLocks xmlns:a="http://schemas.openxmlformats.org/drawingml/2006/main" noChangeAspect="1"/>
+            </wp:cNvGraphicFramePr>
+            <a:graphic xmlns:a="http://schemas.openxmlformats.org/drawingml/2006/main">
+              <a:graphicData uri="http://schemas.openxmlformats.org/drawingml/2006/picture">
+                <pic:pic xmlns:pic="http://schemas.openxmlformats.org/drawingml/2006/picture">
+                  <pic:nvPicPr>
+                    <pic:cNvPr id="0" name="Picture 25"/>
+                    <pic:cNvPicPr>
+                      <a:picLocks noChangeAspect="1" noChangeArrowheads="1"/>
+                    </pic:cNvPicPr>
+                  </pic:nvPicPr>
+                  <pic:blipFill>
+                    <a:blip r:embed="rId21" cstate="print">
+                      <a:extLst>
+                        <a:ext uri="{28A0092B-C50C-407E-A947-70E740481C1C}">
+                          <a14:useLocalDpi xmlns:a14="http://schemas.microsoft.com/office/drawing/2010/main" val="0"/>
+                        </a:ext>
+                      </a:extLst>
+                    </a:blip>
+                    <a:srcRect/>
+                    <a:stretch>
+                      <a:fillRect/>
+                    </a:stretch>
+                  </pic:blipFill>
+                  <pic:spPr bwMode="auto">
+                    <a:xfrm>
+                      <a:off x="0" y="0"/>
+                      <a:ext cx="3670049" cy="1821693"/>
+                    </a:xfrm>
+                    <a:prstGeom prst="rect">
+                      <a:avLst/>
+                    </a:prstGeom>
+                    <a:noFill/>
+                    <a:ln>
+                      <a:noFill/>
+                    </a:ln>
+                  </pic:spPr>
+                </pic:pic>
+              </a:graphicData>
+            </a:graphic>
+          </wp:inline>
+        </w:drawing>
+      </w:r>
+    </w:p>
+    <w:p>
+      <w:pPr>
+        <w:rPr>
+          <w:lang w:val="es-CR"/>
+        </w:rPr>
+      </w:pPr>
+      <w:r>
+        <w:rPr>
+          <w:rFonts w:ascii="Arial" w:hAnsi="Arial" w:cs="Arial"/>
+          <w:lang w:val="es-CR"/>
+        </w:rPr>
+        <w:t xml:space="preserve">Luego de crear la tabla debes definir un </w:t>
+      </w:r>
+      <w:proofErr w:type="spellStart"/>
+      <w:r>
+        <w:rPr>
+          <w:rFonts w:ascii="Arial" w:hAnsi="Arial" w:cs="Arial"/>
+          <w:lang w:val="es-CR"/>
+        </w:rPr>
+        <w:t>trigger</w:t>
+      </w:r>
+      <w:proofErr w:type="spellEnd"/>
+      <w:r>
+        <w:rPr>
+          <w:rFonts w:ascii="Arial" w:hAnsi="Arial" w:cs="Arial"/>
+          <w:lang w:val="es-CR"/>
+        </w:rPr>
+        <w:t xml:space="preserve">, que agregue un registro en la tabla impuestos con el 10% del monto de cada venta nueva, y por último debes probar que tu </w:t>
+      </w:r>
+      <w:proofErr w:type="spellStart"/>
+      <w:r>
+        <w:rPr>
+          <w:rFonts w:ascii="Arial" w:hAnsi="Arial" w:cs="Arial"/>
+          <w:lang w:val="es-CR"/>
+        </w:rPr>
+        <w:t>trigger</w:t>
+      </w:r>
+      <w:proofErr w:type="spellEnd"/>
+      <w:r>
+        <w:rPr>
+          <w:rFonts w:ascii="Arial" w:hAnsi="Arial" w:cs="Arial"/>
+          <w:lang w:val="es-CR"/>
+        </w:rPr>
+        <w:t xml:space="preserve"> funciona. </w:t>
+      </w:r>
+    </w:p>
+    <w:p>
+      <w:pPr>
+        <w:spacing w:before="100" w:beforeAutospacing="1" w:after="100" w:afterAutospacing="1" w:line="240" w:lineRule="auto"/>
+        <w:rPr>
+          <w:rFonts w:ascii="Arial" w:eastAsia="Times New Roman" w:hAnsi="Arial" w:cs="Arial"/>
+          <w:b/>
+          <w:bCs/>
+          <w:sz w:val="24"/>
+          <w:szCs w:val="24"/>
+          <w:lang w:val="es-CR"/>
+        </w:rPr>
+      </w:pPr>
+      <w:r>
+        <w:rPr>
+          <w:rFonts w:ascii="Arial" w:eastAsia="Times New Roman" w:hAnsi="Arial" w:cs="Arial"/>
+          <w:b/>
+          <w:bCs/>
+          <w:sz w:val="24"/>
+          <w:szCs w:val="24"/>
+          <w:lang w:val="es-CR"/>
+        </w:rPr>
+        <w:t>Solución</w:t>
+      </w:r>
+      <w:r>
+        <w:rPr>
+          <w:rFonts w:ascii="Arial" w:eastAsia="Times New Roman" w:hAnsi="Arial" w:cs="Arial"/>
+          <w:b/>
+          <w:bCs/>
+          <w:sz w:val="24"/>
+          <w:szCs w:val="24"/>
+          <w:lang w:val="es-CR"/>
+        </w:rPr>
+        <w:t>:</w:t>
+      </w:r>
+    </w:p>
+    <w:p>
+      <w:pPr>
+        <w:spacing w:before="100" w:beforeAutospacing="1" w:after="100" w:afterAutospacing="1" w:line="240" w:lineRule="auto"/>
+        <w:rPr>
+          <w:rFonts w:ascii="Arial" w:eastAsia="Times New Roman" w:hAnsi="Arial" w:cs="Arial"/>
+          <w:sz w:val="24"/>
+          <w:szCs w:val="24"/>
+          <w:lang w:val="es-CR"/>
+        </w:rPr>
+      </w:pPr>
+      <w:r>
+        <w:rPr>
+          <w:noProof/>
+        </w:rPr>
+        <w:drawing>
+          <wp:inline distT="0" distB="0" distL="0" distR="0" wp14:anchorId="2CF9AC71" wp14:editId="291FB908">
+            <wp:extent cx="5943600" cy="1760855"/>
+            <wp:effectExtent l="0" t="0" r="0" b="0"/>
+            <wp:docPr id="15" name="Picture 15"/>
+            <wp:cNvGraphicFramePr>
+              <a:graphicFrameLocks xmlns:a="http://schemas.openxmlformats.org/drawingml/2006/main" noChangeAspect="1"/>
+            </wp:cNvGraphicFramePr>
+            <a:graphic xmlns:a="http://schemas.openxmlformats.org/drawingml/2006/main">
+              <a:graphicData uri="http://schemas.openxmlformats.org/drawingml/2006/picture">
+                <pic:pic xmlns:pic="http://schemas.openxmlformats.org/drawingml/2006/picture">
+                  <pic:nvPicPr>
+                    <pic:cNvPr id="1" name=""/>
+                    <pic:cNvPicPr/>
+                  </pic:nvPicPr>
+                  <pic:blipFill>
+                    <a:blip r:embed="rId22"/>
+                    <a:stretch>
+                      <a:fillRect/>
+                    </a:stretch>
+                  </pic:blipFill>
+                  <pic:spPr>
+                    <a:xfrm>
+                      <a:off x="0" y="0"/>
+                      <a:ext cx="5943600" cy="1760855"/>
+                    </a:xfrm>
+                    <a:prstGeom prst="rect">
+                      <a:avLst/>
+                    </a:prstGeom>
+                  </pic:spPr>
+                </pic:pic>
+              </a:graphicData>
+            </a:graphic>
+          </wp:inline>
+        </w:drawing>
+      </w:r>
+    </w:p>
+    <w:p>
+      <w:pPr>
+        <w:pStyle w:val="ListParagraph"/>
+        <w:spacing w:before="100" w:beforeAutospacing="1" w:after="100" w:afterAutospacing="1" w:line="240" w:lineRule="auto"/>
+        <w:ind w:left="1080"/>
+        <w:rPr>
+          <w:rFonts w:ascii="Arial" w:eastAsia="Times New Roman" w:hAnsi="Arial" w:cs="Arial"/>
+          <w:sz w:val="24"/>
+          <w:szCs w:val="24"/>
+          <w:lang w:val="es-CR"/>
+        </w:rPr>
+      </w:pPr>
+    </w:p>
+    <w:p>
+      <w:pPr>
+        <w:pStyle w:val="ListParagraph"/>
+        <w:numPr>
+          <w:ilvl w:val="0"/>
+          <w:numId w:val="2"/>
+        </w:numPr>
+        <w:spacing w:before="100" w:beforeAutospacing="1" w:after="100" w:afterAutospacing="1" w:line="240" w:lineRule="auto"/>
+        <w:rPr>
+          <w:rFonts w:ascii="Arial" w:eastAsia="Times New Roman" w:hAnsi="Arial" w:cs="Arial"/>
+          <w:sz w:val="24"/>
+          <w:szCs w:val="24"/>
+          <w:lang w:val="es-CR"/>
+        </w:rPr>
+      </w:pPr>
+      <w:r>
+        <w:rPr>
+          <w:rFonts w:ascii="Arial" w:eastAsia="Times New Roman" w:hAnsi="Arial" w:cs="Arial"/>
+          <w:sz w:val="24"/>
+          <w:szCs w:val="24"/>
+          <w:lang w:val="es-CR"/>
+        </w:rPr>
+        <w:lastRenderedPageBreak/>
+        <w:t>Lección 3: Funciones Predefinidas</w:t>
+      </w:r>
+    </w:p>
+    <w:p>
+      <w:pPr>
+        <w:pStyle w:val="ListParagraph"/>
+        <w:spacing w:before="100" w:beforeAutospacing="1" w:after="100" w:afterAutospacing="1" w:line="240" w:lineRule="auto"/>
+        <w:ind w:left="1080"/>
+        <w:rPr>
+          <w:rFonts w:ascii="Arial" w:eastAsia="Times New Roman" w:hAnsi="Arial" w:cs="Arial"/>
+          <w:sz w:val="24"/>
+          <w:szCs w:val="24"/>
+          <w:lang w:val="es-CR"/>
+        </w:rPr>
+      </w:pPr>
+    </w:p>
+    <w:p>
+      <w:pPr>
+        <w:pStyle w:val="ListParagraph"/>
+        <w:numPr>
+          <w:ilvl w:val="1"/>
+          <w:numId w:val="2"/>
+        </w:numPr>
+        <w:spacing w:before="100" w:beforeAutospacing="1" w:after="100" w:afterAutospacing="1" w:line="240" w:lineRule="auto"/>
+        <w:ind w:left="1480"/>
+        <w:rPr>
+          <w:rFonts w:ascii="Arial" w:eastAsia="Times New Roman" w:hAnsi="Arial" w:cs="Arial"/>
+          <w:sz w:val="24"/>
+          <w:szCs w:val="24"/>
+        </w:rPr>
+      </w:pPr>
+      <w:hyperlink r:id="rId23" w:history="1">
+        <w:proofErr w:type="spellStart"/>
+        <w:r>
+          <w:rPr>
+            <w:rFonts w:ascii="Arial" w:eastAsia="Times New Roman" w:hAnsi="Arial" w:cs="Arial"/>
+            <w:sz w:val="24"/>
+            <w:szCs w:val="24"/>
+          </w:rPr>
+          <w:t>Funciones</w:t>
+        </w:r>
+        <w:proofErr w:type="spellEnd"/>
+        <w:r>
+          <w:rPr>
+            <w:rFonts w:ascii="Arial" w:eastAsia="Times New Roman" w:hAnsi="Arial" w:cs="Arial"/>
+            <w:sz w:val="24"/>
+            <w:szCs w:val="24"/>
+          </w:rPr>
+          <w:t xml:space="preserve"> </w:t>
+        </w:r>
+        <w:proofErr w:type="spellStart"/>
+        <w:r>
+          <w:rPr>
+            <w:rFonts w:ascii="Arial" w:eastAsia="Times New Roman" w:hAnsi="Arial" w:cs="Arial"/>
+            <w:sz w:val="24"/>
+            <w:szCs w:val="24"/>
+          </w:rPr>
+          <w:t>Predefinidas</w:t>
+        </w:r>
+        <w:proofErr w:type="spellEnd"/>
+        <w:r>
+          <w:rPr>
+            <w:rFonts w:ascii="Arial" w:eastAsia="Times New Roman" w:hAnsi="Arial" w:cs="Arial"/>
+            <w:sz w:val="24"/>
+            <w:szCs w:val="24"/>
+          </w:rPr>
+          <w:t xml:space="preserve"> de String</w:t>
+        </w:r>
+      </w:hyperlink>
+    </w:p>
+    <w:p>
+      <w:pPr>
+        <w:pStyle w:val="ListParagraph"/>
+        <w:numPr>
+          <w:ilvl w:val="1"/>
+          <w:numId w:val="2"/>
+        </w:numPr>
+        <w:spacing w:before="100" w:beforeAutospacing="1" w:after="100" w:afterAutospacing="1" w:line="240" w:lineRule="auto"/>
+        <w:ind w:left="1480"/>
+        <w:rPr>
+          <w:rFonts w:ascii="Arial" w:eastAsia="Times New Roman" w:hAnsi="Arial" w:cs="Arial"/>
+          <w:sz w:val="24"/>
+          <w:szCs w:val="24"/>
+        </w:rPr>
+      </w:pPr>
+      <w:r>
+        <w:rPr>
+          <w:rFonts w:ascii="Arial" w:eastAsia="Times New Roman" w:hAnsi="Arial" w:cs="Arial"/>
+          <w:sz w:val="24"/>
+          <w:szCs w:val="24"/>
+        </w:rPr>
+        <w:t>Taller 1</w:t>
+      </w:r>
+    </w:p>
+    <w:p>
+      <w:pPr>
+        <w:pStyle w:val="ListParagraph"/>
+        <w:numPr>
+          <w:ilvl w:val="1"/>
+          <w:numId w:val="2"/>
+        </w:numPr>
+        <w:spacing w:before="100" w:beforeAutospacing="1" w:after="100" w:afterAutospacing="1" w:line="240" w:lineRule="auto"/>
+        <w:ind w:left="1480"/>
+        <w:rPr>
+          <w:rFonts w:ascii="Arial" w:eastAsia="Times New Roman" w:hAnsi="Arial" w:cs="Arial"/>
+          <w:sz w:val="24"/>
+          <w:szCs w:val="24"/>
+        </w:rPr>
+      </w:pPr>
+      <w:proofErr w:type="spellStart"/>
+      <w:r>
+        <w:rPr>
+          <w:rFonts w:ascii="Arial" w:eastAsia="Times New Roman" w:hAnsi="Arial" w:cs="Arial"/>
+          <w:sz w:val="24"/>
+          <w:szCs w:val="24"/>
+        </w:rPr>
+        <w:t>Funciones</w:t>
+      </w:r>
+      <w:proofErr w:type="spellEnd"/>
+      <w:r>
+        <w:rPr>
+          <w:rFonts w:ascii="Arial" w:eastAsia="Times New Roman" w:hAnsi="Arial" w:cs="Arial"/>
+          <w:sz w:val="24"/>
+          <w:szCs w:val="24"/>
+        </w:rPr>
+        <w:t xml:space="preserve"> </w:t>
+      </w:r>
+      <w:proofErr w:type="spellStart"/>
+      <w:r>
+        <w:rPr>
+          <w:rFonts w:ascii="Arial" w:eastAsia="Times New Roman" w:hAnsi="Arial" w:cs="Arial"/>
+          <w:sz w:val="24"/>
+          <w:szCs w:val="24"/>
+        </w:rPr>
+        <w:t>Matemáticas</w:t>
+      </w:r>
+      <w:proofErr w:type="spellEnd"/>
+      <w:r>
+        <w:rPr>
+          <w:rFonts w:ascii="Arial" w:eastAsia="Times New Roman" w:hAnsi="Arial" w:cs="Arial"/>
+          <w:sz w:val="24"/>
+          <w:szCs w:val="24"/>
+        </w:rPr>
+        <w:t xml:space="preserve"> y </w:t>
+      </w:r>
+      <w:proofErr w:type="spellStart"/>
+      <w:r>
+        <w:rPr>
+          <w:rFonts w:ascii="Arial" w:eastAsia="Times New Roman" w:hAnsi="Arial" w:cs="Arial"/>
+          <w:sz w:val="24"/>
+          <w:szCs w:val="24"/>
+        </w:rPr>
+        <w:t>Fecha</w:t>
+      </w:r>
+      <w:proofErr w:type="spellEnd"/>
+    </w:p>
+    <w:p>
+      <w:pPr>
+        <w:pStyle w:val="ListParagraph"/>
+        <w:numPr>
+          <w:ilvl w:val="1"/>
+          <w:numId w:val="2"/>
+        </w:numPr>
+        <w:spacing w:before="100" w:beforeAutospacing="1" w:after="100" w:afterAutospacing="1" w:line="240" w:lineRule="auto"/>
+        <w:ind w:left="1480"/>
+        <w:rPr>
+          <w:rFonts w:ascii="Arial" w:eastAsia="Times New Roman" w:hAnsi="Arial" w:cs="Arial"/>
+          <w:sz w:val="24"/>
+          <w:szCs w:val="24"/>
+        </w:rPr>
+      </w:pPr>
+      <w:r>
+        <w:rPr>
+          <w:rFonts w:ascii="Arial" w:eastAsia="Times New Roman" w:hAnsi="Arial" w:cs="Arial"/>
+          <w:sz w:val="24"/>
+          <w:szCs w:val="24"/>
+        </w:rPr>
+        <w:t>Taller 2</w:t>
+      </w:r>
+    </w:p>
+    <w:p>
+      <w:pPr>
+        <w:pStyle w:val="ListParagraph"/>
+        <w:numPr>
+          <w:ilvl w:val="1"/>
+          <w:numId w:val="2"/>
+        </w:numPr>
+        <w:spacing w:before="100" w:beforeAutospacing="1" w:after="100" w:afterAutospacing="1" w:line="240" w:lineRule="auto"/>
+        <w:ind w:left="1480"/>
+        <w:rPr>
+          <w:rFonts w:ascii="Arial" w:eastAsia="Times New Roman" w:hAnsi="Arial" w:cs="Arial"/>
+          <w:sz w:val="24"/>
+          <w:szCs w:val="24"/>
+        </w:rPr>
+      </w:pPr>
+      <w:bookmarkStart w:id="0" w:name="_GoBack"/>
+      <w:bookmarkEnd w:id="0"/>
+      <w:r>
+        <w:rPr>
+          <w:rFonts w:ascii="Arial" w:eastAsia="Times New Roman" w:hAnsi="Arial" w:cs="Arial"/>
+          <w:sz w:val="24"/>
+          <w:szCs w:val="24"/>
+        </w:rPr>
+        <w:t>¿</w:t>
+      </w:r>
+      <w:proofErr w:type="spellStart"/>
+      <w:r>
+        <w:rPr>
+          <w:rFonts w:ascii="Arial" w:eastAsia="Times New Roman" w:hAnsi="Arial" w:cs="Arial"/>
+          <w:sz w:val="24"/>
+          <w:szCs w:val="24"/>
+        </w:rPr>
+        <w:t>Sabías</w:t>
+      </w:r>
+      <w:proofErr w:type="spellEnd"/>
+      <w:r>
+        <w:rPr>
+          <w:rFonts w:ascii="Arial" w:eastAsia="Times New Roman" w:hAnsi="Arial" w:cs="Arial"/>
+          <w:sz w:val="24"/>
+          <w:szCs w:val="24"/>
+        </w:rPr>
+        <w:t xml:space="preserve"> </w:t>
+      </w:r>
+      <w:proofErr w:type="spellStart"/>
+      <w:r>
+        <w:rPr>
+          <w:rFonts w:ascii="Arial" w:eastAsia="Times New Roman" w:hAnsi="Arial" w:cs="Arial"/>
+          <w:sz w:val="24"/>
+          <w:szCs w:val="24"/>
+        </w:rPr>
+        <w:t>qué</w:t>
+      </w:r>
+      <w:proofErr w:type="spellEnd"/>
+      <w:r>
+        <w:rPr>
+          <w:rFonts w:ascii="Arial" w:eastAsia="Times New Roman" w:hAnsi="Arial" w:cs="Arial"/>
+          <w:sz w:val="24"/>
+          <w:szCs w:val="24"/>
+        </w:rPr>
+        <w:t>?</w:t>
+      </w:r>
+    </w:p>
+    <w:p>
+      <w:pPr>
         <w:spacing w:before="100" w:beforeAutospacing="1" w:after="100" w:afterAutospacing="1" w:line="240" w:lineRule="auto"/>
         <w:ind w:left="720"/>
         <w:rPr>
@@ -8477,15 +10690,6 @@
           <w:lang w:val="es-CR"/>
         </w:rPr>
       </w:pPr>
-      <w:r>
-        <w:rPr>
-          <w:rFonts w:ascii="Arial" w:eastAsia="Times New Roman" w:hAnsi="Arial" w:cs="Arial"/>
-          <w:sz w:val="24"/>
-          <w:szCs w:val="24"/>
-          <w:lang w:val="es-CR"/>
-        </w:rPr>
-        <w:t>4. Lección 3: Funciones Predefinidas</w:t>
-      </w:r>
     </w:p>
     <w:p>
       <w:pPr>
@@ -9232,6 +11436,122 @@
     </w:lvl>
   </w:abstractNum>
   <w:abstractNum w:abstractNumId="5" w15:restartNumberingAfterBreak="0">
+    <w:nsid w:val="29C76754"/>
+    <w:multiLevelType w:val="multilevel"/>
+    <w:tmpl w:val="70561200"/>
+    <w:lvl w:ilvl="0">
+      <w:start w:val="1"/>
+      <w:numFmt w:val="decimal"/>
+      <w:lvlText w:val="%1-"/>
+      <w:lvlJc w:val="left"/>
+      <w:pPr>
+        <w:tabs>
+          <w:tab w:val="num" w:pos="720"/>
+        </w:tabs>
+        <w:ind w:left="720" w:hanging="360"/>
+      </w:pPr>
+      <w:rPr>
+        <w:rFonts w:ascii="Arial" w:eastAsiaTheme="minorHAnsi" w:hAnsi="Arial" w:cs="Arial"/>
+      </w:rPr>
+    </w:lvl>
+    <w:lvl w:ilvl="1" w:tentative="1">
+      <w:start w:val="1"/>
+      <w:numFmt w:val="decimal"/>
+      <w:lvlText w:val="%2."/>
+      <w:lvlJc w:val="left"/>
+      <w:pPr>
+        <w:tabs>
+          <w:tab w:val="num" w:pos="1440"/>
+        </w:tabs>
+        <w:ind w:left="1440" w:hanging="360"/>
+      </w:pPr>
+    </w:lvl>
+    <w:lvl w:ilvl="2" w:tentative="1">
+      <w:start w:val="1"/>
+      <w:numFmt w:val="decimal"/>
+      <w:lvlText w:val="%3."/>
+      <w:lvlJc w:val="left"/>
+      <w:pPr>
+        <w:tabs>
+          <w:tab w:val="num" w:pos="2160"/>
+        </w:tabs>
+        <w:ind w:left="2160" w:hanging="360"/>
+      </w:pPr>
+    </w:lvl>
+    <w:lvl w:ilvl="3" w:tentative="1">
+      <w:start w:val="1"/>
+      <w:numFmt w:val="decimal"/>
+      <w:lvlText w:val="%4."/>
+      <w:lvlJc w:val="left"/>
+      <w:pPr>
+        <w:tabs>
+          <w:tab w:val="num" w:pos="2880"/>
+        </w:tabs>
+        <w:ind w:left="2880" w:hanging="360"/>
+      </w:pPr>
+    </w:lvl>
+    <w:lvl w:ilvl="4" w:tentative="1">
+      <w:start w:val="1"/>
+      <w:numFmt w:val="decimal"/>
+      <w:lvlText w:val="%5."/>
+      <w:lvlJc w:val="left"/>
+      <w:pPr>
+        <w:tabs>
+          <w:tab w:val="num" w:pos="3600"/>
+        </w:tabs>
+        <w:ind w:left="3600" w:hanging="360"/>
+      </w:pPr>
+    </w:lvl>
+    <w:lvl w:ilvl="5" w:tentative="1">
+      <w:start w:val="1"/>
+      <w:numFmt w:val="decimal"/>
+      <w:lvlText w:val="%6."/>
+      <w:lvlJc w:val="left"/>
+      <w:pPr>
+        <w:tabs>
+          <w:tab w:val="num" w:pos="4320"/>
+        </w:tabs>
+        <w:ind w:left="4320" w:hanging="360"/>
+      </w:pPr>
+    </w:lvl>
+    <w:lvl w:ilvl="6" w:tentative="1">
+      <w:start w:val="1"/>
+      <w:numFmt w:val="decimal"/>
+      <w:lvlText w:val="%7."/>
+      <w:lvlJc w:val="left"/>
+      <w:pPr>
+        <w:tabs>
+          <w:tab w:val="num" w:pos="5040"/>
+        </w:tabs>
+        <w:ind w:left="5040" w:hanging="360"/>
+      </w:pPr>
+    </w:lvl>
+    <w:lvl w:ilvl="7" w:tentative="1">
+      <w:start w:val="1"/>
+      <w:numFmt w:val="decimal"/>
+      <w:lvlText w:val="%8."/>
+      <w:lvlJc w:val="left"/>
+      <w:pPr>
+        <w:tabs>
+          <w:tab w:val="num" w:pos="5760"/>
+        </w:tabs>
+        <w:ind w:left="5760" w:hanging="360"/>
+      </w:pPr>
+    </w:lvl>
+    <w:lvl w:ilvl="8" w:tentative="1">
+      <w:start w:val="1"/>
+      <w:numFmt w:val="decimal"/>
+      <w:lvlText w:val="%9."/>
+      <w:lvlJc w:val="left"/>
+      <w:pPr>
+        <w:tabs>
+          <w:tab w:val="num" w:pos="6480"/>
+        </w:tabs>
+        <w:ind w:left="6480" w:hanging="360"/>
+      </w:pPr>
+    </w:lvl>
+  </w:abstractNum>
+  <w:abstractNum w:abstractNumId="6" w15:restartNumberingAfterBreak="0">
     <w:nsid w:val="36022D9A"/>
     <w:multiLevelType w:val="multilevel"/>
     <w:tmpl w:val="4ABC9294"/>
@@ -9380,7 +11700,156 @@
       </w:rPr>
     </w:lvl>
   </w:abstractNum>
-  <w:abstractNum w:abstractNumId="6" w15:restartNumberingAfterBreak="0">
+  <w:abstractNum w:abstractNumId="7" w15:restartNumberingAfterBreak="0">
+    <w:nsid w:val="3D6B6F4B"/>
+    <w:multiLevelType w:val="multilevel"/>
+    <w:tmpl w:val="BA30438A"/>
+    <w:lvl w:ilvl="0">
+      <w:start w:val="1"/>
+      <w:numFmt w:val="bullet"/>
+      <w:lvlText w:val=""/>
+      <w:lvlJc w:val="left"/>
+      <w:pPr>
+        <w:tabs>
+          <w:tab w:val="num" w:pos="720"/>
+        </w:tabs>
+        <w:ind w:left="720" w:hanging="360"/>
+      </w:pPr>
+      <w:rPr>
+        <w:rFonts w:ascii="Symbol" w:hAnsi="Symbol" w:hint="default"/>
+        <w:sz w:val="20"/>
+      </w:rPr>
+    </w:lvl>
+    <w:lvl w:ilvl="1" w:tentative="1">
+      <w:start w:val="1"/>
+      <w:numFmt w:val="bullet"/>
+      <w:lvlText w:val="o"/>
+      <w:lvlJc w:val="left"/>
+      <w:pPr>
+        <w:tabs>
+          <w:tab w:val="num" w:pos="1440"/>
+        </w:tabs>
+        <w:ind w:left="1440" w:hanging="360"/>
+      </w:pPr>
+      <w:rPr>
+        <w:rFonts w:ascii="Courier New" w:hAnsi="Courier New" w:hint="default"/>
+        <w:sz w:val="20"/>
+      </w:rPr>
+    </w:lvl>
+    <w:lvl w:ilvl="2" w:tentative="1">
+      <w:start w:val="1"/>
+      <w:numFmt w:val="bullet"/>
+      <w:lvlText w:val=""/>
+      <w:lvlJc w:val="left"/>
+      <w:pPr>
+        <w:tabs>
+          <w:tab w:val="num" w:pos="2160"/>
+        </w:tabs>
+        <w:ind w:left="2160" w:hanging="360"/>
+      </w:pPr>
+      <w:rPr>
+        <w:rFonts w:ascii="Wingdings" w:hAnsi="Wingdings" w:hint="default"/>
+        <w:sz w:val="20"/>
+      </w:rPr>
+    </w:lvl>
+    <w:lvl w:ilvl="3" w:tentative="1">
+      <w:start w:val="1"/>
+      <w:numFmt w:val="bullet"/>
+      <w:lvlText w:val=""/>
+      <w:lvlJc w:val="left"/>
+      <w:pPr>
+        <w:tabs>
+          <w:tab w:val="num" w:pos="2880"/>
+        </w:tabs>
+        <w:ind w:left="2880" w:hanging="360"/>
+      </w:pPr>
+      <w:rPr>
+        <w:rFonts w:ascii="Wingdings" w:hAnsi="Wingdings" w:hint="default"/>
+        <w:sz w:val="20"/>
+      </w:rPr>
+    </w:lvl>
+    <w:lvl w:ilvl="4" w:tentative="1">
+      <w:start w:val="1"/>
+      <w:numFmt w:val="bullet"/>
+      <w:lvlText w:val=""/>
+      <w:lvlJc w:val="left"/>
+      <w:pPr>
+        <w:tabs>
+          <w:tab w:val="num" w:pos="3600"/>
+        </w:tabs>
+        <w:ind w:left="3600" w:hanging="360"/>
+      </w:pPr>
+      <w:rPr>
+        <w:rFonts w:ascii="Wingdings" w:hAnsi="Wingdings" w:hint="default"/>
+        <w:sz w:val="20"/>
+      </w:rPr>
+    </w:lvl>
+    <w:lvl w:ilvl="5" w:tentative="1">
+      <w:start w:val="1"/>
+      <w:numFmt w:val="bullet"/>
+      <w:lvlText w:val=""/>
+      <w:lvlJc w:val="left"/>
+      <w:pPr>
+        <w:tabs>
+          <w:tab w:val="num" w:pos="4320"/>
+        </w:tabs>
+        <w:ind w:left="4320" w:hanging="360"/>
+      </w:pPr>
+      <w:rPr>
+        <w:rFonts w:ascii="Wingdings" w:hAnsi="Wingdings" w:hint="default"/>
+        <w:sz w:val="20"/>
+      </w:rPr>
+    </w:lvl>
+    <w:lvl w:ilvl="6" w:tentative="1">
+      <w:start w:val="1"/>
+      <w:numFmt w:val="bullet"/>
+      <w:lvlText w:val=""/>
+      <w:lvlJc w:val="left"/>
+      <w:pPr>
+        <w:tabs>
+          <w:tab w:val="num" w:pos="5040"/>
+        </w:tabs>
+        <w:ind w:left="5040" w:hanging="360"/>
+      </w:pPr>
+      <w:rPr>
+        <w:rFonts w:ascii="Wingdings" w:hAnsi="Wingdings" w:hint="default"/>
+        <w:sz w:val="20"/>
+      </w:rPr>
+    </w:lvl>
+    <w:lvl w:ilvl="7" w:tentative="1">
+      <w:start w:val="1"/>
+      <w:numFmt w:val="bullet"/>
+      <w:lvlText w:val=""/>
+      <w:lvlJc w:val="left"/>
+      <w:pPr>
+        <w:tabs>
+          <w:tab w:val="num" w:pos="5760"/>
+        </w:tabs>
+        <w:ind w:left="5760" w:hanging="360"/>
+      </w:pPr>
+      <w:rPr>
+        <w:rFonts w:ascii="Wingdings" w:hAnsi="Wingdings" w:hint="default"/>
+        <w:sz w:val="20"/>
+      </w:rPr>
+    </w:lvl>
+    <w:lvl w:ilvl="8" w:tentative="1">
+      <w:start w:val="1"/>
+      <w:numFmt w:val="bullet"/>
+      <w:lvlText w:val=""/>
+      <w:lvlJc w:val="left"/>
+      <w:pPr>
+        <w:tabs>
+          <w:tab w:val="num" w:pos="6480"/>
+        </w:tabs>
+        <w:ind w:left="6480" w:hanging="360"/>
+      </w:pPr>
+      <w:rPr>
+        <w:rFonts w:ascii="Wingdings" w:hAnsi="Wingdings" w:hint="default"/>
+        <w:sz w:val="20"/>
+      </w:rPr>
+    </w:lvl>
+  </w:abstractNum>
+  <w:abstractNum w:abstractNumId="8" w15:restartNumberingAfterBreak="0">
     <w:nsid w:val="41BC1860"/>
     <w:multiLevelType w:val="multilevel"/>
     <w:tmpl w:val="BCC08242"/>
@@ -9497,7 +11966,7 @@
       </w:pPr>
     </w:lvl>
   </w:abstractNum>
-  <w:abstractNum w:abstractNumId="7" w15:restartNumberingAfterBreak="0">
+  <w:abstractNum w:abstractNumId="9" w15:restartNumberingAfterBreak="0">
     <w:nsid w:val="41FF1C36"/>
     <w:multiLevelType w:val="multilevel"/>
     <w:tmpl w:val="3F8081E0"/>
@@ -9613,7 +12082,7 @@
       </w:pPr>
     </w:lvl>
   </w:abstractNum>
-  <w:abstractNum w:abstractNumId="8" w15:restartNumberingAfterBreak="0">
+  <w:abstractNum w:abstractNumId="10" w15:restartNumberingAfterBreak="0">
     <w:nsid w:val="468478EB"/>
     <w:multiLevelType w:val="multilevel"/>
     <w:tmpl w:val="2FD8C214"/>
@@ -9726,7 +12195,7 @@
       </w:pPr>
     </w:lvl>
   </w:abstractNum>
-  <w:abstractNum w:abstractNumId="9" w15:restartNumberingAfterBreak="0">
+  <w:abstractNum w:abstractNumId="11" w15:restartNumberingAfterBreak="0">
     <w:nsid w:val="52456976"/>
     <w:multiLevelType w:val="multilevel"/>
     <w:tmpl w:val="649C48EE"/>
@@ -9875,7 +12344,7 @@
       </w:rPr>
     </w:lvl>
   </w:abstractNum>
-  <w:abstractNum w:abstractNumId="10" w15:restartNumberingAfterBreak="0">
+  <w:abstractNum w:abstractNumId="12" w15:restartNumberingAfterBreak="0">
     <w:nsid w:val="724B68D1"/>
     <w:multiLevelType w:val="multilevel"/>
     <w:tmpl w:val="F314EE8E"/>
@@ -10024,7 +12493,7 @@
       </w:rPr>
     </w:lvl>
   </w:abstractNum>
-  <w:abstractNum w:abstractNumId="11" w15:restartNumberingAfterBreak="0">
+  <w:abstractNum w:abstractNumId="13" w15:restartNumberingAfterBreak="0">
     <w:nsid w:val="75B60850"/>
     <w:multiLevelType w:val="multilevel"/>
     <w:tmpl w:val="2542C940"/>
@@ -10138,16 +12607,16 @@
     </w:lvl>
   </w:abstractNum>
   <w:num w:numId="1">
-    <w:abstractNumId w:val="5"/>
+    <w:abstractNumId w:val="6"/>
   </w:num>
   <w:num w:numId="2">
     <w:abstractNumId w:val="3"/>
   </w:num>
   <w:num w:numId="3">
-    <w:abstractNumId w:val="11"/>
+    <w:abstractNumId w:val="13"/>
   </w:num>
   <w:num w:numId="4">
-    <w:abstractNumId w:val="9"/>
+    <w:abstractNumId w:val="11"/>
   </w:num>
   <w:num w:numId="5">
     <w:abstractNumId w:val="4"/>
@@ -10159,18 +12628,24 @@
     <w:abstractNumId w:val="0"/>
   </w:num>
   <w:num w:numId="8">
-    <w:abstractNumId w:val="10"/>
+    <w:abstractNumId w:val="12"/>
   </w:num>
   <w:num w:numId="9">
-    <w:abstractNumId w:val="6"/>
+    <w:abstractNumId w:val="8"/>
   </w:num>
   <w:num w:numId="10">
-    <w:abstractNumId w:val="8"/>
+    <w:abstractNumId w:val="10"/>
   </w:num>
   <w:num w:numId="11">
     <w:abstractNumId w:val="1"/>
   </w:num>
   <w:num w:numId="12">
+    <w:abstractNumId w:val="9"/>
+  </w:num>
+  <w:num w:numId="13">
+    <w:abstractNumId w:val="5"/>
+  </w:num>
+  <w:num w:numId="14">
     <w:abstractNumId w:val="7"/>
   </w:num>
 </w:numbering>

</xml_diff>

<commit_message>
Base de datos - DB Relacionales - Unit 2 - Leccion 3 - Continuing
</commit_message>
<xml_diff>
--- a/BaseDeDatos/2.BasesDeDatosRelacionales/Unidad2/UNIDAD2.docx
+++ b/BaseDeDatos/2.BasesDeDatosRelacionales/Unidad2/UNIDAD2.docx
@@ -10509,6 +10509,170 @@
     </w:p>
     <w:p>
       <w:pPr>
+        <w:spacing w:before="100" w:beforeAutospacing="1" w:after="100" w:afterAutospacing="1" w:line="240" w:lineRule="auto"/>
+        <w:rPr>
+          <w:rFonts w:ascii="Arial" w:eastAsia="Times New Roman" w:hAnsi="Arial" w:cs="Arial"/>
+          <w:sz w:val="24"/>
+          <w:szCs w:val="24"/>
+        </w:rPr>
+      </w:pPr>
+      <w:r>
+        <w:rPr>
+          <w:rFonts w:ascii="Arial" w:eastAsia="Times New Roman" w:hAnsi="Arial" w:cs="Arial"/>
+          <w:sz w:val="24"/>
+          <w:szCs w:val="24"/>
+        </w:rPr>
+        <w:t>CONCAT</w:t>
+      </w:r>
+      <w:r>
+        <w:rPr>
+          <w:rFonts w:ascii="Arial" w:eastAsia="Times New Roman" w:hAnsi="Arial" w:cs="Arial"/>
+          <w:sz w:val="24"/>
+          <w:szCs w:val="24"/>
+        </w:rPr>
+        <w:t>()</w:t>
+      </w:r>
+    </w:p>
+    <w:p>
+      <w:pPr>
+        <w:spacing w:before="100" w:beforeAutospacing="1" w:after="100" w:afterAutospacing="1" w:line="240" w:lineRule="auto"/>
+        <w:rPr>
+          <w:rFonts w:ascii="Arial" w:eastAsia="Times New Roman" w:hAnsi="Arial" w:cs="Arial"/>
+          <w:sz w:val="24"/>
+          <w:szCs w:val="24"/>
+        </w:rPr>
+      </w:pPr>
+      <w:r>
+        <w:rPr>
+          <w:rFonts w:ascii="Arial" w:eastAsia="Times New Roman" w:hAnsi="Arial" w:cs="Arial"/>
+          <w:sz w:val="24"/>
+          <w:szCs w:val="24"/>
+        </w:rPr>
+        <w:t>UCASE</w:t>
+      </w:r>
+      <w:r>
+        <w:rPr>
+          <w:rFonts w:ascii="Arial" w:eastAsia="Times New Roman" w:hAnsi="Arial" w:cs="Arial"/>
+          <w:sz w:val="24"/>
+          <w:szCs w:val="24"/>
+        </w:rPr>
+        <w:t xml:space="preserve">() </w:t>
+      </w:r>
+      <w:r>
+        <w:rPr>
+          <w:rFonts w:ascii="Arial" w:eastAsia="Times New Roman" w:hAnsi="Arial" w:cs="Arial"/>
+          <w:sz w:val="24"/>
+          <w:szCs w:val="24"/>
+        </w:rPr>
+        <w:sym w:font="Wingdings" w:char="F0E0"/>
+      </w:r>
+      <w:r>
+        <w:rPr>
+          <w:rFonts w:ascii="Arial" w:eastAsia="Times New Roman" w:hAnsi="Arial" w:cs="Arial"/>
+          <w:sz w:val="24"/>
+          <w:szCs w:val="24"/>
+        </w:rPr>
+        <w:t xml:space="preserve"> Upper Case</w:t>
+      </w:r>
+    </w:p>
+    <w:p>
+      <w:pPr>
+        <w:spacing w:before="100" w:beforeAutospacing="1" w:after="100" w:afterAutospacing="1" w:line="240" w:lineRule="auto"/>
+        <w:rPr>
+          <w:rFonts w:ascii="Arial" w:eastAsia="Times New Roman" w:hAnsi="Arial" w:cs="Arial"/>
+          <w:sz w:val="24"/>
+          <w:szCs w:val="24"/>
+        </w:rPr>
+      </w:pPr>
+      <w:r>
+        <w:rPr>
+          <w:rFonts w:ascii="Arial" w:eastAsia="Times New Roman" w:hAnsi="Arial" w:cs="Arial"/>
+          <w:sz w:val="24"/>
+          <w:szCs w:val="24"/>
+        </w:rPr>
+        <w:t>TRIM()</w:t>
+      </w:r>
+    </w:p>
+    <w:p>
+      <w:pPr>
+        <w:spacing w:before="100" w:beforeAutospacing="1" w:after="100" w:afterAutospacing="1" w:line="240" w:lineRule="auto"/>
+        <w:rPr>
+          <w:rFonts w:ascii="Arial" w:eastAsia="Times New Roman" w:hAnsi="Arial" w:cs="Arial"/>
+          <w:sz w:val="24"/>
+          <w:szCs w:val="24"/>
+          <w:lang w:val="es-CR"/>
+        </w:rPr>
+      </w:pPr>
+      <w:r>
+        <w:rPr>
+          <w:rFonts w:ascii="Arial" w:eastAsia="Times New Roman" w:hAnsi="Arial" w:cs="Arial"/>
+          <w:sz w:val="24"/>
+          <w:szCs w:val="24"/>
+          <w:lang w:val="es-CR"/>
+        </w:rPr>
+        <w:t xml:space="preserve">IF( </w:t>
+      </w:r>
+      <w:proofErr w:type="spellStart"/>
+      <w:r>
+        <w:rPr>
+          <w:rFonts w:ascii="Arial" w:eastAsia="Times New Roman" w:hAnsi="Arial" w:cs="Arial"/>
+          <w:sz w:val="24"/>
+          <w:szCs w:val="24"/>
+          <w:lang w:val="es-CR"/>
+        </w:rPr>
+        <w:t>Condicion</w:t>
+      </w:r>
+      <w:proofErr w:type="spellEnd"/>
+      <w:r>
+        <w:rPr>
+          <w:rFonts w:ascii="Arial" w:eastAsia="Times New Roman" w:hAnsi="Arial" w:cs="Arial"/>
+          <w:sz w:val="24"/>
+          <w:szCs w:val="24"/>
+          <w:lang w:val="es-CR"/>
+        </w:rPr>
+        <w:t>, lo que se devuelve , lo que no es verdad)</w:t>
+      </w:r>
+    </w:p>
+    <w:p>
+      <w:pPr>
+        <w:spacing w:before="100" w:beforeAutospacing="1" w:after="100" w:afterAutospacing="1" w:line="240" w:lineRule="auto"/>
+        <w:rPr>
+          <w:rFonts w:ascii="Arial" w:eastAsia="Times New Roman" w:hAnsi="Arial" w:cs="Arial"/>
+          <w:sz w:val="24"/>
+          <w:szCs w:val="24"/>
+          <w:lang w:val="es-CR"/>
+        </w:rPr>
+      </w:pPr>
+      <w:r>
+        <w:rPr>
+          <w:rFonts w:ascii="Arial" w:eastAsia="Times New Roman" w:hAnsi="Arial" w:cs="Arial"/>
+          <w:sz w:val="24"/>
+          <w:szCs w:val="24"/>
+          <w:lang w:val="es-CR"/>
+        </w:rPr>
+        <w:t xml:space="preserve">MD5() </w:t>
+      </w:r>
+      <w:r>
+        <w:rPr>
+          <w:rFonts w:ascii="Arial" w:eastAsia="Times New Roman" w:hAnsi="Arial" w:cs="Arial"/>
+          <w:sz w:val="24"/>
+          <w:szCs w:val="24"/>
+          <w:lang w:val="es-CR"/>
+        </w:rPr>
+        <w:sym w:font="Wingdings" w:char="F0E0"/>
+      </w:r>
+      <w:r>
+        <w:rPr>
+          <w:rFonts w:ascii="Arial" w:eastAsia="Times New Roman" w:hAnsi="Arial" w:cs="Arial"/>
+          <w:sz w:val="24"/>
+          <w:szCs w:val="24"/>
+          <w:lang w:val="es-CR"/>
+        </w:rPr>
+        <w:t xml:space="preserve"> Criptográficos</w:t>
+      </w:r>
+    </w:p>
+    <w:p>
+      <w:pPr>
         <w:pStyle w:val="ListParagraph"/>
         <w:numPr>
           <w:ilvl w:val="1"/>
@@ -10533,6 +10697,1544 @@
     </w:p>
     <w:p>
       <w:pPr>
+        <w:pStyle w:val="NormalWeb"/>
+        <w:rPr>
+          <w:rFonts w:ascii="Arial" w:hAnsi="Arial" w:cs="Arial"/>
+          <w:b/>
+          <w:bCs/>
+          <w:lang w:val="es-CR"/>
+        </w:rPr>
+      </w:pPr>
+      <w:proofErr w:type="spellStart"/>
+      <w:r>
+        <w:rPr>
+          <w:rFonts w:ascii="Arial" w:hAnsi="Arial" w:cs="Arial"/>
+          <w:b/>
+          <w:bCs/>
+          <w:lang w:val="es-CR"/>
+        </w:rPr>
+        <w:t>Aprende</w:t>
+      </w:r>
+      <w:proofErr w:type="spellEnd"/>
+      <w:r>
+        <w:rPr>
+          <w:rFonts w:ascii="Arial" w:hAnsi="Arial" w:cs="Arial"/>
+          <w:b/>
+          <w:bCs/>
+          <w:lang w:val="es-CR"/>
+        </w:rPr>
+        <w:t xml:space="preserve"> </w:t>
+      </w:r>
+      <w:proofErr w:type="spellStart"/>
+      <w:r>
+        <w:rPr>
+          <w:rFonts w:ascii="Arial" w:hAnsi="Arial" w:cs="Arial"/>
+          <w:b/>
+          <w:bCs/>
+          <w:lang w:val="es-CR"/>
+        </w:rPr>
+        <w:t>haciendo</w:t>
+      </w:r>
+      <w:proofErr w:type="spellEnd"/>
+    </w:p>
+    <w:p>
+      <w:pPr>
+        <w:pStyle w:val="NormalWeb"/>
+        <w:jc w:val="center"/>
+        <w:rPr>
+          <w:rFonts w:ascii="Arial" w:hAnsi="Arial" w:cs="Arial"/>
+          <w:b/>
+          <w:bCs/>
+          <w:lang w:val="es-CR"/>
+        </w:rPr>
+      </w:pPr>
+      <w:r>
+        <w:rPr>
+          <w:rFonts w:ascii="Arial" w:hAnsi="Arial" w:cs="Arial"/>
+          <w:b/>
+          <w:bCs/>
+          <w:lang w:val="es-CR"/>
+        </w:rPr>
+        <w:t xml:space="preserve">Taller: Funciones de Manipulación de </w:t>
+      </w:r>
+      <w:proofErr w:type="spellStart"/>
+      <w:r>
+        <w:rPr>
+          <w:rFonts w:ascii="Arial" w:hAnsi="Arial" w:cs="Arial"/>
+          <w:b/>
+          <w:bCs/>
+          <w:lang w:val="es-CR"/>
+        </w:rPr>
+        <w:t>String</w:t>
+      </w:r>
+      <w:proofErr w:type="spellEnd"/>
+    </w:p>
+    <w:p>
+      <w:pPr>
+        <w:pStyle w:val="NormalWeb"/>
+        <w:rPr>
+          <w:rFonts w:ascii="Arial" w:hAnsi="Arial" w:cs="Arial"/>
+        </w:rPr>
+      </w:pPr>
+      <w:r>
+        <w:rPr>
+          <w:rFonts w:ascii="Arial" w:hAnsi="Arial" w:cs="Arial"/>
+          <w:lang w:val="es-CR"/>
+        </w:rPr>
+        <w:t xml:space="preserve">¡Bienvenido! En este taller seguimos practicando con las funciones predefinidas de MySQL. En este caso tenemos la tabla personajes del </w:t>
+      </w:r>
+      <w:proofErr w:type="spellStart"/>
+      <w:r>
+        <w:rPr>
+          <w:rFonts w:ascii="Arial" w:hAnsi="Arial" w:cs="Arial"/>
+          <w:lang w:val="es-CR"/>
+        </w:rPr>
+        <w:t>guión</w:t>
+      </w:r>
+      <w:proofErr w:type="spellEnd"/>
+      <w:r>
+        <w:rPr>
+          <w:rFonts w:ascii="Arial" w:hAnsi="Arial" w:cs="Arial"/>
+          <w:lang w:val="es-CR"/>
+        </w:rPr>
+        <w:t xml:space="preserve"> de una nueva película. </w:t>
+      </w:r>
+      <w:r>
+        <w:rPr>
+          <w:rFonts w:ascii="Arial" w:hAnsi="Arial" w:cs="Arial"/>
+        </w:rPr>
+        <w:t xml:space="preserve">A </w:t>
+      </w:r>
+      <w:proofErr w:type="spellStart"/>
+      <w:r>
+        <w:rPr>
+          <w:rFonts w:ascii="Arial" w:hAnsi="Arial" w:cs="Arial"/>
+        </w:rPr>
+        <w:t>continuación</w:t>
+      </w:r>
+      <w:proofErr w:type="spellEnd"/>
+      <w:r>
+        <w:rPr>
+          <w:rFonts w:ascii="Arial" w:hAnsi="Arial" w:cs="Arial"/>
+        </w:rPr>
+        <w:t xml:space="preserve"> </w:t>
+      </w:r>
+      <w:proofErr w:type="spellStart"/>
+      <w:r>
+        <w:rPr>
+          <w:rFonts w:ascii="Arial" w:hAnsi="Arial" w:cs="Arial"/>
+        </w:rPr>
+        <w:t>te</w:t>
+      </w:r>
+      <w:proofErr w:type="spellEnd"/>
+      <w:r>
+        <w:rPr>
+          <w:rFonts w:ascii="Arial" w:hAnsi="Arial" w:cs="Arial"/>
+        </w:rPr>
+        <w:t xml:space="preserve"> </w:t>
+      </w:r>
+      <w:proofErr w:type="spellStart"/>
+      <w:r>
+        <w:rPr>
+          <w:rFonts w:ascii="Arial" w:hAnsi="Arial" w:cs="Arial"/>
+        </w:rPr>
+        <w:t>mostramos</w:t>
+      </w:r>
+      <w:proofErr w:type="spellEnd"/>
+      <w:r>
+        <w:rPr>
+          <w:rFonts w:ascii="Arial" w:hAnsi="Arial" w:cs="Arial"/>
+        </w:rPr>
+        <w:t xml:space="preserve"> la </w:t>
+      </w:r>
+      <w:proofErr w:type="spellStart"/>
+      <w:r>
+        <w:rPr>
+          <w:rFonts w:ascii="Arial" w:hAnsi="Arial" w:cs="Arial"/>
+        </w:rPr>
+        <w:t>tabla</w:t>
+      </w:r>
+      <w:proofErr w:type="spellEnd"/>
+      <w:r>
+        <w:rPr>
+          <w:rFonts w:ascii="Arial" w:hAnsi="Arial" w:cs="Arial"/>
+        </w:rPr>
+        <w:t xml:space="preserve"> </w:t>
+      </w:r>
+      <w:proofErr w:type="spellStart"/>
+      <w:r>
+        <w:rPr>
+          <w:rFonts w:ascii="Arial" w:hAnsi="Arial" w:cs="Arial"/>
+        </w:rPr>
+        <w:t>personajes</w:t>
+      </w:r>
+      <w:proofErr w:type="spellEnd"/>
+      <w:r>
+        <w:rPr>
+          <w:rFonts w:ascii="Arial" w:hAnsi="Arial" w:cs="Arial"/>
+        </w:rPr>
+        <w:t xml:space="preserve">: </w:t>
+      </w:r>
+    </w:p>
+    <w:p>
+      <w:pPr>
+        <w:rPr>
+          <w:rFonts w:ascii="Arial" w:hAnsi="Arial" w:cs="Arial"/>
+          <w:sz w:val="24"/>
+          <w:szCs w:val="24"/>
+        </w:rPr>
+      </w:pPr>
+      <w:r>
+        <w:rPr>
+          <w:rFonts w:ascii="Arial" w:hAnsi="Arial" w:cs="Arial"/>
+          <w:noProof/>
+          <w:sz w:val="24"/>
+          <w:szCs w:val="24"/>
+        </w:rPr>
+        <w:drawing>
+          <wp:inline distT="0" distB="0" distL="0" distR="0" wp14:anchorId="2BFAB6C8" wp14:editId="7F4CE463">
+            <wp:extent cx="3917950" cy="3713261"/>
+            <wp:effectExtent l="0" t="0" r="6350" b="1905"/>
+            <wp:docPr id="16" name="Picture 16"/>
+            <wp:cNvGraphicFramePr>
+              <a:graphicFrameLocks xmlns:a="http://schemas.openxmlformats.org/drawingml/2006/main" noChangeAspect="1"/>
+            </wp:cNvGraphicFramePr>
+            <a:graphic xmlns:a="http://schemas.openxmlformats.org/drawingml/2006/main">
+              <a:graphicData uri="http://schemas.openxmlformats.org/drawingml/2006/picture">
+                <pic:pic xmlns:pic="http://schemas.openxmlformats.org/drawingml/2006/picture">
+                  <pic:nvPicPr>
+                    <pic:cNvPr id="0" name="Picture 27"/>
+                    <pic:cNvPicPr>
+                      <a:picLocks noChangeAspect="1" noChangeArrowheads="1"/>
+                    </pic:cNvPicPr>
+                  </pic:nvPicPr>
+                  <pic:blipFill>
+                    <a:blip r:embed="rId24" cstate="print">
+                      <a:extLst>
+                        <a:ext uri="{28A0092B-C50C-407E-A947-70E740481C1C}">
+                          <a14:useLocalDpi xmlns:a14="http://schemas.microsoft.com/office/drawing/2010/main" val="0"/>
+                        </a:ext>
+                      </a:extLst>
+                    </a:blip>
+                    <a:srcRect/>
+                    <a:stretch>
+                      <a:fillRect/>
+                    </a:stretch>
+                  </pic:blipFill>
+                  <pic:spPr bwMode="auto">
+                    <a:xfrm>
+                      <a:off x="0" y="0"/>
+                      <a:ext cx="3934565" cy="3729008"/>
+                    </a:xfrm>
+                    <a:prstGeom prst="rect">
+                      <a:avLst/>
+                    </a:prstGeom>
+                    <a:noFill/>
+                    <a:ln>
+                      <a:noFill/>
+                    </a:ln>
+                  </pic:spPr>
+                </pic:pic>
+              </a:graphicData>
+            </a:graphic>
+          </wp:inline>
+        </w:drawing>
+      </w:r>
+    </w:p>
+    <w:p>
+      <w:pPr>
+        <w:pStyle w:val="NormalWeb"/>
+        <w:rPr>
+          <w:rFonts w:ascii="Arial" w:hAnsi="Arial" w:cs="Arial"/>
+          <w:b/>
+          <w:bCs/>
+          <w:lang w:val="es-CR"/>
+        </w:rPr>
+      </w:pPr>
+      <w:r>
+        <w:rPr>
+          <w:rFonts w:ascii="Arial" w:hAnsi="Arial" w:cs="Arial"/>
+          <w:b/>
+          <w:bCs/>
+          <w:lang w:val="es-CR"/>
+        </w:rPr>
+        <w:lastRenderedPageBreak/>
+        <w:t>Meta</w:t>
+      </w:r>
+    </w:p>
+    <w:p>
+      <w:pPr>
+        <w:pStyle w:val="NormalWeb"/>
+        <w:rPr>
+          <w:rFonts w:ascii="Arial" w:hAnsi="Arial" w:cs="Arial"/>
+          <w:lang w:val="es-CR"/>
+        </w:rPr>
+      </w:pPr>
+      <w:r>
+        <w:rPr>
+          <w:rFonts w:ascii="Arial" w:hAnsi="Arial" w:cs="Arial"/>
+          <w:lang w:val="es-CR"/>
+        </w:rPr>
+        <w:t xml:space="preserve">Para practicar con las funciones de </w:t>
+      </w:r>
+      <w:proofErr w:type="spellStart"/>
+      <w:r>
+        <w:rPr>
+          <w:rFonts w:ascii="Arial" w:hAnsi="Arial" w:cs="Arial"/>
+          <w:lang w:val="es-CR"/>
+        </w:rPr>
+        <w:t>String</w:t>
+      </w:r>
+      <w:proofErr w:type="spellEnd"/>
+      <w:r>
+        <w:rPr>
+          <w:rFonts w:ascii="Arial" w:hAnsi="Arial" w:cs="Arial"/>
+          <w:lang w:val="es-CR"/>
+        </w:rPr>
+        <w:t xml:space="preserve"> debes crear una tabla con la estructura anterior e insertar varios registros para tu control. Luego realiza las siguientes consultas: </w:t>
+      </w:r>
+    </w:p>
+    <w:p>
+      <w:pPr>
+        <w:numPr>
+          <w:ilvl w:val="0"/>
+          <w:numId w:val="15"/>
+        </w:numPr>
+        <w:spacing w:before="100" w:beforeAutospacing="1" w:after="100" w:afterAutospacing="1" w:line="240" w:lineRule="auto"/>
+        <w:rPr>
+          <w:rFonts w:ascii="Arial" w:hAnsi="Arial" w:cs="Arial"/>
+          <w:sz w:val="24"/>
+          <w:szCs w:val="24"/>
+          <w:lang w:val="es-CR"/>
+        </w:rPr>
+      </w:pPr>
+      <w:r>
+        <w:rPr>
+          <w:rFonts w:ascii="Arial" w:hAnsi="Arial" w:cs="Arial"/>
+          <w:sz w:val="24"/>
+          <w:szCs w:val="24"/>
+          <w:lang w:val="es-CR"/>
+        </w:rPr>
+        <w:t xml:space="preserve">Consulta un campo </w:t>
+      </w:r>
+      <w:proofErr w:type="spellStart"/>
+      <w:r>
+        <w:rPr>
+          <w:rFonts w:ascii="Arial" w:hAnsi="Arial" w:cs="Arial"/>
+          <w:sz w:val="24"/>
+          <w:szCs w:val="24"/>
+          <w:lang w:val="es-CR"/>
+        </w:rPr>
+        <w:t>nombre_completo</w:t>
+      </w:r>
+      <w:proofErr w:type="spellEnd"/>
+      <w:r>
+        <w:rPr>
+          <w:rFonts w:ascii="Arial" w:hAnsi="Arial" w:cs="Arial"/>
+          <w:sz w:val="24"/>
+          <w:szCs w:val="24"/>
+          <w:lang w:val="es-CR"/>
+        </w:rPr>
+        <w:t xml:space="preserve"> que contenga (</w:t>
+      </w:r>
+      <w:proofErr w:type="spellStart"/>
+      <w:r>
+        <w:rPr>
+          <w:rFonts w:ascii="Arial" w:hAnsi="Arial" w:cs="Arial"/>
+          <w:sz w:val="24"/>
+          <w:szCs w:val="24"/>
+          <w:lang w:val="es-CR"/>
+        </w:rPr>
+        <w:t>primer_nombre</w:t>
+      </w:r>
+      <w:proofErr w:type="spellEnd"/>
+      <w:r>
+        <w:rPr>
+          <w:rFonts w:ascii="Arial" w:hAnsi="Arial" w:cs="Arial"/>
+          <w:sz w:val="24"/>
+          <w:szCs w:val="24"/>
+          <w:lang w:val="es-CR"/>
+        </w:rPr>
+        <w:t xml:space="preserve">, </w:t>
+      </w:r>
+      <w:proofErr w:type="spellStart"/>
+      <w:r>
+        <w:rPr>
+          <w:rFonts w:ascii="Arial" w:hAnsi="Arial" w:cs="Arial"/>
+          <w:sz w:val="24"/>
+          <w:szCs w:val="24"/>
+          <w:lang w:val="es-CR"/>
+        </w:rPr>
+        <w:t>segundo_nombre</w:t>
+      </w:r>
+      <w:proofErr w:type="spellEnd"/>
+      <w:r>
+        <w:rPr>
+          <w:rFonts w:ascii="Arial" w:hAnsi="Arial" w:cs="Arial"/>
+          <w:sz w:val="24"/>
+          <w:szCs w:val="24"/>
+          <w:lang w:val="es-CR"/>
+        </w:rPr>
+        <w:t xml:space="preserve">, </w:t>
+      </w:r>
+      <w:proofErr w:type="spellStart"/>
+      <w:r>
+        <w:rPr>
+          <w:rFonts w:ascii="Arial" w:hAnsi="Arial" w:cs="Arial"/>
+          <w:sz w:val="24"/>
+          <w:szCs w:val="24"/>
+          <w:lang w:val="es-CR"/>
+        </w:rPr>
+        <w:t>primer_apellido</w:t>
+      </w:r>
+      <w:proofErr w:type="spellEnd"/>
+      <w:r>
+        <w:rPr>
+          <w:rFonts w:ascii="Arial" w:hAnsi="Arial" w:cs="Arial"/>
+          <w:sz w:val="24"/>
+          <w:szCs w:val="24"/>
+          <w:lang w:val="es-CR"/>
+        </w:rPr>
+        <w:t xml:space="preserve"> y segundo apellido).</w:t>
+      </w:r>
+    </w:p>
+    <w:p>
+      <w:pPr>
+        <w:numPr>
+          <w:ilvl w:val="0"/>
+          <w:numId w:val="15"/>
+        </w:numPr>
+        <w:spacing w:before="100" w:beforeAutospacing="1" w:after="100" w:afterAutospacing="1" w:line="240" w:lineRule="auto"/>
+        <w:rPr>
+          <w:rFonts w:ascii="Arial" w:hAnsi="Arial" w:cs="Arial"/>
+          <w:sz w:val="24"/>
+          <w:szCs w:val="24"/>
+          <w:lang w:val="es-CR"/>
+        </w:rPr>
+      </w:pPr>
+      <w:r>
+        <w:rPr>
+          <w:rFonts w:ascii="Arial" w:hAnsi="Arial" w:cs="Arial"/>
+          <w:sz w:val="24"/>
+          <w:szCs w:val="24"/>
+          <w:lang w:val="es-CR"/>
+        </w:rPr>
+        <w:t xml:space="preserve">Consulta un campo llamado </w:t>
+      </w:r>
+      <w:proofErr w:type="spellStart"/>
+      <w:r>
+        <w:rPr>
+          <w:rFonts w:ascii="Arial" w:hAnsi="Arial" w:cs="Arial"/>
+          <w:sz w:val="24"/>
+          <w:szCs w:val="24"/>
+          <w:lang w:val="es-CR"/>
+        </w:rPr>
+        <w:t>descripcion_buena</w:t>
+      </w:r>
+      <w:proofErr w:type="spellEnd"/>
+      <w:r>
+        <w:rPr>
+          <w:rFonts w:ascii="Arial" w:hAnsi="Arial" w:cs="Arial"/>
+          <w:sz w:val="24"/>
+          <w:szCs w:val="24"/>
+          <w:lang w:val="es-CR"/>
+        </w:rPr>
+        <w:t xml:space="preserve"> que sea la descripción, pero de su contenido reemplaza todas las ocurrencias de la palabra “Yes” por la palabra “Sí”.</w:t>
+      </w:r>
+    </w:p>
+    <w:p>
+      <w:pPr>
+        <w:numPr>
+          <w:ilvl w:val="0"/>
+          <w:numId w:val="15"/>
+        </w:numPr>
+        <w:spacing w:before="100" w:beforeAutospacing="1" w:after="100" w:afterAutospacing="1" w:line="240" w:lineRule="auto"/>
+        <w:rPr>
+          <w:rFonts w:ascii="Arial" w:hAnsi="Arial" w:cs="Arial"/>
+          <w:sz w:val="24"/>
+          <w:szCs w:val="24"/>
+          <w:lang w:val="es-CR"/>
+        </w:rPr>
+      </w:pPr>
+      <w:r>
+        <w:rPr>
+          <w:rFonts w:ascii="Arial" w:hAnsi="Arial" w:cs="Arial"/>
+          <w:sz w:val="24"/>
+          <w:szCs w:val="24"/>
+          <w:lang w:val="es-CR"/>
+        </w:rPr>
+        <w:t xml:space="preserve">Consulta los apodos, pero con las siguientes condiciones: </w:t>
+      </w:r>
+    </w:p>
+    <w:p>
+      <w:pPr>
+        <w:numPr>
+          <w:ilvl w:val="1"/>
+          <w:numId w:val="15"/>
+        </w:numPr>
+        <w:spacing w:before="100" w:beforeAutospacing="1" w:after="100" w:afterAutospacing="1" w:line="240" w:lineRule="auto"/>
+        <w:rPr>
+          <w:rFonts w:ascii="Arial" w:hAnsi="Arial" w:cs="Arial"/>
+          <w:sz w:val="24"/>
+          <w:szCs w:val="24"/>
+          <w:lang w:val="es-CR"/>
+        </w:rPr>
+      </w:pPr>
+      <w:r>
+        <w:rPr>
+          <w:rFonts w:ascii="Arial" w:hAnsi="Arial" w:cs="Arial"/>
+          <w:sz w:val="24"/>
+          <w:szCs w:val="24"/>
+          <w:lang w:val="es-CR"/>
+        </w:rPr>
+        <w:t>El apodo debe devolverse en minúscula.</w:t>
+      </w:r>
+    </w:p>
+    <w:p>
+      <w:pPr>
+        <w:numPr>
+          <w:ilvl w:val="1"/>
+          <w:numId w:val="15"/>
+        </w:numPr>
+        <w:spacing w:before="100" w:beforeAutospacing="1" w:after="100" w:afterAutospacing="1" w:line="240" w:lineRule="auto"/>
+        <w:rPr>
+          <w:rFonts w:ascii="Arial" w:hAnsi="Arial" w:cs="Arial"/>
+          <w:sz w:val="24"/>
+          <w:szCs w:val="24"/>
+          <w:lang w:val="es-CR"/>
+        </w:rPr>
+      </w:pPr>
+      <w:r>
+        <w:rPr>
+          <w:rFonts w:ascii="Arial" w:hAnsi="Arial" w:cs="Arial"/>
+          <w:sz w:val="24"/>
+          <w:szCs w:val="24"/>
+          <w:lang w:val="es-CR"/>
+        </w:rPr>
+        <w:t>Si el apodo es NULL devolver “N/A”. Nota que esto lo puedes hacer con un condicional IF.</w:t>
+      </w:r>
+    </w:p>
+    <w:p>
+      <w:pPr>
+        <w:pStyle w:val="NormalWeb"/>
+        <w:rPr>
+          <w:rFonts w:ascii="Arial" w:hAnsi="Arial" w:cs="Arial"/>
+          <w:b/>
+          <w:bCs/>
+        </w:rPr>
+      </w:pPr>
+      <w:r>
+        <w:rPr>
+          <w:rFonts w:ascii="Arial" w:hAnsi="Arial" w:cs="Arial"/>
+          <w:b/>
+          <w:bCs/>
+        </w:rPr>
+        <w:t xml:space="preserve">Puntos de </w:t>
+      </w:r>
+      <w:proofErr w:type="spellStart"/>
+      <w:r>
+        <w:rPr>
+          <w:rFonts w:ascii="Arial" w:hAnsi="Arial" w:cs="Arial"/>
+          <w:b/>
+          <w:bCs/>
+        </w:rPr>
+        <w:t>verificación</w:t>
+      </w:r>
+      <w:proofErr w:type="spellEnd"/>
+    </w:p>
+    <w:p>
+      <w:pPr>
+        <w:pStyle w:val="NormalWeb"/>
+        <w:rPr>
+          <w:rFonts w:ascii="Arial" w:hAnsi="Arial" w:cs="Arial"/>
+          <w:lang w:val="es-CR"/>
+        </w:rPr>
+      </w:pPr>
+      <w:r>
+        <w:rPr>
+          <w:rFonts w:ascii="Arial" w:hAnsi="Arial" w:cs="Arial"/>
+          <w:lang w:val="es-CR"/>
+        </w:rPr>
+        <w:t xml:space="preserve">Para confirmar que tu experiencia ha sido llevada a cabo con éxito, revisa los siguientes puntos: </w:t>
+      </w:r>
+    </w:p>
+    <w:p>
+      <w:pPr>
+        <w:pStyle w:val="ListParagraph"/>
+        <w:numPr>
+          <w:ilvl w:val="0"/>
+          <w:numId w:val="16"/>
+        </w:numPr>
+        <w:spacing w:before="100" w:beforeAutospacing="1" w:after="100" w:afterAutospacing="1" w:line="240" w:lineRule="auto"/>
+        <w:rPr>
+          <w:rFonts w:ascii="Arial" w:hAnsi="Arial" w:cs="Arial"/>
+          <w:sz w:val="24"/>
+          <w:szCs w:val="24"/>
+          <w:lang w:val="es-CR"/>
+        </w:rPr>
+      </w:pPr>
+      <w:r>
+        <w:rPr>
+          <w:rFonts w:ascii="Arial" w:hAnsi="Arial" w:cs="Arial"/>
+          <w:sz w:val="24"/>
+          <w:szCs w:val="24"/>
+          <w:lang w:val="es-CR"/>
+        </w:rPr>
+        <w:t xml:space="preserve">Verifica la tabla: puedes usar la consulta </w:t>
+      </w:r>
+      <w:r>
+        <w:rPr>
+          <w:rStyle w:val="HTMLCode"/>
+          <w:rFonts w:ascii="Arial" w:eastAsiaTheme="majorEastAsia" w:hAnsi="Arial" w:cs="Arial"/>
+          <w:sz w:val="24"/>
+          <w:szCs w:val="24"/>
+          <w:lang w:val="es-CR"/>
+        </w:rPr>
+        <w:t>SHOW TABLES</w:t>
+      </w:r>
+      <w:r>
+        <w:rPr>
+          <w:rFonts w:ascii="Arial" w:hAnsi="Arial" w:cs="Arial"/>
+          <w:sz w:val="24"/>
+          <w:szCs w:val="24"/>
+          <w:lang w:val="es-CR"/>
+        </w:rPr>
+        <w:t xml:space="preserve"> para ver la tabla personajes, usando el terminal </w:t>
+      </w:r>
+    </w:p>
+    <w:p>
+      <w:pPr>
+        <w:numPr>
+          <w:ilvl w:val="0"/>
+          <w:numId w:val="16"/>
+        </w:numPr>
+        <w:spacing w:before="100" w:beforeAutospacing="1" w:after="100" w:afterAutospacing="1" w:line="240" w:lineRule="auto"/>
+        <w:rPr>
+          <w:rFonts w:ascii="Arial" w:hAnsi="Arial" w:cs="Arial"/>
+          <w:sz w:val="24"/>
+          <w:szCs w:val="24"/>
+          <w:lang w:val="es-CR"/>
+        </w:rPr>
+      </w:pPr>
+      <w:r>
+        <w:rPr>
+          <w:rFonts w:ascii="Arial" w:hAnsi="Arial" w:cs="Arial"/>
+          <w:sz w:val="24"/>
+          <w:szCs w:val="24"/>
+          <w:lang w:val="es-CR"/>
+        </w:rPr>
+        <w:t>Ingresa datos: crea registros con valores diferentes para cada uno de los campos</w:t>
+      </w:r>
+    </w:p>
+    <w:p>
+      <w:pPr>
+        <w:numPr>
+          <w:ilvl w:val="0"/>
+          <w:numId w:val="16"/>
+        </w:numPr>
+        <w:spacing w:before="100" w:beforeAutospacing="1" w:after="100" w:afterAutospacing="1" w:line="240" w:lineRule="auto"/>
+        <w:rPr>
+          <w:rFonts w:ascii="Arial" w:hAnsi="Arial" w:cs="Arial"/>
+          <w:sz w:val="24"/>
+          <w:szCs w:val="24"/>
+          <w:lang w:val="es-CR"/>
+        </w:rPr>
+      </w:pPr>
+      <w:r>
+        <w:rPr>
+          <w:rFonts w:ascii="Arial" w:hAnsi="Arial" w:cs="Arial"/>
+          <w:sz w:val="24"/>
+          <w:szCs w:val="24"/>
+          <w:lang w:val="es-CR"/>
+        </w:rPr>
+        <w:t>Nombre completo: Verifica que tu consulta coincida con la concatenación de los nombres</w:t>
+      </w:r>
+    </w:p>
+    <w:p>
+      <w:pPr>
+        <w:numPr>
+          <w:ilvl w:val="0"/>
+          <w:numId w:val="16"/>
+        </w:numPr>
+        <w:spacing w:before="100" w:beforeAutospacing="1" w:after="100" w:afterAutospacing="1" w:line="240" w:lineRule="auto"/>
+        <w:rPr>
+          <w:rFonts w:ascii="Arial" w:hAnsi="Arial" w:cs="Arial"/>
+          <w:sz w:val="24"/>
+          <w:szCs w:val="24"/>
+          <w:lang w:val="es-CR"/>
+        </w:rPr>
+      </w:pPr>
+      <w:r>
+        <w:rPr>
+          <w:rFonts w:ascii="Arial" w:hAnsi="Arial" w:cs="Arial"/>
+          <w:sz w:val="24"/>
+          <w:szCs w:val="24"/>
+          <w:lang w:val="es-CR"/>
+        </w:rPr>
+        <w:t>Descripción buena: Asegúrate que las descripciones tienen la palabra “Yes” y verifica que cuando haces la consulta efectivamente se reemplazan.</w:t>
+      </w:r>
+    </w:p>
+    <w:p>
+      <w:pPr>
+        <w:numPr>
+          <w:ilvl w:val="0"/>
+          <w:numId w:val="16"/>
+        </w:numPr>
+        <w:spacing w:before="100" w:beforeAutospacing="1" w:after="100" w:afterAutospacing="1" w:line="240" w:lineRule="auto"/>
+        <w:rPr>
+          <w:rFonts w:ascii="Arial" w:hAnsi="Arial" w:cs="Arial"/>
+          <w:sz w:val="24"/>
+          <w:szCs w:val="24"/>
+          <w:lang w:val="es-CR"/>
+        </w:rPr>
+      </w:pPr>
+      <w:r>
+        <w:rPr>
+          <w:rFonts w:ascii="Arial" w:hAnsi="Arial" w:cs="Arial"/>
+          <w:sz w:val="24"/>
+          <w:szCs w:val="24"/>
+          <w:lang w:val="es-CR"/>
+        </w:rPr>
+        <w:t>Apodos: Crea apodos con algunas letras en mayúsculas y otros vacíos, luego al hacer la consulta revisa que se devuelvan en minúsculas o “N/A” cuando aplique.</w:t>
+      </w:r>
+    </w:p>
+    <w:p>
+      <w:pPr>
+        <w:spacing w:after="0"/>
+        <w:rPr>
+          <w:rFonts w:ascii="Arial" w:hAnsi="Arial" w:cs="Arial"/>
+          <w:sz w:val="24"/>
+          <w:szCs w:val="24"/>
+          <w:lang w:val="es-CR"/>
+        </w:rPr>
+      </w:pPr>
+    </w:p>
+    <w:p>
+      <w:pPr>
+        <w:pStyle w:val="NormalWeb"/>
+        <w:rPr>
+          <w:rFonts w:ascii="Arial" w:hAnsi="Arial" w:cs="Arial"/>
+          <w:lang w:val="es-CR"/>
+        </w:rPr>
+      </w:pPr>
+      <w:r>
+        <w:rPr>
+          <w:rFonts w:ascii="Arial" w:hAnsi="Arial" w:cs="Arial"/>
+          <w:lang w:val="es-CR"/>
+        </w:rPr>
+        <w:t xml:space="preserve">Esperamos hayas disfrutado de la actividad, pero sobre todo que hayas aprendido a usar las correspondientes funciones predefinidas de MySQL. </w:t>
+      </w:r>
+    </w:p>
+    <w:p>
+      <w:pPr>
+        <w:spacing w:before="100" w:beforeAutospacing="1" w:after="100" w:afterAutospacing="1" w:line="240" w:lineRule="auto"/>
+        <w:rPr>
+          <w:rFonts w:ascii="Arial" w:eastAsia="Times New Roman" w:hAnsi="Arial" w:cs="Arial"/>
+          <w:sz w:val="24"/>
+          <w:szCs w:val="24"/>
+          <w:lang w:val="es-CR"/>
+        </w:rPr>
+      </w:pPr>
+      <w:r>
+        <w:rPr>
+          <w:rFonts w:ascii="Arial" w:eastAsia="Times New Roman" w:hAnsi="Arial" w:cs="Arial"/>
+          <w:sz w:val="24"/>
+          <w:szCs w:val="24"/>
+          <w:lang w:val="es-CR"/>
+        </w:rPr>
+        <w:t>Solución:</w:t>
+      </w:r>
+    </w:p>
+    <w:p>
+      <w:pPr>
+        <w:spacing w:after="0" w:line="240" w:lineRule="auto"/>
+        <w:rPr>
+          <w:rFonts w:ascii="Courier New" w:eastAsia="Times New Roman" w:hAnsi="Courier New" w:cs="Courier New"/>
+          <w:sz w:val="20"/>
+          <w:szCs w:val="20"/>
+          <w:lang w:val="es-CR"/>
+        </w:rPr>
+      </w:pPr>
+      <w:r>
+        <w:rPr>
+          <w:rFonts w:ascii="Courier New" w:eastAsia="Times New Roman" w:hAnsi="Courier New" w:cs="Courier New"/>
+          <w:sz w:val="20"/>
+          <w:szCs w:val="20"/>
+          <w:lang w:val="es-CR"/>
+        </w:rPr>
+        <w:t xml:space="preserve">INSERT INTO </w:t>
+      </w:r>
+      <w:proofErr w:type="spellStart"/>
+      <w:r>
+        <w:rPr>
+          <w:rFonts w:ascii="Courier New" w:eastAsia="Times New Roman" w:hAnsi="Courier New" w:cs="Courier New"/>
+          <w:sz w:val="20"/>
+          <w:szCs w:val="20"/>
+          <w:lang w:val="es-CR"/>
+        </w:rPr>
+        <w:t>taller.personajes</w:t>
+      </w:r>
+      <w:proofErr w:type="spellEnd"/>
+      <w:r>
+        <w:rPr>
+          <w:rFonts w:ascii="Courier New" w:eastAsia="Times New Roman" w:hAnsi="Courier New" w:cs="Courier New"/>
+          <w:sz w:val="20"/>
+          <w:szCs w:val="20"/>
+          <w:lang w:val="es-CR"/>
+        </w:rPr>
+        <w:t xml:space="preserve"> VALUES (</w:t>
+      </w:r>
+      <w:proofErr w:type="spellStart"/>
+      <w:r>
+        <w:rPr>
+          <w:rFonts w:ascii="Courier New" w:eastAsia="Times New Roman" w:hAnsi="Courier New" w:cs="Courier New"/>
+          <w:sz w:val="20"/>
+          <w:szCs w:val="20"/>
+          <w:lang w:val="es-CR"/>
+        </w:rPr>
+        <w:t>null</w:t>
+      </w:r>
+      <w:proofErr w:type="spellEnd"/>
+      <w:r>
+        <w:rPr>
+          <w:rFonts w:ascii="Courier New" w:eastAsia="Times New Roman" w:hAnsi="Courier New" w:cs="Courier New"/>
+          <w:sz w:val="20"/>
+          <w:szCs w:val="20"/>
+          <w:lang w:val="es-CR"/>
+        </w:rPr>
+        <w:t>,'</w:t>
+      </w:r>
+      <w:proofErr w:type="spellStart"/>
+      <w:r>
+        <w:rPr>
+          <w:rFonts w:ascii="Courier New" w:eastAsia="Times New Roman" w:hAnsi="Courier New" w:cs="Courier New"/>
+          <w:sz w:val="20"/>
+          <w:szCs w:val="20"/>
+          <w:lang w:val="es-CR"/>
+        </w:rPr>
+        <w:t>Jose','Rodrigo','Sancho','Castro','Presente</w:t>
+      </w:r>
+      <w:proofErr w:type="spellEnd"/>
+      <w:r>
+        <w:rPr>
+          <w:rFonts w:ascii="Courier New" w:eastAsia="Times New Roman" w:hAnsi="Courier New" w:cs="Courier New"/>
+          <w:sz w:val="20"/>
+          <w:szCs w:val="20"/>
+          <w:lang w:val="es-CR"/>
+        </w:rPr>
+        <w:t xml:space="preserve"> siempre en la cocina','</w:t>
+      </w:r>
+      <w:proofErr w:type="spellStart"/>
+      <w:r>
+        <w:rPr>
+          <w:rFonts w:ascii="Courier New" w:eastAsia="Times New Roman" w:hAnsi="Courier New" w:cs="Courier New"/>
+          <w:sz w:val="20"/>
+          <w:szCs w:val="20"/>
+          <w:lang w:val="es-CR"/>
+        </w:rPr>
+        <w:t>Igo</w:t>
+      </w:r>
+      <w:proofErr w:type="spellEnd"/>
+      <w:r>
+        <w:rPr>
+          <w:rFonts w:ascii="Courier New" w:eastAsia="Times New Roman" w:hAnsi="Courier New" w:cs="Courier New"/>
+          <w:sz w:val="20"/>
+          <w:szCs w:val="20"/>
+          <w:lang w:val="es-CR"/>
+        </w:rPr>
+        <w:t>');</w:t>
+      </w:r>
+    </w:p>
+    <w:p>
+      <w:pPr>
+        <w:spacing w:after="0" w:line="240" w:lineRule="auto"/>
+        <w:rPr>
+          <w:rFonts w:ascii="Courier New" w:eastAsia="Times New Roman" w:hAnsi="Courier New" w:cs="Courier New"/>
+          <w:sz w:val="20"/>
+          <w:szCs w:val="20"/>
+          <w:lang w:val="es-CR"/>
+        </w:rPr>
+      </w:pPr>
+      <w:r>
+        <w:rPr>
+          <w:rFonts w:ascii="Courier New" w:eastAsia="Times New Roman" w:hAnsi="Courier New" w:cs="Courier New"/>
+          <w:sz w:val="20"/>
+          <w:szCs w:val="20"/>
+          <w:lang w:val="es-CR"/>
+        </w:rPr>
+        <w:t xml:space="preserve">INSERT INTO </w:t>
+      </w:r>
+      <w:proofErr w:type="spellStart"/>
+      <w:r>
+        <w:rPr>
+          <w:rFonts w:ascii="Courier New" w:eastAsia="Times New Roman" w:hAnsi="Courier New" w:cs="Courier New"/>
+          <w:sz w:val="20"/>
+          <w:szCs w:val="20"/>
+          <w:lang w:val="es-CR"/>
+        </w:rPr>
+        <w:t>taller.personajes</w:t>
+      </w:r>
+      <w:proofErr w:type="spellEnd"/>
+      <w:r>
+        <w:rPr>
+          <w:rFonts w:ascii="Courier New" w:eastAsia="Times New Roman" w:hAnsi="Courier New" w:cs="Courier New"/>
+          <w:sz w:val="20"/>
+          <w:szCs w:val="20"/>
+          <w:lang w:val="es-CR"/>
+        </w:rPr>
+        <w:t xml:space="preserve"> VALUES (</w:t>
+      </w:r>
+      <w:proofErr w:type="spellStart"/>
+      <w:r>
+        <w:rPr>
+          <w:rFonts w:ascii="Courier New" w:eastAsia="Times New Roman" w:hAnsi="Courier New" w:cs="Courier New"/>
+          <w:sz w:val="20"/>
+          <w:szCs w:val="20"/>
+          <w:lang w:val="es-CR"/>
+        </w:rPr>
+        <w:t>null</w:t>
+      </w:r>
+      <w:proofErr w:type="spellEnd"/>
+      <w:r>
+        <w:rPr>
+          <w:rFonts w:ascii="Courier New" w:eastAsia="Times New Roman" w:hAnsi="Courier New" w:cs="Courier New"/>
+          <w:sz w:val="20"/>
+          <w:szCs w:val="20"/>
+          <w:lang w:val="es-CR"/>
+        </w:rPr>
+        <w:t>,'Fabiola','María','</w:t>
+      </w:r>
+      <w:proofErr w:type="spellStart"/>
+      <w:r>
+        <w:rPr>
+          <w:rFonts w:ascii="Courier New" w:eastAsia="Times New Roman" w:hAnsi="Courier New" w:cs="Courier New"/>
+          <w:sz w:val="20"/>
+          <w:szCs w:val="20"/>
+          <w:lang w:val="es-CR"/>
+        </w:rPr>
+        <w:t>Sanchez</w:t>
+      </w:r>
+      <w:proofErr w:type="spellEnd"/>
+      <w:r>
+        <w:rPr>
+          <w:rFonts w:ascii="Courier New" w:eastAsia="Times New Roman" w:hAnsi="Courier New" w:cs="Courier New"/>
+          <w:sz w:val="20"/>
+          <w:szCs w:val="20"/>
+          <w:lang w:val="es-CR"/>
+        </w:rPr>
+        <w:t>','</w:t>
+      </w:r>
+      <w:proofErr w:type="spellStart"/>
+      <w:r>
+        <w:rPr>
+          <w:rFonts w:ascii="Courier New" w:eastAsia="Times New Roman" w:hAnsi="Courier New" w:cs="Courier New"/>
+          <w:sz w:val="20"/>
+          <w:szCs w:val="20"/>
+          <w:lang w:val="es-CR"/>
+        </w:rPr>
+        <w:t>Rodríguez','Es</w:t>
+      </w:r>
+      <w:proofErr w:type="spellEnd"/>
+      <w:r>
+        <w:rPr>
+          <w:rFonts w:ascii="Courier New" w:eastAsia="Times New Roman" w:hAnsi="Courier New" w:cs="Courier New"/>
+          <w:sz w:val="20"/>
+          <w:szCs w:val="20"/>
+          <w:lang w:val="es-CR"/>
+        </w:rPr>
+        <w:t xml:space="preserve"> una </w:t>
+      </w:r>
+      <w:proofErr w:type="spellStart"/>
+      <w:r>
+        <w:rPr>
+          <w:rFonts w:ascii="Courier New" w:eastAsia="Times New Roman" w:hAnsi="Courier New" w:cs="Courier New"/>
+          <w:sz w:val="20"/>
+          <w:szCs w:val="20"/>
+          <w:lang w:val="es-CR"/>
+        </w:rPr>
+        <w:t>sirvienta','Machi</w:t>
+      </w:r>
+      <w:proofErr w:type="spellEnd"/>
+      <w:r>
+        <w:rPr>
+          <w:rFonts w:ascii="Courier New" w:eastAsia="Times New Roman" w:hAnsi="Courier New" w:cs="Courier New"/>
+          <w:sz w:val="20"/>
+          <w:szCs w:val="20"/>
+          <w:lang w:val="es-CR"/>
+        </w:rPr>
+        <w:t>');</w:t>
+      </w:r>
+    </w:p>
+    <w:p>
+      <w:pPr>
+        <w:spacing w:after="0" w:line="240" w:lineRule="auto"/>
+        <w:rPr>
+          <w:rFonts w:ascii="Courier New" w:eastAsia="Times New Roman" w:hAnsi="Courier New" w:cs="Courier New"/>
+          <w:sz w:val="20"/>
+          <w:szCs w:val="20"/>
+          <w:lang w:val="es-CR"/>
+        </w:rPr>
+      </w:pPr>
+      <w:r>
+        <w:rPr>
+          <w:rFonts w:ascii="Courier New" w:eastAsia="Times New Roman" w:hAnsi="Courier New" w:cs="Courier New"/>
+          <w:sz w:val="20"/>
+          <w:szCs w:val="20"/>
+          <w:lang w:val="es-CR"/>
+        </w:rPr>
+        <w:t xml:space="preserve">INSERT INTO </w:t>
+      </w:r>
+      <w:proofErr w:type="spellStart"/>
+      <w:r>
+        <w:rPr>
+          <w:rFonts w:ascii="Courier New" w:eastAsia="Times New Roman" w:hAnsi="Courier New" w:cs="Courier New"/>
+          <w:sz w:val="20"/>
+          <w:szCs w:val="20"/>
+          <w:lang w:val="es-CR"/>
+        </w:rPr>
+        <w:t>taller.personajes</w:t>
+      </w:r>
+      <w:proofErr w:type="spellEnd"/>
+      <w:r>
+        <w:rPr>
+          <w:rFonts w:ascii="Courier New" w:eastAsia="Times New Roman" w:hAnsi="Courier New" w:cs="Courier New"/>
+          <w:sz w:val="20"/>
+          <w:szCs w:val="20"/>
+          <w:lang w:val="es-CR"/>
+        </w:rPr>
+        <w:t xml:space="preserve"> VALUES (</w:t>
+      </w:r>
+      <w:proofErr w:type="spellStart"/>
+      <w:r>
+        <w:rPr>
+          <w:rFonts w:ascii="Courier New" w:eastAsia="Times New Roman" w:hAnsi="Courier New" w:cs="Courier New"/>
+          <w:sz w:val="20"/>
+          <w:szCs w:val="20"/>
+          <w:lang w:val="es-CR"/>
+        </w:rPr>
+        <w:t>null</w:t>
+      </w:r>
+      <w:proofErr w:type="spellEnd"/>
+      <w:r>
+        <w:rPr>
+          <w:rFonts w:ascii="Courier New" w:eastAsia="Times New Roman" w:hAnsi="Courier New" w:cs="Courier New"/>
+          <w:sz w:val="20"/>
+          <w:szCs w:val="20"/>
+          <w:lang w:val="es-CR"/>
+        </w:rPr>
+        <w:t>,'</w:t>
+      </w:r>
+      <w:proofErr w:type="spellStart"/>
+      <w:r>
+        <w:rPr>
+          <w:rFonts w:ascii="Courier New" w:eastAsia="Times New Roman" w:hAnsi="Courier New" w:cs="Courier New"/>
+          <w:sz w:val="20"/>
+          <w:szCs w:val="20"/>
+          <w:lang w:val="es-CR"/>
+        </w:rPr>
+        <w:t>Raul</w:t>
+      </w:r>
+      <w:proofErr w:type="spellEnd"/>
+      <w:r>
+        <w:rPr>
+          <w:rFonts w:ascii="Courier New" w:eastAsia="Times New Roman" w:hAnsi="Courier New" w:cs="Courier New"/>
+          <w:sz w:val="20"/>
+          <w:szCs w:val="20"/>
+          <w:lang w:val="es-CR"/>
+        </w:rPr>
+        <w:t>','</w:t>
+      </w:r>
+      <w:proofErr w:type="spellStart"/>
+      <w:r>
+        <w:rPr>
+          <w:rFonts w:ascii="Courier New" w:eastAsia="Times New Roman" w:hAnsi="Courier New" w:cs="Courier New"/>
+          <w:sz w:val="20"/>
+          <w:szCs w:val="20"/>
+          <w:lang w:val="es-CR"/>
+        </w:rPr>
+        <w:t>Fabricio','Solórzano','Tarantino','Le</w:t>
+      </w:r>
+      <w:proofErr w:type="spellEnd"/>
+      <w:r>
+        <w:rPr>
+          <w:rFonts w:ascii="Courier New" w:eastAsia="Times New Roman" w:hAnsi="Courier New" w:cs="Courier New"/>
+          <w:sz w:val="20"/>
+          <w:szCs w:val="20"/>
+          <w:lang w:val="es-CR"/>
+        </w:rPr>
+        <w:t xml:space="preserve"> gusta el Futbol','</w:t>
+      </w:r>
+      <w:proofErr w:type="spellStart"/>
+      <w:r>
+        <w:rPr>
+          <w:rFonts w:ascii="Courier New" w:eastAsia="Times New Roman" w:hAnsi="Courier New" w:cs="Courier New"/>
+          <w:sz w:val="20"/>
+          <w:szCs w:val="20"/>
+          <w:lang w:val="es-CR"/>
+        </w:rPr>
+        <w:t>Ichio</w:t>
+      </w:r>
+      <w:proofErr w:type="spellEnd"/>
+      <w:r>
+        <w:rPr>
+          <w:rFonts w:ascii="Courier New" w:eastAsia="Times New Roman" w:hAnsi="Courier New" w:cs="Courier New"/>
+          <w:sz w:val="20"/>
+          <w:szCs w:val="20"/>
+          <w:lang w:val="es-CR"/>
+        </w:rPr>
+        <w:t>');</w:t>
+      </w:r>
+    </w:p>
+    <w:p>
+      <w:pPr>
+        <w:spacing w:after="0" w:line="240" w:lineRule="auto"/>
+        <w:rPr>
+          <w:rFonts w:ascii="Courier New" w:eastAsia="Times New Roman" w:hAnsi="Courier New" w:cs="Courier New"/>
+          <w:sz w:val="20"/>
+          <w:szCs w:val="20"/>
+          <w:lang w:val="es-CR"/>
+        </w:rPr>
+      </w:pPr>
+      <w:r>
+        <w:rPr>
+          <w:rFonts w:ascii="Courier New" w:eastAsia="Times New Roman" w:hAnsi="Courier New" w:cs="Courier New"/>
+          <w:sz w:val="20"/>
+          <w:szCs w:val="20"/>
+          <w:lang w:val="es-CR"/>
+        </w:rPr>
+        <w:lastRenderedPageBreak/>
+        <w:t xml:space="preserve">INSERT INTO </w:t>
+      </w:r>
+      <w:proofErr w:type="spellStart"/>
+      <w:r>
+        <w:rPr>
+          <w:rFonts w:ascii="Courier New" w:eastAsia="Times New Roman" w:hAnsi="Courier New" w:cs="Courier New"/>
+          <w:sz w:val="20"/>
+          <w:szCs w:val="20"/>
+          <w:lang w:val="es-CR"/>
+        </w:rPr>
+        <w:t>taller.personajes</w:t>
+      </w:r>
+      <w:proofErr w:type="spellEnd"/>
+      <w:r>
+        <w:rPr>
+          <w:rFonts w:ascii="Courier New" w:eastAsia="Times New Roman" w:hAnsi="Courier New" w:cs="Courier New"/>
+          <w:sz w:val="20"/>
+          <w:szCs w:val="20"/>
+          <w:lang w:val="es-CR"/>
+        </w:rPr>
+        <w:t xml:space="preserve"> VALUES (</w:t>
+      </w:r>
+      <w:proofErr w:type="spellStart"/>
+      <w:r>
+        <w:rPr>
+          <w:rFonts w:ascii="Courier New" w:eastAsia="Times New Roman" w:hAnsi="Courier New" w:cs="Courier New"/>
+          <w:sz w:val="20"/>
+          <w:szCs w:val="20"/>
+          <w:lang w:val="es-CR"/>
+        </w:rPr>
+        <w:t>null</w:t>
+      </w:r>
+      <w:proofErr w:type="spellEnd"/>
+      <w:r>
+        <w:rPr>
+          <w:rFonts w:ascii="Courier New" w:eastAsia="Times New Roman" w:hAnsi="Courier New" w:cs="Courier New"/>
+          <w:sz w:val="20"/>
+          <w:szCs w:val="20"/>
+          <w:lang w:val="es-CR"/>
+        </w:rPr>
+        <w:t>,'</w:t>
+      </w:r>
+      <w:proofErr w:type="spellStart"/>
+      <w:r>
+        <w:rPr>
+          <w:rFonts w:ascii="Courier New" w:eastAsia="Times New Roman" w:hAnsi="Courier New" w:cs="Courier New"/>
+          <w:sz w:val="20"/>
+          <w:szCs w:val="20"/>
+          <w:lang w:val="es-CR"/>
+        </w:rPr>
+        <w:t>María','Jose','Miranda','Salas','Es</w:t>
+      </w:r>
+      <w:proofErr w:type="spellEnd"/>
+      <w:r>
+        <w:rPr>
+          <w:rFonts w:ascii="Courier New" w:eastAsia="Times New Roman" w:hAnsi="Courier New" w:cs="Courier New"/>
+          <w:sz w:val="20"/>
+          <w:szCs w:val="20"/>
+          <w:lang w:val="es-CR"/>
+        </w:rPr>
+        <w:t xml:space="preserve"> una persona </w:t>
+      </w:r>
+      <w:proofErr w:type="spellStart"/>
+      <w:r>
+        <w:rPr>
+          <w:rFonts w:ascii="Courier New" w:eastAsia="Times New Roman" w:hAnsi="Courier New" w:cs="Courier New"/>
+          <w:sz w:val="20"/>
+          <w:szCs w:val="20"/>
+          <w:lang w:val="es-CR"/>
+        </w:rPr>
+        <w:t>intelectual','Mira</w:t>
+      </w:r>
+      <w:proofErr w:type="spellEnd"/>
+      <w:r>
+        <w:rPr>
+          <w:rFonts w:ascii="Courier New" w:eastAsia="Times New Roman" w:hAnsi="Courier New" w:cs="Courier New"/>
+          <w:sz w:val="20"/>
+          <w:szCs w:val="20"/>
+          <w:lang w:val="es-CR"/>
+        </w:rPr>
+        <w:t>');</w:t>
+      </w:r>
+    </w:p>
+    <w:p>
+      <w:pPr>
+        <w:spacing w:after="0" w:line="240" w:lineRule="auto"/>
+        <w:rPr>
+          <w:rFonts w:ascii="Courier New" w:eastAsia="Times New Roman" w:hAnsi="Courier New" w:cs="Courier New"/>
+          <w:sz w:val="20"/>
+          <w:szCs w:val="20"/>
+          <w:lang w:val="es-CR"/>
+        </w:rPr>
+      </w:pPr>
+    </w:p>
+    <w:p>
+      <w:pPr>
+        <w:spacing w:after="0" w:line="240" w:lineRule="auto"/>
+        <w:rPr>
+          <w:rFonts w:ascii="Courier New" w:eastAsia="Times New Roman" w:hAnsi="Courier New" w:cs="Courier New"/>
+          <w:sz w:val="20"/>
+          <w:szCs w:val="20"/>
+          <w:lang w:val="es-CR"/>
+        </w:rPr>
+      </w:pPr>
+      <w:r>
+        <w:rPr>
+          <w:rFonts w:ascii="Courier New" w:eastAsia="Times New Roman" w:hAnsi="Courier New" w:cs="Courier New"/>
+          <w:sz w:val="20"/>
+          <w:szCs w:val="20"/>
+          <w:lang w:val="es-CR"/>
+        </w:rPr>
+        <w:t>SELECT CONCAT(</w:t>
+      </w:r>
+      <w:proofErr w:type="spellStart"/>
+      <w:r>
+        <w:rPr>
+          <w:rFonts w:ascii="Courier New" w:eastAsia="Times New Roman" w:hAnsi="Courier New" w:cs="Courier New"/>
+          <w:sz w:val="20"/>
+          <w:szCs w:val="20"/>
+          <w:lang w:val="es-CR"/>
+        </w:rPr>
+        <w:t>primer_nombre</w:t>
+      </w:r>
+      <w:proofErr w:type="spellEnd"/>
+      <w:r>
+        <w:rPr>
+          <w:rFonts w:ascii="Courier New" w:eastAsia="Times New Roman" w:hAnsi="Courier New" w:cs="Courier New"/>
+          <w:sz w:val="20"/>
+          <w:szCs w:val="20"/>
+          <w:lang w:val="es-CR"/>
+        </w:rPr>
+        <w:t>,' ',</w:t>
+      </w:r>
+      <w:proofErr w:type="spellStart"/>
+      <w:r>
+        <w:rPr>
+          <w:rFonts w:ascii="Courier New" w:eastAsia="Times New Roman" w:hAnsi="Courier New" w:cs="Courier New"/>
+          <w:sz w:val="20"/>
+          <w:szCs w:val="20"/>
+          <w:lang w:val="es-CR"/>
+        </w:rPr>
+        <w:t>segundo_nombre</w:t>
+      </w:r>
+      <w:proofErr w:type="spellEnd"/>
+      <w:r>
+        <w:rPr>
+          <w:rFonts w:ascii="Courier New" w:eastAsia="Times New Roman" w:hAnsi="Courier New" w:cs="Courier New"/>
+          <w:sz w:val="20"/>
+          <w:szCs w:val="20"/>
+          <w:lang w:val="es-CR"/>
+        </w:rPr>
+        <w:t>,' ',</w:t>
+      </w:r>
+      <w:proofErr w:type="spellStart"/>
+      <w:r>
+        <w:rPr>
+          <w:rFonts w:ascii="Courier New" w:eastAsia="Times New Roman" w:hAnsi="Courier New" w:cs="Courier New"/>
+          <w:sz w:val="20"/>
+          <w:szCs w:val="20"/>
+          <w:lang w:val="es-CR"/>
+        </w:rPr>
+        <w:t>primer_appelido</w:t>
+      </w:r>
+      <w:proofErr w:type="spellEnd"/>
+      <w:r>
+        <w:rPr>
+          <w:rFonts w:ascii="Courier New" w:eastAsia="Times New Roman" w:hAnsi="Courier New" w:cs="Courier New"/>
+          <w:sz w:val="20"/>
+          <w:szCs w:val="20"/>
+          <w:lang w:val="es-CR"/>
+        </w:rPr>
+        <w:t>,' ',</w:t>
+      </w:r>
+      <w:proofErr w:type="spellStart"/>
+      <w:r>
+        <w:rPr>
+          <w:rFonts w:ascii="Courier New" w:eastAsia="Times New Roman" w:hAnsi="Courier New" w:cs="Courier New"/>
+          <w:sz w:val="20"/>
+          <w:szCs w:val="20"/>
+          <w:lang w:val="es-CR"/>
+        </w:rPr>
+        <w:t>segundo_apellido</w:t>
+      </w:r>
+      <w:proofErr w:type="spellEnd"/>
+      <w:r>
+        <w:rPr>
+          <w:rFonts w:ascii="Courier New" w:eastAsia="Times New Roman" w:hAnsi="Courier New" w:cs="Courier New"/>
+          <w:sz w:val="20"/>
+          <w:szCs w:val="20"/>
+          <w:lang w:val="es-CR"/>
+        </w:rPr>
+        <w:t xml:space="preserve">) </w:t>
+      </w:r>
+      <w:proofErr w:type="spellStart"/>
+      <w:r>
+        <w:rPr>
+          <w:rFonts w:ascii="Courier New" w:eastAsia="Times New Roman" w:hAnsi="Courier New" w:cs="Courier New"/>
+          <w:sz w:val="20"/>
+          <w:szCs w:val="20"/>
+          <w:lang w:val="es-CR"/>
+        </w:rPr>
+        <w:t>nombre_completo</w:t>
+      </w:r>
+      <w:proofErr w:type="spellEnd"/>
+      <w:r>
+        <w:rPr>
+          <w:rFonts w:ascii="Courier New" w:eastAsia="Times New Roman" w:hAnsi="Courier New" w:cs="Courier New"/>
+          <w:sz w:val="20"/>
+          <w:szCs w:val="20"/>
+          <w:lang w:val="es-CR"/>
+        </w:rPr>
+        <w:t xml:space="preserve"> FROM </w:t>
+      </w:r>
+      <w:proofErr w:type="spellStart"/>
+      <w:r>
+        <w:rPr>
+          <w:rFonts w:ascii="Courier New" w:eastAsia="Times New Roman" w:hAnsi="Courier New" w:cs="Courier New"/>
+          <w:sz w:val="20"/>
+          <w:szCs w:val="20"/>
+          <w:lang w:val="es-CR"/>
+        </w:rPr>
+        <w:t>taller.personajes</w:t>
+      </w:r>
+      <w:proofErr w:type="spellEnd"/>
+      <w:r>
+        <w:rPr>
+          <w:rFonts w:ascii="Courier New" w:eastAsia="Times New Roman" w:hAnsi="Courier New" w:cs="Courier New"/>
+          <w:sz w:val="20"/>
+          <w:szCs w:val="20"/>
+          <w:lang w:val="es-CR"/>
+        </w:rPr>
+        <w:t>;</w:t>
+      </w:r>
+    </w:p>
+    <w:p>
+      <w:pPr>
+        <w:spacing w:after="0" w:line="240" w:lineRule="auto"/>
+        <w:rPr>
+          <w:rFonts w:ascii="Courier New" w:eastAsia="Times New Roman" w:hAnsi="Courier New" w:cs="Courier New"/>
+          <w:sz w:val="20"/>
+          <w:szCs w:val="20"/>
+          <w:lang w:val="es-CR"/>
+        </w:rPr>
+      </w:pPr>
+    </w:p>
+    <w:p>
+      <w:pPr>
+        <w:spacing w:after="0" w:line="240" w:lineRule="auto"/>
+        <w:rPr>
+          <w:rFonts w:ascii="Courier New" w:eastAsia="Times New Roman" w:hAnsi="Courier New" w:cs="Courier New"/>
+          <w:sz w:val="20"/>
+          <w:szCs w:val="20"/>
+          <w:lang w:val="es-CR"/>
+        </w:rPr>
+      </w:pPr>
+      <w:r>
+        <w:rPr>
+          <w:rFonts w:ascii="Courier New" w:eastAsia="Times New Roman" w:hAnsi="Courier New" w:cs="Courier New"/>
+          <w:sz w:val="20"/>
+          <w:szCs w:val="20"/>
+          <w:lang w:val="es-CR"/>
+        </w:rPr>
+        <w:t>SELECT REPLACE(</w:t>
+      </w:r>
+      <w:proofErr w:type="spellStart"/>
+      <w:r>
+        <w:rPr>
+          <w:rFonts w:ascii="Courier New" w:eastAsia="Times New Roman" w:hAnsi="Courier New" w:cs="Courier New"/>
+          <w:sz w:val="20"/>
+          <w:szCs w:val="20"/>
+          <w:lang w:val="es-CR"/>
+        </w:rPr>
+        <w:t>descripcion</w:t>
+      </w:r>
+      <w:proofErr w:type="spellEnd"/>
+      <w:r>
+        <w:rPr>
+          <w:rFonts w:ascii="Courier New" w:eastAsia="Times New Roman" w:hAnsi="Courier New" w:cs="Courier New"/>
+          <w:sz w:val="20"/>
+          <w:szCs w:val="20"/>
+          <w:lang w:val="es-CR"/>
+        </w:rPr>
+        <w:t>,'</w:t>
+      </w:r>
+      <w:proofErr w:type="spellStart"/>
+      <w:r>
+        <w:rPr>
+          <w:rFonts w:ascii="Courier New" w:eastAsia="Times New Roman" w:hAnsi="Courier New" w:cs="Courier New"/>
+          <w:sz w:val="20"/>
+          <w:szCs w:val="20"/>
+          <w:lang w:val="es-CR"/>
+        </w:rPr>
+        <w:t>Yes','Sí</w:t>
+      </w:r>
+      <w:proofErr w:type="spellEnd"/>
+      <w:r>
+        <w:rPr>
+          <w:rFonts w:ascii="Courier New" w:eastAsia="Times New Roman" w:hAnsi="Courier New" w:cs="Courier New"/>
+          <w:sz w:val="20"/>
+          <w:szCs w:val="20"/>
+          <w:lang w:val="es-CR"/>
+        </w:rPr>
+        <w:t xml:space="preserve">') FROM </w:t>
+      </w:r>
+      <w:proofErr w:type="spellStart"/>
+      <w:r>
+        <w:rPr>
+          <w:rFonts w:ascii="Courier New" w:eastAsia="Times New Roman" w:hAnsi="Courier New" w:cs="Courier New"/>
+          <w:sz w:val="20"/>
+          <w:szCs w:val="20"/>
+          <w:lang w:val="es-CR"/>
+        </w:rPr>
+        <w:t>taller.personajes</w:t>
+      </w:r>
+      <w:proofErr w:type="spellEnd"/>
+      <w:r>
+        <w:rPr>
+          <w:rFonts w:ascii="Courier New" w:eastAsia="Times New Roman" w:hAnsi="Courier New" w:cs="Courier New"/>
+          <w:sz w:val="20"/>
+          <w:szCs w:val="20"/>
+          <w:lang w:val="es-CR"/>
+        </w:rPr>
+        <w:t>;</w:t>
+      </w:r>
+    </w:p>
+    <w:p>
+      <w:pPr>
+        <w:spacing w:after="0" w:line="240" w:lineRule="auto"/>
+        <w:rPr>
+          <w:rFonts w:ascii="Courier New" w:eastAsia="Times New Roman" w:hAnsi="Courier New" w:cs="Courier New"/>
+          <w:sz w:val="20"/>
+          <w:szCs w:val="20"/>
+          <w:lang w:val="es-CR"/>
+        </w:rPr>
+      </w:pPr>
+    </w:p>
+    <w:p>
+      <w:pPr>
+        <w:spacing w:after="0" w:line="240" w:lineRule="auto"/>
+        <w:rPr>
+          <w:rFonts w:ascii="Courier New" w:eastAsia="Times New Roman" w:hAnsi="Courier New" w:cs="Courier New"/>
+          <w:sz w:val="20"/>
+          <w:szCs w:val="20"/>
+        </w:rPr>
+      </w:pPr>
+      <w:r>
+        <w:rPr>
+          <w:rFonts w:ascii="Courier New" w:eastAsia="Times New Roman" w:hAnsi="Courier New" w:cs="Courier New"/>
+          <w:sz w:val="20"/>
+          <w:szCs w:val="20"/>
+        </w:rPr>
+        <w:t>SELECT IF(</w:t>
+      </w:r>
+      <w:proofErr w:type="spellStart"/>
+      <w:r>
+        <w:rPr>
+          <w:rFonts w:ascii="Courier New" w:eastAsia="Times New Roman" w:hAnsi="Courier New" w:cs="Courier New"/>
+          <w:sz w:val="20"/>
+          <w:szCs w:val="20"/>
+        </w:rPr>
+        <w:t>apodo</w:t>
+      </w:r>
+      <w:proofErr w:type="spellEnd"/>
+      <w:r>
+        <w:rPr>
+          <w:rFonts w:ascii="Courier New" w:eastAsia="Times New Roman" w:hAnsi="Courier New" w:cs="Courier New"/>
+          <w:sz w:val="20"/>
+          <w:szCs w:val="20"/>
+        </w:rPr>
+        <w:t xml:space="preserve"> IS NULL,'N/A',LCASE(</w:t>
+      </w:r>
+      <w:proofErr w:type="spellStart"/>
+      <w:r>
+        <w:rPr>
+          <w:rFonts w:ascii="Courier New" w:eastAsia="Times New Roman" w:hAnsi="Courier New" w:cs="Courier New"/>
+          <w:sz w:val="20"/>
+          <w:szCs w:val="20"/>
+        </w:rPr>
+        <w:t>apodo</w:t>
+      </w:r>
+      <w:proofErr w:type="spellEnd"/>
+      <w:r>
+        <w:rPr>
+          <w:rFonts w:ascii="Courier New" w:eastAsia="Times New Roman" w:hAnsi="Courier New" w:cs="Courier New"/>
+          <w:sz w:val="20"/>
+          <w:szCs w:val="20"/>
+        </w:rPr>
+        <w:t xml:space="preserve">)) FROM </w:t>
+      </w:r>
+      <w:proofErr w:type="spellStart"/>
+      <w:r>
+        <w:rPr>
+          <w:rFonts w:ascii="Courier New" w:eastAsia="Times New Roman" w:hAnsi="Courier New" w:cs="Courier New"/>
+          <w:sz w:val="20"/>
+          <w:szCs w:val="20"/>
+        </w:rPr>
+        <w:t>taller.personajes</w:t>
+      </w:r>
+      <w:proofErr w:type="spellEnd"/>
+      <w:r>
+        <w:rPr>
+          <w:rFonts w:ascii="Courier New" w:eastAsia="Times New Roman" w:hAnsi="Courier New" w:cs="Courier New"/>
+          <w:sz w:val="20"/>
+          <w:szCs w:val="20"/>
+        </w:rPr>
+        <w:t>;</w:t>
+      </w:r>
+      <w:bookmarkStart w:id="0" w:name="_GoBack"/>
+      <w:bookmarkEnd w:id="0"/>
+    </w:p>
+    <w:p>
+      <w:pPr>
+        <w:spacing w:before="100" w:beforeAutospacing="1" w:after="100" w:afterAutospacing="1" w:line="240" w:lineRule="auto"/>
+        <w:rPr>
+          <w:rFonts w:ascii="Arial" w:eastAsia="Times New Roman" w:hAnsi="Arial" w:cs="Arial"/>
+          <w:sz w:val="24"/>
+          <w:szCs w:val="24"/>
+        </w:rPr>
+      </w:pPr>
+    </w:p>
+    <w:p>
+      <w:pPr>
+        <w:spacing w:before="100" w:beforeAutospacing="1" w:after="100" w:afterAutospacing="1" w:line="240" w:lineRule="auto"/>
+        <w:rPr>
+          <w:rFonts w:ascii="Arial" w:eastAsia="Times New Roman" w:hAnsi="Arial" w:cs="Arial"/>
+          <w:sz w:val="24"/>
+          <w:szCs w:val="24"/>
+        </w:rPr>
+      </w:pPr>
+    </w:p>
+    <w:p>
+      <w:pPr>
         <w:pStyle w:val="ListParagraph"/>
         <w:numPr>
           <w:ilvl w:val="1"/>
@@ -10632,8 +12334,6 @@
           <w:szCs w:val="24"/>
         </w:rPr>
       </w:pPr>
-      <w:bookmarkStart w:id="0" w:name="_GoBack"/>
-      <w:bookmarkEnd w:id="0"/>
       <w:r>
         <w:rPr>
           <w:rFonts w:ascii="Arial" w:eastAsia="Times New Roman" w:hAnsi="Arial" w:cs="Arial"/>
@@ -10936,6 +12636,123 @@
     </w:lvl>
   </w:abstractNum>
   <w:abstractNum w:abstractNumId="1" w15:restartNumberingAfterBreak="0">
+    <w:nsid w:val="0CB06648"/>
+    <w:multiLevelType w:val="multilevel"/>
+    <w:tmpl w:val="5FE2E2A8"/>
+    <w:lvl w:ilvl="0">
+      <w:start w:val="1"/>
+      <w:numFmt w:val="decimal"/>
+      <w:lvlText w:val="%1."/>
+      <w:lvlJc w:val="left"/>
+      <w:pPr>
+        <w:tabs>
+          <w:tab w:val="num" w:pos="720"/>
+        </w:tabs>
+        <w:ind w:left="720" w:hanging="360"/>
+      </w:pPr>
+    </w:lvl>
+    <w:lvl w:ilvl="1">
+      <w:start w:val="1"/>
+      <w:numFmt w:val="bullet"/>
+      <w:lvlText w:val="o"/>
+      <w:lvlJc w:val="left"/>
+      <w:pPr>
+        <w:tabs>
+          <w:tab w:val="num" w:pos="1440"/>
+        </w:tabs>
+        <w:ind w:left="1440" w:hanging="360"/>
+      </w:pPr>
+      <w:rPr>
+        <w:rFonts w:ascii="Courier New" w:hAnsi="Courier New" w:hint="default"/>
+        <w:sz w:val="20"/>
+      </w:rPr>
+    </w:lvl>
+    <w:lvl w:ilvl="2" w:tentative="1">
+      <w:start w:val="1"/>
+      <w:numFmt w:val="decimal"/>
+      <w:lvlText w:val="%3."/>
+      <w:lvlJc w:val="left"/>
+      <w:pPr>
+        <w:tabs>
+          <w:tab w:val="num" w:pos="2160"/>
+        </w:tabs>
+        <w:ind w:left="2160" w:hanging="360"/>
+      </w:pPr>
+    </w:lvl>
+    <w:lvl w:ilvl="3" w:tentative="1">
+      <w:start w:val="1"/>
+      <w:numFmt w:val="decimal"/>
+      <w:lvlText w:val="%4."/>
+      <w:lvlJc w:val="left"/>
+      <w:pPr>
+        <w:tabs>
+          <w:tab w:val="num" w:pos="2880"/>
+        </w:tabs>
+        <w:ind w:left="2880" w:hanging="360"/>
+      </w:pPr>
+    </w:lvl>
+    <w:lvl w:ilvl="4" w:tentative="1">
+      <w:start w:val="1"/>
+      <w:numFmt w:val="decimal"/>
+      <w:lvlText w:val="%5."/>
+      <w:lvlJc w:val="left"/>
+      <w:pPr>
+        <w:tabs>
+          <w:tab w:val="num" w:pos="3600"/>
+        </w:tabs>
+        <w:ind w:left="3600" w:hanging="360"/>
+      </w:pPr>
+    </w:lvl>
+    <w:lvl w:ilvl="5" w:tentative="1">
+      <w:start w:val="1"/>
+      <w:numFmt w:val="decimal"/>
+      <w:lvlText w:val="%6."/>
+      <w:lvlJc w:val="left"/>
+      <w:pPr>
+        <w:tabs>
+          <w:tab w:val="num" w:pos="4320"/>
+        </w:tabs>
+        <w:ind w:left="4320" w:hanging="360"/>
+      </w:pPr>
+    </w:lvl>
+    <w:lvl w:ilvl="6" w:tentative="1">
+      <w:start w:val="1"/>
+      <w:numFmt w:val="decimal"/>
+      <w:lvlText w:val="%7."/>
+      <w:lvlJc w:val="left"/>
+      <w:pPr>
+        <w:tabs>
+          <w:tab w:val="num" w:pos="5040"/>
+        </w:tabs>
+        <w:ind w:left="5040" w:hanging="360"/>
+      </w:pPr>
+    </w:lvl>
+    <w:lvl w:ilvl="7" w:tentative="1">
+      <w:start w:val="1"/>
+      <w:numFmt w:val="decimal"/>
+      <w:lvlText w:val="%8."/>
+      <w:lvlJc w:val="left"/>
+      <w:pPr>
+        <w:tabs>
+          <w:tab w:val="num" w:pos="5760"/>
+        </w:tabs>
+        <w:ind w:left="5760" w:hanging="360"/>
+      </w:pPr>
+    </w:lvl>
+    <w:lvl w:ilvl="8" w:tentative="1">
+      <w:start w:val="1"/>
+      <w:numFmt w:val="decimal"/>
+      <w:lvlText w:val="%9."/>
+      <w:lvlJc w:val="left"/>
+      <w:pPr>
+        <w:tabs>
+          <w:tab w:val="num" w:pos="6480"/>
+        </w:tabs>
+        <w:ind w:left="6480" w:hanging="360"/>
+      </w:pPr>
+    </w:lvl>
+  </w:abstractNum>
+  <w:abstractNum w:abstractNumId="2" w15:restartNumberingAfterBreak="0">
     <w:nsid w:val="0F525EAF"/>
     <w:multiLevelType w:val="multilevel"/>
     <w:tmpl w:val="4866E46A"/>
@@ -11084,7 +12901,7 @@
       </w:rPr>
     </w:lvl>
   </w:abstractNum>
-  <w:abstractNum w:abstractNumId="2" w15:restartNumberingAfterBreak="0">
+  <w:abstractNum w:abstractNumId="3" w15:restartNumberingAfterBreak="0">
     <w:nsid w:val="14652908"/>
     <w:multiLevelType w:val="multilevel"/>
     <w:tmpl w:val="954C1988"/>
@@ -11197,7 +13014,7 @@
       </w:pPr>
     </w:lvl>
   </w:abstractNum>
-  <w:abstractNum w:abstractNumId="3" w15:restartNumberingAfterBreak="0">
+  <w:abstractNum w:abstractNumId="4" w15:restartNumberingAfterBreak="0">
     <w:nsid w:val="177B7EE5"/>
     <w:multiLevelType w:val="multilevel"/>
     <w:tmpl w:val="1BA296D6"/>
@@ -11318,7 +13135,7 @@
       </w:rPr>
     </w:lvl>
   </w:abstractNum>
-  <w:abstractNum w:abstractNumId="4" w15:restartNumberingAfterBreak="0">
+  <w:abstractNum w:abstractNumId="5" w15:restartNumberingAfterBreak="0">
     <w:nsid w:val="29A9793F"/>
     <w:multiLevelType w:val="multilevel"/>
     <w:tmpl w:val="60D89C72"/>
@@ -11435,7 +13252,7 @@
       </w:pPr>
     </w:lvl>
   </w:abstractNum>
-  <w:abstractNum w:abstractNumId="5" w15:restartNumberingAfterBreak="0">
+  <w:abstractNum w:abstractNumId="6" w15:restartNumberingAfterBreak="0">
     <w:nsid w:val="29C76754"/>
     <w:multiLevelType w:val="multilevel"/>
     <w:tmpl w:val="70561200"/>
@@ -11551,7 +13368,7 @@
       </w:pPr>
     </w:lvl>
   </w:abstractNum>
-  <w:abstractNum w:abstractNumId="6" w15:restartNumberingAfterBreak="0">
+  <w:abstractNum w:abstractNumId="7" w15:restartNumberingAfterBreak="0">
     <w:nsid w:val="36022D9A"/>
     <w:multiLevelType w:val="multilevel"/>
     <w:tmpl w:val="4ABC9294"/>
@@ -11700,7 +13517,7 @@
       </w:rPr>
     </w:lvl>
   </w:abstractNum>
-  <w:abstractNum w:abstractNumId="7" w15:restartNumberingAfterBreak="0">
+  <w:abstractNum w:abstractNumId="8" w15:restartNumberingAfterBreak="0">
     <w:nsid w:val="3D6B6F4B"/>
     <w:multiLevelType w:val="multilevel"/>
     <w:tmpl w:val="BA30438A"/>
@@ -11849,7 +13666,7 @@
       </w:rPr>
     </w:lvl>
   </w:abstractNum>
-  <w:abstractNum w:abstractNumId="8" w15:restartNumberingAfterBreak="0">
+  <w:abstractNum w:abstractNumId="9" w15:restartNumberingAfterBreak="0">
     <w:nsid w:val="41BC1860"/>
     <w:multiLevelType w:val="multilevel"/>
     <w:tmpl w:val="BCC08242"/>
@@ -11966,7 +13783,7 @@
       </w:pPr>
     </w:lvl>
   </w:abstractNum>
-  <w:abstractNum w:abstractNumId="9" w15:restartNumberingAfterBreak="0">
+  <w:abstractNum w:abstractNumId="10" w15:restartNumberingAfterBreak="0">
     <w:nsid w:val="41FF1C36"/>
     <w:multiLevelType w:val="multilevel"/>
     <w:tmpl w:val="3F8081E0"/>
@@ -12082,7 +13899,7 @@
       </w:pPr>
     </w:lvl>
   </w:abstractNum>
-  <w:abstractNum w:abstractNumId="10" w15:restartNumberingAfterBreak="0">
+  <w:abstractNum w:abstractNumId="11" w15:restartNumberingAfterBreak="0">
     <w:nsid w:val="468478EB"/>
     <w:multiLevelType w:val="multilevel"/>
     <w:tmpl w:val="2FD8C214"/>
@@ -12195,7 +14012,7 @@
       </w:pPr>
     </w:lvl>
   </w:abstractNum>
-  <w:abstractNum w:abstractNumId="11" w15:restartNumberingAfterBreak="0">
+  <w:abstractNum w:abstractNumId="12" w15:restartNumberingAfterBreak="0">
     <w:nsid w:val="52456976"/>
     <w:multiLevelType w:val="multilevel"/>
     <w:tmpl w:val="649C48EE"/>
@@ -12344,7 +14161,7 @@
       </w:rPr>
     </w:lvl>
   </w:abstractNum>
-  <w:abstractNum w:abstractNumId="12" w15:restartNumberingAfterBreak="0">
+  <w:abstractNum w:abstractNumId="13" w15:restartNumberingAfterBreak="0">
     <w:nsid w:val="724B68D1"/>
     <w:multiLevelType w:val="multilevel"/>
     <w:tmpl w:val="F314EE8E"/>
@@ -12493,7 +14310,7 @@
       </w:rPr>
     </w:lvl>
   </w:abstractNum>
-  <w:abstractNum w:abstractNumId="13" w15:restartNumberingAfterBreak="0">
+  <w:abstractNum w:abstractNumId="14" w15:restartNumberingAfterBreak="0">
     <w:nsid w:val="75B60850"/>
     <w:multiLevelType w:val="multilevel"/>
     <w:tmpl w:val="2542C940"/>
@@ -12606,47 +14423,169 @@
       </w:pPr>
     </w:lvl>
   </w:abstractNum>
+  <w:abstractNum w:abstractNumId="15" w15:restartNumberingAfterBreak="0">
+    <w:nsid w:val="7D7B2278"/>
+    <w:multiLevelType w:val="multilevel"/>
+    <w:tmpl w:val="D89C5258"/>
+    <w:lvl w:ilvl="0">
+      <w:start w:val="1"/>
+      <w:numFmt w:val="decimal"/>
+      <w:lvlText w:val="%1-"/>
+      <w:lvlJc w:val="left"/>
+      <w:pPr>
+        <w:tabs>
+          <w:tab w:val="num" w:pos="720"/>
+        </w:tabs>
+        <w:ind w:left="720" w:hanging="360"/>
+      </w:pPr>
+      <w:rPr>
+        <w:rFonts w:ascii="Arial" w:eastAsiaTheme="minorHAnsi" w:hAnsi="Arial" w:cs="Arial"/>
+      </w:rPr>
+    </w:lvl>
+    <w:lvl w:ilvl="1" w:tentative="1">
+      <w:start w:val="1"/>
+      <w:numFmt w:val="decimal"/>
+      <w:lvlText w:val="%2."/>
+      <w:lvlJc w:val="left"/>
+      <w:pPr>
+        <w:tabs>
+          <w:tab w:val="num" w:pos="1440"/>
+        </w:tabs>
+        <w:ind w:left="1440" w:hanging="360"/>
+      </w:pPr>
+    </w:lvl>
+    <w:lvl w:ilvl="2" w:tentative="1">
+      <w:start w:val="1"/>
+      <w:numFmt w:val="decimal"/>
+      <w:lvlText w:val="%3."/>
+      <w:lvlJc w:val="left"/>
+      <w:pPr>
+        <w:tabs>
+          <w:tab w:val="num" w:pos="2160"/>
+        </w:tabs>
+        <w:ind w:left="2160" w:hanging="360"/>
+      </w:pPr>
+    </w:lvl>
+    <w:lvl w:ilvl="3" w:tentative="1">
+      <w:start w:val="1"/>
+      <w:numFmt w:val="decimal"/>
+      <w:lvlText w:val="%4."/>
+      <w:lvlJc w:val="left"/>
+      <w:pPr>
+        <w:tabs>
+          <w:tab w:val="num" w:pos="2880"/>
+        </w:tabs>
+        <w:ind w:left="2880" w:hanging="360"/>
+      </w:pPr>
+    </w:lvl>
+    <w:lvl w:ilvl="4" w:tentative="1">
+      <w:start w:val="1"/>
+      <w:numFmt w:val="decimal"/>
+      <w:lvlText w:val="%5."/>
+      <w:lvlJc w:val="left"/>
+      <w:pPr>
+        <w:tabs>
+          <w:tab w:val="num" w:pos="3600"/>
+        </w:tabs>
+        <w:ind w:left="3600" w:hanging="360"/>
+      </w:pPr>
+    </w:lvl>
+    <w:lvl w:ilvl="5" w:tentative="1">
+      <w:start w:val="1"/>
+      <w:numFmt w:val="decimal"/>
+      <w:lvlText w:val="%6."/>
+      <w:lvlJc w:val="left"/>
+      <w:pPr>
+        <w:tabs>
+          <w:tab w:val="num" w:pos="4320"/>
+        </w:tabs>
+        <w:ind w:left="4320" w:hanging="360"/>
+      </w:pPr>
+    </w:lvl>
+    <w:lvl w:ilvl="6" w:tentative="1">
+      <w:start w:val="1"/>
+      <w:numFmt w:val="decimal"/>
+      <w:lvlText w:val="%7."/>
+      <w:lvlJc w:val="left"/>
+      <w:pPr>
+        <w:tabs>
+          <w:tab w:val="num" w:pos="5040"/>
+        </w:tabs>
+        <w:ind w:left="5040" w:hanging="360"/>
+      </w:pPr>
+    </w:lvl>
+    <w:lvl w:ilvl="7" w:tentative="1">
+      <w:start w:val="1"/>
+      <w:numFmt w:val="decimal"/>
+      <w:lvlText w:val="%8."/>
+      <w:lvlJc w:val="left"/>
+      <w:pPr>
+        <w:tabs>
+          <w:tab w:val="num" w:pos="5760"/>
+        </w:tabs>
+        <w:ind w:left="5760" w:hanging="360"/>
+      </w:pPr>
+    </w:lvl>
+    <w:lvl w:ilvl="8" w:tentative="1">
+      <w:start w:val="1"/>
+      <w:numFmt w:val="decimal"/>
+      <w:lvlText w:val="%9."/>
+      <w:lvlJc w:val="left"/>
+      <w:pPr>
+        <w:tabs>
+          <w:tab w:val="num" w:pos="6480"/>
+        </w:tabs>
+        <w:ind w:left="6480" w:hanging="360"/>
+      </w:pPr>
+    </w:lvl>
+  </w:abstractNum>
   <w:num w:numId="1">
-    <w:abstractNumId w:val="6"/>
+    <w:abstractNumId w:val="7"/>
   </w:num>
   <w:num w:numId="2">
-    <w:abstractNumId w:val="3"/>
+    <w:abstractNumId w:val="4"/>
   </w:num>
   <w:num w:numId="3">
-    <w:abstractNumId w:val="13"/>
+    <w:abstractNumId w:val="14"/>
   </w:num>
   <w:num w:numId="4">
-    <w:abstractNumId w:val="11"/>
+    <w:abstractNumId w:val="12"/>
   </w:num>
   <w:num w:numId="5">
-    <w:abstractNumId w:val="4"/>
+    <w:abstractNumId w:val="5"/>
   </w:num>
   <w:num w:numId="6">
-    <w:abstractNumId w:val="2"/>
+    <w:abstractNumId w:val="3"/>
   </w:num>
   <w:num w:numId="7">
     <w:abstractNumId w:val="0"/>
   </w:num>
   <w:num w:numId="8">
-    <w:abstractNumId w:val="12"/>
+    <w:abstractNumId w:val="13"/>
   </w:num>
   <w:num w:numId="9">
+    <w:abstractNumId w:val="9"/>
+  </w:num>
+  <w:num w:numId="10">
+    <w:abstractNumId w:val="11"/>
+  </w:num>
+  <w:num w:numId="11">
+    <w:abstractNumId w:val="2"/>
+  </w:num>
+  <w:num w:numId="12">
+    <w:abstractNumId w:val="10"/>
+  </w:num>
+  <w:num w:numId="13">
+    <w:abstractNumId w:val="6"/>
+  </w:num>
+  <w:num w:numId="14">
     <w:abstractNumId w:val="8"/>
   </w:num>
-  <w:num w:numId="10">
-    <w:abstractNumId w:val="10"/>
-  </w:num>
-  <w:num w:numId="11">
+  <w:num w:numId="15">
     <w:abstractNumId w:val="1"/>
   </w:num>
-  <w:num w:numId="12">
-    <w:abstractNumId w:val="9"/>
-  </w:num>
-  <w:num w:numId="13">
-    <w:abstractNumId w:val="5"/>
-  </w:num>
-  <w:num w:numId="14">
-    <w:abstractNumId w:val="7"/>
+  <w:num w:numId="16">
+    <w:abstractNumId w:val="15"/>
   </w:num>
 </w:numbering>
 </file>

</xml_diff>